<commit_message>
explicación teorica procesos de cifrado con SSH
</commit_message>
<xml_diff>
--- a/Platzi/GIT:GITHUB/3. Trabajando con repositorios remotos en Github/git & github.docx
+++ b/Platzi/GIT:GITHUB/3. Trabajando con repositorios remotos en Github/git & github.docx
@@ -188,7 +188,7 @@
         </w:rPr>
         <w:drawing>
           <wp:inline distT="0" distB="0" distL="0" distR="0">
-            <wp:extent cx="5736590" cy="4135754"/>
+            <wp:extent cx="5737225" cy="4136390"/>
             <wp:effectExtent l="0" t="0" r="0" b="0"/>
             <wp:docPr id="9" name="Imagen 1"/>
             <wp:cNvGraphicFramePr>
@@ -198,7 +198,7 @@
               <a:graphicData uri="http://schemas.openxmlformats.org/drawingml/2006/picture">
                 <pic:pic xmlns:pic="http://schemas.openxmlformats.org/drawingml/2006/picture">
                   <pic:nvPicPr>
-                    <pic:cNvPr id="1" name="Picture 1" descr="/Users/robertovelasquezdean/Library/Group Containers/L48J367XN4.com.infraware.PolarisOffice/EngineTemp/1360/fImage12791910933.png"/>
+                    <pic:cNvPr id="1" name="Picture 1" descr="/Users/robertovelasquezdean/Library/Group Containers/L48J367XN4.com.infraware.PolarisOffice/EngineTemp/1435/fImage12791910933.png"/>
                     <pic:cNvPicPr>
                       <a:picLocks noChangeAspect="1" noChangeArrowheads="1"/>
                     </pic:cNvPicPr>
@@ -218,7 +218,7 @@
                   <pic:spPr>
                     <a:xfrm>
                       <a:off x="0" y="0"/>
-                      <a:ext cx="5737225" cy="4136390"/>
+                      <a:ext cx="5737860" cy="4137025"/>
                     </a:xfrm>
                     <a:prstGeom prst="rect"/>
                     <a:ln cap="flat"/>
@@ -307,7 +307,7 @@
         </w:rPr>
         <w:drawing>
           <wp:inline distT="0" distB="0" distL="0" distR="0">
-            <wp:extent cx="5736590" cy="2404110"/>
+            <wp:extent cx="5737225" cy="2404745"/>
             <wp:effectExtent l="0" t="0" r="0" b="0"/>
             <wp:docPr id="10" name="Imagen 2"/>
             <wp:cNvGraphicFramePr>
@@ -317,7 +317,7 @@
               <a:graphicData uri="http://schemas.openxmlformats.org/drawingml/2006/picture">
                 <pic:pic xmlns:pic="http://schemas.openxmlformats.org/drawingml/2006/picture">
                   <pic:nvPicPr>
-                    <pic:cNvPr id="2" name="Picture 2" descr="/Users/robertovelasquezdean/Library/Group Containers/L48J367XN4.com.infraware.PolarisOffice/EngineTemp/1360/fImage107373113099.png"/>
+                    <pic:cNvPr id="2" name="Picture 2" descr="/Users/robertovelasquezdean/Library/Group Containers/L48J367XN4.com.infraware.PolarisOffice/EngineTemp/1435/fImage107373113099.png"/>
                     <pic:cNvPicPr>
                       <a:picLocks noChangeAspect="1" noChangeArrowheads="1"/>
                     </pic:cNvPicPr>
@@ -337,7 +337,7 @@
                   <pic:spPr>
                     <a:xfrm>
                       <a:off x="0" y="0"/>
-                      <a:ext cx="5737225" cy="2404745"/>
+                      <a:ext cx="5737860" cy="2405380"/>
                     </a:xfrm>
                     <a:prstGeom prst="rect"/>
                     <a:ln cap="flat"/>
@@ -486,7 +486,7 @@
         </w:rPr>
         <w:drawing>
           <wp:inline distT="0" distB="0" distL="0" distR="0">
-            <wp:extent cx="5736590" cy="638175"/>
+            <wp:extent cx="5737225" cy="638810"/>
             <wp:effectExtent l="0" t="0" r="0" b="0"/>
             <wp:docPr id="11" name="Imagen 3"/>
             <wp:cNvGraphicFramePr>
@@ -496,7 +496,7 @@
               <a:graphicData uri="http://schemas.openxmlformats.org/drawingml/2006/picture">
                 <pic:pic xmlns:pic="http://schemas.openxmlformats.org/drawingml/2006/picture">
                   <pic:nvPicPr>
-                    <pic:cNvPr id="3" name="Picture 3" descr="/Users/robertovelasquezdean/Library/Group Containers/L48J367XN4.com.infraware.PolarisOffice/EngineTemp/1360/fImage3804412278.png"/>
+                    <pic:cNvPr id="3" name="Picture 3" descr="/Users/robertovelasquezdean/Library/Group Containers/L48J367XN4.com.infraware.PolarisOffice/EngineTemp/1435/fImage3804412278.png"/>
                     <pic:cNvPicPr>
                       <a:picLocks noChangeAspect="1" noChangeArrowheads="1"/>
                     </pic:cNvPicPr>
@@ -516,7 +516,7 @@
                   <pic:spPr>
                     <a:xfrm>
                       <a:off x="0" y="0"/>
-                      <a:ext cx="5737225" cy="638810"/>
+                      <a:ext cx="5737860" cy="639445"/>
                     </a:xfrm>
                     <a:prstGeom prst="rect"/>
                     <a:ln cap="flat"/>
@@ -677,7 +677,7 @@
         </w:rPr>
         <w:drawing>
           <wp:inline distT="0" distB="0" distL="0" distR="0">
-            <wp:extent cx="5736590" cy="846455"/>
+            <wp:extent cx="5737225" cy="847090"/>
             <wp:effectExtent l="0" t="0" r="0" b="0"/>
             <wp:docPr id="12" name="Imagen 4"/>
             <wp:cNvGraphicFramePr>
@@ -687,7 +687,7 @@
               <a:graphicData uri="http://schemas.openxmlformats.org/drawingml/2006/picture">
                 <pic:pic xmlns:pic="http://schemas.openxmlformats.org/drawingml/2006/picture">
                   <pic:nvPicPr>
-                    <pic:cNvPr id="4" name="Picture 4" descr="/Users/robertovelasquezdean/Library/Group Containers/L48J367XN4.com.infraware.PolarisOffice/EngineTemp/1360/fImage34219131816.png"/>
+                    <pic:cNvPr id="4" name="Picture 4" descr="/Users/robertovelasquezdean/Library/Group Containers/L48J367XN4.com.infraware.PolarisOffice/EngineTemp/1435/fImage34219131816.png"/>
                     <pic:cNvPicPr>
                       <a:picLocks noChangeAspect="1" noChangeArrowheads="1"/>
                     </pic:cNvPicPr>
@@ -707,7 +707,7 @@
                   <pic:spPr>
                     <a:xfrm>
                       <a:off x="0" y="0"/>
-                      <a:ext cx="5737225" cy="847090"/>
+                      <a:ext cx="5737860" cy="847725"/>
                     </a:xfrm>
                     <a:prstGeom prst="rect"/>
                     <a:ln cap="flat"/>
@@ -980,6 +980,658 @@
         <w:widowControl w:val="1"/>
         <w:ind w:right="0" w:left="0" w:firstLine="0"/>
         <w:rPr>
+          <w:color w:val="auto"/>
+          <w:sz w:val="20"/>
+          <w:szCs w:val="20"/>
+          <w:rFonts w:ascii="Times New Roman" w:eastAsia="Times New Roman" w:hAnsi="Times New Roman" w:hint="default"/>
+        </w:rPr>
+        <w:wordWrap w:val="0"/>
+        <w:autoSpaceDE w:val="0"/>
+        <w:autoSpaceDN w:val="0"/>
+      </w:pPr>
+      <w:r>
+        <w:rPr>
+          <w:color w:val="auto"/>
+          <w:sz w:val="20"/>
+          <w:szCs w:val="20"/>
+          <w:rFonts w:ascii="Times New Roman" w:eastAsia="Times New Roman" w:hAnsi="Times New Roman" w:hint="default"/>
+        </w:rPr>
+        <w:t xml:space="preserve">Aunque, en principio, github sea una plataforma o sitio web seguro (</w:t>
+      </w:r>
+      <w:r>
+        <w:rPr>
+          <w:i w:val="1"/>
+          <w:color w:val="auto"/>
+          <w:sz w:val="20"/>
+          <w:szCs w:val="20"/>
+          <w:rFonts w:ascii="Times New Roman" w:eastAsia="Times New Roman" w:hAnsi="Times New Roman" w:hint="default"/>
+        </w:rPr>
+        <w:t xml:space="preserve">HTTPS: Protocolo seguro de transferencia </w:t>
+      </w:r>
+      <w:r>
+        <w:rPr>
+          <w:i w:val="1"/>
+          <w:color w:val="auto"/>
+          <w:sz w:val="20"/>
+          <w:szCs w:val="20"/>
+          <w:rFonts w:ascii="Times New Roman" w:eastAsia="Times New Roman" w:hAnsi="Times New Roman" w:hint="default"/>
+        </w:rPr>
+        <w:t xml:space="preserve">de hipertexto</w:t>
+      </w:r>
+      <w:r>
+        <w:rPr>
+          <w:color w:val="auto"/>
+          <w:sz w:val="20"/>
+          <w:szCs w:val="20"/>
+          <w:rFonts w:ascii="Times New Roman" w:eastAsia="Times New Roman" w:hAnsi="Times New Roman" w:hint="default"/>
+        </w:rPr>
+        <w:t xml:space="preserve">) existe cierta vulnerabilidad a la que estamos expuestos: al introducir tu nombre de usuario y </w:t>
+      </w:r>
+      <w:r>
+        <w:rPr>
+          <w:color w:val="auto"/>
+          <w:sz w:val="20"/>
+          <w:szCs w:val="20"/>
+          <w:rFonts w:ascii="Times New Roman" w:eastAsia="Times New Roman" w:hAnsi="Times New Roman" w:hint="default"/>
+        </w:rPr>
+        <w:t xml:space="preserve">contraseña en la página web, éstas se guardan también en nuestro entorno local (digamos, en nuestro </w:t>
+      </w:r>
+      <w:r>
+        <w:rPr>
+          <w:color w:val="auto"/>
+          <w:sz w:val="20"/>
+          <w:szCs w:val="20"/>
+          <w:rFonts w:ascii="Times New Roman" w:eastAsia="Times New Roman" w:hAnsi="Times New Roman" w:hint="default"/>
+        </w:rPr>
+        <w:t xml:space="preserve">computador). Entonces, en el eventual caso de que sufras de un robo de tu dispositivo, estarás completamente </w:t>
+      </w:r>
+      <w:r>
+        <w:rPr>
+          <w:color w:val="auto"/>
+          <w:sz w:val="20"/>
+          <w:szCs w:val="20"/>
+          <w:rFonts w:ascii="Times New Roman" w:eastAsia="Times New Roman" w:hAnsi="Times New Roman" w:hint="default"/>
+        </w:rPr>
+        <w:t xml:space="preserve">expuesto a sufrir lo que se conoce como: </w:t>
+      </w:r>
+      <w:r>
+        <w:rPr>
+          <w:i w:val="1"/>
+          <w:b w:val="1"/>
+          <w:color w:val="auto"/>
+          <w:sz w:val="20"/>
+          <w:szCs w:val="20"/>
+          <w:rFonts w:ascii="Times New Roman" w:eastAsia="Times New Roman" w:hAnsi="Times New Roman" w:hint="default"/>
+        </w:rPr>
+        <w:t xml:space="preserve">“Password Cracking”</w:t>
+      </w:r>
+      <w:r>
+        <w:rPr>
+          <w:color w:val="auto"/>
+          <w:sz w:val="20"/>
+          <w:szCs w:val="20"/>
+          <w:rFonts w:ascii="Times New Roman" w:eastAsia="Times New Roman" w:hAnsi="Times New Roman" w:hint="default"/>
+        </w:rPr>
+        <w:t xml:space="preserve">, estás expuesto a que “crackeen” (descifren) </w:t>
+      </w:r>
+      <w:r>
+        <w:rPr>
+          <w:color w:val="auto"/>
+          <w:sz w:val="20"/>
+          <w:szCs w:val="20"/>
+          <w:rFonts w:ascii="Times New Roman" w:eastAsia="Times New Roman" w:hAnsi="Times New Roman" w:hint="default"/>
+        </w:rPr>
+        <w:t xml:space="preserve">la contraseña de tu repositorio. “Password Cracking” es la ciencia que consiste en descifrar contraseñas o </w:t>
+      </w:r>
+      <w:r>
+        <w:rPr>
+          <w:color w:val="auto"/>
+          <w:sz w:val="20"/>
+          <w:szCs w:val="20"/>
+          <w:rFonts w:ascii="Times New Roman" w:eastAsia="Times New Roman" w:hAnsi="Times New Roman" w:hint="default"/>
+        </w:rPr>
+        <w:t xml:space="preserve">también se refiere al acto o proceso que se lleva a cabo para recuperar contraseñas que se han sido almacenadas </w:t>
+      </w:r>
+      <w:r>
+        <w:rPr>
+          <w:color w:val="auto"/>
+          <w:sz w:val="20"/>
+          <w:szCs w:val="20"/>
+          <w:rFonts w:ascii="Times New Roman" w:eastAsia="Times New Roman" w:hAnsi="Times New Roman" w:hint="default"/>
+        </w:rPr>
+        <w:t xml:space="preserve">en un equipo (cualquiera, desde dispositivos moviles a dispositivos de escritorio). En nuestro caso entonces </w:t>
+      </w:r>
+      <w:r>
+        <w:rPr>
+          <w:color w:val="auto"/>
+          <w:sz w:val="20"/>
+          <w:szCs w:val="20"/>
+          <w:rFonts w:ascii="Times New Roman" w:eastAsia="Times New Roman" w:hAnsi="Times New Roman" w:hint="default"/>
+        </w:rPr>
+        <w:t xml:space="preserve">estamos planteando la posible idea aterradora de que nuestro nombre de usuario y contraseñas de Github se vean </w:t>
+      </w:r>
+      <w:r>
+        <w:rPr>
+          <w:color w:val="auto"/>
+          <w:sz w:val="20"/>
+          <w:szCs w:val="20"/>
+          <w:rFonts w:ascii="Times New Roman" w:eastAsia="Times New Roman" w:hAnsi="Times New Roman" w:hint="default"/>
+        </w:rPr>
+        <w:t xml:space="preserve">expuestas a ser descifradas; seríamos vulnerables a ataques y quedaría en riesgo nuestra información sensible: </w:t>
+      </w:r>
+      <w:r>
+        <w:rPr>
+          <w:color w:val="auto"/>
+          <w:sz w:val="20"/>
+          <w:szCs w:val="20"/>
+          <w:rFonts w:ascii="Times New Roman" w:eastAsia="Times New Roman" w:hAnsi="Times New Roman" w:hint="default"/>
+        </w:rPr>
+        <w:t xml:space="preserve">servidor, proyectos (ya sean propios o de clientes), etc. Esta es la forma en la que sitios web, por ejemplo, son </w:t>
+      </w:r>
+      <w:r>
+        <w:rPr>
+          <w:color w:val="auto"/>
+          <w:sz w:val="20"/>
+          <w:szCs w:val="20"/>
+          <w:rFonts w:ascii="Times New Roman" w:eastAsia="Times New Roman" w:hAnsi="Times New Roman" w:hint="default"/>
+        </w:rPr>
+        <w:t xml:space="preserve">hackeados. </w:t>
+      </w:r>
+    </w:p>
+    <w:p>
+      <w:pPr>
+        <w:numPr>
+          <w:ilvl w:val="0"/>
+          <w:numId w:val="0"/>
+        </w:numPr>
+        <w:jc w:val="both"/>
+        <w:spacing w:lineRule="auto" w:line="259" w:before="0" w:after="160"/>
+        <w:widowControl w:val="1"/>
+        <w:ind w:right="0" w:left="0" w:firstLine="0"/>
+        <w:rPr>
+          <w:color w:val="auto"/>
+          <w:sz w:val="20"/>
+          <w:szCs w:val="20"/>
+          <w:rFonts w:ascii="Times New Roman" w:eastAsia="Times New Roman" w:hAnsi="Times New Roman" w:hint="default"/>
+        </w:rPr>
+        <w:wordWrap w:val="0"/>
+        <w:autoSpaceDE w:val="0"/>
+        <w:autoSpaceDN w:val="0"/>
+      </w:pPr>
+    </w:p>
+    <w:p>
+      <w:pPr>
+        <w:numPr>
+          <w:ilvl w:val="0"/>
+          <w:numId w:val="0"/>
+        </w:numPr>
+        <w:jc w:val="both"/>
+        <w:spacing w:lineRule="auto" w:line="259" w:before="0" w:after="160"/>
+        <w:widowControl w:val="1"/>
+        <w:ind w:right="0" w:left="0" w:firstLine="0"/>
+        <w:rPr>
+          <w:color w:val="auto"/>
+          <w:sz w:val="20"/>
+          <w:szCs w:val="20"/>
+          <w:rFonts w:ascii="Times New Roman" w:eastAsia="Times New Roman" w:hAnsi="Times New Roman" w:hint="default"/>
+        </w:rPr>
+        <w:wordWrap w:val="0"/>
+        <w:autoSpaceDE w:val="0"/>
+        <w:autoSpaceDN w:val="0"/>
+      </w:pPr>
+      <w:r>
+        <w:rPr>
+          <w:color w:val="auto"/>
+          <w:sz w:val="20"/>
+          <w:szCs w:val="20"/>
+          <w:rFonts w:ascii="Times New Roman" w:eastAsia="Times New Roman" w:hAnsi="Times New Roman" w:hint="default"/>
+        </w:rPr>
+        <w:t xml:space="preserve">Para evitar todo esto, tenemos que agregarle una capa de seguridad mayor a nuestros sitios web de interés; </w:t>
+      </w:r>
+      <w:r>
+        <w:rPr>
+          <w:color w:val="auto"/>
+          <w:sz w:val="20"/>
+          <w:szCs w:val="20"/>
+          <w:rFonts w:ascii="Times New Roman" w:eastAsia="Times New Roman" w:hAnsi="Times New Roman" w:hint="default"/>
+        </w:rPr>
+        <w:t xml:space="preserve">donde, a veces, colocamos información confidencial o muy sensible y que deseamos proteger: esto se hace por </w:t>
+      </w:r>
+      <w:r>
+        <w:rPr>
+          <w:color w:val="auto"/>
+          <w:sz w:val="20"/>
+          <w:szCs w:val="20"/>
+          <w:rFonts w:ascii="Times New Roman" w:eastAsia="Times New Roman" w:hAnsi="Times New Roman" w:hint="default"/>
+        </w:rPr>
+        <w:t xml:space="preserve">medio de una combinación entre llaves públicas y privadas </w:t>
+      </w:r>
+      <w:r>
+        <w:rPr>
+          <w:i w:val="1"/>
+          <w:b w:val="1"/>
+          <w:color w:val="auto"/>
+          <w:sz w:val="20"/>
+          <w:szCs w:val="20"/>
+          <w:rFonts w:ascii="Times New Roman" w:eastAsia="Times New Roman" w:hAnsi="Times New Roman" w:hint="default"/>
+        </w:rPr>
+        <w:t xml:space="preserve">(llaves SSH)</w:t>
+      </w:r>
+      <w:r>
+        <w:rPr>
+          <w:color w:val="auto"/>
+          <w:sz w:val="20"/>
+          <w:szCs w:val="20"/>
+          <w:rFonts w:ascii="Times New Roman" w:eastAsia="Times New Roman" w:hAnsi="Times New Roman" w:hint="default"/>
+        </w:rPr>
+        <w:t xml:space="preserve">, a este proceso (de cifrar por medio de </w:t>
+      </w:r>
+      <w:r>
+        <w:rPr>
+          <w:color w:val="auto"/>
+          <w:sz w:val="20"/>
+          <w:szCs w:val="20"/>
+          <w:rFonts w:ascii="Times New Roman" w:eastAsia="Times New Roman" w:hAnsi="Times New Roman" w:hint="default"/>
+        </w:rPr>
+        <w:t xml:space="preserve">llaves, especialmente una pública y una privada) más tarde se dará cuenta que se le conoce también como: </w:t>
+      </w:r>
+      <w:r>
+        <w:rPr>
+          <w:i w:val="1"/>
+          <w:b w:val="1"/>
+          <w:color w:val="auto"/>
+          <w:sz w:val="20"/>
+          <w:szCs w:val="20"/>
+          <w:rFonts w:ascii="Times New Roman" w:eastAsia="Times New Roman" w:hAnsi="Times New Roman" w:hint="default"/>
+        </w:rPr>
+        <w:t xml:space="preserve">cifradop o criptografia asimetrica.</w:t>
+      </w:r>
+      <w:r>
+        <w:rPr>
+          <w:color w:val="auto"/>
+          <w:sz w:val="20"/>
+          <w:szCs w:val="20"/>
+          <w:rFonts w:ascii="Times New Roman" w:eastAsia="Times New Roman" w:hAnsi="Times New Roman" w:hint="default"/>
+        </w:rPr>
+        <w:t xml:space="preserve"> </w:t>
+      </w:r>
+    </w:p>
+    <w:p>
+      <w:pPr>
+        <w:numPr>
+          <w:ilvl w:val="0"/>
+          <w:numId w:val="0"/>
+        </w:numPr>
+        <w:jc w:val="both"/>
+        <w:spacing w:lineRule="auto" w:line="259" w:before="0" w:after="160"/>
+        <w:widowControl w:val="1"/>
+        <w:ind w:right="0" w:left="0" w:firstLine="0"/>
+        <w:rPr>
+          <w:color w:val="auto"/>
+          <w:sz w:val="20"/>
+          <w:szCs w:val="20"/>
+          <w:rFonts w:ascii="Times New Roman" w:eastAsia="Times New Roman" w:hAnsi="Times New Roman" w:hint="default"/>
+        </w:rPr>
+        <w:wordWrap w:val="0"/>
+        <w:autoSpaceDE w:val="0"/>
+        <w:autoSpaceDN w:val="0"/>
+      </w:pPr>
+      <w:r>
+        <w:rPr>
+          <w:i w:val="1"/>
+          <w:b w:val="1"/>
+          <w:color w:val="auto"/>
+          <w:sz w:val="20"/>
+          <w:szCs w:val="20"/>
+          <w:rFonts w:ascii="Times New Roman" w:eastAsia="Times New Roman" w:hAnsi="Times New Roman" w:hint="default"/>
+        </w:rPr>
+        <w:t xml:space="preserve">El mecanismo funciona más o menos así:</w:t>
+      </w:r>
+      <w:r>
+        <w:rPr>
+          <w:color w:val="auto"/>
+          <w:sz w:val="20"/>
+          <w:szCs w:val="20"/>
+          <w:rFonts w:ascii="Times New Roman" w:eastAsia="Times New Roman" w:hAnsi="Times New Roman" w:hint="default"/>
+        </w:rPr>
+        <w:t xml:space="preserve"> en nuestro entorno local (computadora) se debe crear una llave </w:t>
+      </w:r>
+      <w:r>
+        <w:rPr>
+          <w:color w:val="auto"/>
+          <w:sz w:val="20"/>
+          <w:szCs w:val="20"/>
+          <w:rFonts w:ascii="Times New Roman" w:eastAsia="Times New Roman" w:hAnsi="Times New Roman" w:hint="default"/>
+        </w:rPr>
+        <w:t xml:space="preserve">pública y una llave privada; y, una vez creadas, la llave pública debe ser enviada a github (en nuestro caso, </w:t>
+      </w:r>
+      <w:r>
+        <w:rPr>
+          <w:color w:val="auto"/>
+          <w:sz w:val="20"/>
+          <w:szCs w:val="20"/>
+          <w:rFonts w:ascii="Times New Roman" w:eastAsia="Times New Roman" w:hAnsi="Times New Roman" w:hint="default"/>
+        </w:rPr>
+        <w:t xml:space="preserve">nuestro sitio web de interés); pero puntualmente la llave pública es asignada a un repositorio remoto propio de </w:t>
+      </w:r>
+      <w:r>
+        <w:rPr>
+          <w:color w:val="auto"/>
+          <w:sz w:val="20"/>
+          <w:szCs w:val="20"/>
+          <w:rFonts w:ascii="Times New Roman" w:eastAsia="Times New Roman" w:hAnsi="Times New Roman" w:hint="default"/>
+        </w:rPr>
+        <w:t xml:space="preserve">github (al repositorio de nuestro interés </w:t>
+      </w:r>
+      <w:r>
+        <w:rPr>
+          <w:i w:val="1"/>
+          <w:color w:val="auto"/>
+          <w:sz w:val="20"/>
+          <w:szCs w:val="20"/>
+          <w:rFonts w:ascii="Times New Roman" w:eastAsia="Times New Roman" w:hAnsi="Times New Roman" w:hint="default"/>
+        </w:rPr>
+        <w:t xml:space="preserve">-se supone, el que se quiere cifrar</w:t>
+      </w:r>
+      <w:r>
+        <w:rPr>
+          <w:color w:val="auto"/>
+          <w:sz w:val="20"/>
+          <w:szCs w:val="20"/>
+          <w:rFonts w:ascii="Times New Roman" w:eastAsia="Times New Roman" w:hAnsi="Times New Roman" w:hint="default"/>
+        </w:rPr>
+        <w:t xml:space="preserve">): todo este proceso se lleva a cabo </w:t>
+      </w:r>
+      <w:r>
+        <w:rPr>
+          <w:color w:val="auto"/>
+          <w:sz w:val="20"/>
+          <w:szCs w:val="20"/>
+          <w:rFonts w:ascii="Times New Roman" w:eastAsia="Times New Roman" w:hAnsi="Times New Roman" w:hint="default"/>
+        </w:rPr>
+        <w:t xml:space="preserve">conectandonos al repositorio por medio de un protocolo nuevo, ya no </w:t>
+      </w:r>
+      <w:r>
+        <w:rPr>
+          <w:i w:val="1"/>
+          <w:b w:val="0"/>
+          <w:color w:val="auto"/>
+          <w:sz w:val="20"/>
+          <w:szCs w:val="20"/>
+          <w:rFonts w:ascii="Times New Roman" w:eastAsia="Times New Roman" w:hAnsi="Times New Roman" w:hint="default"/>
+        </w:rPr>
+        <w:t>HTTPS</w:t>
+      </w:r>
+      <w:r>
+        <w:rPr>
+          <w:i w:val="0"/>
+          <w:color w:val="auto"/>
+          <w:sz w:val="20"/>
+          <w:szCs w:val="20"/>
+          <w:rFonts w:ascii="Times New Roman" w:eastAsia="Times New Roman" w:hAnsi="Times New Roman" w:hint="default"/>
+        </w:rPr>
+        <w:t xml:space="preserve">; sino, </w:t>
+      </w:r>
+      <w:r>
+        <w:rPr>
+          <w:i w:val="1"/>
+          <w:b w:val="1"/>
+          <w:color w:val="auto"/>
+          <w:sz w:val="20"/>
+          <w:szCs w:val="20"/>
+          <w:rFonts w:ascii="Times New Roman" w:eastAsia="Times New Roman" w:hAnsi="Times New Roman" w:hint="default"/>
+        </w:rPr>
+        <w:t xml:space="preserve">SSH (Secure Shell)</w:t>
+      </w:r>
+      <w:r>
+        <w:rPr>
+          <w:i w:val="0"/>
+          <w:color w:val="auto"/>
+          <w:sz w:val="20"/>
+          <w:szCs w:val="20"/>
+          <w:rFonts w:ascii="Times New Roman" w:eastAsia="Times New Roman" w:hAnsi="Times New Roman" w:hint="default"/>
+        </w:rPr>
+        <w:t>.</w:t>
+      </w:r>
+      <w:r>
+        <w:rPr>
+          <w:color w:val="auto"/>
+          <w:sz w:val="20"/>
+          <w:szCs w:val="20"/>
+          <w:rFonts w:ascii="Times New Roman" w:eastAsia="Times New Roman" w:hAnsi="Times New Roman" w:hint="default"/>
+        </w:rPr>
+        <w:t xml:space="preserve"> La </w:t>
+      </w:r>
+      <w:r>
+        <w:rPr>
+          <w:color w:val="auto"/>
+          <w:sz w:val="20"/>
+          <w:szCs w:val="20"/>
+          <w:rFonts w:ascii="Times New Roman" w:eastAsia="Times New Roman" w:hAnsi="Times New Roman" w:hint="default"/>
+        </w:rPr>
+        <w:t xml:space="preserve">llave privada sigue intacta en nuestra computadora, no es enviada nunca a ninguna parte.</w:t>
+      </w:r>
+    </w:p>
+    <w:p>
+      <w:pPr>
+        <w:numPr>
+          <w:ilvl w:val="0"/>
+          <w:numId w:val="0"/>
+        </w:numPr>
+        <w:jc w:val="both"/>
+        <w:spacing w:lineRule="auto" w:line="259" w:before="0" w:after="160"/>
+        <w:widowControl w:val="1"/>
+        <w:ind w:right="0" w:left="0" w:firstLine="0"/>
+        <w:rPr>
+          <w:color w:val="auto"/>
+          <w:sz w:val="20"/>
+          <w:szCs w:val="20"/>
+          <w:rFonts w:ascii="Times New Roman" w:eastAsia="Times New Roman" w:hAnsi="Times New Roman" w:hint="default"/>
+        </w:rPr>
+        <w:wordWrap w:val="0"/>
+        <w:autoSpaceDE w:val="0"/>
+        <w:autoSpaceDN w:val="0"/>
+      </w:pPr>
+      <w:r>
+        <w:rPr>
+          <w:color w:val="auto"/>
+          <w:sz w:val="20"/>
+          <w:szCs w:val="20"/>
+          <w:rFonts w:ascii="Times New Roman" w:eastAsia="Times New Roman" w:hAnsi="Times New Roman" w:hint="default"/>
+        </w:rPr>
+        <w:t xml:space="preserve">dato: SSH es el mismo protocolo que se debe usar para conectarnos a servidores remotos, a otras computadoras </w:t>
+      </w:r>
+      <w:r>
+        <w:rPr>
+          <w:color w:val="auto"/>
+          <w:sz w:val="20"/>
+          <w:szCs w:val="20"/>
+          <w:rFonts w:ascii="Times New Roman" w:eastAsia="Times New Roman" w:hAnsi="Times New Roman" w:hint="default"/>
+        </w:rPr>
+        <w:t xml:space="preserve">que queramos controlar remotamente por consola. </w:t>
+      </w:r>
+    </w:p>
+    <w:p>
+      <w:pPr>
+        <w:numPr>
+          <w:ilvl w:val="0"/>
+          <w:numId w:val="0"/>
+        </w:numPr>
+        <w:jc w:val="both"/>
+        <w:spacing w:lineRule="auto" w:line="259" w:before="0" w:after="160"/>
+        <w:widowControl w:val="1"/>
+        <w:ind w:right="0" w:left="0" w:firstLine="0"/>
+        <w:rPr>
+          <w:color w:val="auto"/>
+          <w:sz w:val="20"/>
+          <w:szCs w:val="20"/>
+          <w:rFonts w:ascii="Times New Roman" w:eastAsia="Times New Roman" w:hAnsi="Times New Roman" w:hint="default"/>
+        </w:rPr>
+        <w:wordWrap w:val="0"/>
+        <w:autoSpaceDE w:val="0"/>
+        <w:autoSpaceDN w:val="0"/>
+      </w:pPr>
+      <w:r>
+        <w:rPr>
+          <w:color w:val="auto"/>
+          <w:sz w:val="20"/>
+          <w:szCs w:val="20"/>
+          <w:rFonts w:ascii="Times New Roman" w:eastAsia="Times New Roman" w:hAnsi="Times New Roman" w:hint="default"/>
+        </w:rPr>
+        <w:t xml:space="preserve">Github, a partir de la llave pública que está correlacionada con tu llave privada y que le acabas de enviar; te </w:t>
+      </w:r>
+      <w:r>
+        <w:rPr>
+          <w:color w:val="auto"/>
+          <w:sz w:val="20"/>
+          <w:szCs w:val="20"/>
+          <w:rFonts w:ascii="Times New Roman" w:eastAsia="Times New Roman" w:hAnsi="Times New Roman" w:hint="default"/>
+        </w:rPr>
+        <w:t xml:space="preserve">regresa el favor y te envía, cifrado con tu propia llave pública (la que le mandaste), su propia llave pública de </w:t>
+      </w:r>
+      <w:r>
+        <w:rPr>
+          <w:color w:val="auto"/>
+          <w:sz w:val="20"/>
+          <w:szCs w:val="20"/>
+          <w:rFonts w:ascii="Times New Roman" w:eastAsia="Times New Roman" w:hAnsi="Times New Roman" w:hint="default"/>
+        </w:rPr>
+        <w:t xml:space="preserve">github (es un cifrado hecho, recuerde, a partir de la llave pública que te recibe github; y github, a partir de ahí, </w:t>
+      </w:r>
+      <w:r>
+        <w:rPr>
+          <w:color w:val="auto"/>
+          <w:sz w:val="20"/>
+          <w:szCs w:val="20"/>
+          <w:rFonts w:ascii="Times New Roman" w:eastAsia="Times New Roman" w:hAnsi="Times New Roman" w:hint="default"/>
+        </w:rPr>
+        <w:t xml:space="preserve">con ese cifrado, te genera una llave pública propia de él para ti). Entonces, github le manda su propia llave </w:t>
+      </w:r>
+      <w:r>
+        <w:rPr>
+          <w:color w:val="auto"/>
+          <w:sz w:val="20"/>
+          <w:szCs w:val="20"/>
+          <w:rFonts w:ascii="Times New Roman" w:eastAsia="Times New Roman" w:hAnsi="Times New Roman" w:hint="default"/>
+        </w:rPr>
+        <w:t xml:space="preserve">pública a su entorno local y la conecta: y así ambos quedan, mutuamente, conectados por medio del protocolo </w:t>
+      </w:r>
+      <w:r>
+        <w:rPr>
+          <w:color w:val="auto"/>
+          <w:sz w:val="20"/>
+          <w:szCs w:val="20"/>
+          <w:rFonts w:ascii="Times New Roman" w:eastAsia="Times New Roman" w:hAnsi="Times New Roman" w:hint="default"/>
+        </w:rPr>
+        <w:t xml:space="preserve">SSH, en lo que se conoce como una </w:t>
+      </w:r>
+      <w:r>
+        <w:rPr>
+          <w:i w:val="1"/>
+          <w:b w:val="1"/>
+          <w:color w:val="auto"/>
+          <w:sz w:val="20"/>
+          <w:szCs w:val="20"/>
+          <w:rFonts w:ascii="Times New Roman" w:eastAsia="Times New Roman" w:hAnsi="Times New Roman" w:hint="default"/>
+        </w:rPr>
+        <w:t xml:space="preserve">conexión de doble camino</w:t>
+      </w:r>
+      <w:r>
+        <w:rPr>
+          <w:color w:val="auto"/>
+          <w:sz w:val="20"/>
+          <w:szCs w:val="20"/>
+          <w:rFonts w:ascii="Times New Roman" w:eastAsia="Times New Roman" w:hAnsi="Times New Roman" w:hint="default"/>
+        </w:rPr>
+        <w:t xml:space="preserve">, la cuál es 100% cifrada por SSH.</w:t>
+      </w:r>
+    </w:p>
+    <w:p>
+      <w:pPr>
+        <w:numPr>
+          <w:ilvl w:val="0"/>
+          <w:numId w:val="0"/>
+        </w:numPr>
+        <w:jc w:val="both"/>
+        <w:spacing w:lineRule="auto" w:line="259" w:before="0" w:after="160"/>
+        <w:widowControl w:val="1"/>
+        <w:ind w:right="0" w:left="0" w:firstLine="0"/>
+        <w:rPr>
+          <w:color w:val="auto"/>
+          <w:sz w:val="20"/>
+          <w:szCs w:val="20"/>
+          <w:rFonts w:ascii="Times New Roman" w:eastAsia="Times New Roman" w:hAnsi="Times New Roman" w:hint="default"/>
+        </w:rPr>
+        <w:wordWrap w:val="0"/>
+        <w:autoSpaceDE w:val="0"/>
+        <w:autoSpaceDN w:val="0"/>
+      </w:pPr>
+      <w:r>
+        <w:rPr>
+          <w:color w:val="auto"/>
+          <w:sz w:val="20"/>
+          <w:szCs w:val="20"/>
+          <w:rFonts w:ascii="Times New Roman" w:eastAsia="Times New Roman" w:hAnsi="Times New Roman" w:hint="default"/>
+        </w:rPr>
+        <w:t xml:space="preserve">Por otro lado, la llave privada de su entorno local y que nunca es compartida, si desea, le agrega una contraseña </w:t>
+      </w:r>
+      <w:r>
+        <w:rPr>
+          <w:color w:val="auto"/>
+          <w:sz w:val="20"/>
+          <w:szCs w:val="20"/>
+          <w:rFonts w:ascii="Times New Roman" w:eastAsia="Times New Roman" w:hAnsi="Times New Roman" w:hint="default"/>
+        </w:rPr>
+        <w:t xml:space="preserve">encima (sobre ella): esto para tener una llave privada mucho más robusta y poderosa.</w:t>
+      </w:r>
+    </w:p>
+    <w:p>
+      <w:pPr>
+        <w:numPr>
+          <w:ilvl w:val="0"/>
+          <w:numId w:val="0"/>
+        </w:numPr>
+        <w:jc w:val="both"/>
+        <w:spacing w:lineRule="auto" w:line="259" w:before="0" w:after="160"/>
+        <w:widowControl w:val="1"/>
+        <w:ind w:right="0" w:left="0" w:firstLine="0"/>
+        <w:rPr>
+          <w:i w:val="1"/>
+          <w:b w:val="1"/>
+          <w:color w:val="auto"/>
+          <w:sz w:val="20"/>
+          <w:szCs w:val="20"/>
+          <w:rFonts w:ascii="Times New Roman" w:eastAsia="Times New Roman" w:hAnsi="Times New Roman" w:hint="default"/>
+        </w:rPr>
+        <w:wordWrap w:val="0"/>
+        <w:autoSpaceDE w:val="0"/>
+        <w:autoSpaceDN w:val="0"/>
+      </w:pPr>
+      <w:r>
+        <w:rPr>
+          <w:i w:val="1"/>
+          <w:b w:val="1"/>
+          <w:color w:val="auto"/>
+          <w:sz w:val="20"/>
+          <w:szCs w:val="20"/>
+          <w:rFonts w:ascii="Times New Roman" w:eastAsia="Times New Roman" w:hAnsi="Times New Roman" w:hint="default"/>
+        </w:rPr>
+        <w:t xml:space="preserve">Ahora sí, manos a la obra, veamos paso a paso todos estos procesos en un repositorio real de github.</w:t>
+      </w:r>
+    </w:p>
+    <w:p>
+      <w:pPr>
+        <w:numPr>
+          <w:ilvl w:val="0"/>
+          <w:numId w:val="0"/>
+        </w:numPr>
+        <w:jc w:val="both"/>
+        <w:spacing w:lineRule="auto" w:line="259" w:before="0" w:after="160"/>
+        <w:widowControl w:val="1"/>
+        <w:ind w:right="0" w:left="0" w:firstLine="0"/>
+        <w:rPr>
+          <w:i w:val="0"/>
+          <w:b w:val="0"/>
           <w:color w:val="auto"/>
           <w:sz w:val="20"/>
           <w:szCs w:val="20"/>

</xml_diff>

<commit_message>
practica plurality y adelanto llaves ssh en github
</commit_message>
<xml_diff>
--- a/Platzi/GIT:GITHUB/3. Trabajando con repositorios remotos en Github/git & github.docx
+++ b/Platzi/GIT:GITHUB/3. Trabajando con repositorios remotos en Github/git & github.docx
@@ -188,7 +188,7 @@
         </w:rPr>
         <w:drawing>
           <wp:inline distT="0" distB="0" distL="0" distR="0">
-            <wp:extent cx="5737225" cy="4136390"/>
+            <wp:extent cx="5737860" cy="4137025"/>
             <wp:effectExtent l="0" t="0" r="0" b="0"/>
             <wp:docPr id="9" name="Imagen 1"/>
             <wp:cNvGraphicFramePr>
@@ -198,7 +198,7 @@
               <a:graphicData uri="http://schemas.openxmlformats.org/drawingml/2006/picture">
                 <pic:pic xmlns:pic="http://schemas.openxmlformats.org/drawingml/2006/picture">
                   <pic:nvPicPr>
-                    <pic:cNvPr id="1" name="Picture 1" descr="/Users/robertovelasquezdean/Library/Group Containers/L48J367XN4.com.infraware.PolarisOffice/EngineTemp/1435/fImage12791910933.png"/>
+                    <pic:cNvPr id="1" name="Picture 1" descr="/Users/robertovelasquezdean/Library/Group Containers/L48J367XN4.com.infraware.PolarisOffice/EngineTemp/1704/fImage12791910933.png"/>
                     <pic:cNvPicPr>
                       <a:picLocks noChangeAspect="1" noChangeArrowheads="1"/>
                     </pic:cNvPicPr>
@@ -218,7 +218,7 @@
                   <pic:spPr>
                     <a:xfrm>
                       <a:off x="0" y="0"/>
-                      <a:ext cx="5737860" cy="4137025"/>
+                      <a:ext cx="5738495" cy="4137660"/>
                     </a:xfrm>
                     <a:prstGeom prst="rect"/>
                     <a:ln cap="flat"/>
@@ -307,7 +307,7 @@
         </w:rPr>
         <w:drawing>
           <wp:inline distT="0" distB="0" distL="0" distR="0">
-            <wp:extent cx="5737225" cy="2404745"/>
+            <wp:extent cx="5737860" cy="2405380"/>
             <wp:effectExtent l="0" t="0" r="0" b="0"/>
             <wp:docPr id="10" name="Imagen 2"/>
             <wp:cNvGraphicFramePr>
@@ -317,7 +317,7 @@
               <a:graphicData uri="http://schemas.openxmlformats.org/drawingml/2006/picture">
                 <pic:pic xmlns:pic="http://schemas.openxmlformats.org/drawingml/2006/picture">
                   <pic:nvPicPr>
-                    <pic:cNvPr id="2" name="Picture 2" descr="/Users/robertovelasquezdean/Library/Group Containers/L48J367XN4.com.infraware.PolarisOffice/EngineTemp/1435/fImage107373113099.png"/>
+                    <pic:cNvPr id="2" name="Picture 2" descr="/Users/robertovelasquezdean/Library/Group Containers/L48J367XN4.com.infraware.PolarisOffice/EngineTemp/1704/fImage107373113099.png"/>
                     <pic:cNvPicPr>
                       <a:picLocks noChangeAspect="1" noChangeArrowheads="1"/>
                     </pic:cNvPicPr>
@@ -337,7 +337,7 @@
                   <pic:spPr>
                     <a:xfrm>
                       <a:off x="0" y="0"/>
-                      <a:ext cx="5737860" cy="2405380"/>
+                      <a:ext cx="5738495" cy="2406015"/>
                     </a:xfrm>
                     <a:prstGeom prst="rect"/>
                     <a:ln cap="flat"/>
@@ -486,7 +486,7 @@
         </w:rPr>
         <w:drawing>
           <wp:inline distT="0" distB="0" distL="0" distR="0">
-            <wp:extent cx="5737225" cy="638810"/>
+            <wp:extent cx="5737860" cy="639445"/>
             <wp:effectExtent l="0" t="0" r="0" b="0"/>
             <wp:docPr id="11" name="Imagen 3"/>
             <wp:cNvGraphicFramePr>
@@ -496,7 +496,7 @@
               <a:graphicData uri="http://schemas.openxmlformats.org/drawingml/2006/picture">
                 <pic:pic xmlns:pic="http://schemas.openxmlformats.org/drawingml/2006/picture">
                   <pic:nvPicPr>
-                    <pic:cNvPr id="3" name="Picture 3" descr="/Users/robertovelasquezdean/Library/Group Containers/L48J367XN4.com.infraware.PolarisOffice/EngineTemp/1435/fImage3804412278.png"/>
+                    <pic:cNvPr id="3" name="Picture 3" descr="/Users/robertovelasquezdean/Library/Group Containers/L48J367XN4.com.infraware.PolarisOffice/EngineTemp/1704/fImage3804412278.png"/>
                     <pic:cNvPicPr>
                       <a:picLocks noChangeAspect="1" noChangeArrowheads="1"/>
                     </pic:cNvPicPr>
@@ -516,7 +516,7 @@
                   <pic:spPr>
                     <a:xfrm>
                       <a:off x="0" y="0"/>
-                      <a:ext cx="5737860" cy="639445"/>
+                      <a:ext cx="5738495" cy="640080"/>
                     </a:xfrm>
                     <a:prstGeom prst="rect"/>
                     <a:ln cap="flat"/>
@@ -677,7 +677,7 @@
         </w:rPr>
         <w:drawing>
           <wp:inline distT="0" distB="0" distL="0" distR="0">
-            <wp:extent cx="5737225" cy="847090"/>
+            <wp:extent cx="5737860" cy="847725"/>
             <wp:effectExtent l="0" t="0" r="0" b="0"/>
             <wp:docPr id="12" name="Imagen 4"/>
             <wp:cNvGraphicFramePr>
@@ -687,7 +687,7 @@
               <a:graphicData uri="http://schemas.openxmlformats.org/drawingml/2006/picture">
                 <pic:pic xmlns:pic="http://schemas.openxmlformats.org/drawingml/2006/picture">
                   <pic:nvPicPr>
-                    <pic:cNvPr id="4" name="Picture 4" descr="/Users/robertovelasquezdean/Library/Group Containers/L48J367XN4.com.infraware.PolarisOffice/EngineTemp/1435/fImage34219131816.png"/>
+                    <pic:cNvPr id="4" name="Picture 4" descr="/Users/robertovelasquezdean/Library/Group Containers/L48J367XN4.com.infraware.PolarisOffice/EngineTemp/1704/fImage34219131816.png"/>
                     <pic:cNvPicPr>
                       <a:picLocks noChangeAspect="1" noChangeArrowheads="1"/>
                     </pic:cNvPicPr>
@@ -707,7 +707,7 @@
                   <pic:spPr>
                     <a:xfrm>
                       <a:off x="0" y="0"/>
-                      <a:ext cx="5737860" cy="847725"/>
+                      <a:ext cx="5738495" cy="848360"/>
                     </a:xfrm>
                     <a:prstGeom prst="rect"/>
                     <a:ln cap="flat"/>
@@ -1618,6 +1618,1297 @@
         </w:rPr>
         <w:t xml:space="preserve">Ahora sí, manos a la obra, veamos paso a paso todos estos procesos en un repositorio real de github.</w:t>
       </w:r>
+    </w:p>
+    <w:p>
+      <w:pPr>
+        <w:numPr>
+          <w:ilvl w:val="0"/>
+          <w:numId w:val="0"/>
+        </w:numPr>
+        <w:jc w:val="both"/>
+        <w:spacing w:lineRule="auto" w:line="259" w:before="0" w:after="160"/>
+        <w:widowControl w:val="1"/>
+        <w:ind w:right="0" w:left="0" w:firstLine="0"/>
+        <w:rPr>
+          <w:i w:val="0"/>
+          <w:b w:val="0"/>
+          <w:color w:val="auto"/>
+          <w:sz w:val="20"/>
+          <w:szCs w:val="20"/>
+          <w:rFonts w:ascii="Times New Roman" w:eastAsia="Times New Roman" w:hAnsi="Times New Roman" w:hint="default"/>
+        </w:rPr>
+        <w:wordWrap w:val="0"/>
+        <w:autoSpaceDE w:val="0"/>
+        <w:autoSpaceDN w:val="0"/>
+      </w:pPr>
+      <w:r>
+        <w:rPr>
+          <w:i w:val="0"/>
+          <w:b w:val="0"/>
+          <w:color w:val="auto"/>
+          <w:sz w:val="20"/>
+          <w:szCs w:val="20"/>
+          <w:rFonts w:ascii="Times New Roman" w:eastAsia="Times New Roman" w:hAnsi="Times New Roman" w:hint="default"/>
+        </w:rPr>
+        <w:t xml:space="preserve">Aclaremos algo de entrada, </w:t>
+      </w:r>
+      <w:r>
+        <w:rPr>
+          <w:i w:val="1"/>
+          <w:b w:val="0"/>
+          <w:color w:val="auto"/>
+          <w:sz w:val="20"/>
+          <w:szCs w:val="20"/>
+          <w:rFonts w:ascii="Times New Roman" w:eastAsia="Times New Roman" w:hAnsi="Times New Roman" w:hint="default"/>
+        </w:rPr>
+        <w:t xml:space="preserve">las llaves SSH no son por repositorio o por proyecto, sino por persona</w:t>
+      </w:r>
+      <w:r>
+        <w:rPr>
+          <w:i w:val="0"/>
+          <w:b w:val="0"/>
+          <w:color w:val="auto"/>
+          <w:sz w:val="20"/>
+          <w:szCs w:val="20"/>
+          <w:rFonts w:ascii="Times New Roman" w:eastAsia="Times New Roman" w:hAnsi="Times New Roman" w:hint="default"/>
+        </w:rPr>
+        <w:t xml:space="preserve">; es decir, </w:t>
+      </w:r>
+      <w:r>
+        <w:rPr>
+          <w:i w:val="0"/>
+          <w:b w:val="0"/>
+          <w:color w:val="auto"/>
+          <w:sz w:val="20"/>
+          <w:szCs w:val="20"/>
+          <w:rFonts w:ascii="Times New Roman" w:eastAsia="Times New Roman" w:hAnsi="Times New Roman" w:hint="default"/>
+        </w:rPr>
+        <w:t xml:space="preserve">puedes crearlas en cualquier parte donde te situes parcialmente dentro de tu consola. Idealmente se crean en la </w:t>
+      </w:r>
+      <w:r>
+        <w:rPr>
+          <w:i w:val="0"/>
+          <w:b w:val="0"/>
+          <w:color w:val="auto"/>
+          <w:sz w:val="20"/>
+          <w:szCs w:val="20"/>
+          <w:rFonts w:ascii="Times New Roman" w:eastAsia="Times New Roman" w:hAnsi="Times New Roman" w:hint="default"/>
+        </w:rPr>
+        <w:t xml:space="preserve">carpeta home </w:t>
+      </w:r>
+      <w:r>
+        <w:rPr>
+          <w:i w:val="1"/>
+          <w:b w:val="0"/>
+          <w:color w:val="auto"/>
+          <w:sz w:val="20"/>
+          <w:szCs w:val="20"/>
+          <w:rFonts w:ascii="Times New Roman" w:eastAsia="Times New Roman" w:hAnsi="Times New Roman" w:hint="default"/>
+        </w:rPr>
+        <w:t xml:space="preserve">(cd, cd ~)</w:t>
+      </w:r>
+      <w:r>
+        <w:rPr>
+          <w:i w:val="0"/>
+          <w:b w:val="0"/>
+          <w:color w:val="auto"/>
+          <w:sz w:val="20"/>
+          <w:szCs w:val="20"/>
+          <w:rFonts w:ascii="Times New Roman" w:eastAsia="Times New Roman" w:hAnsi="Times New Roman" w:hint="default"/>
+        </w:rPr>
+        <w:t xml:space="preserve">. </w:t>
+      </w:r>
+    </w:p>
+    <w:p>
+      <w:pPr>
+        <w:numPr>
+          <w:ilvl w:val="0"/>
+          <w:numId w:val="0"/>
+        </w:numPr>
+        <w:jc w:val="both"/>
+        <w:spacing w:lineRule="auto" w:line="259" w:before="0" w:after="160"/>
+        <w:widowControl w:val="1"/>
+        <w:ind w:right="0" w:left="0" w:firstLine="0"/>
+        <w:rPr>
+          <w:i w:val="1"/>
+          <w:b w:val="1"/>
+          <w:color w:val="auto"/>
+          <w:sz w:val="20"/>
+          <w:szCs w:val="20"/>
+          <w:rFonts w:ascii="Times New Roman" w:eastAsia="Times New Roman" w:hAnsi="Times New Roman" w:hint="default"/>
+        </w:rPr>
+        <w:wordWrap w:val="0"/>
+        <w:autoSpaceDE w:val="0"/>
+        <w:autoSpaceDN w:val="0"/>
+      </w:pPr>
+      <w:r>
+        <w:rPr>
+          <w:i w:val="0"/>
+          <w:b w:val="0"/>
+          <w:color w:val="auto"/>
+          <w:sz w:val="20"/>
+          <w:szCs w:val="20"/>
+          <w:rFonts w:ascii="Times New Roman" w:eastAsia="Times New Roman" w:hAnsi="Times New Roman" w:hint="default"/>
+        </w:rPr>
+        <w:t xml:space="preserve">Posteriormente, verificamos que el correo registrado en nuestra cuenta </w:t>
+      </w:r>
+      <w:r>
+        <w:rPr>
+          <w:i w:val="1"/>
+          <w:b w:val="0"/>
+          <w:color w:val="auto"/>
+          <w:sz w:val="20"/>
+          <w:szCs w:val="20"/>
+          <w:rFonts w:ascii="Times New Roman" w:eastAsia="Times New Roman" w:hAnsi="Times New Roman" w:hint="default"/>
+        </w:rPr>
+        <w:t>github</w:t>
+      </w:r>
+      <w:r>
+        <w:rPr>
+          <w:i w:val="0"/>
+          <w:b w:val="0"/>
+          <w:color w:val="auto"/>
+          <w:sz w:val="20"/>
+          <w:szCs w:val="20"/>
+          <w:rFonts w:ascii="Times New Roman" w:eastAsia="Times New Roman" w:hAnsi="Times New Roman" w:hint="default"/>
+        </w:rPr>
+        <w:t xml:space="preserve"> coincida con el configurado (o </w:t>
+      </w:r>
+      <w:r>
+        <w:rPr>
+          <w:i w:val="0"/>
+          <w:b w:val="0"/>
+          <w:color w:val="auto"/>
+          <w:sz w:val="20"/>
+          <w:szCs w:val="20"/>
+          <w:rFonts w:ascii="Times New Roman" w:eastAsia="Times New Roman" w:hAnsi="Times New Roman" w:hint="default"/>
+        </w:rPr>
+        <w:t xml:space="preserve">potencialmente a configurar) en nuestro entorno local, puntualmente en </w:t>
+      </w:r>
+      <w:r>
+        <w:rPr>
+          <w:i w:val="1"/>
+          <w:b w:val="0"/>
+          <w:color w:val="auto"/>
+          <w:sz w:val="20"/>
+          <w:szCs w:val="20"/>
+          <w:rFonts w:ascii="Times New Roman" w:eastAsia="Times New Roman" w:hAnsi="Times New Roman" w:hint="default"/>
+        </w:rPr>
+        <w:t>git.</w:t>
+      </w:r>
+      <w:r>
+        <w:rPr>
+          <w:i w:val="0"/>
+          <w:b w:val="0"/>
+          <w:color w:val="auto"/>
+          <w:sz w:val="20"/>
+          <w:szCs w:val="20"/>
+          <w:rFonts w:ascii="Times New Roman" w:eastAsia="Times New Roman" w:hAnsi="Times New Roman" w:hint="default"/>
+        </w:rPr>
+        <w:t xml:space="preserve"> El comando de git para registrarle </w:t>
+      </w:r>
+      <w:r>
+        <w:rPr>
+          <w:i w:val="0"/>
+          <w:b w:val="0"/>
+          <w:color w:val="auto"/>
+          <w:sz w:val="20"/>
+          <w:szCs w:val="20"/>
+          <w:rFonts w:ascii="Times New Roman" w:eastAsia="Times New Roman" w:hAnsi="Times New Roman" w:hint="default"/>
+        </w:rPr>
+        <w:t xml:space="preserve">un correo es el siguiente: </w:t>
+      </w:r>
+      <w:r>
+        <w:rPr>
+          <w:i w:val="1"/>
+          <w:b w:val="1"/>
+          <w:color w:val="auto"/>
+          <w:sz w:val="20"/>
+          <w:szCs w:val="20"/>
+          <w:rFonts w:ascii="Times New Roman" w:eastAsia="Times New Roman" w:hAnsi="Times New Roman" w:hint="default"/>
+        </w:rPr>
+        <w:t xml:space="preserve">git config --global user.email “inserte correo aquí -que debe coincidir con el </w:t>
+      </w:r>
+      <w:r>
+        <w:rPr>
+          <w:i w:val="1"/>
+          <w:b w:val="1"/>
+          <w:color w:val="auto"/>
+          <w:sz w:val="20"/>
+          <w:szCs w:val="20"/>
+          <w:rFonts w:ascii="Times New Roman" w:eastAsia="Times New Roman" w:hAnsi="Times New Roman" w:hint="default"/>
+        </w:rPr>
+        <w:t xml:space="preserve">registrado en su cuenta de github, recuerde”. </w:t>
+      </w:r>
+    </w:p>
+    <w:p>
+      <w:pPr>
+        <w:numPr>
+          <w:ilvl w:val="0"/>
+          <w:numId w:val="0"/>
+        </w:numPr>
+        <w:jc w:val="both"/>
+        <w:spacing w:lineRule="auto" w:line="259" w:before="0" w:after="160"/>
+        <w:widowControl w:val="1"/>
+        <w:ind w:right="0" w:left="0" w:firstLine="0"/>
+        <w:rPr>
+          <w:i w:val="0"/>
+          <w:b w:val="0"/>
+          <w:color w:val="auto"/>
+          <w:sz w:val="20"/>
+          <w:szCs w:val="20"/>
+          <w:rFonts w:ascii="Times New Roman" w:eastAsia="Times New Roman" w:hAnsi="Times New Roman" w:hint="default"/>
+        </w:rPr>
+        <w:wordWrap w:val="0"/>
+        <w:autoSpaceDE w:val="0"/>
+        <w:autoSpaceDN w:val="0"/>
+      </w:pPr>
+      <w:r>
+        <w:rPr>
+          <w:i w:val="0"/>
+          <w:b w:val="0"/>
+          <w:color w:val="auto"/>
+          <w:sz w:val="20"/>
+          <w:szCs w:val="20"/>
+          <w:rFonts w:ascii="Times New Roman" w:eastAsia="Times New Roman" w:hAnsi="Times New Roman" w:hint="default"/>
+        </w:rPr>
+        <w:t xml:space="preserve">Para verificar que efectivamente hemos registrado con exito el correo insertado, podemos corroborar esta </w:t>
+      </w:r>
+      <w:r>
+        <w:rPr>
+          <w:i w:val="0"/>
+          <w:b w:val="0"/>
+          <w:color w:val="auto"/>
+          <w:sz w:val="20"/>
+          <w:szCs w:val="20"/>
+          <w:rFonts w:ascii="Times New Roman" w:eastAsia="Times New Roman" w:hAnsi="Times New Roman" w:hint="default"/>
+        </w:rPr>
+        <w:t xml:space="preserve">información con el siguiente comando: </w:t>
+      </w:r>
+      <w:r>
+        <w:rPr>
+          <w:i w:val="1"/>
+          <w:b w:val="1"/>
+          <w:color w:val="auto"/>
+          <w:sz w:val="20"/>
+          <w:szCs w:val="20"/>
+          <w:rFonts w:ascii="Times New Roman" w:eastAsia="Times New Roman" w:hAnsi="Times New Roman" w:hint="default"/>
+        </w:rPr>
+        <w:t xml:space="preserve">“git config -l”</w:t>
+      </w:r>
+      <w:r>
+        <w:rPr>
+          <w:i w:val="0"/>
+          <w:b w:val="0"/>
+          <w:color w:val="auto"/>
+          <w:sz w:val="20"/>
+          <w:szCs w:val="20"/>
+          <w:rFonts w:ascii="Times New Roman" w:eastAsia="Times New Roman" w:hAnsi="Times New Roman" w:hint="default"/>
+        </w:rPr>
+        <w:t xml:space="preserve">, donde podemos revisar también cuál es el nombre </w:t>
+      </w:r>
+      <w:r>
+        <w:rPr>
+          <w:i w:val="0"/>
+          <w:b w:val="0"/>
+          <w:color w:val="auto"/>
+          <w:sz w:val="20"/>
+          <w:szCs w:val="20"/>
+          <w:rFonts w:ascii="Times New Roman" w:eastAsia="Times New Roman" w:hAnsi="Times New Roman" w:hint="default"/>
+        </w:rPr>
+        <w:t xml:space="preserve">propiamente de usuario registrado en git. Hasta ahora el registro de comandos ejecutados dentro de su terminal </w:t>
+      </w:r>
+      <w:r>
+        <w:rPr>
+          <w:i w:val="0"/>
+          <w:b w:val="0"/>
+          <w:color w:val="auto"/>
+          <w:sz w:val="20"/>
+          <w:szCs w:val="20"/>
+          <w:rFonts w:ascii="Times New Roman" w:eastAsia="Times New Roman" w:hAnsi="Times New Roman" w:hint="default"/>
+        </w:rPr>
+        <w:t xml:space="preserve">se debe ver algo más o menos así: </w:t>
+      </w:r>
+    </w:p>
+    <w:p>
+      <w:pPr>
+        <w:numPr>
+          <w:ilvl w:val="0"/>
+          <w:numId w:val="0"/>
+        </w:numPr>
+        <w:jc w:val="both"/>
+        <w:spacing w:lineRule="auto" w:line="259" w:before="0" w:after="160"/>
+        <w:widowControl w:val="1"/>
+        <w:ind w:right="0" w:left="0" w:firstLine="0"/>
+        <w:rPr>
+          <w:i w:val="0"/>
+          <w:b w:val="0"/>
+          <w:color w:val="auto"/>
+          <w:sz w:val="20"/>
+          <w:szCs w:val="20"/>
+          <w:rFonts w:ascii="Times New Roman" w:eastAsia="Times New Roman" w:hAnsi="Times New Roman" w:hint="default"/>
+        </w:rPr>
+        <w:wordWrap w:val="0"/>
+        <w:autoSpaceDE w:val="0"/>
+        <w:autoSpaceDN w:val="0"/>
+      </w:pPr>
+      <w:r>
+        <w:rPr>
+          <w:sz w:val="20"/>
+        </w:rPr>
+        <w:drawing>
+          <wp:inline distT="0" distB="0" distL="0" distR="0">
+            <wp:extent cx="5731510" cy="974090"/>
+            <wp:effectExtent l="0" t="0" r="0" b="0"/>
+            <wp:docPr id="15" name="Imagen 5"/>
+            <wp:cNvGraphicFramePr>
+              <a:graphicFrameLocks xmlns:a="http://schemas.openxmlformats.org/drawingml/2006/main" noChangeAspect="1"/>
+            </wp:cNvGraphicFramePr>
+            <a:graphic xmlns:a="http://schemas.openxmlformats.org/drawingml/2006/main">
+              <a:graphicData uri="http://schemas.openxmlformats.org/drawingml/2006/picture">
+                <pic:pic xmlns:pic="http://schemas.openxmlformats.org/drawingml/2006/picture">
+                  <pic:nvPicPr>
+                    <pic:cNvPr id="5" name="Picture 5" descr="/Users/robertovelasquezdean/Library/Group Containers/L48J367XN4.com.infraware.PolarisOffice/EngineTemp/1704/fImage30225159847.png"/>
+                    <pic:cNvPicPr>
+                      <a:picLocks noChangeAspect="1" noChangeArrowheads="1"/>
+                    </pic:cNvPicPr>
+                  </pic:nvPicPr>
+                  <pic:blipFill>
+                    <a:blip r:embed="rId9">
+                      <a:extLst>
+                        <a:ext uri="{28A0092B-C50C-407E-A947-70E740481C1C}">
+                          <a14:useLocalDpi xmlns:a14="http://schemas.microsoft.com/office/drawing/2010/main" val="0"/>
+                        </a:ext>
+                      </a:extLst>
+                    </a:blip>
+                    <a:stretch>
+                      <a:fillRect/>
+                    </a:stretch>
+                  </pic:blipFill>
+                  <pic:spPr>
+                    <a:xfrm>
+                      <a:off x="0" y="0"/>
+                      <a:ext cx="5732145" cy="974725"/>
+                    </a:xfrm>
+                    <a:prstGeom prst="rect"/>
+                    <a:ln cap="flat"/>
+                  </pic:spPr>
+                </pic:pic>
+              </a:graphicData>
+            </a:graphic>
+          </wp:inline>
+        </w:drawing>
+      </w:r>
+    </w:p>
+    <w:p>
+      <w:pPr>
+        <w:numPr>
+          <w:ilvl w:val="0"/>
+          <w:numId w:val="0"/>
+        </w:numPr>
+        <w:jc w:val="both"/>
+        <w:spacing w:lineRule="auto" w:line="259" w:before="0" w:after="160"/>
+        <w:widowControl w:val="1"/>
+        <w:ind w:right="0" w:left="0" w:firstLine="0"/>
+        <w:rPr>
+          <w:i w:val="0"/>
+          <w:b w:val="0"/>
+          <w:color w:val="auto"/>
+          <w:sz w:val="20"/>
+          <w:szCs w:val="20"/>
+          <w:rFonts w:ascii="Times New Roman" w:eastAsia="Times New Roman" w:hAnsi="Times New Roman" w:hint="default"/>
+        </w:rPr>
+        <w:wordWrap w:val="0"/>
+        <w:autoSpaceDE w:val="0"/>
+        <w:autoSpaceDN w:val="0"/>
+      </w:pPr>
+      <w:r>
+        <w:rPr>
+          <w:i w:val="0"/>
+          <w:b w:val="0"/>
+          <w:color w:val="auto"/>
+          <w:sz w:val="20"/>
+          <w:szCs w:val="20"/>
+          <w:rFonts w:ascii="Times New Roman" w:eastAsia="Times New Roman" w:hAnsi="Times New Roman" w:hint="default"/>
+        </w:rPr>
+        <w:t xml:space="preserve">Hecho esto, estando en sintonia nuestro correo electronico registrado en git y, posteriormente, nuestro correo </w:t>
+      </w:r>
+      <w:r>
+        <w:rPr>
+          <w:i w:val="0"/>
+          <w:b w:val="0"/>
+          <w:color w:val="auto"/>
+          <w:sz w:val="20"/>
+          <w:szCs w:val="20"/>
+          <w:rFonts w:ascii="Times New Roman" w:eastAsia="Times New Roman" w:hAnsi="Times New Roman" w:hint="default"/>
+        </w:rPr>
+        <w:t xml:space="preserve">electronico registrado en github; ya podemos crear nuestras llaves SSH (no olvide estar situado en </w:t>
+      </w:r>
+      <w:r>
+        <w:rPr>
+          <w:i w:val="1"/>
+          <w:b w:val="0"/>
+          <w:color w:val="auto"/>
+          <w:sz w:val="20"/>
+          <w:szCs w:val="20"/>
+          <w:rFonts w:ascii="Times New Roman" w:eastAsia="Times New Roman" w:hAnsi="Times New Roman" w:hint="default"/>
+        </w:rPr>
+        <w:t>home</w:t>
+      </w:r>
+      <w:r>
+        <w:rPr>
+          <w:i w:val="0"/>
+          <w:b w:val="0"/>
+          <w:color w:val="auto"/>
+          <w:sz w:val="20"/>
+          <w:szCs w:val="20"/>
+          <w:rFonts w:ascii="Times New Roman" w:eastAsia="Times New Roman" w:hAnsi="Times New Roman" w:hint="default"/>
+        </w:rPr>
+        <w:t>).</w:t>
+      </w:r>
+    </w:p>
+    <w:p>
+      <w:pPr>
+        <w:numPr>
+          <w:ilvl w:val="0"/>
+          <w:numId w:val="0"/>
+        </w:numPr>
+        <w:jc w:val="both"/>
+        <w:spacing w:lineRule="auto" w:line="259" w:before="0" w:after="160"/>
+        <w:widowControl w:val="1"/>
+        <w:ind w:right="0" w:left="0" w:firstLine="0"/>
+        <w:rPr>
+          <w:i w:val="1"/>
+          <w:b w:val="1"/>
+          <w:color w:val="auto"/>
+          <w:sz w:val="20"/>
+          <w:szCs w:val="20"/>
+          <w:rFonts w:ascii="Times New Roman" w:eastAsia="Times New Roman" w:hAnsi="Times New Roman" w:hint="default"/>
+        </w:rPr>
+        <w:wordWrap w:val="0"/>
+        <w:autoSpaceDE w:val="0"/>
+        <w:autoSpaceDN w:val="0"/>
+      </w:pPr>
+      <w:r>
+        <w:rPr>
+          <w:i w:val="0"/>
+          <w:b w:val="0"/>
+          <w:color w:val="auto"/>
+          <w:sz w:val="20"/>
+          <w:szCs w:val="20"/>
+          <w:rFonts w:ascii="Times New Roman" w:eastAsia="Times New Roman" w:hAnsi="Times New Roman" w:hint="default"/>
+        </w:rPr>
+        <w:t xml:space="preserve">Corra el siguiente comando en su terminal: </w:t>
+      </w:r>
+      <w:r>
+        <w:rPr>
+          <w:i w:val="1"/>
+          <w:b w:val="1"/>
+          <w:color w:val="auto"/>
+          <w:sz w:val="20"/>
+          <w:szCs w:val="20"/>
+          <w:rFonts w:ascii="Times New Roman" w:eastAsia="Times New Roman" w:hAnsi="Times New Roman" w:hint="default"/>
+        </w:rPr>
+        <w:t xml:space="preserve">ssh-keygen -t rsa -b 4096 -C “robertovelasquezdean@gmail.com”</w:t>
+      </w:r>
+    </w:p>
+    <w:p>
+      <w:pPr>
+        <w:numPr>
+          <w:ilvl w:val="0"/>
+          <w:numId w:val="0"/>
+        </w:numPr>
+        <w:jc w:val="both"/>
+        <w:spacing w:lineRule="auto" w:line="259" w:before="0" w:after="160"/>
+        <w:widowControl w:val="1"/>
+        <w:ind w:right="0" w:left="0" w:firstLine="0"/>
+        <w:rPr>
+          <w:i w:val="1"/>
+          <w:b w:val="0"/>
+          <w:color w:val="auto"/>
+          <w:sz w:val="20"/>
+          <w:szCs w:val="20"/>
+          <w:rFonts w:ascii="Times New Roman" w:eastAsia="Times New Roman" w:hAnsi="Times New Roman" w:hint="default"/>
+        </w:rPr>
+        <w:wordWrap w:val="0"/>
+        <w:autoSpaceDE w:val="0"/>
+        <w:autoSpaceDN w:val="0"/>
+      </w:pPr>
+      <w:r>
+        <w:rPr>
+          <w:i w:val="1"/>
+          <w:b w:val="0"/>
+          <w:color w:val="auto"/>
+          <w:sz w:val="20"/>
+          <w:szCs w:val="20"/>
+          <w:rFonts w:ascii="Times New Roman" w:eastAsia="Times New Roman" w:hAnsi="Times New Roman" w:hint="default"/>
+        </w:rPr>
+        <w:t xml:space="preserve">Vamos por partes: </w:t>
+      </w:r>
+    </w:p>
+    <w:p>
+      <w:pPr>
+        <w:numPr>
+          <w:ilvl w:val="0"/>
+          <w:numId w:val="0"/>
+        </w:numPr>
+        <w:jc w:val="both"/>
+        <w:spacing w:lineRule="auto" w:line="259" w:before="0" w:after="160"/>
+        <w:widowControl w:val="1"/>
+        <w:ind w:right="0" w:left="0" w:firstLine="0"/>
+        <w:rPr>
+          <w:i w:val="0"/>
+          <w:b w:val="0"/>
+          <w:color w:val="auto"/>
+          <w:sz w:val="20"/>
+          <w:szCs w:val="20"/>
+          <w:rFonts w:ascii="Times New Roman" w:eastAsia="Times New Roman" w:hAnsi="Times New Roman" w:hint="default"/>
+        </w:rPr>
+        <w:wordWrap w:val="0"/>
+        <w:autoSpaceDE w:val="0"/>
+        <w:autoSpaceDN w:val="0"/>
+      </w:pPr>
+      <w:r>
+        <w:rPr>
+          <w:i w:val="1"/>
+          <w:b w:val="1"/>
+          <w:color w:val="auto"/>
+          <w:sz w:val="20"/>
+          <w:szCs w:val="20"/>
+          <w:rFonts w:ascii="Times New Roman" w:eastAsia="Times New Roman" w:hAnsi="Times New Roman" w:hint="default"/>
+        </w:rPr>
+        <w:t>rsa</w:t>
+      </w:r>
+      <w:r>
+        <w:rPr>
+          <w:i w:val="0"/>
+          <w:b w:val="0"/>
+          <w:color w:val="auto"/>
+          <w:sz w:val="20"/>
+          <w:szCs w:val="20"/>
+          <w:rFonts w:ascii="Times New Roman" w:eastAsia="Times New Roman" w:hAnsi="Times New Roman" w:hint="default"/>
+        </w:rPr>
+        <w:t xml:space="preserve"> es un algoritmo más, entre otros, para crear la llave ssh (siendo el más popular de hecho)</w:t>
+      </w:r>
+    </w:p>
+    <w:p>
+      <w:pPr>
+        <w:numPr>
+          <w:ilvl w:val="0"/>
+          <w:numId w:val="0"/>
+        </w:numPr>
+        <w:jc w:val="both"/>
+        <w:spacing w:lineRule="auto" w:line="259" w:before="0" w:after="160"/>
+        <w:widowControl w:val="1"/>
+        <w:ind w:right="0" w:left="0" w:firstLine="0"/>
+        <w:rPr>
+          <w:i w:val="0"/>
+          <w:b w:val="0"/>
+          <w:color w:val="auto"/>
+          <w:sz w:val="20"/>
+          <w:szCs w:val="20"/>
+          <w:rFonts w:ascii="Times New Roman" w:eastAsia="Times New Roman" w:hAnsi="Times New Roman" w:hint="default"/>
+        </w:rPr>
+        <w:wordWrap w:val="0"/>
+        <w:autoSpaceDE w:val="0"/>
+        <w:autoSpaceDN w:val="0"/>
+      </w:pPr>
+      <w:r>
+        <w:rPr>
+          <w:i w:val="1"/>
+          <w:b w:val="1"/>
+          <w:color w:val="auto"/>
+          <w:sz w:val="20"/>
+          <w:szCs w:val="20"/>
+          <w:rFonts w:ascii="Times New Roman" w:eastAsia="Times New Roman" w:hAnsi="Times New Roman" w:hint="default"/>
+        </w:rPr>
+        <w:t xml:space="preserve">-b + número </w:t>
+      </w:r>
+      <w:r>
+        <w:rPr>
+          <w:i w:val="0"/>
+          <w:b w:val="0"/>
+          <w:color w:val="auto"/>
+          <w:sz w:val="20"/>
+          <w:szCs w:val="20"/>
+          <w:rFonts w:ascii="Times New Roman" w:eastAsia="Times New Roman" w:hAnsi="Times New Roman" w:hint="default"/>
+        </w:rPr>
+        <w:t xml:space="preserve">es un elemento que nos indica, a partir de un número, qué tan compleja queremos que sea la llave.</w:t>
+      </w:r>
+    </w:p>
+    <w:p>
+      <w:pPr>
+        <w:numPr>
+          <w:ilvl w:val="0"/>
+          <w:numId w:val="0"/>
+        </w:numPr>
+        <w:jc w:val="both"/>
+        <w:spacing w:lineRule="auto" w:line="259" w:before="0" w:after="160"/>
+        <w:widowControl w:val="1"/>
+        <w:ind w:right="0" w:left="0" w:firstLine="0"/>
+        <w:rPr>
+          <w:i w:val="0"/>
+          <w:b w:val="0"/>
+          <w:color w:val="auto"/>
+          <w:sz w:val="20"/>
+          <w:szCs w:val="20"/>
+          <w:rFonts w:ascii="Times New Roman" w:eastAsia="Times New Roman" w:hAnsi="Times New Roman" w:hint="default"/>
+        </w:rPr>
+        <w:wordWrap w:val="0"/>
+        <w:autoSpaceDE w:val="0"/>
+        <w:autoSpaceDN w:val="0"/>
+      </w:pPr>
+      <w:r>
+        <w:rPr>
+          <w:i w:val="1"/>
+          <w:b w:val="1"/>
+          <w:color w:val="auto"/>
+          <w:sz w:val="20"/>
+          <w:szCs w:val="20"/>
+          <w:rFonts w:ascii="Times New Roman" w:eastAsia="Times New Roman" w:hAnsi="Times New Roman" w:hint="default"/>
+        </w:rPr>
+        <w:t xml:space="preserve">-C “email...” </w:t>
+      </w:r>
+      <w:r>
+        <w:rPr>
+          <w:i w:val="0"/>
+          <w:b w:val="0"/>
+          <w:color w:val="auto"/>
+          <w:sz w:val="20"/>
+          <w:szCs w:val="20"/>
+          <w:rFonts w:ascii="Times New Roman" w:eastAsia="Times New Roman" w:hAnsi="Times New Roman" w:hint="default"/>
+        </w:rPr>
+        <w:t xml:space="preserve">se refiere a definir</w:t>
+      </w:r>
+      <w:r>
+        <w:rPr>
+          <w:i w:val="1"/>
+          <w:b w:val="0"/>
+          <w:color w:val="auto"/>
+          <w:sz w:val="20"/>
+          <w:szCs w:val="20"/>
+          <w:rFonts w:ascii="Times New Roman" w:eastAsia="Times New Roman" w:hAnsi="Times New Roman" w:hint="default"/>
+        </w:rPr>
+        <w:t xml:space="preserve"> qué correo electronico queremos que esté conectado a la llave en cuestión. </w:t>
+      </w:r>
+      <w:r>
+        <w:rPr>
+          <w:i w:val="0"/>
+          <w:b w:val="0"/>
+          <w:color w:val="auto"/>
+          <w:sz w:val="20"/>
+          <w:szCs w:val="20"/>
+          <w:rFonts w:ascii="Times New Roman" w:eastAsia="Times New Roman" w:hAnsi="Times New Roman" w:hint="default"/>
+        </w:rPr>
+        <w:t xml:space="preserve">Debe intuir que es el mismo correo que hemos estado configurando, y en sintonia, en git y github.</w:t>
+      </w:r>
+    </w:p>
+    <w:p>
+      <w:pPr>
+        <w:numPr>
+          <w:ilvl w:val="0"/>
+          <w:numId w:val="0"/>
+        </w:numPr>
+        <w:jc w:val="both"/>
+        <w:spacing w:lineRule="auto" w:line="259" w:before="0" w:after="160"/>
+        <w:widowControl w:val="1"/>
+        <w:ind w:right="0" w:left="0" w:firstLine="0"/>
+        <w:rPr>
+          <w:i w:val="0"/>
+          <w:b w:val="0"/>
+          <w:color w:val="auto"/>
+          <w:sz w:val="20"/>
+          <w:szCs w:val="20"/>
+          <w:rFonts w:ascii="Times New Roman" w:eastAsia="Times New Roman" w:hAnsi="Times New Roman" w:hint="default"/>
+        </w:rPr>
+        <w:wordWrap w:val="0"/>
+        <w:autoSpaceDE w:val="0"/>
+        <w:autoSpaceDN w:val="0"/>
+      </w:pPr>
+      <w:r>
+        <w:rPr>
+          <w:i w:val="0"/>
+          <w:b w:val="0"/>
+          <w:color w:val="auto"/>
+          <w:sz w:val="20"/>
+          <w:szCs w:val="20"/>
+          <w:rFonts w:ascii="Times New Roman" w:eastAsia="Times New Roman" w:hAnsi="Times New Roman" w:hint="default"/>
+        </w:rPr>
+        <w:t xml:space="preserve">Inmediatamente luego de correr la línea de comando, con el comando para crear llave SSH, se nos mostrará esto: </w:t>
+      </w:r>
+    </w:p>
+    <w:p>
+      <w:pPr>
+        <w:numPr>
+          <w:ilvl w:val="0"/>
+          <w:numId w:val="0"/>
+        </w:numPr>
+        <w:jc w:val="both"/>
+        <w:spacing w:lineRule="auto" w:line="259" w:before="0" w:after="160"/>
+        <w:widowControl w:val="1"/>
+        <w:ind w:right="0" w:left="0" w:firstLine="0"/>
+        <w:rPr>
+          <w:i w:val="0"/>
+          <w:b w:val="0"/>
+          <w:color w:val="auto"/>
+          <w:sz w:val="20"/>
+          <w:szCs w:val="20"/>
+          <w:rFonts w:ascii="Times New Roman" w:eastAsia="Times New Roman" w:hAnsi="Times New Roman" w:hint="default"/>
+        </w:rPr>
+        <w:wordWrap w:val="0"/>
+        <w:autoSpaceDE w:val="0"/>
+        <w:autoSpaceDN w:val="0"/>
+      </w:pPr>
+      <w:r>
+        <w:rPr>
+          <w:sz w:val="20"/>
+        </w:rPr>
+        <w:drawing>
+          <wp:inline distT="0" distB="0" distL="0" distR="0">
+            <wp:extent cx="5731510" cy="384810"/>
+            <wp:effectExtent l="0" t="0" r="0" b="0"/>
+            <wp:docPr id="17" name="Imagen 6"/>
+            <wp:cNvGraphicFramePr>
+              <a:graphicFrameLocks xmlns:a="http://schemas.openxmlformats.org/drawingml/2006/main" noChangeAspect="1"/>
+            </wp:cNvGraphicFramePr>
+            <a:graphic xmlns:a="http://schemas.openxmlformats.org/drawingml/2006/main">
+              <a:graphicData uri="http://schemas.openxmlformats.org/drawingml/2006/picture">
+                <pic:pic xmlns:pic="http://schemas.openxmlformats.org/drawingml/2006/picture">
+                  <pic:nvPicPr>
+                    <pic:cNvPr id="6" name="Picture 6" descr="/Users/robertovelasquezdean/Library/Group Containers/L48J367XN4.com.infraware.PolarisOffice/EngineTemp/1704/fImage19173172377.png"/>
+                    <pic:cNvPicPr>
+                      <a:picLocks noChangeAspect="1" noChangeArrowheads="1"/>
+                    </pic:cNvPicPr>
+                  </pic:nvPicPr>
+                  <pic:blipFill>
+                    <a:blip r:embed="rId10">
+                      <a:extLst>
+                        <a:ext uri="{28A0092B-C50C-407E-A947-70E740481C1C}">
+                          <a14:useLocalDpi xmlns:a14="http://schemas.microsoft.com/office/drawing/2010/main" val="0"/>
+                        </a:ext>
+                      </a:extLst>
+                    </a:blip>
+                    <a:stretch>
+                      <a:fillRect/>
+                    </a:stretch>
+                  </pic:blipFill>
+                  <pic:spPr>
+                    <a:xfrm>
+                      <a:off x="0" y="0"/>
+                      <a:ext cx="5732145" cy="385445"/>
+                    </a:xfrm>
+                    <a:prstGeom prst="rect"/>
+                    <a:ln cap="flat"/>
+                  </pic:spPr>
+                </pic:pic>
+              </a:graphicData>
+            </a:graphic>
+          </wp:inline>
+        </w:drawing>
+      </w:r>
+    </w:p>
+    <w:p>
+      <w:pPr>
+        <w:numPr>
+          <w:ilvl w:val="0"/>
+          <w:numId w:val="0"/>
+        </w:numPr>
+        <w:jc w:val="both"/>
+        <w:spacing w:lineRule="auto" w:line="259" w:before="0" w:after="160"/>
+        <w:widowControl w:val="1"/>
+        <w:ind w:right="0" w:left="0" w:firstLine="0"/>
+        <w:rPr>
+          <w:i w:val="0"/>
+          <w:b w:val="0"/>
+          <w:color w:val="auto"/>
+          <w:sz w:val="20"/>
+          <w:szCs w:val="20"/>
+          <w:rFonts w:ascii="Times New Roman" w:eastAsia="Times New Roman" w:hAnsi="Times New Roman" w:hint="default"/>
+        </w:rPr>
+        <w:wordWrap w:val="0"/>
+        <w:autoSpaceDE w:val="0"/>
+        <w:autoSpaceDN w:val="0"/>
+      </w:pPr>
+      <w:r>
+        <w:rPr>
+          <w:i w:val="1"/>
+          <w:b w:val="0"/>
+          <w:color w:val="auto"/>
+          <w:sz w:val="20"/>
+          <w:szCs w:val="20"/>
+          <w:rFonts w:ascii="Times New Roman" w:eastAsia="Times New Roman" w:hAnsi="Times New Roman" w:hint="default"/>
+        </w:rPr>
+        <w:t xml:space="preserve">Este proceso ya me está generando la llave pública y privada a partir del comando ejecutado. </w:t>
+      </w:r>
+      <w:r>
+        <w:rPr>
+          <w:i w:val="0"/>
+          <w:b w:val="0"/>
+          <w:color w:val="auto"/>
+          <w:sz w:val="20"/>
+          <w:szCs w:val="20"/>
+          <w:rFonts w:ascii="Times New Roman" w:eastAsia="Times New Roman" w:hAnsi="Times New Roman" w:hint="default"/>
+        </w:rPr>
+        <w:t xml:space="preserve">Posteriormente </w:t>
+      </w:r>
+      <w:r>
+        <w:rPr>
+          <w:i w:val="0"/>
+          <w:b w:val="0"/>
+          <w:color w:val="auto"/>
+          <w:sz w:val="20"/>
+          <w:szCs w:val="20"/>
+          <w:rFonts w:ascii="Times New Roman" w:eastAsia="Times New Roman" w:hAnsi="Times New Roman" w:hint="default"/>
+        </w:rPr>
+        <w:t xml:space="preserve">nos pregunta dónde deberiamos guardar las llaves (y he aquí la importancia de situarnos inicialmente desde el </w:t>
+      </w:r>
+      <w:r>
+        <w:rPr>
+          <w:i w:val="1"/>
+          <w:b w:val="0"/>
+          <w:color w:val="auto"/>
+          <w:sz w:val="20"/>
+          <w:szCs w:val="20"/>
+          <w:rFonts w:ascii="Times New Roman" w:eastAsia="Times New Roman" w:hAnsi="Times New Roman" w:hint="default"/>
+        </w:rPr>
+        <w:t>home</w:t>
+      </w:r>
+      <w:r>
+        <w:rPr>
+          <w:i w:val="0"/>
+          <w:b w:val="0"/>
+          <w:color w:val="auto"/>
+          <w:sz w:val="20"/>
+          <w:szCs w:val="20"/>
+          <w:rFonts w:ascii="Times New Roman" w:eastAsia="Times New Roman" w:hAnsi="Times New Roman" w:hint="default"/>
+        </w:rPr>
+        <w:t xml:space="preserve">), si usted desea sólo presiona </w:t>
+      </w:r>
+      <w:r>
+        <w:rPr>
+          <w:i w:val="1"/>
+          <w:b w:val="0"/>
+          <w:color w:val="auto"/>
+          <w:sz w:val="20"/>
+          <w:szCs w:val="20"/>
+          <w:rFonts w:ascii="Times New Roman" w:eastAsia="Times New Roman" w:hAnsi="Times New Roman" w:hint="default"/>
+        </w:rPr>
+        <w:t>enter,</w:t>
+      </w:r>
+      <w:r>
+        <w:rPr>
+          <w:i w:val="0"/>
+          <w:b w:val="0"/>
+          <w:color w:val="auto"/>
+          <w:sz w:val="20"/>
+          <w:szCs w:val="20"/>
+          <w:rFonts w:ascii="Times New Roman" w:eastAsia="Times New Roman" w:hAnsi="Times New Roman" w:hint="default"/>
+        </w:rPr>
+        <w:t xml:space="preserve"> ya la consola sobreentiende que usted desea guardar sus llaves en su </w:t>
+      </w:r>
+      <w:r>
+        <w:rPr>
+          <w:i w:val="0"/>
+          <w:b w:val="0"/>
+          <w:color w:val="auto"/>
+          <w:sz w:val="20"/>
+          <w:szCs w:val="20"/>
+          <w:rFonts w:ascii="Times New Roman" w:eastAsia="Times New Roman" w:hAnsi="Times New Roman" w:hint="default"/>
+        </w:rPr>
+        <w:t xml:space="preserve">dirección actual. Es decir, en nuestro caso, las llaves serán guardadas en </w:t>
+      </w:r>
+      <w:r>
+        <w:rPr>
+          <w:i w:val="1"/>
+          <w:b w:val="0"/>
+          <w:color w:val="auto"/>
+          <w:sz w:val="20"/>
+          <w:szCs w:val="20"/>
+          <w:rFonts w:ascii="Times New Roman" w:eastAsia="Times New Roman" w:hAnsi="Times New Roman" w:hint="default"/>
+        </w:rPr>
+        <w:t xml:space="preserve">home </w:t>
+      </w:r>
+      <w:r>
+        <w:rPr>
+          <w:i w:val="0"/>
+          <w:b w:val="0"/>
+          <w:color w:val="auto"/>
+          <w:sz w:val="20"/>
+          <w:szCs w:val="20"/>
+          <w:rFonts w:ascii="Times New Roman" w:eastAsia="Times New Roman" w:hAnsi="Times New Roman" w:hint="default"/>
+        </w:rPr>
+        <w:t xml:space="preserve">y, más puntualmente, en una </w:t>
+      </w:r>
+      <w:r>
+        <w:rPr>
+          <w:i w:val="0"/>
+          <w:b w:val="0"/>
+          <w:color w:val="auto"/>
+          <w:sz w:val="20"/>
+          <w:szCs w:val="20"/>
+          <w:rFonts w:ascii="Times New Roman" w:eastAsia="Times New Roman" w:hAnsi="Times New Roman" w:hint="default"/>
+        </w:rPr>
+        <w:t xml:space="preserve">carpeta oculta llamada: </w:t>
+      </w:r>
+      <w:r>
+        <w:rPr>
+          <w:i w:val="1"/>
+          <w:b w:val="1"/>
+          <w:color w:val="auto"/>
+          <w:sz w:val="20"/>
+          <w:szCs w:val="20"/>
+          <w:rFonts w:ascii="Times New Roman" w:eastAsia="Times New Roman" w:hAnsi="Times New Roman" w:hint="default"/>
+        </w:rPr>
+        <w:t>“.ssh”</w:t>
+      </w:r>
+    </w:p>
+    <w:p>
+      <w:pPr>
+        <w:numPr>
+          <w:ilvl w:val="0"/>
+          <w:numId w:val="0"/>
+        </w:numPr>
+        <w:jc w:val="both"/>
+        <w:spacing w:lineRule="auto" w:line="259" w:before="0" w:after="160"/>
+        <w:widowControl w:val="1"/>
+        <w:ind w:right="0" w:left="0" w:firstLine="0"/>
+        <w:rPr>
+          <w:i w:val="0"/>
+          <w:b w:val="0"/>
+          <w:color w:val="auto"/>
+          <w:sz w:val="20"/>
+          <w:szCs w:val="20"/>
+          <w:rFonts w:ascii="Times New Roman" w:eastAsia="Times New Roman" w:hAnsi="Times New Roman" w:hint="default"/>
+        </w:rPr>
+        <w:wordWrap w:val="0"/>
+        <w:autoSpaceDE w:val="0"/>
+        <w:autoSpaceDN w:val="0"/>
+      </w:pPr>
+      <w:r>
+        <w:rPr>
+          <w:i w:val="0"/>
+          <w:b w:val="0"/>
+          <w:color w:val="auto"/>
+          <w:sz w:val="20"/>
+          <w:szCs w:val="20"/>
+          <w:rFonts w:ascii="Times New Roman" w:eastAsia="Times New Roman" w:hAnsi="Times New Roman" w:hint="default"/>
+        </w:rPr>
+        <w:t xml:space="preserve">Luego de presionar </w:t>
+      </w:r>
+      <w:r>
+        <w:rPr>
+          <w:i w:val="1"/>
+          <w:b w:val="0"/>
+          <w:color w:val="auto"/>
+          <w:sz w:val="20"/>
+          <w:szCs w:val="20"/>
+          <w:rFonts w:ascii="Times New Roman" w:eastAsia="Times New Roman" w:hAnsi="Times New Roman" w:hint="default"/>
+        </w:rPr>
+        <w:t xml:space="preserve">enter </w:t>
+      </w:r>
+      <w:r>
+        <w:rPr>
+          <w:i w:val="0"/>
+          <w:b w:val="0"/>
+          <w:color w:val="auto"/>
+          <w:sz w:val="20"/>
+          <w:szCs w:val="20"/>
+          <w:rFonts w:ascii="Times New Roman" w:eastAsia="Times New Roman" w:hAnsi="Times New Roman" w:hint="default"/>
+        </w:rPr>
+        <w:t xml:space="preserve">la consola pide un </w:t>
+      </w:r>
+      <w:r>
+        <w:rPr>
+          <w:i w:val="1"/>
+          <w:b w:val="1"/>
+          <w:color w:val="auto"/>
+          <w:sz w:val="20"/>
+          <w:szCs w:val="20"/>
+          <w:rFonts w:ascii="Times New Roman" w:eastAsia="Times New Roman" w:hAnsi="Times New Roman" w:hint="default"/>
+        </w:rPr>
+        <w:t xml:space="preserve">“passphrase”, </w:t>
+      </w:r>
+      <w:r>
+        <w:rPr>
+          <w:i w:val="1"/>
+          <w:b w:val="0"/>
+          <w:color w:val="auto"/>
+          <w:sz w:val="20"/>
+          <w:szCs w:val="20"/>
+          <w:rFonts w:ascii="Times New Roman" w:eastAsia="Times New Roman" w:hAnsi="Times New Roman" w:hint="default"/>
+        </w:rPr>
+        <w:t>passphrase</w:t>
+      </w:r>
+      <w:r>
+        <w:rPr>
+          <w:i w:val="0"/>
+          <w:b w:val="0"/>
+          <w:color w:val="auto"/>
+          <w:sz w:val="20"/>
+          <w:szCs w:val="20"/>
+          <w:rFonts w:ascii="Times New Roman" w:eastAsia="Times New Roman" w:hAnsi="Times New Roman" w:hint="default"/>
+        </w:rPr>
+        <w:t xml:space="preserve"> en realidad es una manera </w:t>
+      </w:r>
+      <w:r>
+        <w:rPr>
+          <w:i w:val="1"/>
+          <w:b w:val="0"/>
+          <w:color w:val="auto"/>
+          <w:sz w:val="20"/>
+          <w:szCs w:val="20"/>
+          <w:rFonts w:ascii="Times New Roman" w:eastAsia="Times New Roman" w:hAnsi="Times New Roman" w:hint="default"/>
+        </w:rPr>
+        <w:t xml:space="preserve">fancy </w:t>
+      </w:r>
+      <w:r>
+        <w:rPr>
+          <w:i w:val="0"/>
+          <w:b w:val="0"/>
+          <w:color w:val="auto"/>
+          <w:sz w:val="20"/>
+          <w:szCs w:val="20"/>
+          <w:rFonts w:ascii="Times New Roman" w:eastAsia="Times New Roman" w:hAnsi="Times New Roman" w:hint="default"/>
+        </w:rPr>
+        <w:t xml:space="preserve">de </w:t>
+      </w:r>
+      <w:r>
+        <w:rPr>
+          <w:i w:val="0"/>
+          <w:b w:val="0"/>
+          <w:color w:val="auto"/>
+          <w:sz w:val="20"/>
+          <w:szCs w:val="20"/>
+          <w:rFonts w:ascii="Times New Roman" w:eastAsia="Times New Roman" w:hAnsi="Times New Roman" w:hint="default"/>
+        </w:rPr>
+        <w:t xml:space="preserve">escribir </w:t>
+      </w:r>
+      <w:r>
+        <w:rPr>
+          <w:i w:val="1"/>
+          <w:b w:val="0"/>
+          <w:color w:val="auto"/>
+          <w:sz w:val="20"/>
+          <w:szCs w:val="20"/>
+          <w:rFonts w:ascii="Times New Roman" w:eastAsia="Times New Roman" w:hAnsi="Times New Roman" w:hint="default"/>
+        </w:rPr>
+        <w:t xml:space="preserve">“passwords con espacios”. </w:t>
+      </w:r>
+      <w:r>
+        <w:rPr>
+          <w:i w:val="0"/>
+          <w:b w:val="0"/>
+          <w:color w:val="auto"/>
+          <w:sz w:val="20"/>
+          <w:szCs w:val="20"/>
+          <w:rFonts w:ascii="Times New Roman" w:eastAsia="Times New Roman" w:hAnsi="Times New Roman" w:hint="default"/>
+        </w:rPr>
+        <w:t xml:space="preserve">Es básicamente la contraseña, adicional de texto, que le vas a poner </w:t>
+      </w:r>
+      <w:r>
+        <w:rPr>
+          <w:i w:val="1"/>
+          <w:b w:val="0"/>
+          <w:color w:val="auto"/>
+          <w:sz w:val="20"/>
+          <w:szCs w:val="20"/>
+          <w:rFonts w:ascii="Times New Roman" w:eastAsia="Times New Roman" w:hAnsi="Times New Roman" w:hint="default"/>
+        </w:rPr>
+        <w:t xml:space="preserve">(me </w:t>
+      </w:r>
+      <w:r>
+        <w:rPr>
+          <w:i w:val="1"/>
+          <w:b w:val="0"/>
+          <w:color w:val="auto"/>
+          <w:sz w:val="20"/>
+          <w:szCs w:val="20"/>
+          <w:rFonts w:ascii="Times New Roman" w:eastAsia="Times New Roman" w:hAnsi="Times New Roman" w:hint="default"/>
+        </w:rPr>
+        <w:t xml:space="preserve">imagino que por temas de respaldo)</w:t>
+      </w:r>
+      <w:r>
+        <w:rPr>
+          <w:i w:val="0"/>
+          <w:b w:val="0"/>
+          <w:color w:val="auto"/>
+          <w:sz w:val="20"/>
+          <w:szCs w:val="20"/>
+          <w:rFonts w:ascii="Times New Roman" w:eastAsia="Times New Roman" w:hAnsi="Times New Roman" w:hint="default"/>
+        </w:rPr>
+        <w:t xml:space="preserve"> a tu llave pública y privada; sin embargo, es preciso decir que, esto es  </w:t>
+      </w:r>
+      <w:r>
+        <w:rPr>
+          <w:i w:val="0"/>
+          <w:b w:val="0"/>
+          <w:color w:val="auto"/>
+          <w:sz w:val="20"/>
+          <w:szCs w:val="20"/>
+          <w:rFonts w:ascii="Times New Roman" w:eastAsia="Times New Roman" w:hAnsi="Times New Roman" w:hint="default"/>
+        </w:rPr>
+        <w:t xml:space="preserve">opcional, pero lo más recomendable es que sí se lo coloque </w:t>
+      </w:r>
+      <w:r>
+        <w:rPr>
+          <w:i w:val="1"/>
+          <w:b w:val="0"/>
+          <w:color w:val="auto"/>
+          <w:sz w:val="20"/>
+          <w:szCs w:val="20"/>
+          <w:rFonts w:ascii="Times New Roman" w:eastAsia="Times New Roman" w:hAnsi="Times New Roman" w:hint="default"/>
+        </w:rPr>
+        <w:t xml:space="preserve">(de momento no lo haremos así, presionamos enter </w:t>
+      </w:r>
+      <w:r>
+        <w:rPr>
+          <w:i w:val="1"/>
+          <w:b w:val="0"/>
+          <w:color w:val="auto"/>
+          <w:sz w:val="20"/>
+          <w:szCs w:val="20"/>
+          <w:rFonts w:ascii="Times New Roman" w:eastAsia="Times New Roman" w:hAnsi="Times New Roman" w:hint="default"/>
+        </w:rPr>
+        <w:t xml:space="preserve">dos veces sin decir más). </w:t>
+      </w:r>
+      <w:r>
+        <w:rPr>
+          <w:i w:val="0"/>
+          <w:b w:val="0"/>
+          <w:color w:val="auto"/>
+          <w:sz w:val="20"/>
+          <w:szCs w:val="20"/>
+          <w:rFonts w:ascii="Times New Roman" w:eastAsia="Times New Roman" w:hAnsi="Times New Roman" w:hint="default"/>
+        </w:rPr>
+        <w:t xml:space="preserve">Debe ver algo más o menos así:</w:t>
+      </w:r>
+    </w:p>
+    <w:p>
+      <w:pPr>
+        <w:numPr>
+          <w:ilvl w:val="0"/>
+          <w:numId w:val="0"/>
+        </w:numPr>
+        <w:jc w:val="both"/>
+        <w:spacing w:lineRule="auto" w:line="259" w:before="0" w:after="160"/>
+        <w:widowControl w:val="1"/>
+        <w:ind w:right="0" w:left="0" w:firstLine="0"/>
+        <w:rPr>
+          <w:i w:val="0"/>
+          <w:b w:val="0"/>
+          <w:color w:val="auto"/>
+          <w:sz w:val="20"/>
+          <w:szCs w:val="20"/>
+          <w:rFonts w:ascii="Times New Roman" w:eastAsia="Times New Roman" w:hAnsi="Times New Roman" w:hint="default"/>
+        </w:rPr>
+        <w:wordWrap w:val="0"/>
+        <w:autoSpaceDE w:val="0"/>
+        <w:autoSpaceDN w:val="0"/>
+      </w:pPr>
+      <w:r>
+        <w:rPr>
+          <w:sz w:val="20"/>
+        </w:rPr>
+        <w:drawing>
+          <wp:inline distT="0" distB="0" distL="0" distR="0">
+            <wp:extent cx="5410200" cy="2295525"/>
+            <wp:effectExtent l="0" t="0" r="0" b="0"/>
+            <wp:docPr id="19" name="Imagen 7"/>
+            <wp:cNvGraphicFramePr>
+              <a:graphicFrameLocks xmlns:a="http://schemas.openxmlformats.org/drawingml/2006/main" noChangeAspect="1"/>
+            </wp:cNvGraphicFramePr>
+            <a:graphic xmlns:a="http://schemas.openxmlformats.org/drawingml/2006/main">
+              <a:graphicData uri="http://schemas.openxmlformats.org/drawingml/2006/picture">
+                <pic:pic xmlns:pic="http://schemas.openxmlformats.org/drawingml/2006/picture">
+                  <pic:nvPicPr>
+                    <pic:cNvPr id="7" name="Picture 7" descr="/Users/robertovelasquezdean/Library/Group Containers/L48J367XN4.com.infraware.PolarisOffice/EngineTemp/1704/fImage3013219462.png"/>
+                    <pic:cNvPicPr>
+                      <a:picLocks noChangeAspect="1" noChangeArrowheads="1"/>
+                    </pic:cNvPicPr>
+                  </pic:nvPicPr>
+                  <pic:blipFill>
+                    <a:blip r:embed="rId11">
+                      <a:extLst>
+                        <a:ext uri="{28A0092B-C50C-407E-A947-70E740481C1C}">
+                          <a14:useLocalDpi xmlns:a14="http://schemas.microsoft.com/office/drawing/2010/main" val="0"/>
+                        </a:ext>
+                      </a:extLst>
+                    </a:blip>
+                    <a:stretch>
+                      <a:fillRect/>
+                    </a:stretch>
+                  </pic:blipFill>
+                  <pic:spPr>
+                    <a:xfrm>
+                      <a:off x="0" y="0"/>
+                      <a:ext cx="5410835" cy="2296160"/>
+                    </a:xfrm>
+                    <a:prstGeom prst="rect"/>
+                    <a:ln cap="flat"/>
+                  </pic:spPr>
+                </pic:pic>
+              </a:graphicData>
+            </a:graphic>
+          </wp:inline>
+        </w:drawing>
+      </w:r>
+    </w:p>
+    <w:p>
+      <w:pPr>
+        <w:numPr>
+          <w:ilvl w:val="0"/>
+          <w:numId w:val="0"/>
+        </w:numPr>
+        <w:jc w:val="both"/>
+        <w:spacing w:lineRule="auto" w:line="259" w:before="0" w:after="160"/>
+        <w:widowControl w:val="1"/>
+        <w:ind w:right="0" w:left="0" w:firstLine="0"/>
+        <w:rPr>
+          <w:i w:val="1"/>
+          <w:b w:val="0"/>
+          <w:color w:val="auto"/>
+          <w:sz w:val="20"/>
+          <w:szCs w:val="20"/>
+          <w:rFonts w:ascii="Times New Roman" w:eastAsia="Times New Roman" w:hAnsi="Times New Roman" w:hint="default"/>
+        </w:rPr>
+        <w:wordWrap w:val="0"/>
+        <w:autoSpaceDE w:val="0"/>
+        <w:autoSpaceDN w:val="0"/>
+      </w:pPr>
+      <w:r>
+        <w:rPr>
+          <w:i w:val="1"/>
+          <w:b w:val="0"/>
+          <w:color w:val="auto"/>
+          <w:sz w:val="20"/>
+          <w:szCs w:val="20"/>
+          <w:rFonts w:ascii="Times New Roman" w:eastAsia="Times New Roman" w:hAnsi="Times New Roman" w:hint="default"/>
+        </w:rPr>
+        <w:t xml:space="preserve">Expliquemos por parte...</w:t>
+      </w:r>
+    </w:p>
+    <w:p>
+      <w:pPr>
+        <w:numPr>
+          <w:ilvl w:val="0"/>
+          <w:numId w:val="0"/>
+        </w:numPr>
+        <w:jc w:val="both"/>
+        <w:spacing w:lineRule="auto" w:line="259" w:before="0" w:after="160"/>
+        <w:widowControl w:val="1"/>
+        <w:ind w:right="0" w:left="0" w:firstLine="0"/>
+        <w:rPr>
+          <w:i w:val="0"/>
+          <w:b w:val="0"/>
+          <w:color w:val="auto"/>
+          <w:sz w:val="20"/>
+          <w:szCs w:val="20"/>
+          <w:rFonts w:ascii="Times New Roman" w:eastAsia="Times New Roman" w:hAnsi="Times New Roman" w:hint="default"/>
+        </w:rPr>
+        <w:wordWrap w:val="0"/>
+        <w:autoSpaceDE w:val="0"/>
+        <w:autoSpaceDN w:val="0"/>
+      </w:pPr>
     </w:p>
     <w:p>
       <w:pPr>

</xml_diff>

<commit_message>
Configuración de llaves SSH en local
</commit_message>
<xml_diff>
--- a/Platzi/GIT:GITHUB/3. Trabajando con repositorios remotos en Github/git & github.docx
+++ b/Platzi/GIT:GITHUB/3. Trabajando con repositorios remotos en Github/git & github.docx
@@ -188,7 +188,7 @@
         </w:rPr>
         <w:drawing>
           <wp:inline distT="0" distB="0" distL="0" distR="0">
-            <wp:extent cx="5737860" cy="4137025"/>
+            <wp:extent cx="5738495" cy="4137660"/>
             <wp:effectExtent l="0" t="0" r="0" b="0"/>
             <wp:docPr id="9" name="Imagen 1"/>
             <wp:cNvGraphicFramePr>
@@ -198,7 +198,7 @@
               <a:graphicData uri="http://schemas.openxmlformats.org/drawingml/2006/picture">
                 <pic:pic xmlns:pic="http://schemas.openxmlformats.org/drawingml/2006/picture">
                   <pic:nvPicPr>
-                    <pic:cNvPr id="1" name="Picture 1" descr="/Users/robertovelasquezdean/Library/Group Containers/L48J367XN4.com.infraware.PolarisOffice/EngineTemp/1704/fImage12791910933.png"/>
+                    <pic:cNvPr id="1" name="Picture 1" descr="/Users/robertovelasquezdean/Library/Group Containers/L48J367XN4.com.infraware.PolarisOffice/EngineTemp/951/fImage12791910933.png"/>
                     <pic:cNvPicPr>
                       <a:picLocks noChangeAspect="1" noChangeArrowheads="1"/>
                     </pic:cNvPicPr>
@@ -218,7 +218,7 @@
                   <pic:spPr>
                     <a:xfrm>
                       <a:off x="0" y="0"/>
-                      <a:ext cx="5738495" cy="4137660"/>
+                      <a:ext cx="5739130" cy="4138295"/>
                     </a:xfrm>
                     <a:prstGeom prst="rect"/>
                     <a:ln cap="flat"/>
@@ -307,7 +307,7 @@
         </w:rPr>
         <w:drawing>
           <wp:inline distT="0" distB="0" distL="0" distR="0">
-            <wp:extent cx="5737860" cy="2405380"/>
+            <wp:extent cx="5738495" cy="2406015"/>
             <wp:effectExtent l="0" t="0" r="0" b="0"/>
             <wp:docPr id="10" name="Imagen 2"/>
             <wp:cNvGraphicFramePr>
@@ -317,7 +317,7 @@
               <a:graphicData uri="http://schemas.openxmlformats.org/drawingml/2006/picture">
                 <pic:pic xmlns:pic="http://schemas.openxmlformats.org/drawingml/2006/picture">
                   <pic:nvPicPr>
-                    <pic:cNvPr id="2" name="Picture 2" descr="/Users/robertovelasquezdean/Library/Group Containers/L48J367XN4.com.infraware.PolarisOffice/EngineTemp/1704/fImage107373113099.png"/>
+                    <pic:cNvPr id="2" name="Picture 2" descr="/Users/robertovelasquezdean/Library/Group Containers/L48J367XN4.com.infraware.PolarisOffice/EngineTemp/951/fImage107373113099.png"/>
                     <pic:cNvPicPr>
                       <a:picLocks noChangeAspect="1" noChangeArrowheads="1"/>
                     </pic:cNvPicPr>
@@ -337,7 +337,7 @@
                   <pic:spPr>
                     <a:xfrm>
                       <a:off x="0" y="0"/>
-                      <a:ext cx="5738495" cy="2406015"/>
+                      <a:ext cx="5739130" cy="2406650"/>
                     </a:xfrm>
                     <a:prstGeom prst="rect"/>
                     <a:ln cap="flat"/>
@@ -486,7 +486,7 @@
         </w:rPr>
         <w:drawing>
           <wp:inline distT="0" distB="0" distL="0" distR="0">
-            <wp:extent cx="5737860" cy="639445"/>
+            <wp:extent cx="5738495" cy="640080"/>
             <wp:effectExtent l="0" t="0" r="0" b="0"/>
             <wp:docPr id="11" name="Imagen 3"/>
             <wp:cNvGraphicFramePr>
@@ -496,7 +496,7 @@
               <a:graphicData uri="http://schemas.openxmlformats.org/drawingml/2006/picture">
                 <pic:pic xmlns:pic="http://schemas.openxmlformats.org/drawingml/2006/picture">
                   <pic:nvPicPr>
-                    <pic:cNvPr id="3" name="Picture 3" descr="/Users/robertovelasquezdean/Library/Group Containers/L48J367XN4.com.infraware.PolarisOffice/EngineTemp/1704/fImage3804412278.png"/>
+                    <pic:cNvPr id="3" name="Picture 3" descr="/Users/robertovelasquezdean/Library/Group Containers/L48J367XN4.com.infraware.PolarisOffice/EngineTemp/951/fImage3804412278.png"/>
                     <pic:cNvPicPr>
                       <a:picLocks noChangeAspect="1" noChangeArrowheads="1"/>
                     </pic:cNvPicPr>
@@ -516,7 +516,7 @@
                   <pic:spPr>
                     <a:xfrm>
                       <a:off x="0" y="0"/>
-                      <a:ext cx="5738495" cy="640080"/>
+                      <a:ext cx="5739130" cy="640715"/>
                     </a:xfrm>
                     <a:prstGeom prst="rect"/>
                     <a:ln cap="flat"/>
@@ -677,7 +677,7 @@
         </w:rPr>
         <w:drawing>
           <wp:inline distT="0" distB="0" distL="0" distR="0">
-            <wp:extent cx="5737860" cy="847725"/>
+            <wp:extent cx="5738495" cy="848360"/>
             <wp:effectExtent l="0" t="0" r="0" b="0"/>
             <wp:docPr id="12" name="Imagen 4"/>
             <wp:cNvGraphicFramePr>
@@ -687,7 +687,7 @@
               <a:graphicData uri="http://schemas.openxmlformats.org/drawingml/2006/picture">
                 <pic:pic xmlns:pic="http://schemas.openxmlformats.org/drawingml/2006/picture">
                   <pic:nvPicPr>
-                    <pic:cNvPr id="4" name="Picture 4" descr="/Users/robertovelasquezdean/Library/Group Containers/L48J367XN4.com.infraware.PolarisOffice/EngineTemp/1704/fImage34219131816.png"/>
+                    <pic:cNvPr id="4" name="Picture 4" descr="/Users/robertovelasquezdean/Library/Group Containers/L48J367XN4.com.infraware.PolarisOffice/EngineTemp/951/fImage34219131816.png"/>
                     <pic:cNvPicPr>
                       <a:picLocks noChangeAspect="1" noChangeArrowheads="1"/>
                     </pic:cNvPicPr>
@@ -707,7 +707,7 @@
                   <pic:spPr>
                     <a:xfrm>
                       <a:off x="0" y="0"/>
-                      <a:ext cx="5738495" cy="848360"/>
+                      <a:ext cx="5739130" cy="848995"/>
                     </a:xfrm>
                     <a:prstGeom prst="rect"/>
                     <a:ln cap="flat"/>
@@ -1958,7 +1958,7 @@
         </w:rPr>
         <w:drawing>
           <wp:inline distT="0" distB="0" distL="0" distR="0">
-            <wp:extent cx="5731510" cy="974090"/>
+            <wp:extent cx="5732145" cy="974725"/>
             <wp:effectExtent l="0" t="0" r="0" b="0"/>
             <wp:docPr id="15" name="Imagen 5"/>
             <wp:cNvGraphicFramePr>
@@ -1968,7 +1968,7 @@
               <a:graphicData uri="http://schemas.openxmlformats.org/drawingml/2006/picture">
                 <pic:pic xmlns:pic="http://schemas.openxmlformats.org/drawingml/2006/picture">
                   <pic:nvPicPr>
-                    <pic:cNvPr id="5" name="Picture 5" descr="/Users/robertovelasquezdean/Library/Group Containers/L48J367XN4.com.infraware.PolarisOffice/EngineTemp/1704/fImage30225159847.png"/>
+                    <pic:cNvPr id="5" name="Picture 5" descr="/Users/robertovelasquezdean/Library/Group Containers/L48J367XN4.com.infraware.PolarisOffice/EngineTemp/951/fImage30225159847.png"/>
                     <pic:cNvPicPr>
                       <a:picLocks noChangeAspect="1" noChangeArrowheads="1"/>
                     </pic:cNvPicPr>
@@ -1988,7 +1988,7 @@
                   <pic:spPr>
                     <a:xfrm>
                       <a:off x="0" y="0"/>
-                      <a:ext cx="5732145" cy="974725"/>
+                      <a:ext cx="5732780" cy="975360"/>
                     </a:xfrm>
                     <a:prstGeom prst="rect"/>
                     <a:ln cap="flat"/>
@@ -2012,10 +2012,10 @@
         <w:ind w:right="0" w:left="0" w:firstLine="0"/>
         <w:rPr>
           <w:i w:val="0"/>
-          <w:b w:val="0"/>
-          <w:color w:val="auto"/>
-          <w:sz w:val="20"/>
-          <w:szCs w:val="20"/>
+          <w:b w:val="1"/>
+          <w:color w:val="auto"/>
+          <w:sz w:val="22"/>
+          <w:szCs w:val="22"/>
           <w:rFonts w:ascii="Times New Roman" w:eastAsia="Times New Roman" w:hAnsi="Times New Roman" w:hint="default"/>
         </w:rPr>
         <w:wordWrap w:val="0"/>
@@ -2042,15 +2042,71 @@
           <w:szCs w:val="20"/>
           <w:rFonts w:ascii="Times New Roman" w:eastAsia="Times New Roman" w:hAnsi="Times New Roman" w:hint="default"/>
         </w:rPr>
-        <w:t xml:space="preserve">electronico registrado en github; ya podemos crear nuestras llaves SSH (no olvide estar situado en </w:t>
-      </w:r>
-      <w:r>
-        <w:rPr>
-          <w:i w:val="1"/>
-          <w:b w:val="0"/>
-          <w:color w:val="auto"/>
-          <w:sz w:val="20"/>
-          <w:szCs w:val="20"/>
+        <w:t xml:space="preserve">electronico registrado en github; </w:t>
+      </w:r>
+      <w:r>
+        <w:rPr>
+          <w:i w:val="0"/>
+          <w:b w:val="1"/>
+          <w:color w:val="auto"/>
+          <w:sz w:val="22"/>
+          <w:szCs w:val="22"/>
+          <w:rFonts w:ascii="Times New Roman" w:eastAsia="Times New Roman" w:hAnsi="Times New Roman" w:hint="default"/>
+        </w:rPr>
+        <w:t xml:space="preserve">Ya podemos crear nuestras llaves SSH y configurarlas en nuestro </w:t>
+      </w:r>
+      <w:r>
+        <w:rPr>
+          <w:i w:val="0"/>
+          <w:b w:val="1"/>
+          <w:color w:val="auto"/>
+          <w:sz w:val="22"/>
+          <w:szCs w:val="22"/>
+          <w:rFonts w:ascii="Times New Roman" w:eastAsia="Times New Roman" w:hAnsi="Times New Roman" w:hint="default"/>
+        </w:rPr>
+        <w:t xml:space="preserve">entorno local primeramente antes que conectarnos a github con SSH </w:t>
+      </w:r>
+    </w:p>
+    <w:p>
+      <w:pPr>
+        <w:numPr>
+          <w:ilvl w:val="0"/>
+          <w:numId w:val="0"/>
+        </w:numPr>
+        <w:jc w:val="both"/>
+        <w:spacing w:lineRule="auto" w:line="259" w:before="0" w:after="160"/>
+        <w:widowControl w:val="1"/>
+        <w:ind w:right="0" w:left="0" w:firstLine="0"/>
+        <w:rPr>
+          <w:i w:val="0"/>
+          <w:b w:val="1"/>
+          <w:color w:val="auto"/>
+          <w:sz w:val="22"/>
+          <w:szCs w:val="22"/>
+          <w:rFonts w:ascii="Times New Roman" w:eastAsia="Times New Roman" w:hAnsi="Times New Roman" w:hint="default"/>
+        </w:rPr>
+        <w:wordWrap w:val="0"/>
+        <w:autoSpaceDE w:val="0"/>
+        <w:autoSpaceDN w:val="0"/>
+      </w:pPr>
+      <w:r>
+        <w:rPr>
+          <w:i w:val="0"/>
+          <w:b w:val="1"/>
+          <w:color w:val="auto"/>
+          <w:sz w:val="22"/>
+          <w:szCs w:val="22"/>
+          <w:rFonts w:ascii="Times New Roman" w:eastAsia="Times New Roman" w:hAnsi="Times New Roman" w:hint="default"/>
+        </w:rPr>
+        <w:t xml:space="preserve">(no olvide estar situado en </w:t>
+      </w:r>
+      <w:r>
+        <w:rPr>
+          <w:i w:val="1"/>
+          <w:b w:val="1"/>
+          <w:color w:val="auto"/>
+          <w:sz w:val="22"/>
+          <w:szCs w:val="22"/>
           <w:rFonts w:ascii="Times New Roman" w:eastAsia="Times New Roman" w:hAnsi="Times New Roman" w:hint="default"/>
         </w:rPr>
         <w:t>home</w:t>
@@ -2058,10 +2114,10 @@
       <w:r>
         <w:rPr>
           <w:i w:val="0"/>
-          <w:b w:val="0"/>
-          <w:color w:val="auto"/>
-          <w:sz w:val="20"/>
-          <w:szCs w:val="20"/>
+          <w:b w:val="1"/>
+          <w:color w:val="auto"/>
+          <w:sz w:val="22"/>
+          <w:szCs w:val="22"/>
           <w:rFonts w:ascii="Times New Roman" w:eastAsia="Times New Roman" w:hAnsi="Times New Roman" w:hint="default"/>
         </w:rPr>
         <w:t>).</w:t>
@@ -2092,13 +2148,24 @@
       <w:r>
         <w:rPr>
           <w:i w:val="0"/>
-          <w:b w:val="0"/>
-          <w:color w:val="auto"/>
-          <w:sz w:val="20"/>
-          <w:szCs w:val="20"/>
-          <w:rFonts w:ascii="Times New Roman" w:eastAsia="Times New Roman" w:hAnsi="Times New Roman" w:hint="default"/>
-        </w:rPr>
-        <w:t xml:space="preserve">Corra el siguiente comando en su terminal: </w:t>
+          <w:b w:val="1"/>
+          <w:color w:val="auto"/>
+          <w:sz w:val="20"/>
+          <w:szCs w:val="20"/>
+          <w:rFonts w:ascii="Times New Roman" w:eastAsia="Times New Roman" w:hAnsi="Times New Roman" w:hint="default"/>
+        </w:rPr>
+        <w:t>1.</w:t>
+      </w:r>
+      <w:r>
+        <w:rPr>
+          <w:i w:val="0"/>
+          <w:b w:val="0"/>
+          <w:color w:val="auto"/>
+          <w:sz w:val="20"/>
+          <w:szCs w:val="20"/>
+          <w:rFonts w:ascii="Times New Roman" w:eastAsia="Times New Roman" w:hAnsi="Times New Roman" w:hint="default"/>
+        </w:rPr>
+        <w:t xml:space="preserve"> Corra el siguiente comando en su terminal: </w:t>
       </w:r>
       <w:r>
         <w:rPr>
@@ -2128,22 +2195,36 @@
           <w:color w:val="auto"/>
           <w:sz w:val="20"/>
           <w:szCs w:val="20"/>
-          <w:rFonts w:ascii="Times New Roman" w:eastAsia="Times New Roman" w:hAnsi="Times New Roman" w:hint="default"/>
-        </w:rPr>
-        <w:wordWrap w:val="0"/>
-        <w:autoSpaceDE w:val="0"/>
-        <w:autoSpaceDN w:val="0"/>
-      </w:pPr>
-      <w:r>
-        <w:rPr>
-          <w:i w:val="1"/>
-          <w:b w:val="0"/>
-          <w:color w:val="auto"/>
-          <w:sz w:val="20"/>
-          <w:szCs w:val="20"/>
-          <w:rFonts w:ascii="Times New Roman" w:eastAsia="Times New Roman" w:hAnsi="Times New Roman" w:hint="default"/>
-        </w:rPr>
-        <w:t xml:space="preserve">Vamos por partes: </w:t>
+          <w:u w:val="single"/>
+          <w:rFonts w:ascii="Times New Roman" w:eastAsia="Times New Roman" w:hAnsi="Times New Roman" w:hint="default"/>
+        </w:rPr>
+        <w:wordWrap w:val="0"/>
+        <w:autoSpaceDE w:val="0"/>
+        <w:autoSpaceDN w:val="0"/>
+      </w:pPr>
+      <w:r>
+        <w:rPr>
+          <w:i w:val="1"/>
+          <w:b w:val="0"/>
+          <w:color w:val="auto"/>
+          <w:sz w:val="20"/>
+          <w:szCs w:val="20"/>
+          <w:u w:val="single"/>
+          <w:rFonts w:ascii="Times New Roman" w:eastAsia="Times New Roman" w:hAnsi="Times New Roman" w:hint="default"/>
+        </w:rPr>
+        <w:t xml:space="preserve">Vamos por partes</w:t>
+      </w:r>
+      <w:r>
+        <w:rPr>
+          <w:i w:val="1"/>
+          <w:b w:val="0"/>
+          <w:color w:val="auto"/>
+          <w:sz w:val="20"/>
+          <w:szCs w:val="20"/>
+          <w:u w:val="none"/>
+          <w:rFonts w:ascii="Times New Roman" w:eastAsia="Times New Roman" w:hAnsi="Times New Roman" w:hint="default"/>
+        </w:rPr>
+        <w:t xml:space="preserve">: </w:t>
       </w:r>
     </w:p>
     <w:p>
@@ -2365,9 +2446,9 @@
         </w:rPr>
         <w:drawing>
           <wp:inline distT="0" distB="0" distL="0" distR="0">
-            <wp:extent cx="5731510" cy="384810"/>
+            <wp:extent cx="5732145" cy="385445"/>
             <wp:effectExtent l="0" t="0" r="0" b="0"/>
-            <wp:docPr id="17" name="Imagen 6"/>
+            <wp:docPr id="16" name="Imagen 6"/>
             <wp:cNvGraphicFramePr>
               <a:graphicFrameLocks xmlns:a="http://schemas.openxmlformats.org/drawingml/2006/main" noChangeAspect="1"/>
             </wp:cNvGraphicFramePr>
@@ -2375,7 +2456,7 @@
               <a:graphicData uri="http://schemas.openxmlformats.org/drawingml/2006/picture">
                 <pic:pic xmlns:pic="http://schemas.openxmlformats.org/drawingml/2006/picture">
                   <pic:nvPicPr>
-                    <pic:cNvPr id="6" name="Picture 6" descr="/Users/robertovelasquezdean/Library/Group Containers/L48J367XN4.com.infraware.PolarisOffice/EngineTemp/1704/fImage19173172377.png"/>
+                    <pic:cNvPr id="6" name="Picture 6" descr="/Users/robertovelasquezdean/Library/Group Containers/L48J367XN4.com.infraware.PolarisOffice/EngineTemp/951/fImage19173172377.png"/>
                     <pic:cNvPicPr>
                       <a:picLocks noChangeAspect="1" noChangeArrowheads="1"/>
                     </pic:cNvPicPr>
@@ -2395,7 +2476,7 @@
                   <pic:spPr>
                     <a:xfrm>
                       <a:off x="0" y="0"/>
-                      <a:ext cx="5732145" cy="385445"/>
+                      <a:ext cx="5732780" cy="386080"/>
                     </a:xfrm>
                     <a:prstGeom prst="rect"/>
                     <a:ln cap="flat"/>
@@ -2703,7 +2784,7 @@
           <w:szCs w:val="20"/>
           <w:rFonts w:ascii="Times New Roman" w:eastAsia="Times New Roman" w:hAnsi="Times New Roman" w:hint="default"/>
         </w:rPr>
-        <w:t xml:space="preserve">Es básicamente la contraseña, adicional de texto, que le vas a poner </w:t>
+        <w:t xml:space="preserve">Es básicamente la contraseña, adicional y de texto, que le vas a poner </w:t>
       </w:r>
       <w:r>
         <w:rPr>
@@ -2736,51 +2817,84 @@
           <w:szCs w:val="20"/>
           <w:rFonts w:ascii="Times New Roman" w:eastAsia="Times New Roman" w:hAnsi="Times New Roman" w:hint="default"/>
         </w:rPr>
-        <w:t xml:space="preserve"> a tu llave pública y privada; sin embargo, es preciso decir que, esto es  </w:t>
-      </w:r>
-      <w:r>
-        <w:rPr>
-          <w:i w:val="0"/>
-          <w:b w:val="0"/>
-          <w:color w:val="auto"/>
-          <w:sz w:val="20"/>
-          <w:szCs w:val="20"/>
-          <w:rFonts w:ascii="Times New Roman" w:eastAsia="Times New Roman" w:hAnsi="Times New Roman" w:hint="default"/>
-        </w:rPr>
-        <w:t xml:space="preserve">opcional, pero lo más recomendable es que sí se lo coloque </w:t>
-      </w:r>
-      <w:r>
-        <w:rPr>
-          <w:i w:val="1"/>
-          <w:b w:val="0"/>
-          <w:color w:val="auto"/>
-          <w:sz w:val="20"/>
-          <w:szCs w:val="20"/>
-          <w:rFonts w:ascii="Times New Roman" w:eastAsia="Times New Roman" w:hAnsi="Times New Roman" w:hint="default"/>
-        </w:rPr>
-        <w:t xml:space="preserve">(de momento no lo haremos así, presionamos enter </w:t>
-      </w:r>
-      <w:r>
-        <w:rPr>
-          <w:i w:val="1"/>
-          <w:b w:val="0"/>
-          <w:color w:val="auto"/>
-          <w:sz w:val="20"/>
-          <w:szCs w:val="20"/>
-          <w:rFonts w:ascii="Times New Roman" w:eastAsia="Times New Roman" w:hAnsi="Times New Roman" w:hint="default"/>
-        </w:rPr>
-        <w:t xml:space="preserve">dos veces sin decir más). </w:t>
-      </w:r>
-      <w:r>
-        <w:rPr>
-          <w:i w:val="0"/>
-          <w:b w:val="0"/>
-          <w:color w:val="auto"/>
-          <w:sz w:val="20"/>
-          <w:szCs w:val="20"/>
-          <w:rFonts w:ascii="Times New Roman" w:eastAsia="Times New Roman" w:hAnsi="Times New Roman" w:hint="default"/>
-        </w:rPr>
-        <w:t xml:space="preserve">Debe ver algo más o menos así:</w:t>
+        <w:t xml:space="preserve"> a tu llave pública y privada (a la carpeta </w:t>
+      </w:r>
+      <w:r>
+        <w:rPr>
+          <w:i w:val="1"/>
+          <w:b w:val="0"/>
+          <w:color w:val="auto"/>
+          <w:sz w:val="20"/>
+          <w:szCs w:val="20"/>
+          <w:rFonts w:ascii="Times New Roman" w:eastAsia="Times New Roman" w:hAnsi="Times New Roman" w:hint="default"/>
+        </w:rPr>
+        <w:t xml:space="preserve">.ssh </w:t>
+      </w:r>
+      <w:r>
+        <w:rPr>
+          <w:i w:val="0"/>
+          <w:b w:val="0"/>
+          <w:color w:val="auto"/>
+          <w:sz w:val="20"/>
+          <w:szCs w:val="20"/>
+          <w:rFonts w:ascii="Times New Roman" w:eastAsia="Times New Roman" w:hAnsi="Times New Roman" w:hint="default"/>
+        </w:rPr>
+        <w:t xml:space="preserve">para poder acceder a ella); sin </w:t>
+      </w:r>
+      <w:r>
+        <w:rPr>
+          <w:i w:val="0"/>
+          <w:b w:val="0"/>
+          <w:color w:val="auto"/>
+          <w:sz w:val="20"/>
+          <w:szCs w:val="20"/>
+          <w:rFonts w:ascii="Times New Roman" w:eastAsia="Times New Roman" w:hAnsi="Times New Roman" w:hint="default"/>
+        </w:rPr>
+        <w:t xml:space="preserve">embargo, es preciso decir que, esto es opcional, pero lo más recomendable es que sí se le coloque </w:t>
+      </w:r>
+      <w:r>
+        <w:rPr>
+          <w:i w:val="1"/>
+          <w:b w:val="0"/>
+          <w:color w:val="auto"/>
+          <w:sz w:val="20"/>
+          <w:szCs w:val="20"/>
+          <w:rFonts w:ascii="Times New Roman" w:eastAsia="Times New Roman" w:hAnsi="Times New Roman" w:hint="default"/>
+        </w:rPr>
+        <w:t xml:space="preserve">(ahora no lo </w:t>
+      </w:r>
+      <w:r>
+        <w:rPr>
+          <w:i w:val="1"/>
+          <w:b w:val="0"/>
+          <w:color w:val="auto"/>
+          <w:sz w:val="20"/>
+          <w:szCs w:val="20"/>
+          <w:rFonts w:ascii="Times New Roman" w:eastAsia="Times New Roman" w:hAnsi="Times New Roman" w:hint="default"/>
+        </w:rPr>
+        <w:t xml:space="preserve">haremos así, presionamos enter dos veces para darle entender a la consola que no queremos contraseñas de </w:t>
+      </w:r>
+      <w:r>
+        <w:rPr>
+          <w:i w:val="1"/>
+          <w:b w:val="0"/>
+          <w:color w:val="auto"/>
+          <w:sz w:val="20"/>
+          <w:szCs w:val="20"/>
+          <w:rFonts w:ascii="Times New Roman" w:eastAsia="Times New Roman" w:hAnsi="Times New Roman" w:hint="default"/>
+        </w:rPr>
+        <w:t xml:space="preserve">respaldo sobre la carpeta .ssh). </w:t>
+      </w:r>
+      <w:r>
+        <w:rPr>
+          <w:i w:val="0"/>
+          <w:b w:val="0"/>
+          <w:color w:val="auto"/>
+          <w:sz w:val="20"/>
+          <w:szCs w:val="20"/>
+          <w:rFonts w:ascii="Times New Roman" w:eastAsia="Times New Roman" w:hAnsi="Times New Roman" w:hint="default"/>
+        </w:rPr>
+        <w:t xml:space="preserve">Verá algo más o menos así:</w:t>
       </w:r>
     </w:p>
     <w:p>
@@ -2811,9 +2925,9 @@
         </w:rPr>
         <w:drawing>
           <wp:inline distT="0" distB="0" distL="0" distR="0">
-            <wp:extent cx="5410200" cy="2295525"/>
+            <wp:extent cx="3684905" cy="1562735"/>
             <wp:effectExtent l="0" t="0" r="0" b="0"/>
-            <wp:docPr id="19" name="Imagen 7"/>
+            <wp:docPr id="17" name="Imagen 7"/>
             <wp:cNvGraphicFramePr>
               <a:graphicFrameLocks xmlns:a="http://schemas.openxmlformats.org/drawingml/2006/main" noChangeAspect="1"/>
             </wp:cNvGraphicFramePr>
@@ -2821,7 +2935,7 @@
               <a:graphicData uri="http://schemas.openxmlformats.org/drawingml/2006/picture">
                 <pic:pic xmlns:pic="http://schemas.openxmlformats.org/drawingml/2006/picture">
                   <pic:nvPicPr>
-                    <pic:cNvPr id="7" name="Picture 7" descr="/Users/robertovelasquezdean/Library/Group Containers/L48J367XN4.com.infraware.PolarisOffice/EngineTemp/1704/fImage3013219462.png"/>
+                    <pic:cNvPr id="7" name="Picture 7" descr="/Users/robertovelasquezdean/Library/Group Containers/L48J367XN4.com.infraware.PolarisOffice/EngineTemp/951/fImage3013219462.png"/>
                     <pic:cNvPicPr>
                       <a:picLocks noChangeAspect="1" noChangeArrowheads="1"/>
                     </pic:cNvPicPr>
@@ -2841,7 +2955,7 @@
                   <pic:spPr>
                     <a:xfrm>
                       <a:off x="0" y="0"/>
-                      <a:ext cx="5410835" cy="2296160"/>
+                      <a:ext cx="3685540" cy="1563370"/>
                     </a:xfrm>
                     <a:prstGeom prst="rect"/>
                     <a:ln cap="flat"/>
@@ -2909,29 +3023,1844 @@
         <w:autoSpaceDE w:val="0"/>
         <w:autoSpaceDN w:val="0"/>
       </w:pPr>
-    </w:p>
-    <w:p>
-      <w:pPr>
-        <w:numPr>
-          <w:ilvl w:val="0"/>
-          <w:numId w:val="0"/>
-        </w:numPr>
-        <w:jc w:val="both"/>
-        <w:spacing w:lineRule="auto" w:line="259" w:before="0" w:after="160"/>
-        <w:widowControl w:val="1"/>
-        <w:ind w:right="0" w:left="0" w:firstLine="0"/>
-        <w:rPr>
-          <w:i w:val="0"/>
-          <w:b w:val="0"/>
-          <w:color w:val="auto"/>
-          <w:sz w:val="20"/>
-          <w:szCs w:val="20"/>
-          <w:rFonts w:ascii="Times New Roman" w:eastAsia="Times New Roman" w:hAnsi="Times New Roman" w:hint="default"/>
-        </w:rPr>
-        <w:wordWrap w:val="0"/>
-        <w:autoSpaceDE w:val="0"/>
-        <w:autoSpaceDN w:val="0"/>
-      </w:pPr>
+      <w:r>
+        <w:rPr>
+          <w:i w:val="0"/>
+          <w:b w:val="0"/>
+          <w:color w:val="auto"/>
+          <w:sz w:val="20"/>
+          <w:szCs w:val="20"/>
+          <w:rFonts w:ascii="Times New Roman" w:eastAsia="Times New Roman" w:hAnsi="Times New Roman" w:hint="default"/>
+        </w:rPr>
+        <w:t xml:space="preserve">Your identification... Quiere decir, tu identificación (llave privada) ha sido guardada en el archivo text: </w:t>
+      </w:r>
+      <w:r>
+        <w:rPr>
+          <w:i w:val="1"/>
+          <w:b w:val="1"/>
+          <w:color w:val="auto"/>
+          <w:sz w:val="20"/>
+          <w:szCs w:val="20"/>
+          <w:rFonts w:ascii="Times New Roman" w:eastAsia="Times New Roman" w:hAnsi="Times New Roman" w:hint="default"/>
+        </w:rPr>
+        <w:t>“id_rsa”</w:t>
+      </w:r>
+      <w:r>
+        <w:rPr>
+          <w:i w:val="0"/>
+          <w:b w:val="0"/>
+          <w:color w:val="auto"/>
+          <w:sz w:val="20"/>
+          <w:szCs w:val="20"/>
+          <w:rFonts w:ascii="Times New Roman" w:eastAsia="Times New Roman" w:hAnsi="Times New Roman" w:hint="default"/>
+        </w:rPr>
+        <w:t xml:space="preserve"> </w:t>
+      </w:r>
+      <w:r>
+        <w:rPr>
+          <w:i w:val="0"/>
+          <w:b w:val="0"/>
+          <w:color w:val="auto"/>
+          <w:sz w:val="20"/>
+          <w:szCs w:val="20"/>
+          <w:rFonts w:ascii="Times New Roman" w:eastAsia="Times New Roman" w:hAnsi="Times New Roman" w:hint="default"/>
+        </w:rPr>
+        <w:t xml:space="preserve">de la carpeta oculta: </w:t>
+      </w:r>
+      <w:r>
+        <w:rPr>
+          <w:i w:val="1"/>
+          <w:b w:val="1"/>
+          <w:color w:val="auto"/>
+          <w:sz w:val="20"/>
+          <w:szCs w:val="20"/>
+          <w:rFonts w:ascii="Times New Roman" w:eastAsia="Times New Roman" w:hAnsi="Times New Roman" w:hint="default"/>
+        </w:rPr>
+        <w:t xml:space="preserve">.ssh </w:t>
+      </w:r>
+      <w:r>
+        <w:rPr>
+          <w:i w:val="0"/>
+          <w:b w:val="0"/>
+          <w:color w:val="auto"/>
+          <w:sz w:val="20"/>
+          <w:szCs w:val="20"/>
+          <w:rFonts w:ascii="Times New Roman" w:eastAsia="Times New Roman" w:hAnsi="Times New Roman" w:hint="default"/>
+        </w:rPr>
+        <w:t xml:space="preserve">(se sobreentiende que en </w:t>
+      </w:r>
+      <w:r>
+        <w:rPr>
+          <w:i w:val="1"/>
+          <w:b w:val="0"/>
+          <w:color w:val="auto"/>
+          <w:sz w:val="20"/>
+          <w:szCs w:val="20"/>
+          <w:rFonts w:ascii="Times New Roman" w:eastAsia="Times New Roman" w:hAnsi="Times New Roman" w:hint="default"/>
+        </w:rPr>
+        <w:t>home</w:t>
+      </w:r>
+      <w:r>
+        <w:rPr>
+          <w:i w:val="0"/>
+          <w:b w:val="0"/>
+          <w:color w:val="auto"/>
+          <w:sz w:val="20"/>
+          <w:szCs w:val="20"/>
+          <w:rFonts w:ascii="Times New Roman" w:eastAsia="Times New Roman" w:hAnsi="Times New Roman" w:hint="default"/>
+        </w:rPr>
+        <w:t xml:space="preserve"> como carpeta padre). La llave pública (your public key... </w:t>
+      </w:r>
+      <w:r>
+        <w:rPr>
+          <w:i w:val="0"/>
+          <w:b w:val="0"/>
+          <w:color w:val="auto"/>
+          <w:sz w:val="20"/>
+          <w:szCs w:val="20"/>
+          <w:rFonts w:ascii="Times New Roman" w:eastAsia="Times New Roman" w:hAnsi="Times New Roman" w:hint="default"/>
+        </w:rPr>
+        <w:t xml:space="preserve">) también ha sido guardada en la carpeta oculta “.ssh”; sin embargo, ésta se guardó puntualmente en el archivo: </w:t>
+      </w:r>
+      <w:r>
+        <w:rPr>
+          <w:i w:val="1"/>
+          <w:b w:val="1"/>
+          <w:color w:val="auto"/>
+          <w:sz w:val="20"/>
+          <w:szCs w:val="20"/>
+          <w:rFonts w:ascii="Times New Roman" w:eastAsia="Times New Roman" w:hAnsi="Times New Roman" w:hint="default"/>
+        </w:rPr>
+        <w:t>“id_rsa.pub”.</w:t>
+      </w:r>
+    </w:p>
+    <w:p>
+      <w:pPr>
+        <w:numPr>
+          <w:ilvl w:val="0"/>
+          <w:numId w:val="0"/>
+        </w:numPr>
+        <w:jc w:val="both"/>
+        <w:spacing w:lineRule="auto" w:line="259" w:before="0" w:after="160"/>
+        <w:widowControl w:val="1"/>
+        <w:ind w:right="0" w:left="0" w:firstLine="0"/>
+        <w:rPr>
+          <w:i w:val="1"/>
+          <w:b w:val="0"/>
+          <w:color w:val="auto"/>
+          <w:sz w:val="20"/>
+          <w:szCs w:val="20"/>
+          <w:rFonts w:ascii="Times New Roman" w:eastAsia="Times New Roman" w:hAnsi="Times New Roman" w:hint="default"/>
+        </w:rPr>
+        <w:wordWrap w:val="0"/>
+        <w:autoSpaceDE w:val="0"/>
+        <w:autoSpaceDN w:val="0"/>
+      </w:pPr>
+      <w:r>
+        <w:rPr>
+          <w:i w:val="0"/>
+          <w:b w:val="0"/>
+          <w:color w:val="auto"/>
+          <w:sz w:val="20"/>
+          <w:szCs w:val="20"/>
+          <w:rFonts w:ascii="Times New Roman" w:eastAsia="Times New Roman" w:hAnsi="Times New Roman" w:hint="default"/>
+        </w:rPr>
+        <w:t xml:space="preserve">Uno confirma que las llaves resultantes son de verdad por el </w:t>
+      </w:r>
+      <w:r>
+        <w:rPr>
+          <w:i w:val="1"/>
+          <w:b w:val="1"/>
+          <w:color w:val="auto"/>
+          <w:sz w:val="20"/>
+          <w:szCs w:val="20"/>
+          <w:rFonts w:ascii="Times New Roman" w:eastAsia="Times New Roman" w:hAnsi="Times New Roman" w:hint="default"/>
+        </w:rPr>
+        <w:t xml:space="preserve">key fingerprint </w:t>
+      </w:r>
+      <w:r>
+        <w:rPr>
+          <w:i w:val="0"/>
+          <w:b w:val="0"/>
+          <w:color w:val="auto"/>
+          <w:sz w:val="20"/>
+          <w:szCs w:val="20"/>
+          <w:rFonts w:ascii="Times New Roman" w:eastAsia="Times New Roman" w:hAnsi="Times New Roman" w:hint="default"/>
+        </w:rPr>
+        <w:t xml:space="preserve">(the key fingerprint is... )</w:t>
+      </w:r>
+      <w:r>
+        <w:rPr>
+          <w:i w:val="1"/>
+          <w:b w:val="1"/>
+          <w:color w:val="auto"/>
+          <w:sz w:val="20"/>
+          <w:szCs w:val="20"/>
+          <w:rFonts w:ascii="Times New Roman" w:eastAsia="Times New Roman" w:hAnsi="Times New Roman" w:hint="default"/>
+        </w:rPr>
+        <w:t xml:space="preserve">: la huella. </w:t>
+      </w:r>
+      <w:r>
+        <w:rPr>
+          <w:i w:val="0"/>
+          <w:b w:val="0"/>
+          <w:color w:val="auto"/>
+          <w:sz w:val="20"/>
+          <w:szCs w:val="20"/>
+          <w:rFonts w:ascii="Times New Roman" w:eastAsia="Times New Roman" w:hAnsi="Times New Roman" w:hint="default"/>
+        </w:rPr>
+        <w:t xml:space="preserve">The </w:t>
+      </w:r>
+      <w:r>
+        <w:rPr>
+          <w:i w:val="1"/>
+          <w:b w:val="1"/>
+          <w:color w:val="auto"/>
+          <w:sz w:val="20"/>
+          <w:szCs w:val="20"/>
+          <w:rFonts w:ascii="Times New Roman" w:eastAsia="Times New Roman" w:hAnsi="Times New Roman" w:hint="default"/>
+        </w:rPr>
+        <w:t xml:space="preserve">key’s randomart image </w:t>
+      </w:r>
+      <w:r>
+        <w:rPr>
+          <w:i w:val="1"/>
+          <w:b w:val="0"/>
+          <w:color w:val="auto"/>
+          <w:sz w:val="20"/>
+          <w:szCs w:val="20"/>
+          <w:rFonts w:ascii="Times New Roman" w:eastAsia="Times New Roman" w:hAnsi="Times New Roman" w:hint="default"/>
+        </w:rPr>
+        <w:t xml:space="preserve">es también otra forma de saber que tus llaves son de verdad y es una forma </w:t>
+      </w:r>
+      <w:r>
+        <w:rPr>
+          <w:i w:val="1"/>
+          <w:b w:val="0"/>
+          <w:color w:val="auto"/>
+          <w:sz w:val="20"/>
+          <w:szCs w:val="20"/>
+          <w:rFonts w:ascii="Times New Roman" w:eastAsia="Times New Roman" w:hAnsi="Times New Roman" w:hint="default"/>
+        </w:rPr>
+        <w:t xml:space="preserve">adicional, también, de compartir la llave pública.</w:t>
+      </w:r>
+    </w:p>
+    <w:p>
+      <w:pPr>
+        <w:numPr>
+          <w:ilvl w:val="0"/>
+          <w:numId w:val="0"/>
+        </w:numPr>
+        <w:jc w:val="both"/>
+        <w:spacing w:lineRule="auto" w:line="259" w:before="0" w:after="160"/>
+        <w:widowControl w:val="1"/>
+        <w:ind w:right="0" w:left="0" w:firstLine="0"/>
+        <w:rPr>
+          <w:i w:val="0"/>
+          <w:b w:val="0"/>
+          <w:color w:val="auto"/>
+          <w:sz w:val="20"/>
+          <w:szCs w:val="20"/>
+          <w:rFonts w:ascii="Times New Roman" w:eastAsia="Times New Roman" w:hAnsi="Times New Roman" w:hint="default"/>
+        </w:rPr>
+        <w:wordWrap w:val="0"/>
+        <w:autoSpaceDE w:val="0"/>
+        <w:autoSpaceDN w:val="0"/>
+      </w:pPr>
+      <w:r>
+        <w:rPr>
+          <w:i w:val="0"/>
+          <w:b w:val="0"/>
+          <w:color w:val="auto"/>
+          <w:sz w:val="20"/>
+          <w:szCs w:val="20"/>
+          <w:rFonts w:ascii="Times New Roman" w:eastAsia="Times New Roman" w:hAnsi="Times New Roman" w:hint="default"/>
+        </w:rPr>
+        <w:t xml:space="preserve">Ahora, vamos a situarnos dentro de la carpeta oculta </w:t>
+      </w:r>
+      <w:r>
+        <w:rPr>
+          <w:i w:val="1"/>
+          <w:b w:val="0"/>
+          <w:color w:val="auto"/>
+          <w:sz w:val="20"/>
+          <w:szCs w:val="20"/>
+          <w:rFonts w:ascii="Times New Roman" w:eastAsia="Times New Roman" w:hAnsi="Times New Roman" w:hint="default"/>
+        </w:rPr>
+        <w:t xml:space="preserve">.ssh, </w:t>
+      </w:r>
+      <w:r>
+        <w:rPr>
+          <w:i w:val="0"/>
+          <w:b w:val="0"/>
+          <w:color w:val="auto"/>
+          <w:sz w:val="20"/>
+          <w:szCs w:val="20"/>
+          <w:rFonts w:ascii="Times New Roman" w:eastAsia="Times New Roman" w:hAnsi="Times New Roman" w:hint="default"/>
+        </w:rPr>
+        <w:t xml:space="preserve">tal que así: </w:t>
+      </w:r>
+    </w:p>
+    <w:p>
+      <w:pPr>
+        <w:numPr>
+          <w:ilvl w:val="0"/>
+          <w:numId w:val="0"/>
+        </w:numPr>
+        <w:jc w:val="both"/>
+        <w:spacing w:lineRule="auto" w:line="259" w:before="0" w:after="160"/>
+        <w:widowControl w:val="1"/>
+        <w:ind w:right="0" w:left="0" w:firstLine="0"/>
+        <w:rPr>
+          <w:i w:val="0"/>
+          <w:b w:val="0"/>
+          <w:color w:val="auto"/>
+          <w:sz w:val="20"/>
+          <w:szCs w:val="20"/>
+          <w:rFonts w:ascii="Times New Roman" w:eastAsia="Times New Roman" w:hAnsi="Times New Roman" w:hint="default"/>
+        </w:rPr>
+        <w:wordWrap w:val="0"/>
+        <w:autoSpaceDE w:val="0"/>
+        <w:autoSpaceDN w:val="0"/>
+      </w:pPr>
+      <w:r>
+        <w:rPr>
+          <w:sz w:val="20"/>
+        </w:rPr>
+        <w:drawing>
+          <wp:inline distT="0" distB="0" distL="0" distR="0">
+            <wp:extent cx="3258820" cy="1696720"/>
+            <wp:effectExtent l="0" t="0" r="0" b="0"/>
+            <wp:docPr id="19" name="Imagen 8"/>
+            <wp:cNvGraphicFramePr>
+              <a:graphicFrameLocks xmlns:a="http://schemas.openxmlformats.org/drawingml/2006/main" noChangeAspect="1"/>
+            </wp:cNvGraphicFramePr>
+            <a:graphic xmlns:a="http://schemas.openxmlformats.org/drawingml/2006/main">
+              <a:graphicData uri="http://schemas.openxmlformats.org/drawingml/2006/picture">
+                <pic:pic xmlns:pic="http://schemas.openxmlformats.org/drawingml/2006/picture">
+                  <pic:nvPicPr>
+                    <pic:cNvPr id="8" name="Picture 8" descr="/Users/robertovelasquezdean/Library/Group Containers/L48J367XN4.com.infraware.PolarisOffice/EngineTemp/951/fImage27311197723.png"/>
+                    <pic:cNvPicPr>
+                      <a:picLocks noChangeAspect="1" noChangeArrowheads="1"/>
+                    </pic:cNvPicPr>
+                  </pic:nvPicPr>
+                  <pic:blipFill>
+                    <a:blip r:embed="rId12">
+                      <a:extLst>
+                        <a:ext uri="{28A0092B-C50C-407E-A947-70E740481C1C}">
+                          <a14:useLocalDpi xmlns:a14="http://schemas.microsoft.com/office/drawing/2010/main" val="0"/>
+                        </a:ext>
+                      </a:extLst>
+                    </a:blip>
+                    <a:stretch>
+                      <a:fillRect/>
+                    </a:stretch>
+                  </pic:blipFill>
+                  <pic:spPr>
+                    <a:xfrm>
+                      <a:off x="0" y="0"/>
+                      <a:ext cx="3259455" cy="1697355"/>
+                    </a:xfrm>
+                    <a:prstGeom prst="rect"/>
+                    <a:ln cap="flat"/>
+                  </pic:spPr>
+                </pic:pic>
+              </a:graphicData>
+            </a:graphic>
+          </wp:inline>
+        </w:drawing>
+      </w:r>
+    </w:p>
+    <w:p>
+      <w:pPr>
+        <w:numPr>
+          <w:ilvl w:val="0"/>
+          <w:numId w:val="0"/>
+        </w:numPr>
+        <w:jc w:val="both"/>
+        <w:spacing w:lineRule="auto" w:line="259" w:before="0" w:after="160"/>
+        <w:widowControl w:val="1"/>
+        <w:ind w:right="0" w:left="0" w:firstLine="0"/>
+        <w:rPr>
+          <w:i w:val="0"/>
+          <w:b w:val="0"/>
+          <w:color w:val="auto"/>
+          <w:sz w:val="20"/>
+          <w:szCs w:val="20"/>
+          <w:rFonts w:ascii="Times New Roman" w:eastAsia="Times New Roman" w:hAnsi="Times New Roman" w:hint="default"/>
+        </w:rPr>
+        <w:wordWrap w:val="0"/>
+        <w:autoSpaceDE w:val="0"/>
+        <w:autoSpaceDN w:val="0"/>
+      </w:pPr>
+      <w:r>
+        <w:rPr>
+          <w:i w:val="0"/>
+          <w:b w:val="0"/>
+          <w:color w:val="auto"/>
+          <w:sz w:val="20"/>
+          <w:szCs w:val="20"/>
+          <w:rFonts w:ascii="Times New Roman" w:eastAsia="Times New Roman" w:hAnsi="Times New Roman" w:hint="default"/>
+        </w:rPr>
+        <w:t xml:space="preserve">Como ya lo hemos dicho, dentro de esa carpeta se encuentra tanto nuestra llave pública como la llave privada. </w:t>
+      </w:r>
+      <w:r>
+        <w:rPr>
+          <w:i w:val="0"/>
+          <w:b w:val="1"/>
+          <w:color w:val="auto"/>
+          <w:sz w:val="20"/>
+          <w:szCs w:val="20"/>
+          <w:rFonts w:ascii="Times New Roman" w:eastAsia="Times New Roman" w:hAnsi="Times New Roman" w:hint="default"/>
+        </w:rPr>
+        <w:t>id_rsa</w:t>
+      </w:r>
+      <w:r>
+        <w:rPr>
+          <w:i w:val="0"/>
+          <w:b w:val="0"/>
+          <w:color w:val="auto"/>
+          <w:sz w:val="20"/>
+          <w:szCs w:val="20"/>
+          <w:rFonts w:ascii="Times New Roman" w:eastAsia="Times New Roman" w:hAnsi="Times New Roman" w:hint="default"/>
+        </w:rPr>
+        <w:t xml:space="preserve"> = archivo de texto donde está la llave privada; </w:t>
+      </w:r>
+      <w:r>
+        <w:rPr>
+          <w:i w:val="0"/>
+          <w:b w:val="1"/>
+          <w:color w:val="auto"/>
+          <w:sz w:val="20"/>
+          <w:szCs w:val="20"/>
+          <w:rFonts w:ascii="Times New Roman" w:eastAsia="Times New Roman" w:hAnsi="Times New Roman" w:hint="default"/>
+        </w:rPr>
+        <w:t>id_rsa_pub</w:t>
+      </w:r>
+      <w:r>
+        <w:rPr>
+          <w:i w:val="0"/>
+          <w:b w:val="0"/>
+          <w:color w:val="auto"/>
+          <w:sz w:val="20"/>
+          <w:szCs w:val="20"/>
+          <w:rFonts w:ascii="Times New Roman" w:eastAsia="Times New Roman" w:hAnsi="Times New Roman" w:hint="default"/>
+        </w:rPr>
+        <w:t xml:space="preserve"> = archivo de texto donde está la llave pública.</w:t>
+      </w:r>
+    </w:p>
+    <w:p>
+      <w:pPr>
+        <w:numPr>
+          <w:ilvl w:val="0"/>
+          <w:numId w:val="0"/>
+        </w:numPr>
+        <w:jc w:val="both"/>
+        <w:spacing w:lineRule="auto" w:line="259" w:before="0" w:after="160"/>
+        <w:widowControl w:val="1"/>
+        <w:ind w:right="0" w:left="0" w:firstLine="0"/>
+        <w:rPr>
+          <w:i w:val="0"/>
+          <w:b w:val="0"/>
+          <w:color w:val="auto"/>
+          <w:sz w:val="20"/>
+          <w:szCs w:val="20"/>
+          <w:rFonts w:ascii="Times New Roman" w:eastAsia="Times New Roman" w:hAnsi="Times New Roman" w:hint="default"/>
+        </w:rPr>
+        <w:wordWrap w:val="0"/>
+        <w:autoSpaceDE w:val="0"/>
+        <w:autoSpaceDN w:val="0"/>
+      </w:pPr>
+      <w:r>
+        <w:rPr>
+          <w:i w:val="0"/>
+          <w:b w:val="0"/>
+          <w:color w:val="auto"/>
+          <w:sz w:val="20"/>
+          <w:szCs w:val="20"/>
+          <w:rFonts w:ascii="Times New Roman" w:eastAsia="Times New Roman" w:hAnsi="Times New Roman" w:hint="default"/>
+        </w:rPr>
+        <w:t xml:space="preserve">Ahora, como nuestro interés es proteger a un sitio web, a nuestro repositorio en github más especificamente... </w:t>
+      </w:r>
+      <w:r>
+        <w:rPr>
+          <w:i w:val="0"/>
+          <w:b w:val="0"/>
+          <w:color w:val="auto"/>
+          <w:sz w:val="20"/>
+          <w:szCs w:val="20"/>
+          <w:rFonts w:ascii="Times New Roman" w:eastAsia="Times New Roman" w:hAnsi="Times New Roman" w:hint="default"/>
+        </w:rPr>
+        <w:t xml:space="preserve">Copiamos nuestra llave pública y la llevamos a github. </w:t>
+      </w:r>
+      <w:r>
+        <w:rPr>
+          <w:i w:val="0"/>
+          <w:b w:val="1"/>
+          <w:color w:val="auto"/>
+          <w:sz w:val="20"/>
+          <w:szCs w:val="20"/>
+          <w:rFonts w:ascii="Times New Roman" w:eastAsia="Times New Roman" w:hAnsi="Times New Roman" w:hint="default"/>
+        </w:rPr>
+        <w:t xml:space="preserve">PERO STOP. PRIMERO VAMOS A CONFIGURAR </w:t>
+      </w:r>
+      <w:r>
+        <w:rPr>
+          <w:i w:val="0"/>
+          <w:b w:val="1"/>
+          <w:color w:val="auto"/>
+          <w:sz w:val="20"/>
+          <w:szCs w:val="20"/>
+          <w:rFonts w:ascii="Times New Roman" w:eastAsia="Times New Roman" w:hAnsi="Times New Roman" w:hint="default"/>
+        </w:rPr>
+        <w:t xml:space="preserve">LAS LLAVES SSH EN LOCAL.</w:t>
+      </w:r>
+    </w:p>
+    <w:p>
+      <w:pPr>
+        <w:numPr>
+          <w:ilvl w:val="0"/>
+          <w:numId w:val="0"/>
+        </w:numPr>
+        <w:jc w:val="both"/>
+        <w:spacing w:lineRule="auto" w:line="259" w:before="0" w:after="160"/>
+        <w:widowControl w:val="1"/>
+        <w:ind w:right="0" w:left="0" w:firstLine="0"/>
+        <w:rPr>
+          <w:i w:val="0"/>
+          <w:b w:val="0"/>
+          <w:color w:val="auto"/>
+          <w:sz w:val="20"/>
+          <w:szCs w:val="20"/>
+          <w:rFonts w:ascii="Times New Roman" w:eastAsia="Times New Roman" w:hAnsi="Times New Roman" w:hint="default"/>
+        </w:rPr>
+        <w:wordWrap w:val="0"/>
+        <w:autoSpaceDE w:val="0"/>
+        <w:autoSpaceDN w:val="0"/>
+      </w:pPr>
+      <w:r>
+        <w:rPr>
+          <w:i w:val="1"/>
+          <w:b w:val="1"/>
+          <w:color w:val="auto"/>
+          <w:sz w:val="20"/>
+          <w:szCs w:val="20"/>
+          <w:rFonts w:ascii="Times New Roman" w:eastAsia="Times New Roman" w:hAnsi="Times New Roman" w:hint="default"/>
+        </w:rPr>
+        <w:t xml:space="preserve">Así es, primeramente, debemos agregar a la propia Mac las llaves (hacer que las identifique). </w:t>
+      </w:r>
+      <w:r>
+        <w:rPr>
+          <w:i w:val="0"/>
+          <w:b w:val="0"/>
+          <w:color w:val="auto"/>
+          <w:sz w:val="20"/>
+          <w:szCs w:val="20"/>
+          <w:rFonts w:ascii="Times New Roman" w:eastAsia="Times New Roman" w:hAnsi="Times New Roman" w:hint="default"/>
+        </w:rPr>
+        <w:t xml:space="preserve">Cómo se hace </w:t>
+      </w:r>
+      <w:r>
+        <w:rPr>
+          <w:i w:val="0"/>
+          <w:b w:val="0"/>
+          <w:color w:val="auto"/>
+          <w:sz w:val="20"/>
+          <w:szCs w:val="20"/>
+          <w:rFonts w:ascii="Times New Roman" w:eastAsia="Times New Roman" w:hAnsi="Times New Roman" w:hint="default"/>
+        </w:rPr>
+        <w:t xml:space="preserve">esto? En el mundo Mac es distinto que en Linus y en Windows, es de la siguiente forma:</w:t>
+      </w:r>
+    </w:p>
+    <w:p>
+      <w:pPr>
+        <w:numPr>
+          <w:ilvl w:val="0"/>
+          <w:numId w:val="0"/>
+        </w:numPr>
+        <w:jc w:val="both"/>
+        <w:spacing w:lineRule="auto" w:line="259" w:before="0" w:after="160"/>
+        <w:widowControl w:val="1"/>
+        <w:ind w:right="0" w:left="0" w:firstLine="0"/>
+        <w:rPr>
+          <w:i w:val="1"/>
+          <w:b w:val="1"/>
+          <w:color w:val="auto"/>
+          <w:sz w:val="20"/>
+          <w:szCs w:val="20"/>
+          <w:rFonts w:ascii="Times New Roman" w:eastAsia="Times New Roman" w:hAnsi="Times New Roman" w:hint="default"/>
+        </w:rPr>
+        <w:wordWrap w:val="0"/>
+        <w:autoSpaceDE w:val="0"/>
+        <w:autoSpaceDN w:val="0"/>
+      </w:pPr>
+      <w:r>
+        <w:rPr>
+          <w:i w:val="1"/>
+          <w:b w:val="0"/>
+          <w:color w:val="auto"/>
+          <w:sz w:val="20"/>
+          <w:szCs w:val="20"/>
+          <w:rFonts w:ascii="Times New Roman" w:eastAsia="Times New Roman" w:hAnsi="Times New Roman" w:hint="default"/>
+        </w:rPr>
+        <w:t xml:space="preserve">Primero revise antes que nada que el “ssh agent” esté corriendo</w:t>
+      </w:r>
+      <w:r>
+        <w:rPr>
+          <w:i w:val="0"/>
+          <w:b w:val="0"/>
+          <w:color w:val="auto"/>
+          <w:sz w:val="20"/>
+          <w:szCs w:val="20"/>
+          <w:rFonts w:ascii="Times New Roman" w:eastAsia="Times New Roman" w:hAnsi="Times New Roman" w:hint="default"/>
+        </w:rPr>
+        <w:t xml:space="preserve">, </w:t>
+      </w:r>
+      <w:r>
+        <w:rPr>
+          <w:i w:val="0"/>
+          <w:b w:val="1"/>
+          <w:color w:val="auto"/>
+          <w:sz w:val="20"/>
+          <w:szCs w:val="20"/>
+          <w:rFonts w:ascii="Times New Roman" w:eastAsia="Times New Roman" w:hAnsi="Times New Roman" w:hint="default"/>
+        </w:rPr>
+        <w:t xml:space="preserve">ssh Agent</w:t>
+      </w:r>
+      <w:r>
+        <w:rPr>
+          <w:i w:val="0"/>
+          <w:b w:val="0"/>
+          <w:color w:val="auto"/>
+          <w:sz w:val="20"/>
+          <w:szCs w:val="20"/>
+          <w:rFonts w:ascii="Times New Roman" w:eastAsia="Times New Roman" w:hAnsi="Times New Roman" w:hint="default"/>
+        </w:rPr>
+        <w:t xml:space="preserve"> es un programa auxiliar que </w:t>
+      </w:r>
+      <w:r>
+        <w:rPr>
+          <w:i w:val="0"/>
+          <w:b w:val="0"/>
+          <w:color w:val="auto"/>
+          <w:sz w:val="20"/>
+          <w:szCs w:val="20"/>
+          <w:rFonts w:ascii="Times New Roman" w:eastAsia="Times New Roman" w:hAnsi="Times New Roman" w:hint="default"/>
+        </w:rPr>
+        <w:t xml:space="preserve">realiza un seguimiento de las claves de identidad del usuario y sus frases de contraseña. El agente puede usar las </w:t>
+      </w:r>
+      <w:r>
+        <w:rPr>
+          <w:i w:val="0"/>
+          <w:b w:val="0"/>
+          <w:color w:val="auto"/>
+          <w:sz w:val="20"/>
+          <w:szCs w:val="20"/>
+          <w:rFonts w:ascii="Times New Roman" w:eastAsia="Times New Roman" w:hAnsi="Times New Roman" w:hint="default"/>
+        </w:rPr>
+        <w:t xml:space="preserve">claves para iniciar sesión en otros servidores sin que el usuario escriba una contraseña o frase de contraseña </w:t>
+      </w:r>
+      <w:r>
+        <w:rPr>
+          <w:i w:val="0"/>
+          <w:b w:val="0"/>
+          <w:color w:val="auto"/>
+          <w:sz w:val="20"/>
+          <w:szCs w:val="20"/>
+          <w:rFonts w:ascii="Times New Roman" w:eastAsia="Times New Roman" w:hAnsi="Times New Roman" w:hint="default"/>
+        </w:rPr>
+        <w:t xml:space="preserve">nuevamente. Esto implementa una forma de inicio de sesión único (SSO). Entonces, para revisar que todo esté </w:t>
+      </w:r>
+      <w:r>
+        <w:rPr>
+          <w:i w:val="0"/>
+          <w:b w:val="0"/>
+          <w:color w:val="auto"/>
+          <w:sz w:val="20"/>
+          <w:szCs w:val="20"/>
+          <w:rFonts w:ascii="Times New Roman" w:eastAsia="Times New Roman" w:hAnsi="Times New Roman" w:hint="default"/>
+        </w:rPr>
+        <w:t xml:space="preserve">bien aquí, ejecute el siguiente comando: </w:t>
+      </w:r>
+      <w:r>
+        <w:rPr>
+          <w:i w:val="0"/>
+          <w:b w:val="1"/>
+          <w:color w:val="auto"/>
+          <w:sz w:val="20"/>
+          <w:szCs w:val="20"/>
+          <w:rFonts w:ascii="Times New Roman" w:eastAsia="Times New Roman" w:hAnsi="Times New Roman" w:hint="default"/>
+        </w:rPr>
+        <w:t xml:space="preserve">eval “$(ssh-agent -s)”</w:t>
+      </w:r>
+      <w:r>
+        <w:rPr>
+          <w:i w:val="1"/>
+          <w:b w:val="1"/>
+          <w:color w:val="auto"/>
+          <w:sz w:val="20"/>
+          <w:szCs w:val="20"/>
+          <w:rFonts w:ascii="Times New Roman" w:eastAsia="Times New Roman" w:hAnsi="Times New Roman" w:hint="default"/>
+        </w:rPr>
+        <w:t xml:space="preserve"> </w:t>
+      </w:r>
+      <w:r>
+        <w:rPr>
+          <w:i w:val="1"/>
+          <w:b w:val="0"/>
+          <w:color w:val="auto"/>
+          <w:sz w:val="20"/>
+          <w:szCs w:val="20"/>
+          <w:rFonts w:ascii="Times New Roman" w:eastAsia="Times New Roman" w:hAnsi="Times New Roman" w:hint="default"/>
+        </w:rPr>
+        <w:t xml:space="preserve">(presione enter)</w:t>
+      </w:r>
+    </w:p>
+    <w:p>
+      <w:pPr>
+        <w:numPr>
+          <w:ilvl w:val="0"/>
+          <w:numId w:val="0"/>
+        </w:numPr>
+        <w:jc w:val="both"/>
+        <w:spacing w:lineRule="auto" w:line="259" w:before="0" w:after="160"/>
+        <w:widowControl w:val="1"/>
+        <w:ind w:right="0" w:left="0" w:firstLine="0"/>
+        <w:rPr>
+          <w:i w:val="1"/>
+          <w:b w:val="1"/>
+          <w:color w:val="auto"/>
+          <w:sz w:val="20"/>
+          <w:szCs w:val="20"/>
+          <w:rFonts w:ascii="Times New Roman" w:eastAsia="Times New Roman" w:hAnsi="Times New Roman" w:hint="default"/>
+        </w:rPr>
+        <w:wordWrap w:val="0"/>
+        <w:autoSpaceDE w:val="0"/>
+        <w:autoSpaceDN w:val="0"/>
+      </w:pPr>
+      <w:r>
+        <w:rPr>
+          <w:i w:val="0"/>
+          <w:b w:val="0"/>
+          <w:color w:val="auto"/>
+          <w:sz w:val="20"/>
+          <w:szCs w:val="20"/>
+          <w:rFonts w:ascii="Times New Roman" w:eastAsia="Times New Roman" w:hAnsi="Times New Roman" w:hint="default"/>
+        </w:rPr>
+        <w:t xml:space="preserve">Luego, para Macs modernos (Mac OS Sierra o superior a 10.12) toca hacer un proceso particular con el </w:t>
+      </w:r>
+      <w:r>
+        <w:rPr>
+          <w:i w:val="1"/>
+          <w:b w:val="1"/>
+          <w:color w:val="auto"/>
+          <w:sz w:val="20"/>
+          <w:szCs w:val="20"/>
+          <w:rFonts w:ascii="Times New Roman" w:eastAsia="Times New Roman" w:hAnsi="Times New Roman" w:hint="default"/>
+        </w:rPr>
+        <w:t>archivo</w:t>
+      </w:r>
+      <w:r>
+        <w:rPr>
+          <w:i w:val="0"/>
+          <w:b w:val="0"/>
+          <w:color w:val="auto"/>
+          <w:sz w:val="20"/>
+          <w:szCs w:val="20"/>
+          <w:rFonts w:ascii="Times New Roman" w:eastAsia="Times New Roman" w:hAnsi="Times New Roman" w:hint="default"/>
+        </w:rPr>
+        <w:t xml:space="preserve"> </w:t>
+      </w:r>
+      <w:r>
+        <w:rPr>
+          <w:i w:val="1"/>
+          <w:b w:val="1"/>
+          <w:color w:val="auto"/>
+          <w:sz w:val="20"/>
+          <w:szCs w:val="20"/>
+          <w:rFonts w:ascii="Times New Roman" w:eastAsia="Times New Roman" w:hAnsi="Times New Roman" w:hint="default"/>
+        </w:rPr>
+        <w:t>config</w:t>
+      </w:r>
+      <w:r>
+        <w:rPr>
+          <w:i w:val="0"/>
+          <w:b w:val="1"/>
+          <w:color w:val="auto"/>
+          <w:sz w:val="20"/>
+          <w:szCs w:val="20"/>
+          <w:rFonts w:ascii="Times New Roman" w:eastAsia="Times New Roman" w:hAnsi="Times New Roman" w:hint="default"/>
+        </w:rPr>
+        <w:t>:</w:t>
+      </w:r>
+      <w:r>
+        <w:rPr>
+          <w:i w:val="0"/>
+          <w:b w:val="0"/>
+          <w:color w:val="auto"/>
+          <w:sz w:val="20"/>
+          <w:szCs w:val="20"/>
+          <w:rFonts w:ascii="Times New Roman" w:eastAsia="Times New Roman" w:hAnsi="Times New Roman" w:hint="default"/>
+        </w:rPr>
+        <w:t xml:space="preserve"> </w:t>
+      </w:r>
+      <w:r>
+        <w:rPr>
+          <w:i w:val="0"/>
+          <w:b w:val="1"/>
+          <w:color w:val="auto"/>
+          <w:sz w:val="20"/>
+          <w:szCs w:val="20"/>
+          <w:rFonts w:ascii="Times New Roman" w:eastAsia="Times New Roman" w:hAnsi="Times New Roman" w:hint="default"/>
+        </w:rPr>
+        <w:t xml:space="preserve">hay que modificarlo; y, si no existe, toca crearlo.</w:t>
+      </w:r>
+      <w:r>
+        <w:rPr>
+          <w:i w:val="0"/>
+          <w:b w:val="0"/>
+          <w:color w:val="auto"/>
+          <w:sz w:val="20"/>
+          <w:szCs w:val="20"/>
+          <w:rFonts w:ascii="Times New Roman" w:eastAsia="Times New Roman" w:hAnsi="Times New Roman" w:hint="default"/>
+        </w:rPr>
+        <w:t xml:space="preserve"> Yo no lo tengo (verifiqué incluso mis archivos </w:t>
+      </w:r>
+      <w:r>
+        <w:rPr>
+          <w:i w:val="0"/>
+          <w:b w:val="0"/>
+          <w:color w:val="auto"/>
+          <w:sz w:val="20"/>
+          <w:szCs w:val="20"/>
+          <w:rFonts w:ascii="Times New Roman" w:eastAsia="Times New Roman" w:hAnsi="Times New Roman" w:hint="default"/>
+        </w:rPr>
+        <w:t xml:space="preserve">ocultos de la propia carpeta oculta </w:t>
+      </w:r>
+      <w:r>
+        <w:rPr>
+          <w:i w:val="1"/>
+          <w:b w:val="1"/>
+          <w:color w:val="auto"/>
+          <w:sz w:val="20"/>
+          <w:szCs w:val="20"/>
+          <w:rFonts w:ascii="Times New Roman" w:eastAsia="Times New Roman" w:hAnsi="Times New Roman" w:hint="default"/>
+        </w:rPr>
+        <w:t xml:space="preserve">.ssh, </w:t>
+      </w:r>
+      <w:r>
+        <w:rPr>
+          <w:i w:val="0"/>
+          <w:b w:val="0"/>
+          <w:color w:val="auto"/>
+          <w:sz w:val="20"/>
+          <w:szCs w:val="20"/>
+          <w:rFonts w:ascii="Times New Roman" w:eastAsia="Times New Roman" w:hAnsi="Times New Roman" w:hint="default"/>
+        </w:rPr>
+        <w:t xml:space="preserve">donde tengo que buscarlo,</w:t>
+      </w:r>
+      <w:r>
+        <w:rPr>
+          <w:i w:val="1"/>
+          <w:b w:val="1"/>
+          <w:color w:val="auto"/>
+          <w:sz w:val="20"/>
+          <w:szCs w:val="20"/>
+          <w:rFonts w:ascii="Times New Roman" w:eastAsia="Times New Roman" w:hAnsi="Times New Roman" w:hint="default"/>
+        </w:rPr>
+        <w:t xml:space="preserve"> </w:t>
+      </w:r>
+      <w:r>
+        <w:rPr>
+          <w:i w:val="0"/>
+          <w:b w:val="0"/>
+          <w:color w:val="auto"/>
+          <w:sz w:val="20"/>
+          <w:szCs w:val="20"/>
+          <w:rFonts w:ascii="Times New Roman" w:eastAsia="Times New Roman" w:hAnsi="Times New Roman" w:hint="default"/>
+        </w:rPr>
+        <w:t xml:space="preserve">y no se encuentra), tengo entonces que crearlo </w:t>
+      </w:r>
+      <w:r>
+        <w:rPr>
+          <w:i w:val="0"/>
+          <w:b w:val="0"/>
+          <w:color w:val="auto"/>
+          <w:sz w:val="20"/>
+          <w:szCs w:val="20"/>
+          <w:rFonts w:ascii="Times New Roman" w:eastAsia="Times New Roman" w:hAnsi="Times New Roman" w:hint="default"/>
+        </w:rPr>
+        <w:t xml:space="preserve">con un editor de texto de mi preferencia, tal que así: ejecutando el comando </w:t>
+      </w:r>
+      <w:r>
+        <w:rPr>
+          <w:i w:val="1"/>
+          <w:b w:val="1"/>
+          <w:color w:val="auto"/>
+          <w:sz w:val="20"/>
+          <w:szCs w:val="20"/>
+          <w:rFonts w:ascii="Times New Roman" w:eastAsia="Times New Roman" w:hAnsi="Times New Roman" w:hint="default"/>
+        </w:rPr>
+        <w:t xml:space="preserve">“vim config”. Ojo, este archivo </w:t>
+      </w:r>
+      <w:r>
+        <w:rPr>
+          <w:i w:val="1"/>
+          <w:b w:val="1"/>
+          <w:color w:val="auto"/>
+          <w:sz w:val="20"/>
+          <w:szCs w:val="20"/>
+          <w:rFonts w:ascii="Times New Roman" w:eastAsia="Times New Roman" w:hAnsi="Times New Roman" w:hint="default"/>
+        </w:rPr>
+        <w:t xml:space="preserve">debe crearse dentro de la carpeta oculta “.ssh”; es decir, tiene que situarse antes en esta carpeta para crear </w:t>
+      </w:r>
+      <w:r>
+        <w:rPr>
+          <w:i w:val="1"/>
+          <w:b w:val="1"/>
+          <w:color w:val="auto"/>
+          <w:sz w:val="20"/>
+          <w:szCs w:val="20"/>
+          <w:rFonts w:ascii="Times New Roman" w:eastAsia="Times New Roman" w:hAnsi="Times New Roman" w:hint="default"/>
+        </w:rPr>
+        <w:t xml:space="preserve">el archivo “config”. </w:t>
+      </w:r>
+    </w:p>
+    <w:p>
+      <w:pPr>
+        <w:numPr>
+          <w:ilvl w:val="0"/>
+          <w:numId w:val="0"/>
+        </w:numPr>
+        <w:jc w:val="both"/>
+        <w:spacing w:lineRule="auto" w:line="259" w:before="0" w:after="160"/>
+        <w:widowControl w:val="1"/>
+        <w:ind w:right="0" w:left="0" w:firstLine="0"/>
+        <w:rPr>
+          <w:i w:val="0"/>
+          <w:b w:val="0"/>
+          <w:color w:val="auto"/>
+          <w:sz w:val="20"/>
+          <w:szCs w:val="20"/>
+          <w:rFonts w:ascii="Times New Roman" w:eastAsia="Times New Roman" w:hAnsi="Times New Roman" w:hint="default"/>
+        </w:rPr>
+        <w:wordWrap w:val="0"/>
+        <w:autoSpaceDE w:val="0"/>
+        <w:autoSpaceDN w:val="0"/>
+      </w:pPr>
+      <w:r>
+        <w:rPr>
+          <w:i w:val="0"/>
+          <w:b w:val="0"/>
+          <w:color w:val="auto"/>
+          <w:sz w:val="20"/>
+          <w:szCs w:val="20"/>
+          <w:rFonts w:ascii="Times New Roman" w:eastAsia="Times New Roman" w:hAnsi="Times New Roman" w:hint="default"/>
+        </w:rPr>
+        <w:t xml:space="preserve">Dentro del archivo “config” </w:t>
+      </w:r>
+      <w:r>
+        <w:rPr>
+          <w:i w:val="0"/>
+          <w:b w:val="1"/>
+          <w:color w:val="auto"/>
+          <w:sz w:val="20"/>
+          <w:szCs w:val="20"/>
+          <w:rFonts w:ascii="Times New Roman" w:eastAsia="Times New Roman" w:hAnsi="Times New Roman" w:hint="default"/>
+        </w:rPr>
+        <w:t xml:space="preserve">debe escribir lo siguiente, respetando completamente la identación y las </w:t>
+      </w:r>
+      <w:r>
+        <w:rPr>
+          <w:i w:val="0"/>
+          <w:b w:val="1"/>
+          <w:color w:val="auto"/>
+          <w:sz w:val="20"/>
+          <w:szCs w:val="20"/>
+          <w:rFonts w:ascii="Times New Roman" w:eastAsia="Times New Roman" w:hAnsi="Times New Roman" w:hint="default"/>
+        </w:rPr>
+        <w:t xml:space="preserve">mayusculas y minusculas</w:t>
+      </w:r>
+      <w:r>
+        <w:rPr>
+          <w:i w:val="0"/>
+          <w:b w:val="0"/>
+          <w:color w:val="auto"/>
+          <w:sz w:val="20"/>
+          <w:szCs w:val="20"/>
+          <w:rFonts w:ascii="Times New Roman" w:eastAsia="Times New Roman" w:hAnsi="Times New Roman" w:hint="default"/>
+        </w:rPr>
+        <w:t xml:space="preserve">, tal que así:</w:t>
+      </w:r>
+    </w:p>
+    <w:p>
+      <w:pPr>
+        <w:numPr>
+          <w:ilvl w:val="0"/>
+          <w:numId w:val="0"/>
+        </w:numPr>
+        <w:jc w:val="both"/>
+        <w:spacing w:lineRule="auto" w:line="259" w:before="0" w:after="160"/>
+        <w:widowControl w:val="1"/>
+        <w:ind w:right="0" w:left="0" w:firstLine="0"/>
+        <w:rPr>
+          <w:i w:val="0"/>
+          <w:b w:val="1"/>
+          <w:color w:val="auto"/>
+          <w:sz w:val="20"/>
+          <w:szCs w:val="20"/>
+          <w:rFonts w:ascii="Times New Roman" w:eastAsia="Times New Roman" w:hAnsi="Times New Roman" w:hint="default"/>
+        </w:rPr>
+        <w:wordWrap w:val="0"/>
+        <w:autoSpaceDE w:val="0"/>
+        <w:autoSpaceDN w:val="0"/>
+      </w:pPr>
+      <w:r>
+        <w:rPr>
+          <w:i w:val="0"/>
+          <w:b w:val="1"/>
+          <w:color w:val="auto"/>
+          <w:sz w:val="20"/>
+          <w:szCs w:val="20"/>
+          <w:rFonts w:ascii="Times New Roman" w:eastAsia="Times New Roman" w:hAnsi="Times New Roman" w:hint="default"/>
+        </w:rPr>
+        <w:t xml:space="preserve">Host *</w:t>
+      </w:r>
+    </w:p>
+    <w:p>
+      <w:pPr>
+        <w:numPr>
+          <w:ilvl w:val="0"/>
+          <w:numId w:val="0"/>
+        </w:numPr>
+        <w:jc w:val="both"/>
+        <w:spacing w:lineRule="auto" w:line="259" w:before="0" w:after="160"/>
+        <w:widowControl w:val="1"/>
+        <w:ind w:right="0" w:left="0" w:firstLine="0"/>
+        <w:rPr>
+          <w:i w:val="0"/>
+          <w:b w:val="1"/>
+          <w:color w:val="auto"/>
+          <w:sz w:val="20"/>
+          <w:szCs w:val="20"/>
+          <w:rFonts w:ascii="Times New Roman" w:eastAsia="Times New Roman" w:hAnsi="Times New Roman" w:hint="default"/>
+        </w:rPr>
+        <w:wordWrap w:val="0"/>
+        <w:autoSpaceDE w:val="0"/>
+        <w:autoSpaceDN w:val="0"/>
+      </w:pPr>
+      <w:r>
+        <w:rPr>
+          <w:i w:val="0"/>
+          <w:b w:val="1"/>
+          <w:color w:val="auto"/>
+          <w:sz w:val="20"/>
+          <w:szCs w:val="20"/>
+          <w:rFonts w:ascii="Times New Roman" w:eastAsia="Times New Roman" w:hAnsi="Times New Roman" w:hint="default"/>
+        </w:rPr>
+        <w:t xml:space="preserve">        AddKeysToAgent yes</w:t>
+      </w:r>
+    </w:p>
+    <w:p>
+      <w:pPr>
+        <w:numPr>
+          <w:ilvl w:val="0"/>
+          <w:numId w:val="0"/>
+        </w:numPr>
+        <w:jc w:val="both"/>
+        <w:spacing w:lineRule="auto" w:line="259" w:before="0" w:after="160"/>
+        <w:widowControl w:val="1"/>
+        <w:ind w:right="0" w:left="0" w:firstLine="0"/>
+        <w:rPr>
+          <w:i w:val="0"/>
+          <w:b w:val="1"/>
+          <w:color w:val="auto"/>
+          <w:sz w:val="20"/>
+          <w:szCs w:val="20"/>
+          <w:rFonts w:ascii="Times New Roman" w:eastAsia="Times New Roman" w:hAnsi="Times New Roman" w:hint="default"/>
+        </w:rPr>
+        <w:wordWrap w:val="0"/>
+        <w:autoSpaceDE w:val="0"/>
+        <w:autoSpaceDN w:val="0"/>
+      </w:pPr>
+      <w:r>
+        <w:rPr>
+          <w:i w:val="0"/>
+          <w:b w:val="1"/>
+          <w:color w:val="auto"/>
+          <w:sz w:val="20"/>
+          <w:szCs w:val="20"/>
+          <w:rFonts w:ascii="Times New Roman" w:eastAsia="Times New Roman" w:hAnsi="Times New Roman" w:hint="default"/>
+        </w:rPr>
+        <w:t xml:space="preserve">        UseKeychain yes</w:t>
+      </w:r>
+    </w:p>
+    <w:p>
+      <w:pPr>
+        <w:numPr>
+          <w:ilvl w:val="0"/>
+          <w:numId w:val="0"/>
+        </w:numPr>
+        <w:jc w:val="both"/>
+        <w:spacing w:lineRule="auto" w:line="259" w:before="0" w:after="160"/>
+        <w:widowControl w:val="1"/>
+        <w:ind w:right="0" w:left="0" w:firstLine="0"/>
+        <w:rPr>
+          <w:i w:val="0"/>
+          <w:b w:val="1"/>
+          <w:color w:val="auto"/>
+          <w:sz w:val="20"/>
+          <w:szCs w:val="20"/>
+          <w:rFonts w:ascii="Times New Roman" w:eastAsia="Times New Roman" w:hAnsi="Times New Roman" w:hint="default"/>
+        </w:rPr>
+        <w:wordWrap w:val="0"/>
+        <w:autoSpaceDE w:val="0"/>
+        <w:autoSpaceDN w:val="0"/>
+      </w:pPr>
+      <w:r>
+        <w:rPr>
+          <w:i w:val="0"/>
+          <w:b w:val="1"/>
+          <w:color w:val="auto"/>
+          <w:sz w:val="20"/>
+          <w:szCs w:val="20"/>
+          <w:rFonts w:ascii="Times New Roman" w:eastAsia="Times New Roman" w:hAnsi="Times New Roman" w:hint="default"/>
+        </w:rPr>
+        <w:t xml:space="preserve">        IdentityFile ~/.ssh/id_rsa</w:t>
+      </w:r>
+    </w:p>
+    <w:p>
+      <w:pPr>
+        <w:numPr>
+          <w:ilvl w:val="0"/>
+          <w:numId w:val="0"/>
+        </w:numPr>
+        <w:jc w:val="both"/>
+        <w:spacing w:lineRule="auto" w:line="259" w:before="0" w:after="160"/>
+        <w:widowControl w:val="1"/>
+        <w:ind w:right="0" w:left="0" w:firstLine="0"/>
+        <w:rPr>
+          <w:i w:val="0"/>
+          <w:b w:val="1"/>
+          <w:color w:val="auto"/>
+          <w:sz w:val="20"/>
+          <w:szCs w:val="20"/>
+          <w:rFonts w:ascii="Times New Roman" w:eastAsia="Times New Roman" w:hAnsi="Times New Roman" w:hint="default"/>
+        </w:rPr>
+        <w:wordWrap w:val="0"/>
+        <w:autoSpaceDE w:val="0"/>
+        <w:autoSpaceDN w:val="0"/>
+      </w:pPr>
+    </w:p>
+    <w:p>
+      <w:pPr>
+        <w:numPr>
+          <w:ilvl w:val="0"/>
+          <w:numId w:val="0"/>
+        </w:numPr>
+        <w:jc w:val="both"/>
+        <w:spacing w:lineRule="auto" w:line="259" w:before="0" w:after="160"/>
+        <w:widowControl w:val="1"/>
+        <w:ind w:right="0" w:left="0" w:firstLine="0"/>
+        <w:rPr>
+          <w:i w:val="0"/>
+          <w:b w:val="0"/>
+          <w:color w:val="auto"/>
+          <w:sz w:val="20"/>
+          <w:szCs w:val="20"/>
+          <w:rFonts w:ascii="Times New Roman" w:eastAsia="Times New Roman" w:hAnsi="Times New Roman" w:hint="default"/>
+        </w:rPr>
+        <w:wordWrap w:val="0"/>
+        <w:autoSpaceDE w:val="0"/>
+        <w:autoSpaceDN w:val="0"/>
+      </w:pPr>
+      <w:r>
+        <w:rPr>
+          <w:i w:val="0"/>
+          <w:b w:val="0"/>
+          <w:color w:val="auto"/>
+          <w:sz w:val="20"/>
+          <w:szCs w:val="20"/>
+          <w:rFonts w:ascii="Times New Roman" w:eastAsia="Times New Roman" w:hAnsi="Times New Roman" w:hint="default"/>
+        </w:rPr>
+        <w:t xml:space="preserve">Luego, guarda. </w:t>
+      </w:r>
+      <w:r>
+        <w:rPr>
+          <w:i w:val="1"/>
+          <w:b w:val="0"/>
+          <w:color w:val="auto"/>
+          <w:sz w:val="20"/>
+          <w:szCs w:val="20"/>
+          <w:rFonts w:ascii="Times New Roman" w:eastAsia="Times New Roman" w:hAnsi="Times New Roman" w:hint="default"/>
+        </w:rPr>
+        <w:t xml:space="preserve">(Si se fija, hemos hecho también un salto de línea al final y se ha respetado completamente). </w:t>
+      </w:r>
+      <w:r>
+        <w:rPr>
+          <w:i w:val="0"/>
+          <w:b w:val="0"/>
+          <w:color w:val="auto"/>
+          <w:sz w:val="20"/>
+          <w:szCs w:val="20"/>
+          <w:rFonts w:ascii="Times New Roman" w:eastAsia="Times New Roman" w:hAnsi="Times New Roman" w:hint="default"/>
+        </w:rPr>
+        <w:t xml:space="preserve">En </w:t>
+      </w:r>
+      <w:r>
+        <w:rPr>
+          <w:i w:val="0"/>
+          <w:b w:val="0"/>
+          <w:color w:val="auto"/>
+          <w:sz w:val="20"/>
+          <w:szCs w:val="20"/>
+          <w:rFonts w:ascii="Times New Roman" w:eastAsia="Times New Roman" w:hAnsi="Times New Roman" w:hint="default"/>
+        </w:rPr>
+        <w:t xml:space="preserve">la terminal, se debe ver algo más o menos así:</w:t>
+      </w:r>
+    </w:p>
+    <w:p>
+      <w:pPr>
+        <w:numPr>
+          <w:ilvl w:val="0"/>
+          <w:numId w:val="0"/>
+        </w:numPr>
+        <w:jc w:val="both"/>
+        <w:spacing w:lineRule="auto" w:line="259" w:before="0" w:after="160"/>
+        <w:widowControl w:val="1"/>
+        <w:ind w:right="0" w:left="0" w:firstLine="0"/>
+        <w:rPr>
+          <w:i w:val="0"/>
+          <w:b w:val="0"/>
+          <w:color w:val="auto"/>
+          <w:sz w:val="20"/>
+          <w:szCs w:val="20"/>
+          <w:rFonts w:ascii="Times New Roman" w:eastAsia="Times New Roman" w:hAnsi="Times New Roman" w:hint="default"/>
+        </w:rPr>
+        <w:wordWrap w:val="0"/>
+        <w:autoSpaceDE w:val="0"/>
+        <w:autoSpaceDN w:val="0"/>
+      </w:pPr>
+      <w:r>
+        <w:rPr>
+          <w:sz w:val="20"/>
+        </w:rPr>
+        <w:drawing>
+          <wp:inline distT="0" distB="0" distL="0" distR="0">
+            <wp:extent cx="3219450" cy="962024"/>
+            <wp:effectExtent l="0" t="0" r="0" b="0"/>
+            <wp:docPr id="21" name="Imagen 9"/>
+            <wp:cNvGraphicFramePr>
+              <a:graphicFrameLocks xmlns:a="http://schemas.openxmlformats.org/drawingml/2006/main" noChangeAspect="1"/>
+            </wp:cNvGraphicFramePr>
+            <a:graphic xmlns:a="http://schemas.openxmlformats.org/drawingml/2006/main">
+              <a:graphicData uri="http://schemas.openxmlformats.org/drawingml/2006/picture">
+                <pic:pic xmlns:pic="http://schemas.openxmlformats.org/drawingml/2006/picture">
+                  <pic:nvPicPr>
+                    <pic:cNvPr id="9" name="Picture 9" descr="/Users/robertovelasquezdean/Library/Group Containers/L48J367XN4.com.infraware.PolarisOffice/EngineTemp/951/fImage17707217838.png"/>
+                    <pic:cNvPicPr>
+                      <a:picLocks noChangeAspect="1" noChangeArrowheads="1"/>
+                    </pic:cNvPicPr>
+                  </pic:nvPicPr>
+                  <pic:blipFill>
+                    <a:blip r:embed="rId13">
+                      <a:extLst>
+                        <a:ext uri="{28A0092B-C50C-407E-A947-70E740481C1C}">
+                          <a14:useLocalDpi xmlns:a14="http://schemas.microsoft.com/office/drawing/2010/main" val="0"/>
+                        </a:ext>
+                      </a:extLst>
+                    </a:blip>
+                    <a:stretch>
+                      <a:fillRect/>
+                    </a:stretch>
+                  </pic:blipFill>
+                  <pic:spPr>
+                    <a:xfrm>
+                      <a:off x="0" y="0"/>
+                      <a:ext cx="3220085" cy="962660"/>
+                    </a:xfrm>
+                    <a:prstGeom prst="rect"/>
+                    <a:ln cap="flat"/>
+                  </pic:spPr>
+                </pic:pic>
+              </a:graphicData>
+            </a:graphic>
+          </wp:inline>
+        </w:drawing>
+      </w:r>
+    </w:p>
+    <w:p>
+      <w:pPr>
+        <w:numPr>
+          <w:ilvl w:val="0"/>
+          <w:numId w:val="0"/>
+        </w:numPr>
+        <w:jc w:val="both"/>
+        <w:spacing w:lineRule="auto" w:line="259" w:before="0" w:after="160"/>
+        <w:widowControl w:val="1"/>
+        <w:ind w:right="0" w:left="0" w:firstLine="0"/>
+        <w:rPr>
+          <w:i w:val="0"/>
+          <w:b w:val="0"/>
+          <w:color w:val="auto"/>
+          <w:sz w:val="20"/>
+          <w:szCs w:val="20"/>
+          <w:rFonts w:ascii="Times New Roman" w:eastAsia="Times New Roman" w:hAnsi="Times New Roman" w:hint="default"/>
+        </w:rPr>
+        <w:wordWrap w:val="0"/>
+        <w:autoSpaceDE w:val="0"/>
+        <w:autoSpaceDN w:val="0"/>
+      </w:pPr>
+      <w:r>
+        <w:rPr>
+          <w:i w:val="0"/>
+          <w:b w:val="0"/>
+          <w:color w:val="auto"/>
+          <w:sz w:val="20"/>
+          <w:szCs w:val="20"/>
+          <w:rFonts w:ascii="Times New Roman" w:eastAsia="Times New Roman" w:hAnsi="Times New Roman" w:hint="default"/>
+        </w:rPr>
+        <w:t xml:space="preserve">Verificado lo anterior y ya teniendo nuestro archivo </w:t>
+      </w:r>
+      <w:r>
+        <w:rPr>
+          <w:i w:val="1"/>
+          <w:b w:val="0"/>
+          <w:color w:val="auto"/>
+          <w:sz w:val="20"/>
+          <w:szCs w:val="20"/>
+          <w:rFonts w:ascii="Times New Roman" w:eastAsia="Times New Roman" w:hAnsi="Times New Roman" w:hint="default"/>
+        </w:rPr>
+        <w:t>config,</w:t>
+      </w:r>
+      <w:r>
+        <w:rPr>
+          <w:i w:val="0"/>
+          <w:b w:val="0"/>
+          <w:color w:val="auto"/>
+          <w:sz w:val="20"/>
+          <w:szCs w:val="20"/>
+          <w:rFonts w:ascii="Times New Roman" w:eastAsia="Times New Roman" w:hAnsi="Times New Roman" w:hint="default"/>
+        </w:rPr>
+        <w:t xml:space="preserve"> con su texto especial, dentro de la carpeta </w:t>
+      </w:r>
+      <w:r>
+        <w:rPr>
+          <w:i w:val="1"/>
+          <w:b w:val="0"/>
+          <w:color w:val="auto"/>
+          <w:sz w:val="20"/>
+          <w:szCs w:val="20"/>
+          <w:rFonts w:ascii="Times New Roman" w:eastAsia="Times New Roman" w:hAnsi="Times New Roman" w:hint="default"/>
+        </w:rPr>
+        <w:t>.ssh.</w:t>
+      </w:r>
+      <w:r>
+        <w:rPr>
+          <w:i w:val="0"/>
+          <w:b w:val="0"/>
+          <w:color w:val="auto"/>
+          <w:sz w:val="20"/>
+          <w:szCs w:val="20"/>
+          <w:rFonts w:ascii="Times New Roman" w:eastAsia="Times New Roman" w:hAnsi="Times New Roman" w:hint="default"/>
+        </w:rPr>
+        <w:t xml:space="preserve"> </w:t>
+      </w:r>
+      <w:r>
+        <w:rPr>
+          <w:i w:val="0"/>
+          <w:b w:val="1"/>
+          <w:color w:val="auto"/>
+          <w:sz w:val="20"/>
+          <w:szCs w:val="20"/>
+          <w:rFonts w:ascii="Times New Roman" w:eastAsia="Times New Roman" w:hAnsi="Times New Roman" w:hint="default"/>
+        </w:rPr>
+        <w:t xml:space="preserve">Regresamos a </w:t>
+      </w:r>
+      <w:r>
+        <w:rPr>
+          <w:i w:val="1"/>
+          <w:b w:val="1"/>
+          <w:color w:val="auto"/>
+          <w:sz w:val="20"/>
+          <w:szCs w:val="20"/>
+          <w:rFonts w:ascii="Times New Roman" w:eastAsia="Times New Roman" w:hAnsi="Times New Roman" w:hint="default"/>
+        </w:rPr>
+        <w:t>home</w:t>
+      </w:r>
+      <w:r>
+        <w:rPr>
+          <w:i w:val="1"/>
+          <w:b w:val="0"/>
+          <w:color w:val="auto"/>
+          <w:sz w:val="20"/>
+          <w:szCs w:val="20"/>
+          <w:rFonts w:ascii="Times New Roman" w:eastAsia="Times New Roman" w:hAnsi="Times New Roman" w:hint="default"/>
+        </w:rPr>
+        <w:t xml:space="preserve"> (con comando cd o cd ~). </w:t>
+      </w:r>
+    </w:p>
+    <w:p>
+      <w:pPr>
+        <w:numPr>
+          <w:ilvl w:val="0"/>
+          <w:numId w:val="0"/>
+        </w:numPr>
+        <w:jc w:val="both"/>
+        <w:spacing w:lineRule="auto" w:line="259" w:before="0" w:after="160"/>
+        <w:widowControl w:val="1"/>
+        <w:ind w:right="0" w:left="0" w:firstLine="0"/>
+        <w:rPr>
+          <w:i w:val="0"/>
+          <w:b w:val="1"/>
+          <w:color w:val="auto"/>
+          <w:sz w:val="20"/>
+          <w:szCs w:val="20"/>
+          <w:rFonts w:ascii="Times New Roman" w:eastAsia="Times New Roman" w:hAnsi="Times New Roman" w:hint="default"/>
+        </w:rPr>
+        <w:wordWrap w:val="0"/>
+        <w:autoSpaceDE w:val="0"/>
+        <w:autoSpaceDN w:val="0"/>
+      </w:pPr>
+      <w:r>
+        <w:rPr>
+          <w:i w:val="0"/>
+          <w:b w:val="0"/>
+          <w:color w:val="auto"/>
+          <w:sz w:val="20"/>
+          <w:szCs w:val="20"/>
+          <w:rFonts w:ascii="Times New Roman" w:eastAsia="Times New Roman" w:hAnsi="Times New Roman" w:hint="default"/>
+        </w:rPr>
+        <w:t xml:space="preserve">Ahora para añadir la identidad de la llave privada a nuestro computador (para que su entorno local la identifique </w:t>
+      </w:r>
+      <w:r>
+        <w:rPr>
+          <w:i w:val="0"/>
+          <w:b w:val="0"/>
+          <w:color w:val="auto"/>
+          <w:sz w:val="20"/>
+          <w:szCs w:val="20"/>
+          <w:rFonts w:ascii="Times New Roman" w:eastAsia="Times New Roman" w:hAnsi="Times New Roman" w:hint="default"/>
+        </w:rPr>
+        <w:t xml:space="preserve">y pueda trabajar con ella), finalmente debe ejecutar este comando: </w:t>
+      </w:r>
+      <w:r>
+        <w:rPr>
+          <w:i w:val="0"/>
+          <w:b w:val="1"/>
+          <w:color w:val="auto"/>
+          <w:sz w:val="20"/>
+          <w:szCs w:val="20"/>
+          <w:rFonts w:ascii="Times New Roman" w:eastAsia="Times New Roman" w:hAnsi="Times New Roman" w:hint="default"/>
+        </w:rPr>
+        <w:t xml:space="preserve">ssh-add -K ~/.ssh/id_rsa.</w:t>
+      </w:r>
+    </w:p>
+    <w:p>
+      <w:pPr>
+        <w:numPr>
+          <w:ilvl w:val="0"/>
+          <w:numId w:val="0"/>
+        </w:numPr>
+        <w:jc w:val="both"/>
+        <w:spacing w:lineRule="auto" w:line="259" w:before="0" w:after="160"/>
+        <w:widowControl w:val="1"/>
+        <w:ind w:right="0" w:left="0" w:firstLine="0"/>
+        <w:rPr>
+          <w:i w:val="0"/>
+          <w:b w:val="1"/>
+          <w:color w:val="auto"/>
+          <w:sz w:val="20"/>
+          <w:szCs w:val="20"/>
+          <w:rFonts w:ascii="Times New Roman" w:eastAsia="Times New Roman" w:hAnsi="Times New Roman" w:hint="default"/>
+        </w:rPr>
+        <w:wordWrap w:val="0"/>
+        <w:autoSpaceDE w:val="0"/>
+        <w:autoSpaceDN w:val="0"/>
+      </w:pPr>
+      <w:r>
+        <w:rPr>
+          <w:i w:val="0"/>
+          <w:b w:val="1"/>
+          <w:color w:val="auto"/>
+          <w:sz w:val="20"/>
+          <w:szCs w:val="20"/>
+          <w:rFonts w:ascii="Times New Roman" w:eastAsia="Times New Roman" w:hAnsi="Times New Roman" w:hint="default"/>
+        </w:rPr>
+        <w:t xml:space="preserve">Y listo, ya con esto hemos configurado nuestras llaves SSH en local, entorno local (nuestro PC). Debe </w:t>
+      </w:r>
+      <w:r>
+        <w:rPr>
+          <w:i w:val="0"/>
+          <w:b w:val="1"/>
+          <w:color w:val="auto"/>
+          <w:sz w:val="20"/>
+          <w:szCs w:val="20"/>
+          <w:rFonts w:ascii="Times New Roman" w:eastAsia="Times New Roman" w:hAnsi="Times New Roman" w:hint="default"/>
+        </w:rPr>
+        <w:t xml:space="preserve">verse algo así:</w:t>
+      </w:r>
+    </w:p>
+    <w:p>
+      <w:pPr>
+        <w:numPr>
+          <w:ilvl w:val="0"/>
+          <w:numId w:val="0"/>
+        </w:numPr>
+        <w:jc w:val="both"/>
+        <w:spacing w:lineRule="auto" w:line="259" w:before="0" w:after="160"/>
+        <w:widowControl w:val="1"/>
+        <w:ind w:right="0" w:left="0" w:firstLine="0"/>
+        <w:rPr>
+          <w:i w:val="0"/>
+          <w:b w:val="1"/>
+          <w:color w:val="auto"/>
+          <w:sz w:val="20"/>
+          <w:szCs w:val="20"/>
+          <w:rFonts w:ascii="Times New Roman" w:eastAsia="Times New Roman" w:hAnsi="Times New Roman" w:hint="default"/>
+        </w:rPr>
+        <w:wordWrap w:val="0"/>
+        <w:autoSpaceDE w:val="0"/>
+        <w:autoSpaceDN w:val="0"/>
+      </w:pPr>
+      <w:r>
+        <w:rPr>
+          <w:sz w:val="20"/>
+        </w:rPr>
+        <w:drawing>
+          <wp:inline distT="0" distB="0" distL="0" distR="0">
+            <wp:extent cx="5731510" cy="502285"/>
+            <wp:effectExtent l="0" t="0" r="0" b="0"/>
+            <wp:docPr id="24" name="Imagen 10"/>
+            <wp:cNvGraphicFramePr>
+              <a:graphicFrameLocks xmlns:a="http://schemas.openxmlformats.org/drawingml/2006/main" noChangeAspect="1"/>
+            </wp:cNvGraphicFramePr>
+            <a:graphic xmlns:a="http://schemas.openxmlformats.org/drawingml/2006/main">
+              <a:graphicData uri="http://schemas.openxmlformats.org/drawingml/2006/picture">
+                <pic:pic xmlns:pic="http://schemas.openxmlformats.org/drawingml/2006/picture">
+                  <pic:nvPicPr>
+                    <pic:cNvPr id="10" name="Picture 10" descr="/Users/robertovelasquezdean/Library/Group Containers/L48J367XN4.com.infraware.PolarisOffice/EngineTemp/951/fImage20748249508.png"/>
+                    <pic:cNvPicPr>
+                      <a:picLocks noChangeAspect="1" noChangeArrowheads="1"/>
+                    </pic:cNvPicPr>
+                  </pic:nvPicPr>
+                  <pic:blipFill>
+                    <a:blip r:embed="rId14">
+                      <a:extLst>
+                        <a:ext uri="{28A0092B-C50C-407E-A947-70E740481C1C}">
+                          <a14:useLocalDpi xmlns:a14="http://schemas.microsoft.com/office/drawing/2010/main" val="0"/>
+                        </a:ext>
+                      </a:extLst>
+                    </a:blip>
+                    <a:stretch>
+                      <a:fillRect/>
+                    </a:stretch>
+                  </pic:blipFill>
+                  <pic:spPr>
+                    <a:xfrm>
+                      <a:off x="0" y="0"/>
+                      <a:ext cx="5732145" cy="502920"/>
+                    </a:xfrm>
+                    <a:prstGeom prst="rect"/>
+                    <a:ln cap="flat"/>
+                  </pic:spPr>
+                </pic:pic>
+              </a:graphicData>
+            </a:graphic>
+          </wp:inline>
+        </w:drawing>
+      </w:r>
+    </w:p>
+    <w:p>
+      <w:pPr>
+        <w:numPr>
+          <w:ilvl w:val="0"/>
+          <w:numId w:val="0"/>
+        </w:numPr>
+        <w:jc w:val="both"/>
+        <w:spacing w:lineRule="auto" w:line="259" w:before="0" w:after="160"/>
+        <w:widowControl w:val="1"/>
+        <w:ind w:right="0" w:left="0" w:firstLine="0"/>
+        <w:rPr>
+          <w:i w:val="0"/>
+          <w:b w:val="0"/>
+          <w:color w:val="auto"/>
+          <w:sz w:val="20"/>
+          <w:szCs w:val="20"/>
+          <w:rFonts w:ascii="Times New Roman" w:eastAsia="Times New Roman" w:hAnsi="Times New Roman" w:hint="default"/>
+        </w:rPr>
+        <w:wordWrap w:val="0"/>
+        <w:autoSpaceDE w:val="0"/>
+        <w:autoSpaceDN w:val="0"/>
+      </w:pPr>
+      <w:r>
+        <w:rPr>
+          <w:i w:val="0"/>
+          <w:b w:val="0"/>
+          <w:color w:val="auto"/>
+          <w:sz w:val="20"/>
+          <w:szCs w:val="20"/>
+          <w:rFonts w:ascii="Times New Roman" w:eastAsia="Times New Roman" w:hAnsi="Times New Roman" w:hint="default"/>
+        </w:rPr>
+        <w:t xml:space="preserve">Si se da cuenta, nos situamos primero en </w:t>
+      </w:r>
+      <w:r>
+        <w:rPr>
+          <w:i w:val="1"/>
+          <w:b w:val="0"/>
+          <w:color w:val="auto"/>
+          <w:sz w:val="20"/>
+          <w:szCs w:val="20"/>
+          <w:rFonts w:ascii="Times New Roman" w:eastAsia="Times New Roman" w:hAnsi="Times New Roman" w:hint="default"/>
+        </w:rPr>
+        <w:t xml:space="preserve">home </w:t>
+      </w:r>
+      <w:r>
+        <w:rPr>
+          <w:i w:val="0"/>
+          <w:b w:val="0"/>
+          <w:color w:val="auto"/>
+          <w:sz w:val="20"/>
+          <w:szCs w:val="20"/>
+          <w:rFonts w:ascii="Times New Roman" w:eastAsia="Times New Roman" w:hAnsi="Times New Roman" w:hint="default"/>
+        </w:rPr>
+        <w:t xml:space="preserve">antes de ejecutar el comando.</w:t>
+      </w:r>
+    </w:p>
+    <w:p>
+      <w:pPr>
+        <w:numPr>
+          <w:ilvl w:val="0"/>
+          <w:numId w:val="0"/>
+        </w:numPr>
+        <w:jc w:val="both"/>
+        <w:spacing w:lineRule="auto" w:line="259" w:before="0" w:after="160"/>
+        <w:widowControl w:val="1"/>
+        <w:ind w:right="0" w:left="0" w:firstLine="0"/>
+        <w:rPr>
+          <w:i w:val="0"/>
+          <w:b w:val="0"/>
+          <w:color w:val="auto"/>
+          <w:sz w:val="20"/>
+          <w:szCs w:val="20"/>
+          <w:rFonts w:ascii="Times New Roman" w:eastAsia="Times New Roman" w:hAnsi="Times New Roman" w:hint="default"/>
+        </w:rPr>
+        <w:wordWrap w:val="0"/>
+        <w:autoSpaceDE w:val="0"/>
+        <w:autoSpaceDN w:val="0"/>
+      </w:pPr>
+      <w:r>
+        <w:rPr>
+          <w:i w:val="1"/>
+          <w:b w:val="0"/>
+          <w:color w:val="auto"/>
+          <w:sz w:val="20"/>
+          <w:szCs w:val="20"/>
+          <w:rFonts w:ascii="Times New Roman" w:eastAsia="Times New Roman" w:hAnsi="Times New Roman" w:hint="default"/>
+        </w:rPr>
+        <w:t xml:space="preserve">un dato: ejecute comando en consola:</w:t>
+      </w:r>
+      <w:r>
+        <w:rPr>
+          <w:i w:val="0"/>
+          <w:b w:val="0"/>
+          <w:color w:val="auto"/>
+          <w:sz w:val="20"/>
+          <w:szCs w:val="20"/>
+          <w:rFonts w:ascii="Times New Roman" w:eastAsia="Times New Roman" w:hAnsi="Times New Roman" w:hint="default"/>
+        </w:rPr>
+        <w:t xml:space="preserve"> </w:t>
+      </w:r>
+      <w:r>
+        <w:rPr>
+          <w:i w:val="0"/>
+          <w:b w:val="1"/>
+          <w:color w:val="auto"/>
+          <w:sz w:val="20"/>
+          <w:szCs w:val="20"/>
+          <w:rFonts w:ascii="Times New Roman" w:eastAsia="Times New Roman" w:hAnsi="Times New Roman" w:hint="default"/>
+        </w:rPr>
+        <w:t xml:space="preserve">defaults write com.apple.finder AppleShowAllFiles</w:t>
+      </w:r>
+      <w:r>
+        <w:rPr>
+          <w:i w:val="0"/>
+          <w:b w:val="0"/>
+          <w:color w:val="auto"/>
+          <w:sz w:val="20"/>
+          <w:szCs w:val="20"/>
+          <w:rFonts w:ascii="Times New Roman" w:eastAsia="Times New Roman" w:hAnsi="Times New Roman" w:hint="default"/>
+        </w:rPr>
+        <w:t xml:space="preserve"> </w:t>
+      </w:r>
+      <w:r>
+        <w:rPr>
+          <w:i w:val="1"/>
+          <w:b w:val="0"/>
+          <w:color w:val="auto"/>
+          <w:sz w:val="20"/>
+          <w:szCs w:val="20"/>
+          <w:rFonts w:ascii="Times New Roman" w:eastAsia="Times New Roman" w:hAnsi="Times New Roman" w:hint="default"/>
+        </w:rPr>
+        <w:t xml:space="preserve">(presione Enter),</w:t>
+      </w:r>
+    </w:p>
+    <w:p>
+      <w:pPr>
+        <w:numPr>
+          <w:ilvl w:val="0"/>
+          <w:numId w:val="0"/>
+        </w:numPr>
+        <w:jc w:val="both"/>
+        <w:spacing w:lineRule="auto" w:line="259" w:before="0" w:after="160"/>
+        <w:widowControl w:val="1"/>
+        <w:ind w:right="0" w:left="0" w:firstLine="0"/>
+        <w:rPr>
+          <w:i w:val="0"/>
+          <w:b w:val="0"/>
+          <w:color w:val="auto"/>
+          <w:sz w:val="20"/>
+          <w:szCs w:val="20"/>
+          <w:rFonts w:ascii="Times New Roman" w:eastAsia="Times New Roman" w:hAnsi="Times New Roman" w:hint="default"/>
+        </w:rPr>
+        <w:wordWrap w:val="0"/>
+        <w:autoSpaceDE w:val="0"/>
+        <w:autoSpaceDN w:val="0"/>
+      </w:pPr>
+      <w:r>
+        <w:rPr>
+          <w:i w:val="1"/>
+          <w:b w:val="0"/>
+          <w:color w:val="auto"/>
+          <w:sz w:val="20"/>
+          <w:szCs w:val="20"/>
+          <w:rFonts w:ascii="Times New Roman" w:eastAsia="Times New Roman" w:hAnsi="Times New Roman" w:hint="default"/>
+        </w:rPr>
+        <w:t xml:space="preserve">luego ejecute comando:</w:t>
+      </w:r>
+      <w:r>
+        <w:rPr>
+          <w:i w:val="0"/>
+          <w:b w:val="0"/>
+          <w:color w:val="auto"/>
+          <w:sz w:val="20"/>
+          <w:szCs w:val="20"/>
+          <w:rFonts w:ascii="Times New Roman" w:eastAsia="Times New Roman" w:hAnsi="Times New Roman" w:hint="default"/>
+        </w:rPr>
+        <w:t xml:space="preserve"> </w:t>
+      </w:r>
+      <w:r>
+        <w:rPr>
+          <w:i w:val="0"/>
+          <w:b w:val="1"/>
+          <w:color w:val="auto"/>
+          <w:sz w:val="20"/>
+          <w:szCs w:val="20"/>
+          <w:rFonts w:ascii="Times New Roman" w:eastAsia="Times New Roman" w:hAnsi="Times New Roman" w:hint="default"/>
+        </w:rPr>
+        <w:t xml:space="preserve">TRUE KillAll Finder</w:t>
+      </w:r>
+      <w:r>
+        <w:rPr>
+          <w:i w:val="0"/>
+          <w:b w:val="0"/>
+          <w:color w:val="auto"/>
+          <w:sz w:val="20"/>
+          <w:szCs w:val="20"/>
+          <w:rFonts w:ascii="Times New Roman" w:eastAsia="Times New Roman" w:hAnsi="Times New Roman" w:hint="default"/>
+        </w:rPr>
+        <w:t xml:space="preserve"> </w:t>
+      </w:r>
+      <w:r>
+        <w:rPr>
+          <w:i w:val="1"/>
+          <w:b w:val="0"/>
+          <w:color w:val="auto"/>
+          <w:sz w:val="20"/>
+          <w:szCs w:val="20"/>
+          <w:rFonts w:ascii="Times New Roman" w:eastAsia="Times New Roman" w:hAnsi="Times New Roman" w:hint="default"/>
+        </w:rPr>
+        <w:t xml:space="preserve">(presione Enter). </w:t>
+      </w:r>
+      <w:r>
+        <w:rPr>
+          <w:i w:val="0"/>
+          <w:b w:val="0"/>
+          <w:color w:val="auto"/>
+          <w:sz w:val="20"/>
+          <w:szCs w:val="20"/>
+          <w:rFonts w:ascii="Times New Roman" w:eastAsia="Times New Roman" w:hAnsi="Times New Roman" w:hint="default"/>
+        </w:rPr>
+        <w:t xml:space="preserve">Todo este proceso para ver archivos ocultos. </w:t>
+      </w:r>
+      <w:r>
+        <w:rPr>
+          <w:i w:val="0"/>
+          <w:b w:val="0"/>
+          <w:color w:val="auto"/>
+          <w:sz w:val="20"/>
+          <w:szCs w:val="20"/>
+          <w:rFonts w:ascii="Times New Roman" w:eastAsia="Times New Roman" w:hAnsi="Times New Roman" w:hint="default"/>
+        </w:rPr>
+        <w:t xml:space="preserve">Sólo copie y pegue (y respete las mayusculas y minusculas).</w:t>
+      </w:r>
+    </w:p>
+    <w:p>
+      <w:pPr>
+        <w:numPr>
+          <w:ilvl w:val="0"/>
+          <w:numId w:val="0"/>
+        </w:numPr>
+        <w:jc w:val="both"/>
+        <w:spacing w:lineRule="auto" w:line="259" w:before="0" w:after="160"/>
+        <w:widowControl w:val="1"/>
+        <w:ind w:right="0" w:left="0" w:firstLine="0"/>
+        <w:rPr>
+          <w:i w:val="0"/>
+          <w:b w:val="0"/>
+          <w:color w:val="auto"/>
+          <w:sz w:val="20"/>
+          <w:szCs w:val="20"/>
+          <w:rFonts w:ascii="Times New Roman" w:eastAsia="Times New Roman" w:hAnsi="Times New Roman" w:hint="default"/>
+        </w:rPr>
+        <w:wordWrap w:val="0"/>
+        <w:autoSpaceDE w:val="0"/>
+        <w:autoSpaceDN w:val="0"/>
+      </w:pPr>
+    </w:p>
+    <w:p>
+      <w:pPr>
+        <w:numPr>
+          <w:ilvl w:val="0"/>
+          <w:numId w:val="0"/>
+        </w:numPr>
+        <w:jc w:val="both"/>
+        <w:spacing w:lineRule="auto" w:line="259" w:before="0" w:after="160"/>
+        <w:widowControl w:val="1"/>
+        <w:ind w:right="0" w:left="0" w:firstLine="0"/>
+        <w:rPr>
+          <w:i w:val="0"/>
+          <w:b w:val="1"/>
+          <w:color w:val="auto"/>
+          <w:sz w:val="22"/>
+          <w:szCs w:val="22"/>
+          <w:rFonts w:ascii="Times New Roman" w:eastAsia="Times New Roman" w:hAnsi="Times New Roman" w:hint="default"/>
+        </w:rPr>
+        <w:wordWrap w:val="0"/>
+        <w:autoSpaceDE w:val="0"/>
+        <w:autoSpaceDN w:val="0"/>
+      </w:pPr>
+      <w:r>
+        <w:rPr>
+          <w:i w:val="0"/>
+          <w:b w:val="1"/>
+          <w:color w:val="auto"/>
+          <w:sz w:val="22"/>
+          <w:szCs w:val="22"/>
+          <w:rFonts w:ascii="Times New Roman" w:eastAsia="Times New Roman" w:hAnsi="Times New Roman" w:hint="default"/>
+        </w:rPr>
+        <w:t xml:space="preserve">Ahora sí, conexión a GitHub con SSH</w:t>
+      </w:r>
     </w:p>
     <w:sectPr>
       <w:footnotePr>

</xml_diff>

<commit_message>
Lecture 4, Memory. Harvard
</commit_message>
<xml_diff>
--- a/Platzi/GIT:GITHUB/3. Trabajando con repositorios remotos en Github/git & github.docx
+++ b/Platzi/GIT:GITHUB/3. Trabajando con repositorios remotos en Github/git & github.docx
@@ -188,7 +188,7 @@
         </w:rPr>
         <w:drawing>
           <wp:inline distT="0" distB="0" distL="0" distR="0">
-            <wp:extent cx="5738495" cy="4137660"/>
+            <wp:extent cx="5739130" cy="4138295"/>
             <wp:effectExtent l="0" t="0" r="0" b="0"/>
             <wp:docPr id="9" name="Imagen 1"/>
             <wp:cNvGraphicFramePr>
@@ -198,7 +198,7 @@
               <a:graphicData uri="http://schemas.openxmlformats.org/drawingml/2006/picture">
                 <pic:pic xmlns:pic="http://schemas.openxmlformats.org/drawingml/2006/picture">
                   <pic:nvPicPr>
-                    <pic:cNvPr id="1" name="Picture 1" descr="/Users/robertovelasquezdean/Library/Group Containers/L48J367XN4.com.infraware.PolarisOffice/EngineTemp/951/fImage12791910933.png"/>
+                    <pic:cNvPr id="1" name="Picture 1" descr="/Users/robertovelasquezdean/Library/Group Containers/L48J367XN4.com.infraware.PolarisOffice/EngineTemp/1963/fImage12791910933.png"/>
                     <pic:cNvPicPr>
                       <a:picLocks noChangeAspect="1" noChangeArrowheads="1"/>
                     </pic:cNvPicPr>
@@ -218,7 +218,7 @@
                   <pic:spPr>
                     <a:xfrm>
                       <a:off x="0" y="0"/>
-                      <a:ext cx="5739130" cy="4138295"/>
+                      <a:ext cx="5739765" cy="4138929"/>
                     </a:xfrm>
                     <a:prstGeom prst="rect"/>
                     <a:ln cap="flat"/>
@@ -307,7 +307,7 @@
         </w:rPr>
         <w:drawing>
           <wp:inline distT="0" distB="0" distL="0" distR="0">
-            <wp:extent cx="5738495" cy="2406015"/>
+            <wp:extent cx="5739130" cy="2406650"/>
             <wp:effectExtent l="0" t="0" r="0" b="0"/>
             <wp:docPr id="10" name="Imagen 2"/>
             <wp:cNvGraphicFramePr>
@@ -317,7 +317,7 @@
               <a:graphicData uri="http://schemas.openxmlformats.org/drawingml/2006/picture">
                 <pic:pic xmlns:pic="http://schemas.openxmlformats.org/drawingml/2006/picture">
                   <pic:nvPicPr>
-                    <pic:cNvPr id="2" name="Picture 2" descr="/Users/robertovelasquezdean/Library/Group Containers/L48J367XN4.com.infraware.PolarisOffice/EngineTemp/951/fImage107373113099.png"/>
+                    <pic:cNvPr id="2" name="Picture 2" descr="/Users/robertovelasquezdean/Library/Group Containers/L48J367XN4.com.infraware.PolarisOffice/EngineTemp/1963/fImage107373113099.png"/>
                     <pic:cNvPicPr>
                       <a:picLocks noChangeAspect="1" noChangeArrowheads="1"/>
                     </pic:cNvPicPr>
@@ -337,7 +337,7 @@
                   <pic:spPr>
                     <a:xfrm>
                       <a:off x="0" y="0"/>
-                      <a:ext cx="5739130" cy="2406650"/>
+                      <a:ext cx="5739765" cy="2407285"/>
                     </a:xfrm>
                     <a:prstGeom prst="rect"/>
                     <a:ln cap="flat"/>
@@ -486,7 +486,7 @@
         </w:rPr>
         <w:drawing>
           <wp:inline distT="0" distB="0" distL="0" distR="0">
-            <wp:extent cx="5738495" cy="640080"/>
+            <wp:extent cx="5739130" cy="640715"/>
             <wp:effectExtent l="0" t="0" r="0" b="0"/>
             <wp:docPr id="11" name="Imagen 3"/>
             <wp:cNvGraphicFramePr>
@@ -496,7 +496,7 @@
               <a:graphicData uri="http://schemas.openxmlformats.org/drawingml/2006/picture">
                 <pic:pic xmlns:pic="http://schemas.openxmlformats.org/drawingml/2006/picture">
                   <pic:nvPicPr>
-                    <pic:cNvPr id="3" name="Picture 3" descr="/Users/robertovelasquezdean/Library/Group Containers/L48J367XN4.com.infraware.PolarisOffice/EngineTemp/951/fImage3804412278.png"/>
+                    <pic:cNvPr id="3" name="Picture 3" descr="/Users/robertovelasquezdean/Library/Group Containers/L48J367XN4.com.infraware.PolarisOffice/EngineTemp/1963/fImage3804412278.png"/>
                     <pic:cNvPicPr>
                       <a:picLocks noChangeAspect="1" noChangeArrowheads="1"/>
                     </pic:cNvPicPr>
@@ -516,7 +516,7 @@
                   <pic:spPr>
                     <a:xfrm>
                       <a:off x="0" y="0"/>
-                      <a:ext cx="5739130" cy="640715"/>
+                      <a:ext cx="5739765" cy="641350"/>
                     </a:xfrm>
                     <a:prstGeom prst="rect"/>
                     <a:ln cap="flat"/>
@@ -677,7 +677,7 @@
         </w:rPr>
         <w:drawing>
           <wp:inline distT="0" distB="0" distL="0" distR="0">
-            <wp:extent cx="5738495" cy="848360"/>
+            <wp:extent cx="5739130" cy="848995"/>
             <wp:effectExtent l="0" t="0" r="0" b="0"/>
             <wp:docPr id="12" name="Imagen 4"/>
             <wp:cNvGraphicFramePr>
@@ -687,7 +687,7 @@
               <a:graphicData uri="http://schemas.openxmlformats.org/drawingml/2006/picture">
                 <pic:pic xmlns:pic="http://schemas.openxmlformats.org/drawingml/2006/picture">
                   <pic:nvPicPr>
-                    <pic:cNvPr id="4" name="Picture 4" descr="/Users/robertovelasquezdean/Library/Group Containers/L48J367XN4.com.infraware.PolarisOffice/EngineTemp/951/fImage34219131816.png"/>
+                    <pic:cNvPr id="4" name="Picture 4" descr="/Users/robertovelasquezdean/Library/Group Containers/L48J367XN4.com.infraware.PolarisOffice/EngineTemp/1963/fImage34219131816.png"/>
                     <pic:cNvPicPr>
                       <a:picLocks noChangeAspect="1" noChangeArrowheads="1"/>
                     </pic:cNvPicPr>
@@ -707,7 +707,7 @@
                   <pic:spPr>
                     <a:xfrm>
                       <a:off x="0" y="0"/>
-                      <a:ext cx="5739130" cy="848995"/>
+                      <a:ext cx="5739765" cy="849630"/>
                     </a:xfrm>
                     <a:prstGeom prst="rect"/>
                     <a:ln cap="flat"/>
@@ -1072,43 +1072,43 @@
           <w:szCs w:val="20"/>
           <w:rFonts w:ascii="Times New Roman" w:eastAsia="Times New Roman" w:hAnsi="Times New Roman" w:hint="default"/>
         </w:rPr>
-        <w:t xml:space="preserve">, estás expuesto a que “crackeen” (descifren) </w:t>
-      </w:r>
-      <w:r>
-        <w:rPr>
-          <w:color w:val="auto"/>
-          <w:sz w:val="20"/>
-          <w:szCs w:val="20"/>
-          <w:rFonts w:ascii="Times New Roman" w:eastAsia="Times New Roman" w:hAnsi="Times New Roman" w:hint="default"/>
-        </w:rPr>
-        <w:t xml:space="preserve">la contraseña de tu repositorio. “Password Cracking” es la ciencia que consiste en descifrar contraseñas o </w:t>
-      </w:r>
-      <w:r>
-        <w:rPr>
-          <w:color w:val="auto"/>
-          <w:sz w:val="20"/>
-          <w:szCs w:val="20"/>
-          <w:rFonts w:ascii="Times New Roman" w:eastAsia="Times New Roman" w:hAnsi="Times New Roman" w:hint="default"/>
-        </w:rPr>
-        <w:t xml:space="preserve">también se refiere al acto o proceso que se lleva a cabo para recuperar contraseñas que se han sido almacenadas </w:t>
-      </w:r>
-      <w:r>
-        <w:rPr>
-          <w:color w:val="auto"/>
-          <w:sz w:val="20"/>
-          <w:szCs w:val="20"/>
-          <w:rFonts w:ascii="Times New Roman" w:eastAsia="Times New Roman" w:hAnsi="Times New Roman" w:hint="default"/>
-        </w:rPr>
-        <w:t xml:space="preserve">en un equipo (cualquiera, desde dispositivos moviles a dispositivos de escritorio). En nuestro caso entonces </w:t>
-      </w:r>
-      <w:r>
-        <w:rPr>
-          <w:color w:val="auto"/>
-          <w:sz w:val="20"/>
-          <w:szCs w:val="20"/>
-          <w:rFonts w:ascii="Times New Roman" w:eastAsia="Times New Roman" w:hAnsi="Times New Roman" w:hint="default"/>
-        </w:rPr>
-        <w:t xml:space="preserve">estamos planteando la posible idea aterradora de que nuestro nombre de usuario y contraseñas de Github se vean </w:t>
+        <w:t xml:space="preserve">, estás expuesto a que “crackeen” (descifren) la </w:t>
+      </w:r>
+      <w:r>
+        <w:rPr>
+          <w:color w:val="auto"/>
+          <w:sz w:val="20"/>
+          <w:szCs w:val="20"/>
+          <w:rFonts w:ascii="Times New Roman" w:eastAsia="Times New Roman" w:hAnsi="Times New Roman" w:hint="default"/>
+        </w:rPr>
+        <w:t xml:space="preserve">contraseña de tu repositorio. “Password Cracking” es la ciencia que consiste en descifrar contraseñas o también </w:t>
+      </w:r>
+      <w:r>
+        <w:rPr>
+          <w:color w:val="auto"/>
+          <w:sz w:val="20"/>
+          <w:szCs w:val="20"/>
+          <w:rFonts w:ascii="Times New Roman" w:eastAsia="Times New Roman" w:hAnsi="Times New Roman" w:hint="default"/>
+        </w:rPr>
+        <w:t xml:space="preserve">se refiere al acto o proceso que se lleva a cabo para recuperar contraseñas que se han sido almacenadas en un </w:t>
+      </w:r>
+      <w:r>
+        <w:rPr>
+          <w:color w:val="auto"/>
+          <w:sz w:val="20"/>
+          <w:szCs w:val="20"/>
+          <w:rFonts w:ascii="Times New Roman" w:eastAsia="Times New Roman" w:hAnsi="Times New Roman" w:hint="default"/>
+        </w:rPr>
+        <w:t xml:space="preserve">equipo (cualquiera, desde dispositivos moviles a dispositivos de escritorio). En nuestro caso entonces estamos </w:t>
+      </w:r>
+      <w:r>
+        <w:rPr>
+          <w:color w:val="auto"/>
+          <w:sz w:val="20"/>
+          <w:szCs w:val="20"/>
+          <w:rFonts w:ascii="Times New Roman" w:eastAsia="Times New Roman" w:hAnsi="Times New Roman" w:hint="default"/>
+        </w:rPr>
+        <w:t xml:space="preserve">planteando la posible idea aterradora de que nuestro nombre de usuario y contraseñas de Github se vean </w:t>
       </w:r>
       <w:r>
         <w:rPr>
@@ -1958,7 +1958,7 @@
         </w:rPr>
         <w:drawing>
           <wp:inline distT="0" distB="0" distL="0" distR="0">
-            <wp:extent cx="5732145" cy="974725"/>
+            <wp:extent cx="5732780" cy="975360"/>
             <wp:effectExtent l="0" t="0" r="0" b="0"/>
             <wp:docPr id="15" name="Imagen 5"/>
             <wp:cNvGraphicFramePr>
@@ -1968,7 +1968,7 @@
               <a:graphicData uri="http://schemas.openxmlformats.org/drawingml/2006/picture">
                 <pic:pic xmlns:pic="http://schemas.openxmlformats.org/drawingml/2006/picture">
                   <pic:nvPicPr>
-                    <pic:cNvPr id="5" name="Picture 5" descr="/Users/robertovelasquezdean/Library/Group Containers/L48J367XN4.com.infraware.PolarisOffice/EngineTemp/951/fImage30225159847.png"/>
+                    <pic:cNvPr id="5" name="Picture 5" descr="/Users/robertovelasquezdean/Library/Group Containers/L48J367XN4.com.infraware.PolarisOffice/EngineTemp/1963/fImage30225159847.png"/>
                     <pic:cNvPicPr>
                       <a:picLocks noChangeAspect="1" noChangeArrowheads="1"/>
                     </pic:cNvPicPr>
@@ -1988,7 +1988,7 @@
                   <pic:spPr>
                     <a:xfrm>
                       <a:off x="0" y="0"/>
-                      <a:ext cx="5732780" cy="975360"/>
+                      <a:ext cx="5733415" cy="975995"/>
                     </a:xfrm>
                     <a:prstGeom prst="rect"/>
                     <a:ln cap="flat"/>
@@ -2446,7 +2446,7 @@
         </w:rPr>
         <w:drawing>
           <wp:inline distT="0" distB="0" distL="0" distR="0">
-            <wp:extent cx="5732145" cy="385445"/>
+            <wp:extent cx="5732780" cy="386080"/>
             <wp:effectExtent l="0" t="0" r="0" b="0"/>
             <wp:docPr id="16" name="Imagen 6"/>
             <wp:cNvGraphicFramePr>
@@ -2456,7 +2456,7 @@
               <a:graphicData uri="http://schemas.openxmlformats.org/drawingml/2006/picture">
                 <pic:pic xmlns:pic="http://schemas.openxmlformats.org/drawingml/2006/picture">
                   <pic:nvPicPr>
-                    <pic:cNvPr id="6" name="Picture 6" descr="/Users/robertovelasquezdean/Library/Group Containers/L48J367XN4.com.infraware.PolarisOffice/EngineTemp/951/fImage19173172377.png"/>
+                    <pic:cNvPr id="6" name="Picture 6" descr="/Users/robertovelasquezdean/Library/Group Containers/L48J367XN4.com.infraware.PolarisOffice/EngineTemp/1963/fImage19173172377.png"/>
                     <pic:cNvPicPr>
                       <a:picLocks noChangeAspect="1" noChangeArrowheads="1"/>
                     </pic:cNvPicPr>
@@ -2476,7 +2476,7 @@
                   <pic:spPr>
                     <a:xfrm>
                       <a:off x="0" y="0"/>
-                      <a:ext cx="5732780" cy="386080"/>
+                      <a:ext cx="5733415" cy="386715"/>
                     </a:xfrm>
                     <a:prstGeom prst="rect"/>
                     <a:ln cap="flat"/>
@@ -2925,7 +2925,7 @@
         </w:rPr>
         <w:drawing>
           <wp:inline distT="0" distB="0" distL="0" distR="0">
-            <wp:extent cx="3684905" cy="1562735"/>
+            <wp:extent cx="3685540" cy="1563370"/>
             <wp:effectExtent l="0" t="0" r="0" b="0"/>
             <wp:docPr id="17" name="Imagen 7"/>
             <wp:cNvGraphicFramePr>
@@ -2935,7 +2935,7 @@
               <a:graphicData uri="http://schemas.openxmlformats.org/drawingml/2006/picture">
                 <pic:pic xmlns:pic="http://schemas.openxmlformats.org/drawingml/2006/picture">
                   <pic:nvPicPr>
-                    <pic:cNvPr id="7" name="Picture 7" descr="/Users/robertovelasquezdean/Library/Group Containers/L48J367XN4.com.infraware.PolarisOffice/EngineTemp/951/fImage3013219462.png"/>
+                    <pic:cNvPr id="7" name="Picture 7" descr="/Users/robertovelasquezdean/Library/Group Containers/L48J367XN4.com.infraware.PolarisOffice/EngineTemp/1963/fImage3013219462.png"/>
                     <pic:cNvPicPr>
                       <a:picLocks noChangeAspect="1" noChangeArrowheads="1"/>
                     </pic:cNvPicPr>
@@ -2955,7 +2955,7 @@
                   <pic:spPr>
                     <a:xfrm>
                       <a:off x="0" y="0"/>
-                      <a:ext cx="3685540" cy="1563370"/>
+                      <a:ext cx="3686175" cy="1564005"/>
                     </a:xfrm>
                     <a:prstGeom prst="rect"/>
                     <a:ln cap="flat"/>
@@ -3329,9 +3329,9 @@
         </w:rPr>
         <w:drawing>
           <wp:inline distT="0" distB="0" distL="0" distR="0">
-            <wp:extent cx="3258820" cy="1696720"/>
+            <wp:extent cx="3259455" cy="1697355"/>
             <wp:effectExtent l="0" t="0" r="0" b="0"/>
-            <wp:docPr id="19" name="Imagen 8"/>
+            <wp:docPr id="18" name="Imagen 8"/>
             <wp:cNvGraphicFramePr>
               <a:graphicFrameLocks xmlns:a="http://schemas.openxmlformats.org/drawingml/2006/main" noChangeAspect="1"/>
             </wp:cNvGraphicFramePr>
@@ -3339,7 +3339,7 @@
               <a:graphicData uri="http://schemas.openxmlformats.org/drawingml/2006/picture">
                 <pic:pic xmlns:pic="http://schemas.openxmlformats.org/drawingml/2006/picture">
                   <pic:nvPicPr>
-                    <pic:cNvPr id="8" name="Picture 8" descr="/Users/robertovelasquezdean/Library/Group Containers/L48J367XN4.com.infraware.PolarisOffice/EngineTemp/951/fImage27311197723.png"/>
+                    <pic:cNvPr id="8" name="Picture 8" descr="/Users/robertovelasquezdean/Library/Group Containers/L48J367XN4.com.infraware.PolarisOffice/EngineTemp/1963/fImage27311197723.png"/>
                     <pic:cNvPicPr>
                       <a:picLocks noChangeAspect="1" noChangeArrowheads="1"/>
                     </pic:cNvPicPr>
@@ -3359,7 +3359,7 @@
                   <pic:spPr>
                     <a:xfrm>
                       <a:off x="0" y="0"/>
-                      <a:ext cx="3259455" cy="1697355"/>
+                      <a:ext cx="3260090" cy="1697990"/>
                     </a:xfrm>
                     <a:prstGeom prst="rect"/>
                     <a:ln cap="flat"/>
@@ -4247,9 +4247,9 @@
         </w:rPr>
         <w:drawing>
           <wp:inline distT="0" distB="0" distL="0" distR="0">
-            <wp:extent cx="3219450" cy="962024"/>
+            <wp:extent cx="3220085" cy="962660"/>
             <wp:effectExtent l="0" t="0" r="0" b="0"/>
-            <wp:docPr id="21" name="Imagen 9"/>
+            <wp:docPr id="19" name="Imagen 9"/>
             <wp:cNvGraphicFramePr>
               <a:graphicFrameLocks xmlns:a="http://schemas.openxmlformats.org/drawingml/2006/main" noChangeAspect="1"/>
             </wp:cNvGraphicFramePr>
@@ -4257,7 +4257,7 @@
               <a:graphicData uri="http://schemas.openxmlformats.org/drawingml/2006/picture">
                 <pic:pic xmlns:pic="http://schemas.openxmlformats.org/drawingml/2006/picture">
                   <pic:nvPicPr>
-                    <pic:cNvPr id="9" name="Picture 9" descr="/Users/robertovelasquezdean/Library/Group Containers/L48J367XN4.com.infraware.PolarisOffice/EngineTemp/951/fImage17707217838.png"/>
+                    <pic:cNvPr id="9" name="Picture 9" descr="/Users/robertovelasquezdean/Library/Group Containers/L48J367XN4.com.infraware.PolarisOffice/EngineTemp/1963/fImage17707217838.png"/>
                     <pic:cNvPicPr>
                       <a:picLocks noChangeAspect="1" noChangeArrowheads="1"/>
                     </pic:cNvPicPr>
@@ -4277,7 +4277,7 @@
                   <pic:spPr>
                     <a:xfrm>
                       <a:off x="0" y="0"/>
-                      <a:ext cx="3220085" cy="962660"/>
+                      <a:ext cx="3220720" cy="963294"/>
                     </a:xfrm>
                     <a:prstGeom prst="rect"/>
                     <a:ln cap="flat"/>
@@ -4529,9 +4529,9 @@
         </w:rPr>
         <w:drawing>
           <wp:inline distT="0" distB="0" distL="0" distR="0">
-            <wp:extent cx="5731510" cy="502285"/>
+            <wp:extent cx="5732145" cy="502920"/>
             <wp:effectExtent l="0" t="0" r="0" b="0"/>
-            <wp:docPr id="24" name="Imagen 10"/>
+            <wp:docPr id="20" name="Imagen 10"/>
             <wp:cNvGraphicFramePr>
               <a:graphicFrameLocks xmlns:a="http://schemas.openxmlformats.org/drawingml/2006/main" noChangeAspect="1"/>
             </wp:cNvGraphicFramePr>
@@ -4539,7 +4539,7 @@
               <a:graphicData uri="http://schemas.openxmlformats.org/drawingml/2006/picture">
                 <pic:pic xmlns:pic="http://schemas.openxmlformats.org/drawingml/2006/picture">
                   <pic:nvPicPr>
-                    <pic:cNvPr id="10" name="Picture 10" descr="/Users/robertovelasquezdean/Library/Group Containers/L48J367XN4.com.infraware.PolarisOffice/EngineTemp/951/fImage20748249508.png"/>
+                    <pic:cNvPr id="10" name="Picture 10" descr="/Users/robertovelasquezdean/Library/Group Containers/L48J367XN4.com.infraware.PolarisOffice/EngineTemp/1963/fImage20748249508.png"/>
                     <pic:cNvPicPr>
                       <a:picLocks noChangeAspect="1" noChangeArrowheads="1"/>
                     </pic:cNvPicPr>
@@ -4559,7 +4559,7 @@
                   <pic:spPr>
                     <a:xfrm>
                       <a:off x="0" y="0"/>
-                      <a:ext cx="5732145" cy="502920"/>
+                      <a:ext cx="5732780" cy="503555"/>
                     </a:xfrm>
                     <a:prstGeom prst="rect"/>
                     <a:ln cap="flat"/>
@@ -4680,7 +4680,7 @@
           <w:szCs w:val="20"/>
           <w:rFonts w:ascii="Times New Roman" w:eastAsia="Times New Roman" w:hAnsi="Times New Roman" w:hint="default"/>
         </w:rPr>
-        <w:t xml:space="preserve">defaults write com.apple.finder AppleShowAllFiles</w:t>
+        <w:t xml:space="preserve">defaults write com.apple.finder AppleShowAllFiles TRUE</w:t>
       </w:r>
       <w:r>
         <w:rPr>
@@ -4702,7 +4702,18 @@
           <w:szCs w:val="20"/>
           <w:rFonts w:ascii="Times New Roman" w:eastAsia="Times New Roman" w:hAnsi="Times New Roman" w:hint="default"/>
         </w:rPr>
-        <w:t xml:space="preserve">(presione Enter),</w:t>
+        <w:t xml:space="preserve">(presione </w:t>
+      </w:r>
+      <w:r>
+        <w:rPr>
+          <w:i w:val="1"/>
+          <w:b w:val="0"/>
+          <w:color w:val="auto"/>
+          <w:sz w:val="20"/>
+          <w:szCs w:val="20"/>
+          <w:rFonts w:ascii="Times New Roman" w:eastAsia="Times New Roman" w:hAnsi="Times New Roman" w:hint="default"/>
+        </w:rPr>
+        <w:t>Enter),</w:t>
       </w:r>
     </w:p>
     <w:p>
@@ -4758,7 +4769,7 @@
           <w:szCs w:val="20"/>
           <w:rFonts w:ascii="Times New Roman" w:eastAsia="Times New Roman" w:hAnsi="Times New Roman" w:hint="default"/>
         </w:rPr>
-        <w:t xml:space="preserve">TRUE KillAll Finder</w:t>
+        <w:t xml:space="preserve">KillAll Finder</w:t>
       </w:r>
       <w:r>
         <w:rPr>
@@ -4791,18 +4802,18 @@
           <w:szCs w:val="20"/>
           <w:rFonts w:ascii="Times New Roman" w:eastAsia="Times New Roman" w:hAnsi="Times New Roman" w:hint="default"/>
         </w:rPr>
-        <w:t xml:space="preserve">Todo este proceso para ver archivos ocultos. </w:t>
-      </w:r>
-      <w:r>
-        <w:rPr>
-          <w:i w:val="0"/>
-          <w:b w:val="0"/>
-          <w:color w:val="auto"/>
-          <w:sz w:val="20"/>
-          <w:szCs w:val="20"/>
-          <w:rFonts w:ascii="Times New Roman" w:eastAsia="Times New Roman" w:hAnsi="Times New Roman" w:hint="default"/>
-        </w:rPr>
-        <w:t xml:space="preserve">Sólo copie y pegue (y respete las mayusculas y minusculas).</w:t>
+        <w:t xml:space="preserve">Todo este proceso para ver archivos ocultos. Sólo </w:t>
+      </w:r>
+      <w:r>
+        <w:rPr>
+          <w:i w:val="0"/>
+          <w:b w:val="0"/>
+          <w:color w:val="auto"/>
+          <w:sz w:val="20"/>
+          <w:szCs w:val="20"/>
+          <w:rFonts w:ascii="Times New Roman" w:eastAsia="Times New Roman" w:hAnsi="Times New Roman" w:hint="default"/>
+        </w:rPr>
+        <w:t xml:space="preserve">copie y pegue (y respete las mayusculas y minusculas).</w:t>
       </w:r>
     </w:p>
     <w:p>

</xml_diff>

<commit_message>
avances en llaves SSH para GitHub
</commit_message>
<xml_diff>
--- a/Platzi/GIT:GITHUB/3. Trabajando con repositorios remotos en Github/git & github.docx
+++ b/Platzi/GIT:GITHUB/3. Trabajando con repositorios remotos en Github/git & github.docx
@@ -188,7 +188,7 @@
         </w:rPr>
         <w:drawing>
           <wp:inline distT="0" distB="0" distL="0" distR="0">
-            <wp:extent cx="5739130" cy="4138295"/>
+            <wp:extent cx="5739765" cy="4138929"/>
             <wp:effectExtent l="0" t="0" r="0" b="0"/>
             <wp:docPr id="9" name="Imagen 1"/>
             <wp:cNvGraphicFramePr>
@@ -198,7 +198,7 @@
               <a:graphicData uri="http://schemas.openxmlformats.org/drawingml/2006/picture">
                 <pic:pic xmlns:pic="http://schemas.openxmlformats.org/drawingml/2006/picture">
                   <pic:nvPicPr>
-                    <pic:cNvPr id="1" name="Picture 1" descr="/Users/robertovelasquezdean/Library/Group Containers/L48J367XN4.com.infraware.PolarisOffice/EngineTemp/1963/fImage12791910933.png"/>
+                    <pic:cNvPr id="1" name="Picture 1" descr="/Users/robertovelasquezdean/Library/Group Containers/L48J367XN4.com.infraware.PolarisOffice/EngineTemp/2398/fImage12791910933.png"/>
                     <pic:cNvPicPr>
                       <a:picLocks noChangeAspect="1" noChangeArrowheads="1"/>
                     </pic:cNvPicPr>
@@ -218,7 +218,7 @@
                   <pic:spPr>
                     <a:xfrm>
                       <a:off x="0" y="0"/>
-                      <a:ext cx="5739765" cy="4138929"/>
+                      <a:ext cx="5740400" cy="4139565"/>
                     </a:xfrm>
                     <a:prstGeom prst="rect"/>
                     <a:ln cap="flat"/>
@@ -307,7 +307,7 @@
         </w:rPr>
         <w:drawing>
           <wp:inline distT="0" distB="0" distL="0" distR="0">
-            <wp:extent cx="5739130" cy="2406650"/>
+            <wp:extent cx="5739765" cy="2407285"/>
             <wp:effectExtent l="0" t="0" r="0" b="0"/>
             <wp:docPr id="10" name="Imagen 2"/>
             <wp:cNvGraphicFramePr>
@@ -317,7 +317,7 @@
               <a:graphicData uri="http://schemas.openxmlformats.org/drawingml/2006/picture">
                 <pic:pic xmlns:pic="http://schemas.openxmlformats.org/drawingml/2006/picture">
                   <pic:nvPicPr>
-                    <pic:cNvPr id="2" name="Picture 2" descr="/Users/robertovelasquezdean/Library/Group Containers/L48J367XN4.com.infraware.PolarisOffice/EngineTemp/1963/fImage107373113099.png"/>
+                    <pic:cNvPr id="2" name="Picture 2" descr="/Users/robertovelasquezdean/Library/Group Containers/L48J367XN4.com.infraware.PolarisOffice/EngineTemp/2398/fImage107373113099.png"/>
                     <pic:cNvPicPr>
                       <a:picLocks noChangeAspect="1" noChangeArrowheads="1"/>
                     </pic:cNvPicPr>
@@ -337,7 +337,7 @@
                   <pic:spPr>
                     <a:xfrm>
                       <a:off x="0" y="0"/>
-                      <a:ext cx="5739765" cy="2407285"/>
+                      <a:ext cx="5740400" cy="2407920"/>
                     </a:xfrm>
                     <a:prstGeom prst="rect"/>
                     <a:ln cap="flat"/>
@@ -486,7 +486,7 @@
         </w:rPr>
         <w:drawing>
           <wp:inline distT="0" distB="0" distL="0" distR="0">
-            <wp:extent cx="5739130" cy="640715"/>
+            <wp:extent cx="5739765" cy="641350"/>
             <wp:effectExtent l="0" t="0" r="0" b="0"/>
             <wp:docPr id="11" name="Imagen 3"/>
             <wp:cNvGraphicFramePr>
@@ -496,7 +496,7 @@
               <a:graphicData uri="http://schemas.openxmlformats.org/drawingml/2006/picture">
                 <pic:pic xmlns:pic="http://schemas.openxmlformats.org/drawingml/2006/picture">
                   <pic:nvPicPr>
-                    <pic:cNvPr id="3" name="Picture 3" descr="/Users/robertovelasquezdean/Library/Group Containers/L48J367XN4.com.infraware.PolarisOffice/EngineTemp/1963/fImage3804412278.png"/>
+                    <pic:cNvPr id="3" name="Picture 3" descr="/Users/robertovelasquezdean/Library/Group Containers/L48J367XN4.com.infraware.PolarisOffice/EngineTemp/2398/fImage3804412278.png"/>
                     <pic:cNvPicPr>
                       <a:picLocks noChangeAspect="1" noChangeArrowheads="1"/>
                     </pic:cNvPicPr>
@@ -516,7 +516,7 @@
                   <pic:spPr>
                     <a:xfrm>
                       <a:off x="0" y="0"/>
-                      <a:ext cx="5739765" cy="641350"/>
+                      <a:ext cx="5740400" cy="641985"/>
                     </a:xfrm>
                     <a:prstGeom prst="rect"/>
                     <a:ln cap="flat"/>
@@ -677,7 +677,7 @@
         </w:rPr>
         <w:drawing>
           <wp:inline distT="0" distB="0" distL="0" distR="0">
-            <wp:extent cx="5739130" cy="848995"/>
+            <wp:extent cx="5739765" cy="849630"/>
             <wp:effectExtent l="0" t="0" r="0" b="0"/>
             <wp:docPr id="12" name="Imagen 4"/>
             <wp:cNvGraphicFramePr>
@@ -687,7 +687,7 @@
               <a:graphicData uri="http://schemas.openxmlformats.org/drawingml/2006/picture">
                 <pic:pic xmlns:pic="http://schemas.openxmlformats.org/drawingml/2006/picture">
                   <pic:nvPicPr>
-                    <pic:cNvPr id="4" name="Picture 4" descr="/Users/robertovelasquezdean/Library/Group Containers/L48J367XN4.com.infraware.PolarisOffice/EngineTemp/1963/fImage34219131816.png"/>
+                    <pic:cNvPr id="4" name="Picture 4" descr="/Users/robertovelasquezdean/Library/Group Containers/L48J367XN4.com.infraware.PolarisOffice/EngineTemp/2398/fImage34219131816.png"/>
                     <pic:cNvPicPr>
                       <a:picLocks noChangeAspect="1" noChangeArrowheads="1"/>
                     </pic:cNvPicPr>
@@ -707,7 +707,7 @@
                   <pic:spPr>
                     <a:xfrm>
                       <a:off x="0" y="0"/>
-                      <a:ext cx="5739765" cy="849630"/>
+                      <a:ext cx="5740400" cy="850265"/>
                     </a:xfrm>
                     <a:prstGeom prst="rect"/>
                     <a:ln cap="flat"/>
@@ -1958,7 +1958,7 @@
         </w:rPr>
         <w:drawing>
           <wp:inline distT="0" distB="0" distL="0" distR="0">
-            <wp:extent cx="5732780" cy="975360"/>
+            <wp:extent cx="5733415" cy="975995"/>
             <wp:effectExtent l="0" t="0" r="0" b="0"/>
             <wp:docPr id="15" name="Imagen 5"/>
             <wp:cNvGraphicFramePr>
@@ -1968,7 +1968,7 @@
               <a:graphicData uri="http://schemas.openxmlformats.org/drawingml/2006/picture">
                 <pic:pic xmlns:pic="http://schemas.openxmlformats.org/drawingml/2006/picture">
                   <pic:nvPicPr>
-                    <pic:cNvPr id="5" name="Picture 5" descr="/Users/robertovelasquezdean/Library/Group Containers/L48J367XN4.com.infraware.PolarisOffice/EngineTemp/1963/fImage30225159847.png"/>
+                    <pic:cNvPr id="5" name="Picture 5" descr="/Users/robertovelasquezdean/Library/Group Containers/L48J367XN4.com.infraware.PolarisOffice/EngineTemp/2398/fImage30225159847.png"/>
                     <pic:cNvPicPr>
                       <a:picLocks noChangeAspect="1" noChangeArrowheads="1"/>
                     </pic:cNvPicPr>
@@ -1988,7 +1988,7 @@
                   <pic:spPr>
                     <a:xfrm>
                       <a:off x="0" y="0"/>
-                      <a:ext cx="5733415" cy="975995"/>
+                      <a:ext cx="5734050" cy="976630"/>
                     </a:xfrm>
                     <a:prstGeom prst="rect"/>
                     <a:ln cap="flat"/>
@@ -2446,7 +2446,7 @@
         </w:rPr>
         <w:drawing>
           <wp:inline distT="0" distB="0" distL="0" distR="0">
-            <wp:extent cx="5732780" cy="386080"/>
+            <wp:extent cx="5733415" cy="386715"/>
             <wp:effectExtent l="0" t="0" r="0" b="0"/>
             <wp:docPr id="16" name="Imagen 6"/>
             <wp:cNvGraphicFramePr>
@@ -2456,7 +2456,7 @@
               <a:graphicData uri="http://schemas.openxmlformats.org/drawingml/2006/picture">
                 <pic:pic xmlns:pic="http://schemas.openxmlformats.org/drawingml/2006/picture">
                   <pic:nvPicPr>
-                    <pic:cNvPr id="6" name="Picture 6" descr="/Users/robertovelasquezdean/Library/Group Containers/L48J367XN4.com.infraware.PolarisOffice/EngineTemp/1963/fImage19173172377.png"/>
+                    <pic:cNvPr id="6" name="Picture 6" descr="/Users/robertovelasquezdean/Library/Group Containers/L48J367XN4.com.infraware.PolarisOffice/EngineTemp/2398/fImage19173172377.png"/>
                     <pic:cNvPicPr>
                       <a:picLocks noChangeAspect="1" noChangeArrowheads="1"/>
                     </pic:cNvPicPr>
@@ -2476,7 +2476,7 @@
                   <pic:spPr>
                     <a:xfrm>
                       <a:off x="0" y="0"/>
-                      <a:ext cx="5733415" cy="386715"/>
+                      <a:ext cx="5734050" cy="387350"/>
                     </a:xfrm>
                     <a:prstGeom prst="rect"/>
                     <a:ln cap="flat"/>
@@ -2925,7 +2925,7 @@
         </w:rPr>
         <w:drawing>
           <wp:inline distT="0" distB="0" distL="0" distR="0">
-            <wp:extent cx="3685540" cy="1563370"/>
+            <wp:extent cx="3686175" cy="1564005"/>
             <wp:effectExtent l="0" t="0" r="0" b="0"/>
             <wp:docPr id="17" name="Imagen 7"/>
             <wp:cNvGraphicFramePr>
@@ -2935,7 +2935,7 @@
               <a:graphicData uri="http://schemas.openxmlformats.org/drawingml/2006/picture">
                 <pic:pic xmlns:pic="http://schemas.openxmlformats.org/drawingml/2006/picture">
                   <pic:nvPicPr>
-                    <pic:cNvPr id="7" name="Picture 7" descr="/Users/robertovelasquezdean/Library/Group Containers/L48J367XN4.com.infraware.PolarisOffice/EngineTemp/1963/fImage3013219462.png"/>
+                    <pic:cNvPr id="7" name="Picture 7" descr="/Users/robertovelasquezdean/Library/Group Containers/L48J367XN4.com.infraware.PolarisOffice/EngineTemp/2398/fImage3013219462.png"/>
                     <pic:cNvPicPr>
                       <a:picLocks noChangeAspect="1" noChangeArrowheads="1"/>
                     </pic:cNvPicPr>
@@ -2955,7 +2955,7 @@
                   <pic:spPr>
                     <a:xfrm>
                       <a:off x="0" y="0"/>
-                      <a:ext cx="3686175" cy="1564005"/>
+                      <a:ext cx="3686809" cy="1564640"/>
                     </a:xfrm>
                     <a:prstGeom prst="rect"/>
                     <a:ln cap="flat"/>
@@ -3329,7 +3329,7 @@
         </w:rPr>
         <w:drawing>
           <wp:inline distT="0" distB="0" distL="0" distR="0">
-            <wp:extent cx="3259455" cy="1697355"/>
+            <wp:extent cx="3260090" cy="1697990"/>
             <wp:effectExtent l="0" t="0" r="0" b="0"/>
             <wp:docPr id="18" name="Imagen 8"/>
             <wp:cNvGraphicFramePr>
@@ -3339,7 +3339,7 @@
               <a:graphicData uri="http://schemas.openxmlformats.org/drawingml/2006/picture">
                 <pic:pic xmlns:pic="http://schemas.openxmlformats.org/drawingml/2006/picture">
                   <pic:nvPicPr>
-                    <pic:cNvPr id="8" name="Picture 8" descr="/Users/robertovelasquezdean/Library/Group Containers/L48J367XN4.com.infraware.PolarisOffice/EngineTemp/1963/fImage27311197723.png"/>
+                    <pic:cNvPr id="8" name="Picture 8" descr="/Users/robertovelasquezdean/Library/Group Containers/L48J367XN4.com.infraware.PolarisOffice/EngineTemp/2398/fImage27311197723.png"/>
                     <pic:cNvPicPr>
                       <a:picLocks noChangeAspect="1" noChangeArrowheads="1"/>
                     </pic:cNvPicPr>
@@ -3359,7 +3359,7 @@
                   <pic:spPr>
                     <a:xfrm>
                       <a:off x="0" y="0"/>
-                      <a:ext cx="3260090" cy="1697990"/>
+                      <a:ext cx="3260725" cy="1698625"/>
                     </a:xfrm>
                     <a:prstGeom prst="rect"/>
                     <a:ln cap="flat"/>
@@ -4247,7 +4247,7 @@
         </w:rPr>
         <w:drawing>
           <wp:inline distT="0" distB="0" distL="0" distR="0">
-            <wp:extent cx="3220085" cy="962660"/>
+            <wp:extent cx="3220720" cy="963294"/>
             <wp:effectExtent l="0" t="0" r="0" b="0"/>
             <wp:docPr id="19" name="Imagen 9"/>
             <wp:cNvGraphicFramePr>
@@ -4257,7 +4257,7 @@
               <a:graphicData uri="http://schemas.openxmlformats.org/drawingml/2006/picture">
                 <pic:pic xmlns:pic="http://schemas.openxmlformats.org/drawingml/2006/picture">
                   <pic:nvPicPr>
-                    <pic:cNvPr id="9" name="Picture 9" descr="/Users/robertovelasquezdean/Library/Group Containers/L48J367XN4.com.infraware.PolarisOffice/EngineTemp/1963/fImage17707217838.png"/>
+                    <pic:cNvPr id="9" name="Picture 9" descr="/Users/robertovelasquezdean/Library/Group Containers/L48J367XN4.com.infraware.PolarisOffice/EngineTemp/2398/fImage17707217838.png"/>
                     <pic:cNvPicPr>
                       <a:picLocks noChangeAspect="1" noChangeArrowheads="1"/>
                     </pic:cNvPicPr>
@@ -4277,7 +4277,7 @@
                   <pic:spPr>
                     <a:xfrm>
                       <a:off x="0" y="0"/>
-                      <a:ext cx="3220720" cy="963294"/>
+                      <a:ext cx="3221355" cy="963930"/>
                     </a:xfrm>
                     <a:prstGeom prst="rect"/>
                     <a:ln cap="flat"/>
@@ -4529,7 +4529,7 @@
         </w:rPr>
         <w:drawing>
           <wp:inline distT="0" distB="0" distL="0" distR="0">
-            <wp:extent cx="5732145" cy="502920"/>
+            <wp:extent cx="5732780" cy="503555"/>
             <wp:effectExtent l="0" t="0" r="0" b="0"/>
             <wp:docPr id="20" name="Imagen 10"/>
             <wp:cNvGraphicFramePr>
@@ -4539,7 +4539,7 @@
               <a:graphicData uri="http://schemas.openxmlformats.org/drawingml/2006/picture">
                 <pic:pic xmlns:pic="http://schemas.openxmlformats.org/drawingml/2006/picture">
                   <pic:nvPicPr>
-                    <pic:cNvPr id="10" name="Picture 10" descr="/Users/robertovelasquezdean/Library/Group Containers/L48J367XN4.com.infraware.PolarisOffice/EngineTemp/1963/fImage20748249508.png"/>
+                    <pic:cNvPr id="10" name="Picture 10" descr="/Users/robertovelasquezdean/Library/Group Containers/L48J367XN4.com.infraware.PolarisOffice/EngineTemp/2398/fImage20748249508.png"/>
                     <pic:cNvPicPr>
                       <a:picLocks noChangeAspect="1" noChangeArrowheads="1"/>
                     </pic:cNvPicPr>
@@ -4559,7 +4559,7 @@
                   <pic:spPr>
                     <a:xfrm>
                       <a:off x="0" y="0"/>
-                      <a:ext cx="5732780" cy="503555"/>
+                      <a:ext cx="5733415" cy="504190"/>
                     </a:xfrm>
                     <a:prstGeom prst="rect"/>
                     <a:ln cap="flat"/>
@@ -4639,218 +4639,6 @@
         <w:ind w:right="0" w:left="0" w:firstLine="0"/>
         <w:rPr>
           <w:i w:val="0"/>
-          <w:b w:val="0"/>
-          <w:color w:val="auto"/>
-          <w:sz w:val="20"/>
-          <w:szCs w:val="20"/>
-          <w:rFonts w:ascii="Times New Roman" w:eastAsia="Times New Roman" w:hAnsi="Times New Roman" w:hint="default"/>
-        </w:rPr>
-        <w:wordWrap w:val="0"/>
-        <w:autoSpaceDE w:val="0"/>
-        <w:autoSpaceDN w:val="0"/>
-      </w:pPr>
-      <w:r>
-        <w:rPr>
-          <w:i w:val="1"/>
-          <w:b w:val="0"/>
-          <w:color w:val="auto"/>
-          <w:sz w:val="20"/>
-          <w:szCs w:val="20"/>
-          <w:rFonts w:ascii="Times New Roman" w:eastAsia="Times New Roman" w:hAnsi="Times New Roman" w:hint="default"/>
-        </w:rPr>
-        <w:t xml:space="preserve">un dato: ejecute comando en consola:</w:t>
-      </w:r>
-      <w:r>
-        <w:rPr>
-          <w:i w:val="0"/>
-          <w:b w:val="0"/>
-          <w:color w:val="auto"/>
-          <w:sz w:val="20"/>
-          <w:szCs w:val="20"/>
-          <w:rFonts w:ascii="Times New Roman" w:eastAsia="Times New Roman" w:hAnsi="Times New Roman" w:hint="default"/>
-        </w:rPr>
-        <w:t xml:space="preserve"> </w:t>
-      </w:r>
-      <w:r>
-        <w:rPr>
-          <w:i w:val="0"/>
-          <w:b w:val="1"/>
-          <w:color w:val="auto"/>
-          <w:sz w:val="20"/>
-          <w:szCs w:val="20"/>
-          <w:rFonts w:ascii="Times New Roman" w:eastAsia="Times New Roman" w:hAnsi="Times New Roman" w:hint="default"/>
-        </w:rPr>
-        <w:t xml:space="preserve">defaults write com.apple.finder AppleShowAllFiles TRUE</w:t>
-      </w:r>
-      <w:r>
-        <w:rPr>
-          <w:i w:val="0"/>
-          <w:b w:val="0"/>
-          <w:color w:val="auto"/>
-          <w:sz w:val="20"/>
-          <w:szCs w:val="20"/>
-          <w:rFonts w:ascii="Times New Roman" w:eastAsia="Times New Roman" w:hAnsi="Times New Roman" w:hint="default"/>
-        </w:rPr>
-        <w:t xml:space="preserve"> </w:t>
-      </w:r>
-      <w:r>
-        <w:rPr>
-          <w:i w:val="1"/>
-          <w:b w:val="0"/>
-          <w:color w:val="auto"/>
-          <w:sz w:val="20"/>
-          <w:szCs w:val="20"/>
-          <w:rFonts w:ascii="Times New Roman" w:eastAsia="Times New Roman" w:hAnsi="Times New Roman" w:hint="default"/>
-        </w:rPr>
-        <w:t xml:space="preserve">(presione </w:t>
-      </w:r>
-      <w:r>
-        <w:rPr>
-          <w:i w:val="1"/>
-          <w:b w:val="0"/>
-          <w:color w:val="auto"/>
-          <w:sz w:val="20"/>
-          <w:szCs w:val="20"/>
-          <w:rFonts w:ascii="Times New Roman" w:eastAsia="Times New Roman" w:hAnsi="Times New Roman" w:hint="default"/>
-        </w:rPr>
-        <w:t>Enter),</w:t>
-      </w:r>
-    </w:p>
-    <w:p>
-      <w:pPr>
-        <w:numPr>
-          <w:ilvl w:val="0"/>
-          <w:numId w:val="0"/>
-        </w:numPr>
-        <w:jc w:val="both"/>
-        <w:spacing w:lineRule="auto" w:line="259" w:before="0" w:after="160"/>
-        <w:widowControl w:val="1"/>
-        <w:ind w:right="0" w:left="0" w:firstLine="0"/>
-        <w:rPr>
-          <w:i w:val="0"/>
-          <w:b w:val="0"/>
-          <w:color w:val="auto"/>
-          <w:sz w:val="20"/>
-          <w:szCs w:val="20"/>
-          <w:rFonts w:ascii="Times New Roman" w:eastAsia="Times New Roman" w:hAnsi="Times New Roman" w:hint="default"/>
-        </w:rPr>
-        <w:wordWrap w:val="0"/>
-        <w:autoSpaceDE w:val="0"/>
-        <w:autoSpaceDN w:val="0"/>
-      </w:pPr>
-      <w:r>
-        <w:rPr>
-          <w:i w:val="1"/>
-          <w:b w:val="0"/>
-          <w:color w:val="auto"/>
-          <w:sz w:val="20"/>
-          <w:szCs w:val="20"/>
-          <w:rFonts w:ascii="Times New Roman" w:eastAsia="Times New Roman" w:hAnsi="Times New Roman" w:hint="default"/>
-        </w:rPr>
-        <w:t xml:space="preserve">luego ejecute comando:</w:t>
-      </w:r>
-      <w:r>
-        <w:rPr>
-          <w:i w:val="0"/>
-          <w:b w:val="0"/>
-          <w:color w:val="auto"/>
-          <w:sz w:val="20"/>
-          <w:szCs w:val="20"/>
-          <w:rFonts w:ascii="Times New Roman" w:eastAsia="Times New Roman" w:hAnsi="Times New Roman" w:hint="default"/>
-        </w:rPr>
-        <w:t xml:space="preserve"> </w:t>
-      </w:r>
-      <w:r>
-        <w:rPr>
-          <w:i w:val="0"/>
-          <w:b w:val="1"/>
-          <w:color w:val="auto"/>
-          <w:sz w:val="20"/>
-          <w:szCs w:val="20"/>
-          <w:rFonts w:ascii="Times New Roman" w:eastAsia="Times New Roman" w:hAnsi="Times New Roman" w:hint="default"/>
-        </w:rPr>
-        <w:t xml:space="preserve">KillAll Finder</w:t>
-      </w:r>
-      <w:r>
-        <w:rPr>
-          <w:i w:val="0"/>
-          <w:b w:val="0"/>
-          <w:color w:val="auto"/>
-          <w:sz w:val="20"/>
-          <w:szCs w:val="20"/>
-          <w:rFonts w:ascii="Times New Roman" w:eastAsia="Times New Roman" w:hAnsi="Times New Roman" w:hint="default"/>
-        </w:rPr>
-        <w:t xml:space="preserve"> </w:t>
-      </w:r>
-      <w:r>
-        <w:rPr>
-          <w:i w:val="1"/>
-          <w:b w:val="0"/>
-          <w:color w:val="auto"/>
-          <w:sz w:val="20"/>
-          <w:szCs w:val="20"/>
-          <w:rFonts w:ascii="Times New Roman" w:eastAsia="Times New Roman" w:hAnsi="Times New Roman" w:hint="default"/>
-        </w:rPr>
-        <w:t xml:space="preserve">(presione Enter). </w:t>
-      </w:r>
-      <w:r>
-        <w:rPr>
-          <w:i w:val="0"/>
-          <w:b w:val="0"/>
-          <w:color w:val="auto"/>
-          <w:sz w:val="20"/>
-          <w:szCs w:val="20"/>
-          <w:rFonts w:ascii="Times New Roman" w:eastAsia="Times New Roman" w:hAnsi="Times New Roman" w:hint="default"/>
-        </w:rPr>
-        <w:t xml:space="preserve">Todo este proceso para ver archivos ocultos. Sólo </w:t>
-      </w:r>
-      <w:r>
-        <w:rPr>
-          <w:i w:val="0"/>
-          <w:b w:val="0"/>
-          <w:color w:val="auto"/>
-          <w:sz w:val="20"/>
-          <w:szCs w:val="20"/>
-          <w:rFonts w:ascii="Times New Roman" w:eastAsia="Times New Roman" w:hAnsi="Times New Roman" w:hint="default"/>
-        </w:rPr>
-        <w:t xml:space="preserve">copie y pegue (y respete las mayusculas y minusculas).</w:t>
-      </w:r>
-    </w:p>
-    <w:p>
-      <w:pPr>
-        <w:numPr>
-          <w:ilvl w:val="0"/>
-          <w:numId w:val="0"/>
-        </w:numPr>
-        <w:jc w:val="both"/>
-        <w:spacing w:lineRule="auto" w:line="259" w:before="0" w:after="160"/>
-        <w:widowControl w:val="1"/>
-        <w:ind w:right="0" w:left="0" w:firstLine="0"/>
-        <w:rPr>
-          <w:i w:val="0"/>
-          <w:b w:val="0"/>
-          <w:color w:val="auto"/>
-          <w:sz w:val="20"/>
-          <w:szCs w:val="20"/>
-          <w:rFonts w:ascii="Times New Roman" w:eastAsia="Times New Roman" w:hAnsi="Times New Roman" w:hint="default"/>
-        </w:rPr>
-        <w:wordWrap w:val="0"/>
-        <w:autoSpaceDE w:val="0"/>
-        <w:autoSpaceDN w:val="0"/>
-      </w:pPr>
-    </w:p>
-    <w:p>
-      <w:pPr>
-        <w:numPr>
-          <w:ilvl w:val="0"/>
-          <w:numId w:val="0"/>
-        </w:numPr>
-        <w:jc w:val="both"/>
-        <w:spacing w:lineRule="auto" w:line="259" w:before="0" w:after="160"/>
-        <w:widowControl w:val="1"/>
-        <w:ind w:right="0" w:left="0" w:firstLine="0"/>
-        <w:rPr>
-          <w:i w:val="0"/>
           <w:b w:val="1"/>
           <w:color w:val="auto"/>
           <w:sz w:val="22"/>
@@ -4871,6 +4659,2675 @@
           <w:rFonts w:ascii="Times New Roman" w:eastAsia="Times New Roman" w:hAnsi="Times New Roman" w:hint="default"/>
         </w:rPr>
         <w:t xml:space="preserve">Ahora sí, conexión a GitHub con SSH</w:t>
+      </w:r>
+    </w:p>
+    <w:p>
+      <w:pPr>
+        <w:numPr>
+          <w:ilvl w:val="0"/>
+          <w:numId w:val="0"/>
+        </w:numPr>
+        <w:jc w:val="both"/>
+        <w:spacing w:lineRule="auto" w:line="259" w:before="0" w:after="160"/>
+        <w:widowControl w:val="1"/>
+        <w:ind w:right="0" w:left="0" w:firstLine="0"/>
+        <w:rPr>
+          <w:spacing w:val="0"/>
+          <w:vertAlign w:val="baseline"/>
+          <w:i w:val="0"/>
+          <w:b w:val="0"/>
+          <w:color w:val="auto"/>
+          <w:position w:val="0"/>
+          <w:sz w:val="20"/>
+          <w:szCs w:val="20"/>
+          <w:smallCaps w:val="0"/>
+          <w:rFonts w:ascii="Times New Roman" w:eastAsia="Times New Roman" w:hAnsi="Times New Roman" w:hint="default"/>
+        </w:rPr>
+        <w:wordWrap w:val="0"/>
+        <w:autoSpaceDE w:val="0"/>
+        <w:autoSpaceDN w:val="0"/>
+      </w:pPr>
+      <w:r>
+        <w:rPr>
+          <w:spacing w:val="0"/>
+          <w:vertAlign w:val="baseline"/>
+          <w:i w:val="1"/>
+          <w:b w:val="0"/>
+          <w:color w:val="auto"/>
+          <w:position w:val="0"/>
+          <w:sz w:val="20"/>
+          <w:szCs w:val="20"/>
+          <w:smallCaps w:val="0"/>
+          <w:rFonts w:ascii="Times New Roman" w:eastAsia="Times New Roman" w:hAnsi="Times New Roman" w:hint="default"/>
+        </w:rPr>
+        <w:t xml:space="preserve">Algo importante para aclarar antes de empezar:</w:t>
+      </w:r>
+      <w:r>
+        <w:rPr>
+          <w:spacing w:val="0"/>
+          <w:vertAlign w:val="baseline"/>
+          <w:i w:val="0"/>
+          <w:b w:val="0"/>
+          <w:color w:val="auto"/>
+          <w:position w:val="0"/>
+          <w:sz w:val="20"/>
+          <w:szCs w:val="20"/>
+          <w:smallCaps w:val="0"/>
+          <w:rFonts w:ascii="Times New Roman" w:eastAsia="Times New Roman" w:hAnsi="Times New Roman" w:hint="default"/>
+        </w:rPr>
+        <w:t xml:space="preserve"> si usted hace uso de varios computadores, digamos, tres. Los </w:t>
+      </w:r>
+      <w:r>
+        <w:rPr>
+          <w:spacing w:val="0"/>
+          <w:vertAlign w:val="baseline"/>
+          <w:i w:val="0"/>
+          <w:b w:val="0"/>
+          <w:color w:val="auto"/>
+          <w:position w:val="0"/>
+          <w:sz w:val="20"/>
+          <w:szCs w:val="20"/>
+          <w:smallCaps w:val="0"/>
+          <w:rFonts w:ascii="Times New Roman" w:eastAsia="Times New Roman" w:hAnsi="Times New Roman" w:hint="default"/>
+        </w:rPr>
+        <w:t xml:space="preserve">tres deben generar sus propias llaves SSH (su llave pública y su llave privada para cada tal) y hacer el mismo </w:t>
+      </w:r>
+      <w:r>
+        <w:rPr>
+          <w:spacing w:val="0"/>
+          <w:vertAlign w:val="baseline"/>
+          <w:i w:val="0"/>
+          <w:b w:val="0"/>
+          <w:color w:val="auto"/>
+          <w:position w:val="0"/>
+          <w:sz w:val="20"/>
+          <w:szCs w:val="20"/>
+          <w:smallCaps w:val="0"/>
+          <w:rFonts w:ascii="Times New Roman" w:eastAsia="Times New Roman" w:hAnsi="Times New Roman" w:hint="default"/>
+        </w:rPr>
+        <w:t xml:space="preserve">proceso que, anteriormente, ya fue explicado. Luego, con cada par de llaves SSH generadas en cada </w:t>
+      </w:r>
+      <w:r>
+        <w:rPr>
+          <w:spacing w:val="0"/>
+          <w:vertAlign w:val="baseline"/>
+          <w:i w:val="0"/>
+          <w:b w:val="0"/>
+          <w:color w:val="auto"/>
+          <w:position w:val="0"/>
+          <w:sz w:val="20"/>
+          <w:szCs w:val="20"/>
+          <w:smallCaps w:val="0"/>
+          <w:rFonts w:ascii="Times New Roman" w:eastAsia="Times New Roman" w:hAnsi="Times New Roman" w:hint="default"/>
+        </w:rPr>
+        <w:t xml:space="preserve">computadora, debe conectarse a su mismo repositorio en GitHub... lo que ahora explicaremos. </w:t>
+      </w:r>
+    </w:p>
+    <w:p>
+      <w:pPr>
+        <w:numPr>
+          <w:ilvl w:val="0"/>
+          <w:numId w:val="0"/>
+        </w:numPr>
+        <w:jc w:val="both"/>
+        <w:spacing w:lineRule="auto" w:line="259" w:before="0" w:after="160"/>
+        <w:widowControl w:val="1"/>
+        <w:ind w:right="0" w:left="0" w:firstLine="0"/>
+        <w:rPr>
+          <w:spacing w:val="0"/>
+          <w:vertAlign w:val="baseline"/>
+          <w:i w:val="1"/>
+          <w:b w:val="0"/>
+          <w:color w:val="auto"/>
+          <w:position w:val="0"/>
+          <w:sz w:val="20"/>
+          <w:szCs w:val="20"/>
+          <w:smallCaps w:val="0"/>
+          <w:rFonts w:ascii="Times New Roman" w:eastAsia="Times New Roman" w:hAnsi="Times New Roman" w:hint="default"/>
+        </w:rPr>
+        <w:wordWrap w:val="0"/>
+        <w:autoSpaceDE w:val="0"/>
+        <w:autoSpaceDN w:val="0"/>
+      </w:pPr>
+      <w:r>
+        <w:rPr>
+          <w:spacing w:val="0"/>
+          <w:vertAlign w:val="baseline"/>
+          <w:i w:val="1"/>
+          <w:b w:val="0"/>
+          <w:color w:val="auto"/>
+          <w:position w:val="0"/>
+          <w:sz w:val="20"/>
+          <w:szCs w:val="20"/>
+          <w:smallCaps w:val="0"/>
+          <w:rFonts w:ascii="Times New Roman" w:eastAsia="Times New Roman" w:hAnsi="Times New Roman" w:hint="default"/>
+        </w:rPr>
+        <w:t xml:space="preserve">pd. Es mejor tener llaves propias SSH para cada dispositivo; esto por un mismo tema de seguridad, no es bueno </w:t>
+      </w:r>
+      <w:r>
+        <w:rPr>
+          <w:spacing w:val="0"/>
+          <w:vertAlign w:val="baseline"/>
+          <w:i w:val="1"/>
+          <w:b w:val="0"/>
+          <w:color w:val="auto"/>
+          <w:position w:val="0"/>
+          <w:sz w:val="20"/>
+          <w:szCs w:val="20"/>
+          <w:smallCaps w:val="0"/>
+          <w:rFonts w:ascii="Times New Roman" w:eastAsia="Times New Roman" w:hAnsi="Times New Roman" w:hint="default"/>
+        </w:rPr>
+        <w:t xml:space="preserve">compartir llaves privadas de computador a otro (incluso aunque los computadores sean de un mismo dueño).</w:t>
+      </w:r>
+    </w:p>
+    <w:p>
+      <w:pPr>
+        <w:numPr>
+          <w:ilvl w:val="0"/>
+          <w:numId w:val="0"/>
+        </w:numPr>
+        <w:jc w:val="both"/>
+        <w:spacing w:lineRule="auto" w:line="259" w:before="0" w:after="160"/>
+        <w:widowControl w:val="1"/>
+        <w:ind w:right="0" w:left="0" w:firstLine="0"/>
+        <w:rPr>
+          <w:spacing w:val="0"/>
+          <w:vertAlign w:val="baseline"/>
+          <w:i w:val="0"/>
+          <w:b w:val="1"/>
+          <w:color w:val="auto"/>
+          <w:position w:val="0"/>
+          <w:sz w:val="20"/>
+          <w:szCs w:val="20"/>
+          <w:smallCaps w:val="0"/>
+          <w:rFonts w:ascii="Times New Roman" w:eastAsia="Times New Roman" w:hAnsi="Times New Roman" w:hint="default"/>
+        </w:rPr>
+        <w:wordWrap w:val="0"/>
+        <w:autoSpaceDE w:val="0"/>
+        <w:autoSpaceDN w:val="0"/>
+      </w:pPr>
+      <w:r>
+        <w:rPr>
+          <w:spacing w:val="0"/>
+          <w:vertAlign w:val="baseline"/>
+          <w:i w:val="0"/>
+          <w:b w:val="1"/>
+          <w:color w:val="auto"/>
+          <w:position w:val="0"/>
+          <w:sz w:val="20"/>
+          <w:szCs w:val="20"/>
+          <w:smallCaps w:val="0"/>
+          <w:rFonts w:ascii="Times New Roman" w:eastAsia="Times New Roman" w:hAnsi="Times New Roman" w:hint="default"/>
+        </w:rPr>
+        <w:t xml:space="preserve">Ahora sí! Vamos con GitHub.</w:t>
+      </w:r>
+    </w:p>
+    <w:p>
+      <w:pPr>
+        <w:numPr>
+          <w:ilvl w:val="0"/>
+          <w:numId w:val="0"/>
+        </w:numPr>
+        <w:jc w:val="both"/>
+        <w:spacing w:lineRule="auto" w:line="259" w:before="0" w:after="160"/>
+        <w:widowControl w:val="1"/>
+        <w:ind w:right="0" w:left="0" w:firstLine="0"/>
+        <w:rPr>
+          <w:spacing w:val="0"/>
+          <w:vertAlign w:val="baseline"/>
+          <w:i w:val="0"/>
+          <w:b w:val="0"/>
+          <w:color w:val="auto"/>
+          <w:position w:val="0"/>
+          <w:sz w:val="20"/>
+          <w:szCs w:val="20"/>
+          <w:smallCaps w:val="0"/>
+          <w:rFonts w:ascii="Times New Roman" w:eastAsia="Times New Roman" w:hAnsi="Times New Roman" w:hint="default"/>
+        </w:rPr>
+        <w:wordWrap w:val="0"/>
+        <w:autoSpaceDE w:val="0"/>
+        <w:autoSpaceDN w:val="0"/>
+      </w:pPr>
+      <w:r>
+        <w:rPr>
+          <w:spacing w:val="0"/>
+          <w:vertAlign w:val="baseline"/>
+          <w:i w:val="0"/>
+          <w:b w:val="0"/>
+          <w:color w:val="auto"/>
+          <w:position w:val="0"/>
+          <w:sz w:val="20"/>
+          <w:szCs w:val="20"/>
+          <w:smallCaps w:val="0"/>
+          <w:rFonts w:ascii="Times New Roman" w:eastAsia="Times New Roman" w:hAnsi="Times New Roman" w:hint="default"/>
+        </w:rPr>
+        <w:t xml:space="preserve">Tome su llave pública SSH, copiela y vayase a GitHub. Estando en </w:t>
+      </w:r>
+      <w:r>
+        <w:rPr>
+          <w:spacing w:val="0"/>
+          <w:vertAlign w:val="baseline"/>
+          <w:i w:val="1"/>
+          <w:b w:val="0"/>
+          <w:color w:val="auto"/>
+          <w:position w:val="0"/>
+          <w:sz w:val="20"/>
+          <w:szCs w:val="20"/>
+          <w:smallCaps w:val="0"/>
+          <w:rFonts w:ascii="Times New Roman" w:eastAsia="Times New Roman" w:hAnsi="Times New Roman" w:hint="default"/>
+        </w:rPr>
+        <w:t xml:space="preserve">GitHub </w:t>
+      </w:r>
+      <w:r>
+        <w:rPr>
+          <w:spacing w:val="0"/>
+          <w:vertAlign w:val="baseline"/>
+          <w:i w:val="0"/>
+          <w:b w:val="0"/>
+          <w:color w:val="auto"/>
+          <w:position w:val="0"/>
+          <w:sz w:val="20"/>
+          <w:szCs w:val="20"/>
+          <w:smallCaps w:val="0"/>
+          <w:rFonts w:ascii="Times New Roman" w:eastAsia="Times New Roman" w:hAnsi="Times New Roman" w:hint="default"/>
+        </w:rPr>
+        <w:t xml:space="preserve">se va a la sesión de </w:t>
+      </w:r>
+      <w:r>
+        <w:rPr>
+          <w:spacing w:val="0"/>
+          <w:vertAlign w:val="baseline"/>
+          <w:i w:val="1"/>
+          <w:b w:val="1"/>
+          <w:color w:val="auto"/>
+          <w:position w:val="0"/>
+          <w:sz w:val="20"/>
+          <w:szCs w:val="20"/>
+          <w:smallCaps w:val="0"/>
+          <w:rFonts w:ascii="Times New Roman" w:eastAsia="Times New Roman" w:hAnsi="Times New Roman" w:hint="default"/>
+        </w:rPr>
+        <w:t>Settings</w:t>
+      </w:r>
+      <w:r>
+        <w:rPr>
+          <w:spacing w:val="0"/>
+          <w:vertAlign w:val="baseline"/>
+          <w:i w:val="1"/>
+          <w:b w:val="0"/>
+          <w:color w:val="auto"/>
+          <w:position w:val="0"/>
+          <w:sz w:val="20"/>
+          <w:szCs w:val="20"/>
+          <w:smallCaps w:val="0"/>
+          <w:rFonts w:ascii="Times New Roman" w:eastAsia="Times New Roman" w:hAnsi="Times New Roman" w:hint="default"/>
+        </w:rPr>
+        <w:t xml:space="preserve"> </w:t>
+      </w:r>
+      <w:r>
+        <w:rPr>
+          <w:spacing w:val="0"/>
+          <w:vertAlign w:val="baseline"/>
+          <w:i w:val="0"/>
+          <w:b w:val="0"/>
+          <w:color w:val="auto"/>
+          <w:position w:val="0"/>
+          <w:sz w:val="20"/>
+          <w:szCs w:val="20"/>
+          <w:smallCaps w:val="0"/>
+          <w:rFonts w:ascii="Times New Roman" w:eastAsia="Times New Roman" w:hAnsi="Times New Roman" w:hint="default"/>
+        </w:rPr>
+        <w:t xml:space="preserve">y, </w:t>
+      </w:r>
+      <w:r>
+        <w:rPr>
+          <w:spacing w:val="0"/>
+          <w:vertAlign w:val="baseline"/>
+          <w:i w:val="0"/>
+          <w:b w:val="0"/>
+          <w:color w:val="auto"/>
+          <w:position w:val="0"/>
+          <w:sz w:val="20"/>
+          <w:szCs w:val="20"/>
+          <w:smallCaps w:val="0"/>
+          <w:rFonts w:ascii="Times New Roman" w:eastAsia="Times New Roman" w:hAnsi="Times New Roman" w:hint="default"/>
+        </w:rPr>
+        <w:t xml:space="preserve">posteriormente, se va al apartado que dice: </w:t>
+      </w:r>
+      <w:r>
+        <w:rPr>
+          <w:spacing w:val="0"/>
+          <w:vertAlign w:val="baseline"/>
+          <w:i w:val="1"/>
+          <w:b w:val="1"/>
+          <w:color w:val="auto"/>
+          <w:position w:val="0"/>
+          <w:sz w:val="20"/>
+          <w:szCs w:val="20"/>
+          <w:smallCaps w:val="0"/>
+          <w:rFonts w:ascii="Times New Roman" w:eastAsia="Times New Roman" w:hAnsi="Times New Roman" w:hint="default"/>
+        </w:rPr>
+        <w:t xml:space="preserve">“SSH and GPG keys”</w:t>
+      </w:r>
+      <w:r>
+        <w:rPr>
+          <w:spacing w:val="0"/>
+          <w:vertAlign w:val="baseline"/>
+          <w:i w:val="1"/>
+          <w:b w:val="0"/>
+          <w:color w:val="auto"/>
+          <w:position w:val="0"/>
+          <w:sz w:val="20"/>
+          <w:szCs w:val="20"/>
+          <w:smallCaps w:val="0"/>
+          <w:rFonts w:ascii="Times New Roman" w:eastAsia="Times New Roman" w:hAnsi="Times New Roman" w:hint="default"/>
+        </w:rPr>
+        <w:t xml:space="preserve">, tal que así: </w:t>
+      </w:r>
+    </w:p>
+    <w:p>
+      <w:pPr>
+        <w:numPr>
+          <w:ilvl w:val="0"/>
+          <w:numId w:val="0"/>
+        </w:numPr>
+        <w:jc w:val="both"/>
+        <w:spacing w:lineRule="auto" w:line="259" w:before="0" w:after="160"/>
+        <w:widowControl w:val="1"/>
+        <w:ind w:right="0" w:left="0" w:firstLine="0"/>
+        <w:rPr>
+          <w:spacing w:val="0"/>
+          <w:vertAlign w:val="baseline"/>
+          <w:i w:val="1"/>
+          <w:b w:val="1"/>
+          <w:color w:val="auto"/>
+          <w:position w:val="0"/>
+          <w:sz w:val="20"/>
+          <w:szCs w:val="20"/>
+          <w:smallCaps w:val="0"/>
+          <w:rFonts w:ascii="Times New Roman" w:eastAsia="Times New Roman" w:hAnsi="Times New Roman" w:hint="default"/>
+        </w:rPr>
+        <w:wordWrap w:val="0"/>
+        <w:autoSpaceDE w:val="0"/>
+        <w:autoSpaceDN w:val="0"/>
+      </w:pPr>
+      <w:r>
+        <w:rPr>
+          <w:sz w:val="20"/>
+        </w:rPr>
+        <w:drawing>
+          <wp:anchor distT="0" distB="0" distL="0" distR="0" simplePos="0" relativeHeight="251624971" behindDoc="0" locked="0" layoutInCell="1" allowOverlap="1">
+            <wp:simplePos x="0" y="0"/>
+            <wp:positionH relativeFrom="margin">
+              <wp:posOffset>242575</wp:posOffset>
+            </wp:positionH>
+            <wp:positionV relativeFrom="margin">
+              <wp:posOffset>2155830</wp:posOffset>
+            </wp:positionV>
+            <wp:extent cx="1257935" cy="3212465"/>
+            <wp:effectExtent l="0" t="0" r="0" b="0"/>
+            <wp:wrapSquare wrapText="bothSides"/>
+            <wp:docPr id="24" name="Imagen 11"/>
+            <wp:cNvGraphicFramePr>
+              <a:graphicFrameLocks xmlns:a="http://schemas.openxmlformats.org/drawingml/2006/main" noChangeAspect="1"/>
+            </wp:cNvGraphicFramePr>
+            <a:graphic xmlns:a="http://schemas.openxmlformats.org/drawingml/2006/main">
+              <a:graphicData uri="http://schemas.openxmlformats.org/drawingml/2006/picture">
+                <pic:pic xmlns:pic="http://schemas.openxmlformats.org/drawingml/2006/picture">
+                  <pic:nvPicPr>
+                    <pic:cNvPr id="11" name="Picture 11" descr="/Users/robertovelasquezdean/Library/Group Containers/L48J367XN4.com.infraware.PolarisOffice/EngineTemp/2398/fImage37090249486.png"/>
+                    <pic:cNvPicPr>
+                      <a:picLocks noChangeAspect="1" noChangeArrowheads="1"/>
+                    </pic:cNvPicPr>
+                  </pic:nvPicPr>
+                  <pic:blipFill>
+                    <a:blip r:embed="rId15">
+                      <a:extLst>
+                        <a:ext uri="{28A0092B-C50C-407E-A947-70E740481C1C}">
+                          <a14:useLocalDpi xmlns:a14="http://schemas.microsoft.com/office/drawing/2010/main" val="0"/>
+                        </a:ext>
+                      </a:extLst>
+                    </a:blip>
+                    <a:stretch>
+                      <a:fillRect/>
+                    </a:stretch>
+                  </pic:blipFill>
+                  <pic:spPr>
+                    <a:xfrm>
+                      <a:off x="0" y="0"/>
+                      <a:ext cx="1258570" cy="3213100"/>
+                    </a:xfrm>
+                    <a:prstGeom prst="rect"/>
+                    <a:ln cap="flat"/>
+                  </pic:spPr>
+                </pic:pic>
+              </a:graphicData>
+            </a:graphic>
+          </wp:anchor>
+        </w:drawing>
+      </w:r>
+      <w:r>
+        <w:rPr>
+          <w:sz w:val="20"/>
+        </w:rPr>
+        <w:drawing>
+          <wp:anchor distT="0" distB="0" distL="0" distR="0" simplePos="0" relativeHeight="251624972" behindDoc="0" locked="0" layoutInCell="1" allowOverlap="1">
+            <wp:simplePos x="0" y="0"/>
+            <wp:positionH relativeFrom="margin">
+              <wp:posOffset>2022480</wp:posOffset>
+            </wp:positionH>
+            <wp:positionV relativeFrom="margin">
+              <wp:posOffset>2139320</wp:posOffset>
+            </wp:positionV>
+            <wp:extent cx="1412240" cy="3108325"/>
+            <wp:effectExtent l="0" t="0" r="0" b="0"/>
+            <wp:wrapSquare wrapText="bothSides"/>
+            <wp:docPr id="27" name="Imagen 12"/>
+            <wp:cNvGraphicFramePr>
+              <a:graphicFrameLocks xmlns:a="http://schemas.openxmlformats.org/drawingml/2006/main" noChangeAspect="1"/>
+            </wp:cNvGraphicFramePr>
+            <a:graphic xmlns:a="http://schemas.openxmlformats.org/drawingml/2006/main">
+              <a:graphicData uri="http://schemas.openxmlformats.org/drawingml/2006/picture">
+                <pic:pic xmlns:pic="http://schemas.openxmlformats.org/drawingml/2006/picture">
+                  <pic:nvPicPr>
+                    <pic:cNvPr id="12" name="Picture 12" descr="/Users/robertovelasquezdean/Library/Group Containers/L48J367XN4.com.infraware.PolarisOffice/EngineTemp/2398/fImage36643276856.png"/>
+                    <pic:cNvPicPr>
+                      <a:picLocks noChangeAspect="1" noChangeArrowheads="1"/>
+                    </pic:cNvPicPr>
+                  </pic:nvPicPr>
+                  <pic:blipFill>
+                    <a:blip r:embed="rId16">
+                      <a:extLst>
+                        <a:ext uri="{28A0092B-C50C-407E-A947-70E740481C1C}">
+                          <a14:useLocalDpi xmlns:a14="http://schemas.microsoft.com/office/drawing/2010/main" val="0"/>
+                        </a:ext>
+                      </a:extLst>
+                    </a:blip>
+                    <a:srcRect b="731"/>
+                    <a:stretch>
+                      <a:fillRect/>
+                    </a:stretch>
+                  </pic:blipFill>
+                  <pic:spPr>
+                    <a:xfrm>
+                      <a:off x="0" y="0"/>
+                      <a:ext cx="1412875" cy="3108960"/>
+                    </a:xfrm>
+                    <a:prstGeom prst="rect"/>
+                    <a:ln cap="flat"/>
+                  </pic:spPr>
+                </pic:pic>
+              </a:graphicData>
+            </a:graphic>
+          </wp:anchor>
+        </w:drawing>
+      </w:r>
+      <w:r>
+        <w:rPr>
+          <w:spacing w:val="0"/>
+          <w:vertAlign w:val="baseline"/>
+          <w:i w:val="1"/>
+          <w:b w:val="1"/>
+          <w:color w:val="auto"/>
+          <w:position w:val="0"/>
+          <w:sz w:val="20"/>
+          <w:szCs w:val="20"/>
+          <w:smallCaps w:val="0"/>
+          <w:rFonts w:ascii="Times New Roman" w:eastAsia="Times New Roman" w:hAnsi="Times New Roman" w:hint="default"/>
+        </w:rPr>
+        <w:t>1)</w:t>
+      </w:r>
+      <w:r>
+        <w:rPr>
+          <w:spacing w:val="0"/>
+          <w:vertAlign w:val="baseline"/>
+          <w:i w:val="1"/>
+          <w:b w:val="1"/>
+          <w:color w:val="auto"/>
+          <w:position w:val="0"/>
+          <w:sz w:val="20"/>
+          <w:szCs w:val="20"/>
+          <w:smallCaps w:val="0"/>
+          <w:rFonts w:ascii="Times New Roman" w:eastAsia="Times New Roman" w:hAnsi="Times New Roman" w:hint="default"/>
+        </w:rPr>
+        <w:tab/>
+      </w:r>
+      <w:r>
+        <w:rPr>
+          <w:spacing w:val="0"/>
+          <w:vertAlign w:val="baseline"/>
+          <w:i w:val="1"/>
+          <w:b w:val="1"/>
+          <w:color w:val="auto"/>
+          <w:position w:val="0"/>
+          <w:sz w:val="20"/>
+          <w:szCs w:val="20"/>
+          <w:smallCaps w:val="0"/>
+          <w:rFonts w:ascii="Times New Roman" w:eastAsia="Times New Roman" w:hAnsi="Times New Roman" w:hint="default"/>
+        </w:rPr>
+        <w:t xml:space="preserve">    2) </w:t>
+      </w:r>
+    </w:p>
+    <w:p>
+      <w:pPr>
+        <w:numPr>
+          <w:ilvl w:val="0"/>
+          <w:numId w:val="0"/>
+        </w:numPr>
+        <w:jc w:val="both"/>
+        <w:spacing w:lineRule="auto" w:line="259" w:before="0" w:after="160"/>
+        <w:widowControl w:val="1"/>
+        <w:ind w:right="0" w:left="0" w:firstLine="0"/>
+        <w:rPr>
+          <w:spacing w:val="0"/>
+          <w:vertAlign w:val="baseline"/>
+          <w:i w:val="1"/>
+          <w:b w:val="1"/>
+          <w:color w:val="auto"/>
+          <w:position w:val="0"/>
+          <w:sz w:val="20"/>
+          <w:szCs w:val="20"/>
+          <w:smallCaps w:val="0"/>
+          <w:rFonts w:ascii="Times New Roman" w:eastAsia="Times New Roman" w:hAnsi="Times New Roman" w:hint="default"/>
+        </w:rPr>
+        <w:wordWrap w:val="0"/>
+        <w:autoSpaceDE w:val="0"/>
+        <w:autoSpaceDN w:val="0"/>
+      </w:pPr>
+    </w:p>
+    <w:p>
+      <w:pPr>
+        <w:numPr>
+          <w:ilvl w:val="0"/>
+          <w:numId w:val="0"/>
+        </w:numPr>
+        <w:jc w:val="both"/>
+        <w:spacing w:lineRule="auto" w:line="259" w:before="0" w:after="160"/>
+        <w:widowControl w:val="1"/>
+        <w:ind w:right="0" w:left="0" w:firstLine="0"/>
+        <w:rPr>
+          <w:spacing w:val="0"/>
+          <w:vertAlign w:val="baseline"/>
+          <w:i w:val="1"/>
+          <w:b w:val="1"/>
+          <w:color w:val="auto"/>
+          <w:position w:val="0"/>
+          <w:sz w:val="20"/>
+          <w:szCs w:val="20"/>
+          <w:smallCaps w:val="0"/>
+          <w:rFonts w:ascii="Times New Roman" w:eastAsia="Times New Roman" w:hAnsi="Times New Roman" w:hint="default"/>
+        </w:rPr>
+        <w:wordWrap w:val="0"/>
+        <w:autoSpaceDE w:val="0"/>
+        <w:autoSpaceDN w:val="0"/>
+      </w:pPr>
+    </w:p>
+    <w:p>
+      <w:pPr>
+        <w:numPr>
+          <w:ilvl w:val="0"/>
+          <w:numId w:val="0"/>
+        </w:numPr>
+        <w:jc w:val="both"/>
+        <w:spacing w:lineRule="auto" w:line="259" w:before="0" w:after="160"/>
+        <w:widowControl w:val="1"/>
+        <w:ind w:right="0" w:left="0" w:firstLine="0"/>
+        <w:rPr>
+          <w:spacing w:val="0"/>
+          <w:vertAlign w:val="baseline"/>
+          <w:i w:val="1"/>
+          <w:b w:val="1"/>
+          <w:color w:val="auto"/>
+          <w:position w:val="0"/>
+          <w:sz w:val="20"/>
+          <w:szCs w:val="20"/>
+          <w:smallCaps w:val="0"/>
+          <w:rFonts w:ascii="Times New Roman" w:eastAsia="Times New Roman" w:hAnsi="Times New Roman" w:hint="default"/>
+        </w:rPr>
+        <w:wordWrap w:val="0"/>
+        <w:autoSpaceDE w:val="0"/>
+        <w:autoSpaceDN w:val="0"/>
+      </w:pPr>
+    </w:p>
+    <w:p>
+      <w:pPr>
+        <w:numPr>
+          <w:ilvl w:val="0"/>
+          <w:numId w:val="0"/>
+        </w:numPr>
+        <w:jc w:val="both"/>
+        <w:spacing w:lineRule="auto" w:line="259" w:before="0" w:after="160"/>
+        <w:widowControl w:val="1"/>
+        <w:ind w:right="0" w:left="0" w:firstLine="0"/>
+        <w:rPr>
+          <w:spacing w:val="0"/>
+          <w:vertAlign w:val="baseline"/>
+          <w:i w:val="1"/>
+          <w:b w:val="1"/>
+          <w:color w:val="auto"/>
+          <w:position w:val="0"/>
+          <w:sz w:val="20"/>
+          <w:szCs w:val="20"/>
+          <w:smallCaps w:val="0"/>
+          <w:rFonts w:ascii="Times New Roman" w:eastAsia="Times New Roman" w:hAnsi="Times New Roman" w:hint="default"/>
+        </w:rPr>
+        <w:wordWrap w:val="0"/>
+        <w:autoSpaceDE w:val="0"/>
+        <w:autoSpaceDN w:val="0"/>
+      </w:pPr>
+    </w:p>
+    <w:p>
+      <w:pPr>
+        <w:numPr>
+          <w:ilvl w:val="0"/>
+          <w:numId w:val="0"/>
+        </w:numPr>
+        <w:jc w:val="both"/>
+        <w:spacing w:lineRule="auto" w:line="259" w:before="0" w:after="160"/>
+        <w:widowControl w:val="1"/>
+        <w:ind w:right="0" w:left="0" w:firstLine="0"/>
+        <w:rPr>
+          <w:spacing w:val="0"/>
+          <w:vertAlign w:val="baseline"/>
+          <w:i w:val="1"/>
+          <w:b w:val="1"/>
+          <w:color w:val="auto"/>
+          <w:position w:val="0"/>
+          <w:sz w:val="20"/>
+          <w:szCs w:val="20"/>
+          <w:smallCaps w:val="0"/>
+          <w:rFonts w:ascii="Times New Roman" w:eastAsia="Times New Roman" w:hAnsi="Times New Roman" w:hint="default"/>
+        </w:rPr>
+        <w:wordWrap w:val="0"/>
+        <w:autoSpaceDE w:val="0"/>
+        <w:autoSpaceDN w:val="0"/>
+      </w:pPr>
+    </w:p>
+    <w:p>
+      <w:pPr>
+        <w:numPr>
+          <w:ilvl w:val="0"/>
+          <w:numId w:val="0"/>
+        </w:numPr>
+        <w:jc w:val="both"/>
+        <w:spacing w:lineRule="auto" w:line="259" w:before="0" w:after="160"/>
+        <w:widowControl w:val="1"/>
+        <w:ind w:right="0" w:left="0" w:firstLine="0"/>
+        <w:rPr>
+          <w:spacing w:val="0"/>
+          <w:vertAlign w:val="baseline"/>
+          <w:i w:val="1"/>
+          <w:b w:val="1"/>
+          <w:color w:val="auto"/>
+          <w:position w:val="0"/>
+          <w:sz w:val="20"/>
+          <w:szCs w:val="20"/>
+          <w:smallCaps w:val="0"/>
+          <w:rFonts w:ascii="Times New Roman" w:eastAsia="Times New Roman" w:hAnsi="Times New Roman" w:hint="default"/>
+        </w:rPr>
+        <w:wordWrap w:val="0"/>
+        <w:autoSpaceDE w:val="0"/>
+        <w:autoSpaceDN w:val="0"/>
+      </w:pPr>
+    </w:p>
+    <w:p>
+      <w:pPr>
+        <w:numPr>
+          <w:ilvl w:val="0"/>
+          <w:numId w:val="0"/>
+        </w:numPr>
+        <w:jc w:val="both"/>
+        <w:spacing w:lineRule="auto" w:line="259" w:before="0" w:after="160"/>
+        <w:widowControl w:val="1"/>
+        <w:ind w:right="0" w:left="0" w:firstLine="0"/>
+        <w:rPr>
+          <w:spacing w:val="0"/>
+          <w:vertAlign w:val="baseline"/>
+          <w:i w:val="1"/>
+          <w:b w:val="1"/>
+          <w:color w:val="auto"/>
+          <w:position w:val="0"/>
+          <w:sz w:val="20"/>
+          <w:szCs w:val="20"/>
+          <w:smallCaps w:val="0"/>
+          <w:rFonts w:ascii="Times New Roman" w:eastAsia="Times New Roman" w:hAnsi="Times New Roman" w:hint="default"/>
+        </w:rPr>
+        <w:wordWrap w:val="0"/>
+        <w:autoSpaceDE w:val="0"/>
+        <w:autoSpaceDN w:val="0"/>
+      </w:pPr>
+    </w:p>
+    <w:p>
+      <w:pPr>
+        <w:numPr>
+          <w:ilvl w:val="0"/>
+          <w:numId w:val="0"/>
+        </w:numPr>
+        <w:jc w:val="both"/>
+        <w:spacing w:lineRule="auto" w:line="259" w:before="0" w:after="160"/>
+        <w:widowControl w:val="1"/>
+        <w:ind w:right="0" w:left="0" w:firstLine="0"/>
+        <w:rPr>
+          <w:spacing w:val="0"/>
+          <w:vertAlign w:val="baseline"/>
+          <w:i w:val="1"/>
+          <w:b w:val="1"/>
+          <w:color w:val="auto"/>
+          <w:position w:val="0"/>
+          <w:sz w:val="20"/>
+          <w:szCs w:val="20"/>
+          <w:smallCaps w:val="0"/>
+          <w:rFonts w:ascii="Times New Roman" w:eastAsia="Times New Roman" w:hAnsi="Times New Roman" w:hint="default"/>
+        </w:rPr>
+        <w:wordWrap w:val="0"/>
+        <w:autoSpaceDE w:val="0"/>
+        <w:autoSpaceDN w:val="0"/>
+      </w:pPr>
+    </w:p>
+    <w:p>
+      <w:pPr>
+        <w:numPr>
+          <w:ilvl w:val="0"/>
+          <w:numId w:val="0"/>
+        </w:numPr>
+        <w:jc w:val="both"/>
+        <w:spacing w:lineRule="auto" w:line="259" w:before="0" w:after="160"/>
+        <w:widowControl w:val="1"/>
+        <w:ind w:right="0" w:left="0" w:firstLine="0"/>
+        <w:rPr>
+          <w:spacing w:val="0"/>
+          <w:vertAlign w:val="baseline"/>
+          <w:i w:val="1"/>
+          <w:b w:val="1"/>
+          <w:color w:val="auto"/>
+          <w:position w:val="0"/>
+          <w:sz w:val="20"/>
+          <w:szCs w:val="20"/>
+          <w:smallCaps w:val="0"/>
+          <w:rFonts w:ascii="Times New Roman" w:eastAsia="Times New Roman" w:hAnsi="Times New Roman" w:hint="default"/>
+        </w:rPr>
+        <w:wordWrap w:val="0"/>
+        <w:autoSpaceDE w:val="0"/>
+        <w:autoSpaceDN w:val="0"/>
+      </w:pPr>
+    </w:p>
+    <w:p>
+      <w:pPr>
+        <w:numPr>
+          <w:ilvl w:val="0"/>
+          <w:numId w:val="0"/>
+        </w:numPr>
+        <w:jc w:val="both"/>
+        <w:spacing w:lineRule="auto" w:line="259" w:before="0" w:after="160"/>
+        <w:widowControl w:val="1"/>
+        <w:ind w:right="0" w:left="0" w:firstLine="0"/>
+        <w:rPr>
+          <w:spacing w:val="0"/>
+          <w:vertAlign w:val="baseline"/>
+          <w:i w:val="1"/>
+          <w:b w:val="1"/>
+          <w:color w:val="auto"/>
+          <w:position w:val="0"/>
+          <w:sz w:val="20"/>
+          <w:szCs w:val="20"/>
+          <w:smallCaps w:val="0"/>
+          <w:rFonts w:ascii="Times New Roman" w:eastAsia="Times New Roman" w:hAnsi="Times New Roman" w:hint="default"/>
+        </w:rPr>
+        <w:wordWrap w:val="0"/>
+        <w:autoSpaceDE w:val="0"/>
+        <w:autoSpaceDN w:val="0"/>
+      </w:pPr>
+    </w:p>
+    <w:p>
+      <w:pPr>
+        <w:numPr>
+          <w:ilvl w:val="0"/>
+          <w:numId w:val="0"/>
+        </w:numPr>
+        <w:jc w:val="both"/>
+        <w:spacing w:lineRule="auto" w:line="259" w:before="0" w:after="160"/>
+        <w:widowControl w:val="1"/>
+        <w:ind w:right="0" w:left="0" w:firstLine="0"/>
+        <w:rPr>
+          <w:spacing w:val="0"/>
+          <w:vertAlign w:val="baseline"/>
+          <w:i w:val="1"/>
+          <w:b w:val="1"/>
+          <w:color w:val="auto"/>
+          <w:position w:val="0"/>
+          <w:sz w:val="20"/>
+          <w:szCs w:val="20"/>
+          <w:smallCaps w:val="0"/>
+          <w:rFonts w:ascii="Times New Roman" w:eastAsia="Times New Roman" w:hAnsi="Times New Roman" w:hint="default"/>
+        </w:rPr>
+        <w:wordWrap w:val="0"/>
+        <w:autoSpaceDE w:val="0"/>
+        <w:autoSpaceDN w:val="0"/>
+      </w:pPr>
+    </w:p>
+    <w:p>
+      <w:pPr>
+        <w:numPr>
+          <w:ilvl w:val="0"/>
+          <w:numId w:val="0"/>
+        </w:numPr>
+        <w:jc w:val="both"/>
+        <w:spacing w:lineRule="auto" w:line="259" w:before="0" w:after="160"/>
+        <w:widowControl w:val="1"/>
+        <w:ind w:right="0" w:left="0" w:firstLine="0"/>
+        <w:rPr>
+          <w:spacing w:val="0"/>
+          <w:vertAlign w:val="baseline"/>
+          <w:i w:val="1"/>
+          <w:b w:val="1"/>
+          <w:color w:val="auto"/>
+          <w:position w:val="0"/>
+          <w:sz w:val="20"/>
+          <w:szCs w:val="20"/>
+          <w:smallCaps w:val="0"/>
+          <w:rFonts w:ascii="Times New Roman" w:eastAsia="Times New Roman" w:hAnsi="Times New Roman" w:hint="default"/>
+        </w:rPr>
+        <w:wordWrap w:val="0"/>
+        <w:autoSpaceDE w:val="0"/>
+        <w:autoSpaceDN w:val="0"/>
+      </w:pPr>
+    </w:p>
+    <w:p>
+      <w:pPr>
+        <w:numPr>
+          <w:ilvl w:val="0"/>
+          <w:numId w:val="0"/>
+        </w:numPr>
+        <w:jc w:val="both"/>
+        <w:spacing w:lineRule="auto" w:line="259" w:before="0" w:after="160"/>
+        <w:widowControl w:val="1"/>
+        <w:ind w:right="0" w:left="0" w:firstLine="0"/>
+        <w:rPr>
+          <w:spacing w:val="0"/>
+          <w:vertAlign w:val="baseline"/>
+          <w:i w:val="1"/>
+          <w:b w:val="0"/>
+          <w:color w:val="auto"/>
+          <w:position w:val="0"/>
+          <w:sz w:val="20"/>
+          <w:szCs w:val="20"/>
+          <w:smallCaps w:val="0"/>
+          <w:rFonts w:ascii="Times New Roman" w:eastAsia="Times New Roman" w:hAnsi="Times New Roman" w:hint="default"/>
+        </w:rPr>
+        <w:wordWrap w:val="0"/>
+        <w:autoSpaceDE w:val="0"/>
+        <w:autoSpaceDN w:val="0"/>
+      </w:pPr>
+      <w:r>
+        <w:rPr>
+          <w:spacing w:val="0"/>
+          <w:vertAlign w:val="baseline"/>
+          <w:i w:val="0"/>
+          <w:b w:val="0"/>
+          <w:color w:val="auto"/>
+          <w:position w:val="0"/>
+          <w:sz w:val="20"/>
+          <w:szCs w:val="20"/>
+          <w:smallCaps w:val="0"/>
+          <w:rFonts w:ascii="Times New Roman" w:eastAsia="Times New Roman" w:hAnsi="Times New Roman" w:hint="default"/>
+        </w:rPr>
+        <w:t xml:space="preserve">Mientras no tenga una SSH pública asociada, verá algo más o menos así: </w:t>
+      </w:r>
+      <w:r>
+        <w:rPr>
+          <w:spacing w:val="0"/>
+          <w:vertAlign w:val="baseline"/>
+          <w:i w:val="1"/>
+          <w:b w:val="0"/>
+          <w:color w:val="auto"/>
+          <w:position w:val="0"/>
+          <w:sz w:val="20"/>
+          <w:szCs w:val="20"/>
+          <w:smallCaps w:val="0"/>
+          <w:rFonts w:ascii="Times New Roman" w:eastAsia="Times New Roman" w:hAnsi="Times New Roman" w:hint="default"/>
+        </w:rPr>
+        <w:t xml:space="preserve">“There are no SSH keys associated </w:t>
+      </w:r>
+      <w:r>
+        <w:rPr>
+          <w:spacing w:val="0"/>
+          <w:vertAlign w:val="baseline"/>
+          <w:i w:val="1"/>
+          <w:b w:val="0"/>
+          <w:color w:val="auto"/>
+          <w:position w:val="0"/>
+          <w:sz w:val="20"/>
+          <w:szCs w:val="20"/>
+          <w:smallCaps w:val="0"/>
+          <w:rFonts w:ascii="Times New Roman" w:eastAsia="Times New Roman" w:hAnsi="Times New Roman" w:hint="default"/>
+        </w:rPr>
+        <w:t xml:space="preserve">with your account”. </w:t>
+      </w:r>
+      <w:r>
+        <w:rPr>
+          <w:spacing w:val="0"/>
+          <w:vertAlign w:val="baseline"/>
+          <w:i w:val="0"/>
+          <w:b w:val="0"/>
+          <w:color w:val="auto"/>
+          <w:position w:val="0"/>
+          <w:sz w:val="20"/>
+          <w:szCs w:val="20"/>
+          <w:smallCaps w:val="0"/>
+          <w:rFonts w:ascii="Times New Roman" w:eastAsia="Times New Roman" w:hAnsi="Times New Roman" w:hint="default"/>
+        </w:rPr>
+        <w:t xml:space="preserve">Presione entonces en: </w:t>
+      </w:r>
+      <w:r>
+        <w:rPr>
+          <w:sz w:val="20"/>
+        </w:rPr>
+        <w:drawing>
+          <wp:inline distT="0" distB="0" distL="0" distR="0">
+            <wp:extent cx="582295" cy="172720"/>
+            <wp:effectExtent l="0" t="0" r="0" b="0"/>
+            <wp:docPr id="29" name="Imagen 13"/>
+            <wp:cNvGraphicFramePr>
+              <a:graphicFrameLocks xmlns:a="http://schemas.openxmlformats.org/drawingml/2006/main" noChangeAspect="1"/>
+            </wp:cNvGraphicFramePr>
+            <a:graphic xmlns:a="http://schemas.openxmlformats.org/drawingml/2006/main">
+              <a:graphicData uri="http://schemas.openxmlformats.org/drawingml/2006/picture">
+                <pic:pic xmlns:pic="http://schemas.openxmlformats.org/drawingml/2006/picture">
+                  <pic:nvPicPr>
+                    <pic:cNvPr id="13" name="Picture 13" descr="/Users/robertovelasquezdean/Library/Group Containers/L48J367XN4.com.infraware.PolarisOffice/EngineTemp/2398/fImage8898299816.png"/>
+                    <pic:cNvPicPr>
+                      <a:picLocks noChangeAspect="1" noChangeArrowheads="1"/>
+                    </pic:cNvPicPr>
+                  </pic:nvPicPr>
+                  <pic:blipFill>
+                    <a:blip r:embed="rId17">
+                      <a:extLst>
+                        <a:ext uri="{28A0092B-C50C-407E-A947-70E740481C1C}">
+                          <a14:useLocalDpi xmlns:a14="http://schemas.microsoft.com/office/drawing/2010/main" val="0"/>
+                        </a:ext>
+                      </a:extLst>
+                    </a:blip>
+                    <a:stretch>
+                      <a:fillRect/>
+                    </a:stretch>
+                  </pic:blipFill>
+                  <pic:spPr>
+                    <a:xfrm>
+                      <a:off x="0" y="0"/>
+                      <a:ext cx="582930" cy="173355"/>
+                    </a:xfrm>
+                    <a:prstGeom prst="rect"/>
+                    <a:ln cap="flat"/>
+                  </pic:spPr>
+                </pic:pic>
+              </a:graphicData>
+            </a:graphic>
+          </wp:inline>
+        </w:drawing>
+      </w:r>
+      <w:r>
+        <w:rPr>
+          <w:spacing w:val="0"/>
+          <w:vertAlign w:val="baseline"/>
+          <w:i w:val="1"/>
+          <w:b w:val="0"/>
+          <w:color w:val="auto"/>
+          <w:position w:val="0"/>
+          <w:sz w:val="20"/>
+          <w:szCs w:val="20"/>
+          <w:smallCaps w:val="0"/>
+          <w:rFonts w:ascii="Times New Roman" w:eastAsia="Times New Roman" w:hAnsi="Times New Roman" w:hint="default"/>
+        </w:rPr>
+        <w:t xml:space="preserve">. </w:t>
+      </w:r>
+      <w:r>
+        <w:rPr>
+          <w:spacing w:val="0"/>
+          <w:vertAlign w:val="baseline"/>
+          <w:i w:val="1"/>
+          <w:b w:val="1"/>
+          <w:color w:val="auto"/>
+          <w:position w:val="0"/>
+          <w:sz w:val="20"/>
+          <w:szCs w:val="20"/>
+          <w:smallCaps w:val="0"/>
+          <w:rFonts w:ascii="Times New Roman" w:eastAsia="Times New Roman" w:hAnsi="Times New Roman" w:hint="default"/>
+        </w:rPr>
+        <w:t xml:space="preserve">Tome su llave pública</w:t>
+      </w:r>
+      <w:r>
+        <w:rPr>
+          <w:spacing w:val="0"/>
+          <w:vertAlign w:val="baseline"/>
+          <w:i w:val="1"/>
+          <w:b w:val="0"/>
+          <w:color w:val="auto"/>
+          <w:position w:val="0"/>
+          <w:sz w:val="20"/>
+          <w:szCs w:val="20"/>
+          <w:smallCaps w:val="0"/>
+          <w:rFonts w:ascii="Times New Roman" w:eastAsia="Times New Roman" w:hAnsi="Times New Roman" w:hint="default"/>
+        </w:rPr>
+        <w:t xml:space="preserve"> y... </w:t>
+      </w:r>
+    </w:p>
+    <w:p>
+      <w:pPr>
+        <w:numPr>
+          <w:ilvl w:val="0"/>
+          <w:numId w:val="0"/>
+        </w:numPr>
+        <w:jc w:val="both"/>
+        <w:spacing w:lineRule="auto" w:line="259" w:before="0" w:after="160"/>
+        <w:widowControl w:val="1"/>
+        <w:ind w:right="0" w:left="0" w:firstLine="0"/>
+        <w:rPr>
+          <w:spacing w:val="0"/>
+          <w:vertAlign w:val="baseline"/>
+          <w:i w:val="1"/>
+          <w:b w:val="0"/>
+          <w:color w:val="auto"/>
+          <w:position w:val="0"/>
+          <w:sz w:val="20"/>
+          <w:szCs w:val="20"/>
+          <w:smallCaps w:val="0"/>
+          <w:rFonts w:ascii="Times New Roman" w:eastAsia="Times New Roman" w:hAnsi="Times New Roman" w:hint="default"/>
+        </w:rPr>
+        <w:wordWrap w:val="0"/>
+        <w:autoSpaceDE w:val="0"/>
+        <w:autoSpaceDN w:val="0"/>
+      </w:pPr>
+      <w:r>
+        <w:rPr>
+          <w:spacing w:val="0"/>
+          <w:vertAlign w:val="baseline"/>
+          <w:i w:val="1"/>
+          <w:b w:val="0"/>
+          <w:color w:val="auto"/>
+          <w:position w:val="0"/>
+          <w:sz w:val="20"/>
+          <w:szCs w:val="20"/>
+          <w:smallCaps w:val="0"/>
+          <w:rFonts w:ascii="Times New Roman" w:eastAsia="Times New Roman" w:hAnsi="Times New Roman" w:hint="default"/>
+        </w:rPr>
+        <w:t xml:space="preserve">Proceda, entonces, así (intuya que se debe colocar en cada espacio según el ejemplo a continuación):</w:t>
+      </w:r>
+    </w:p>
+    <w:p>
+      <w:pPr>
+        <w:numPr>
+          <w:ilvl w:val="0"/>
+          <w:numId w:val="0"/>
+        </w:numPr>
+        <w:jc w:val="both"/>
+        <w:spacing w:lineRule="auto" w:line="259" w:before="0" w:after="160"/>
+        <w:widowControl w:val="1"/>
+        <w:ind w:right="0" w:left="0" w:firstLine="0"/>
+        <w:rPr>
+          <w:spacing w:val="0"/>
+          <w:vertAlign w:val="baseline"/>
+          <w:i w:val="1"/>
+          <w:b w:val="0"/>
+          <w:color w:val="auto"/>
+          <w:position w:val="0"/>
+          <w:sz w:val="20"/>
+          <w:szCs w:val="20"/>
+          <w:smallCaps w:val="0"/>
+          <w:rFonts w:ascii="Times New Roman" w:eastAsia="Times New Roman" w:hAnsi="Times New Roman" w:hint="default"/>
+        </w:rPr>
+        <w:wordWrap w:val="0"/>
+        <w:autoSpaceDE w:val="0"/>
+        <w:autoSpaceDN w:val="0"/>
+      </w:pPr>
+      <w:r>
+        <w:rPr>
+          <w:sz w:val="20"/>
+        </w:rPr>
+        <w:drawing>
+          <wp:inline distT="0" distB="0" distL="0" distR="0">
+            <wp:extent cx="4102099" cy="2682875"/>
+            <wp:effectExtent l="0" t="0" r="0" b="0"/>
+            <wp:docPr id="30" name="Imagen 14"/>
+            <wp:cNvGraphicFramePr>
+              <a:graphicFrameLocks xmlns:a="http://schemas.openxmlformats.org/drawingml/2006/main" noChangeAspect="1"/>
+            </wp:cNvGraphicFramePr>
+            <a:graphic xmlns:a="http://schemas.openxmlformats.org/drawingml/2006/main">
+              <a:graphicData uri="http://schemas.openxmlformats.org/drawingml/2006/picture">
+                <pic:pic xmlns:pic="http://schemas.openxmlformats.org/drawingml/2006/picture">
+                  <pic:nvPicPr>
+                    <pic:cNvPr id="14" name="Picture 14" descr="/Users/robertovelasquezdean/Library/Group Containers/L48J367XN4.com.infraware.PolarisOffice/EngineTemp/2398/fImage147366304254.png"/>
+                    <pic:cNvPicPr>
+                      <a:picLocks noChangeAspect="1" noChangeArrowheads="1"/>
+                    </pic:cNvPicPr>
+                  </pic:nvPicPr>
+                  <pic:blipFill>
+                    <a:blip r:embed="rId18">
+                      <a:extLst>
+                        <a:ext uri="{28A0092B-C50C-407E-A947-70E740481C1C}">
+                          <a14:useLocalDpi xmlns:a14="http://schemas.microsoft.com/office/drawing/2010/main" val="0"/>
+                        </a:ext>
+                      </a:extLst>
+                    </a:blip>
+                    <a:stretch>
+                      <a:fillRect/>
+                    </a:stretch>
+                  </pic:blipFill>
+                  <pic:spPr>
+                    <a:xfrm>
+                      <a:off x="0" y="0"/>
+                      <a:ext cx="4102735" cy="2683510"/>
+                    </a:xfrm>
+                    <a:prstGeom prst="rect"/>
+                    <a:ln cap="flat"/>
+                  </pic:spPr>
+                </pic:pic>
+              </a:graphicData>
+            </a:graphic>
+          </wp:inline>
+        </w:drawing>
+      </w:r>
+    </w:p>
+    <w:p>
+      <w:pPr>
+        <w:numPr>
+          <w:ilvl w:val="0"/>
+          <w:numId w:val="0"/>
+        </w:numPr>
+        <w:jc w:val="both"/>
+        <w:spacing w:lineRule="auto" w:line="259" w:before="0" w:after="160"/>
+        <w:widowControl w:val="1"/>
+        <w:ind w:right="0" w:left="0" w:firstLine="0"/>
+        <w:rPr>
+          <w:i w:val="1"/>
+          <w:b w:val="0"/>
+          <w:color w:val="auto"/>
+          <w:sz w:val="20"/>
+          <w:szCs w:val="20"/>
+          <w:rFonts w:ascii="Times New Roman" w:eastAsia="Times New Roman" w:hAnsi="Times New Roman" w:hint="default"/>
+        </w:rPr>
+        <w:wordWrap w:val="0"/>
+        <w:autoSpaceDE w:val="0"/>
+        <w:autoSpaceDN w:val="0"/>
+      </w:pPr>
+      <w:r>
+        <w:rPr>
+          <w:i w:val="0"/>
+          <w:b w:val="0"/>
+          <w:color w:val="auto"/>
+          <w:sz w:val="20"/>
+          <w:szCs w:val="20"/>
+          <w:rFonts w:ascii="Times New Roman" w:eastAsia="Times New Roman" w:hAnsi="Times New Roman" w:hint="default"/>
+        </w:rPr>
+        <w:t xml:space="preserve">Luego de agregada la llave pública, luego de haber presionado en “Add SSH key”, proceda e introduzca su </w:t>
+      </w:r>
+      <w:r>
+        <w:rPr>
+          <w:i w:val="0"/>
+          <w:b w:val="0"/>
+          <w:color w:val="auto"/>
+          <w:sz w:val="20"/>
+          <w:szCs w:val="20"/>
+          <w:rFonts w:ascii="Times New Roman" w:eastAsia="Times New Roman" w:hAnsi="Times New Roman" w:hint="default"/>
+        </w:rPr>
+        <w:t xml:space="preserve">contraseña de </w:t>
+      </w:r>
+      <w:r>
+        <w:rPr>
+          <w:i w:val="1"/>
+          <w:b w:val="0"/>
+          <w:color w:val="auto"/>
+          <w:sz w:val="20"/>
+          <w:szCs w:val="20"/>
+          <w:rFonts w:ascii="Times New Roman" w:eastAsia="Times New Roman" w:hAnsi="Times New Roman" w:hint="default"/>
+        </w:rPr>
+        <w:t xml:space="preserve">GitHub </w:t>
+      </w:r>
+      <w:r>
+        <w:rPr>
+          <w:i w:val="0"/>
+          <w:b w:val="0"/>
+          <w:color w:val="auto"/>
+          <w:sz w:val="20"/>
+          <w:szCs w:val="20"/>
+          <w:rFonts w:ascii="Times New Roman" w:eastAsia="Times New Roman" w:hAnsi="Times New Roman" w:hint="default"/>
+        </w:rPr>
+        <w:t xml:space="preserve">(se la pedirán)</w:t>
+      </w:r>
+      <w:r>
+        <w:rPr>
+          <w:i w:val="1"/>
+          <w:b w:val="0"/>
+          <w:color w:val="auto"/>
+          <w:sz w:val="20"/>
+          <w:szCs w:val="20"/>
+          <w:rFonts w:ascii="Times New Roman" w:eastAsia="Times New Roman" w:hAnsi="Times New Roman" w:hint="default"/>
+        </w:rPr>
+        <w:t>.</w:t>
+      </w:r>
+    </w:p>
+    <w:p>
+      <w:pPr>
+        <w:numPr>
+          <w:ilvl w:val="0"/>
+          <w:numId w:val="0"/>
+        </w:numPr>
+        <w:jc w:val="both"/>
+        <w:spacing w:lineRule="auto" w:line="259" w:before="0" w:after="160"/>
+        <w:widowControl w:val="1"/>
+        <w:ind w:right="0" w:left="0" w:firstLine="0"/>
+        <w:rPr>
+          <w:i w:val="0"/>
+          <w:b w:val="0"/>
+          <w:color w:val="auto"/>
+          <w:sz w:val="20"/>
+          <w:szCs w:val="20"/>
+          <w:rFonts w:ascii="Times New Roman" w:eastAsia="Times New Roman" w:hAnsi="Times New Roman" w:hint="default"/>
+        </w:rPr>
+        <w:wordWrap w:val="0"/>
+        <w:autoSpaceDE w:val="0"/>
+        <w:autoSpaceDN w:val="0"/>
+      </w:pPr>
+      <w:r>
+        <w:rPr>
+          <w:i w:val="0"/>
+          <w:b w:val="0"/>
+          <w:color w:val="auto"/>
+          <w:sz w:val="20"/>
+          <w:szCs w:val="20"/>
+          <w:rFonts w:ascii="Times New Roman" w:eastAsia="Times New Roman" w:hAnsi="Times New Roman" w:hint="default"/>
+        </w:rPr>
+        <w:t xml:space="preserve">Posteriormente, debe ver algo así: </w:t>
+      </w:r>
+    </w:p>
+    <w:p>
+      <w:pPr>
+        <w:numPr>
+          <w:ilvl w:val="0"/>
+          <w:numId w:val="0"/>
+        </w:numPr>
+        <w:jc w:val="both"/>
+        <w:spacing w:lineRule="auto" w:line="259" w:before="0" w:after="160"/>
+        <w:widowControl w:val="1"/>
+        <w:ind w:right="0" w:left="0" w:firstLine="0"/>
+        <w:rPr>
+          <w:i w:val="0"/>
+          <w:b w:val="0"/>
+          <w:color w:val="auto"/>
+          <w:sz w:val="20"/>
+          <w:szCs w:val="20"/>
+          <w:rFonts w:ascii="Times New Roman" w:eastAsia="Times New Roman" w:hAnsi="Times New Roman" w:hint="default"/>
+        </w:rPr>
+        <w:wordWrap w:val="0"/>
+        <w:autoSpaceDE w:val="0"/>
+        <w:autoSpaceDN w:val="0"/>
+      </w:pPr>
+      <w:r>
+        <w:rPr>
+          <w:sz w:val="20"/>
+        </w:rPr>
+        <w:drawing>
+          <wp:inline distT="0" distB="0" distL="0" distR="0">
+            <wp:extent cx="5731510" cy="1711325"/>
+            <wp:effectExtent l="0" t="0" r="0" b="0"/>
+            <wp:docPr id="34" name="Imagen 15"/>
+            <wp:cNvGraphicFramePr>
+              <a:graphicFrameLocks xmlns:a="http://schemas.openxmlformats.org/drawingml/2006/main" noChangeAspect="1"/>
+            </wp:cNvGraphicFramePr>
+            <a:graphic xmlns:a="http://schemas.openxmlformats.org/drawingml/2006/main">
+              <a:graphicData uri="http://schemas.openxmlformats.org/drawingml/2006/picture">
+                <pic:pic xmlns:pic="http://schemas.openxmlformats.org/drawingml/2006/picture">
+                  <pic:nvPicPr>
+                    <pic:cNvPr id="15" name="Picture 15" descr="/Users/robertovelasquezdean/Library/Group Containers/L48J367XN4.com.infraware.PolarisOffice/EngineTemp/2398/fImage42686349754.png"/>
+                    <pic:cNvPicPr>
+                      <a:picLocks noChangeAspect="1" noChangeArrowheads="1"/>
+                    </pic:cNvPicPr>
+                  </pic:nvPicPr>
+                  <pic:blipFill>
+                    <a:blip r:embed="rId19">
+                      <a:extLst>
+                        <a:ext uri="{28A0092B-C50C-407E-A947-70E740481C1C}">
+                          <a14:useLocalDpi xmlns:a14="http://schemas.microsoft.com/office/drawing/2010/main" val="0"/>
+                        </a:ext>
+                      </a:extLst>
+                    </a:blip>
+                    <a:stretch>
+                      <a:fillRect/>
+                    </a:stretch>
+                  </pic:blipFill>
+                  <pic:spPr>
+                    <a:xfrm>
+                      <a:off x="0" y="0"/>
+                      <a:ext cx="5732145" cy="1711960"/>
+                    </a:xfrm>
+                    <a:prstGeom prst="rect"/>
+                    <a:ln cap="flat"/>
+                  </pic:spPr>
+                </pic:pic>
+              </a:graphicData>
+            </a:graphic>
+          </wp:inline>
+        </w:drawing>
+      </w:r>
+    </w:p>
+    <w:p>
+      <w:pPr>
+        <w:numPr>
+          <w:ilvl w:val="0"/>
+          <w:numId w:val="0"/>
+        </w:numPr>
+        <w:jc w:val="both"/>
+        <w:spacing w:lineRule="auto" w:line="259" w:before="0" w:after="160"/>
+        <w:widowControl w:val="1"/>
+        <w:ind w:right="0" w:left="0" w:firstLine="0"/>
+        <w:rPr>
+          <w:i w:val="0"/>
+          <w:b w:val="0"/>
+          <w:color w:val="auto"/>
+          <w:sz w:val="20"/>
+          <w:szCs w:val="20"/>
+          <w:rFonts w:ascii="Times New Roman" w:eastAsia="Times New Roman" w:hAnsi="Times New Roman" w:hint="default"/>
+        </w:rPr>
+        <w:wordWrap w:val="0"/>
+        <w:autoSpaceDE w:val="0"/>
+        <w:autoSpaceDN w:val="0"/>
+      </w:pPr>
+      <w:r>
+        <w:rPr>
+          <w:i w:val="0"/>
+          <w:b w:val="0"/>
+          <w:color w:val="auto"/>
+          <w:sz w:val="20"/>
+          <w:szCs w:val="20"/>
+          <w:rFonts w:ascii="Times New Roman" w:eastAsia="Times New Roman" w:hAnsi="Times New Roman" w:hint="default"/>
+        </w:rPr>
+        <w:t xml:space="preserve">La anterior imagen significa que ha registrado con exito su llave pública SSH en GitHub. </w:t>
+      </w:r>
+      <w:r>
+        <w:rPr>
+          <w:i w:val="1"/>
+          <w:b w:val="0"/>
+          <w:color w:val="auto"/>
+          <w:sz w:val="20"/>
+          <w:szCs w:val="20"/>
+          <w:rFonts w:ascii="Times New Roman" w:eastAsia="Times New Roman" w:hAnsi="Times New Roman" w:hint="default"/>
+        </w:rPr>
+        <w:t xml:space="preserve">“Never used” </w:t>
+      </w:r>
+      <w:r>
+        <w:rPr>
+          <w:i w:val="0"/>
+          <w:b w:val="0"/>
+          <w:color w:val="auto"/>
+          <w:sz w:val="20"/>
+          <w:szCs w:val="20"/>
+          <w:rFonts w:ascii="Times New Roman" w:eastAsia="Times New Roman" w:hAnsi="Times New Roman" w:hint="default"/>
+        </w:rPr>
+        <w:t xml:space="preserve">significa que nunca ha sido usada y </w:t>
+      </w:r>
+      <w:r>
+        <w:rPr>
+          <w:i w:val="1"/>
+          <w:b w:val="0"/>
+          <w:color w:val="auto"/>
+          <w:sz w:val="20"/>
+          <w:szCs w:val="20"/>
+          <w:rFonts w:ascii="Times New Roman" w:eastAsia="Times New Roman" w:hAnsi="Times New Roman" w:hint="default"/>
+        </w:rPr>
+        <w:t xml:space="preserve">“Delete” </w:t>
+      </w:r>
+      <w:r>
+        <w:rPr>
+          <w:i w:val="0"/>
+          <w:b w:val="0"/>
+          <w:color w:val="auto"/>
+          <w:sz w:val="20"/>
+          <w:szCs w:val="20"/>
+          <w:rFonts w:ascii="Times New Roman" w:eastAsia="Times New Roman" w:hAnsi="Times New Roman" w:hint="default"/>
+        </w:rPr>
+        <w:t xml:space="preserve">que puede ser borrada.</w:t>
+      </w:r>
+    </w:p>
+    <w:p>
+      <w:pPr>
+        <w:numPr>
+          <w:ilvl w:val="0"/>
+          <w:numId w:val="0"/>
+        </w:numPr>
+        <w:jc w:val="both"/>
+        <w:spacing w:lineRule="auto" w:line="259" w:before="0" w:after="160"/>
+        <w:widowControl w:val="1"/>
+        <w:ind w:right="0" w:left="0" w:firstLine="0"/>
+        <w:rPr>
+          <w:i w:val="1"/>
+          <w:b w:val="0"/>
+          <w:color w:val="auto"/>
+          <w:sz w:val="20"/>
+          <w:szCs w:val="20"/>
+          <w:rFonts w:ascii="Times New Roman" w:eastAsia="Times New Roman" w:hAnsi="Times New Roman" w:hint="default"/>
+        </w:rPr>
+        <w:wordWrap w:val="0"/>
+        <w:autoSpaceDE w:val="0"/>
+        <w:autoSpaceDN w:val="0"/>
+      </w:pPr>
+      <w:r>
+        <w:rPr>
+          <w:i w:val="0"/>
+          <w:b w:val="0"/>
+          <w:color w:val="auto"/>
+          <w:sz w:val="20"/>
+          <w:szCs w:val="20"/>
+          <w:rFonts w:ascii="Times New Roman" w:eastAsia="Times New Roman" w:hAnsi="Times New Roman" w:hint="default"/>
+        </w:rPr>
+        <w:t xml:space="preserve">Luego, debe situarse en el repositorio de GitHub de su interés; y, si desea asegurarlo con una llave </w:t>
+      </w:r>
+      <w:r>
+        <w:rPr>
+          <w:i w:val="1"/>
+          <w:b w:val="0"/>
+          <w:color w:val="auto"/>
+          <w:sz w:val="20"/>
+          <w:szCs w:val="20"/>
+          <w:rFonts w:ascii="Times New Roman" w:eastAsia="Times New Roman" w:hAnsi="Times New Roman" w:hint="default"/>
+        </w:rPr>
+        <w:t>SSH</w:t>
+      </w:r>
+      <w:r>
+        <w:rPr>
+          <w:i w:val="0"/>
+          <w:b w:val="0"/>
+          <w:color w:val="auto"/>
+          <w:sz w:val="20"/>
+          <w:szCs w:val="20"/>
+          <w:rFonts w:ascii="Times New Roman" w:eastAsia="Times New Roman" w:hAnsi="Times New Roman" w:hint="default"/>
+        </w:rPr>
+        <w:t xml:space="preserve">, ya no </w:t>
+      </w:r>
+      <w:r>
+        <w:rPr>
+          <w:i w:val="0"/>
+          <w:b w:val="0"/>
+          <w:color w:val="auto"/>
+          <w:sz w:val="20"/>
+          <w:szCs w:val="20"/>
+          <w:rFonts w:ascii="Times New Roman" w:eastAsia="Times New Roman" w:hAnsi="Times New Roman" w:hint="default"/>
+        </w:rPr>
+        <w:t xml:space="preserve">más con </w:t>
+      </w:r>
+      <w:r>
+        <w:rPr>
+          <w:i w:val="1"/>
+          <w:b w:val="0"/>
+          <w:color w:val="auto"/>
+          <w:sz w:val="20"/>
+          <w:szCs w:val="20"/>
+          <w:rFonts w:ascii="Times New Roman" w:eastAsia="Times New Roman" w:hAnsi="Times New Roman" w:hint="default"/>
+        </w:rPr>
+        <w:t>HTTPS,</w:t>
+      </w:r>
+      <w:r>
+        <w:rPr>
+          <w:i w:val="0"/>
+          <w:b w:val="0"/>
+          <w:color w:val="auto"/>
+          <w:sz w:val="20"/>
+          <w:szCs w:val="20"/>
+          <w:rFonts w:ascii="Times New Roman" w:eastAsia="Times New Roman" w:hAnsi="Times New Roman" w:hint="default"/>
+        </w:rPr>
+        <w:t xml:space="preserve"> debe hacer lo siguiente: presione </w:t>
+      </w:r>
+      <w:r>
+        <w:rPr>
+          <w:i w:val="1"/>
+          <w:b w:val="0"/>
+          <w:color w:val="auto"/>
+          <w:sz w:val="20"/>
+          <w:szCs w:val="20"/>
+          <w:rFonts w:ascii="Times New Roman" w:eastAsia="Times New Roman" w:hAnsi="Times New Roman" w:hint="default"/>
+        </w:rPr>
+        <w:t xml:space="preserve">Code </w:t>
+      </w:r>
+      <w:r>
+        <w:rPr>
+          <w:i w:val="0"/>
+          <w:b w:val="0"/>
+          <w:color w:val="auto"/>
+          <w:sz w:val="20"/>
+          <w:szCs w:val="20"/>
+          <w:rFonts w:ascii="Times New Roman" w:eastAsia="Times New Roman" w:hAnsi="Times New Roman" w:hint="default"/>
+        </w:rPr>
+        <w:t xml:space="preserve">y luego vayase a </w:t>
+      </w:r>
+      <w:r>
+        <w:rPr>
+          <w:i w:val="1"/>
+          <w:b w:val="0"/>
+          <w:color w:val="auto"/>
+          <w:sz w:val="20"/>
+          <w:szCs w:val="20"/>
+          <w:rFonts w:ascii="Times New Roman" w:eastAsia="Times New Roman" w:hAnsi="Times New Roman" w:hint="default"/>
+        </w:rPr>
+        <w:t xml:space="preserve">SSH, </w:t>
+      </w:r>
+      <w:r>
+        <w:rPr>
+          <w:i w:val="0"/>
+          <w:b w:val="0"/>
+          <w:color w:val="auto"/>
+          <w:sz w:val="20"/>
+          <w:szCs w:val="20"/>
+          <w:rFonts w:ascii="Times New Roman" w:eastAsia="Times New Roman" w:hAnsi="Times New Roman" w:hint="default"/>
+        </w:rPr>
+        <w:t xml:space="preserve">tal que así: </w:t>
+      </w:r>
+    </w:p>
+    <w:p>
+      <w:pPr>
+        <w:numPr>
+          <w:ilvl w:val="0"/>
+          <w:numId w:val="0"/>
+        </w:numPr>
+        <w:jc w:val="both"/>
+        <w:spacing w:lineRule="auto" w:line="259" w:before="0" w:after="160"/>
+        <w:widowControl w:val="1"/>
+        <w:ind w:right="0" w:left="0" w:firstLine="0"/>
+        <w:rPr>
+          <w:i w:val="0"/>
+          <w:b w:val="0"/>
+          <w:color w:val="auto"/>
+          <w:sz w:val="20"/>
+          <w:szCs w:val="20"/>
+          <w:rFonts w:ascii="Times New Roman" w:eastAsia="Times New Roman" w:hAnsi="Times New Roman" w:hint="default"/>
+        </w:rPr>
+        <w:wordWrap w:val="0"/>
+        <w:autoSpaceDE w:val="0"/>
+        <w:autoSpaceDN w:val="0"/>
+      </w:pPr>
+      <w:r>
+        <w:rPr>
+          <w:sz w:val="20"/>
+        </w:rPr>
+        <w:drawing>
+          <wp:inline distT="0" distB="0" distL="0" distR="0">
+            <wp:extent cx="2679700" cy="1249680"/>
+            <wp:effectExtent l="0" t="0" r="0" b="0"/>
+            <wp:docPr id="35" name="Imagen 16"/>
+            <wp:cNvGraphicFramePr>
+              <a:graphicFrameLocks xmlns:a="http://schemas.openxmlformats.org/drawingml/2006/main" noChangeAspect="1"/>
+            </wp:cNvGraphicFramePr>
+            <a:graphic xmlns:a="http://schemas.openxmlformats.org/drawingml/2006/main">
+              <a:graphicData uri="http://schemas.openxmlformats.org/drawingml/2006/picture">
+                <pic:pic xmlns:pic="http://schemas.openxmlformats.org/drawingml/2006/picture">
+                  <pic:nvPicPr>
+                    <pic:cNvPr id="16" name="Picture 16" descr="/Users/robertovelasquezdean/Library/Group Containers/L48J367XN4.com.infraware.PolarisOffice/EngineTemp/2398/fImage26840359814.png"/>
+                    <pic:cNvPicPr>
+                      <a:picLocks noChangeAspect="1" noChangeArrowheads="1"/>
+                    </pic:cNvPicPr>
+                  </pic:nvPicPr>
+                  <pic:blipFill>
+                    <a:blip r:embed="rId20">
+                      <a:extLst>
+                        <a:ext uri="{28A0092B-C50C-407E-A947-70E740481C1C}">
+                          <a14:useLocalDpi xmlns:a14="http://schemas.microsoft.com/office/drawing/2010/main" val="0"/>
+                        </a:ext>
+                      </a:extLst>
+                    </a:blip>
+                    <a:stretch>
+                      <a:fillRect/>
+                    </a:stretch>
+                  </pic:blipFill>
+                  <pic:spPr>
+                    <a:xfrm>
+                      <a:off x="0" y="0"/>
+                      <a:ext cx="2680335" cy="1250315"/>
+                    </a:xfrm>
+                    <a:prstGeom prst="rect"/>
+                    <a:ln cap="flat"/>
+                  </pic:spPr>
+                </pic:pic>
+              </a:graphicData>
+            </a:graphic>
+          </wp:inline>
+        </w:drawing>
+      </w:r>
+    </w:p>
+    <w:p>
+      <w:pPr>
+        <w:numPr>
+          <w:ilvl w:val="0"/>
+          <w:numId w:val="0"/>
+        </w:numPr>
+        <w:jc w:val="both"/>
+        <w:spacing w:lineRule="auto" w:line="259" w:before="0" w:after="160"/>
+        <w:widowControl w:val="1"/>
+        <w:ind w:right="0" w:left="0" w:firstLine="0"/>
+        <w:rPr>
+          <w:i w:val="1"/>
+          <w:b w:val="0"/>
+          <w:color w:val="auto"/>
+          <w:sz w:val="20"/>
+          <w:szCs w:val="20"/>
+          <w:rFonts w:ascii="Times New Roman" w:eastAsia="Times New Roman" w:hAnsi="Times New Roman" w:hint="default"/>
+        </w:rPr>
+        <w:wordWrap w:val="0"/>
+        <w:autoSpaceDE w:val="0"/>
+        <w:autoSpaceDN w:val="0"/>
+      </w:pPr>
+      <w:r>
+        <w:rPr>
+          <w:i w:val="0"/>
+          <w:b w:val="1"/>
+          <w:color w:val="auto"/>
+          <w:sz w:val="20"/>
+          <w:szCs w:val="20"/>
+          <w:rFonts w:ascii="Times New Roman" w:eastAsia="Times New Roman" w:hAnsi="Times New Roman" w:hint="default"/>
+        </w:rPr>
+        <w:t xml:space="preserve">Copiamos la URL contenida</w:t>
+      </w:r>
+      <w:r>
+        <w:rPr>
+          <w:i w:val="0"/>
+          <w:b w:val="0"/>
+          <w:color w:val="auto"/>
+          <w:sz w:val="20"/>
+          <w:szCs w:val="20"/>
+          <w:rFonts w:ascii="Times New Roman" w:eastAsia="Times New Roman" w:hAnsi="Times New Roman" w:hint="default"/>
+        </w:rPr>
+        <w:t xml:space="preserve"> y nos vamos de nuevo a nuestra terminal, puntualmente a donde tenemos situado, </w:t>
+      </w:r>
+      <w:r>
+        <w:rPr>
+          <w:i w:val="0"/>
+          <w:b w:val="1"/>
+          <w:color w:val="auto"/>
+          <w:sz w:val="20"/>
+          <w:szCs w:val="20"/>
+          <w:rFonts w:ascii="Times New Roman" w:eastAsia="Times New Roman" w:hAnsi="Times New Roman" w:hint="default"/>
+        </w:rPr>
+        <w:t xml:space="preserve">ahora sí</w:t>
+      </w:r>
+      <w:r>
+        <w:rPr>
+          <w:i w:val="0"/>
+          <w:b w:val="0"/>
+          <w:color w:val="auto"/>
+          <w:sz w:val="20"/>
+          <w:szCs w:val="20"/>
+          <w:rFonts w:ascii="Times New Roman" w:eastAsia="Times New Roman" w:hAnsi="Times New Roman" w:hint="default"/>
+        </w:rPr>
+        <w:t xml:space="preserve">, </w:t>
+      </w:r>
+      <w:r>
+        <w:rPr>
+          <w:i w:val="0"/>
+          <w:b w:val="1"/>
+          <w:color w:val="auto"/>
+          <w:sz w:val="20"/>
+          <w:szCs w:val="20"/>
+          <w:rFonts w:ascii="Times New Roman" w:eastAsia="Times New Roman" w:hAnsi="Times New Roman" w:hint="default"/>
+        </w:rPr>
+        <w:t xml:space="preserve">nuestro repositorio local</w:t>
+      </w:r>
+      <w:r>
+        <w:rPr>
+          <w:i w:val="0"/>
+          <w:b w:val="0"/>
+          <w:color w:val="auto"/>
+          <w:sz w:val="20"/>
+          <w:szCs w:val="20"/>
+          <w:rFonts w:ascii="Times New Roman" w:eastAsia="Times New Roman" w:hAnsi="Times New Roman" w:hint="default"/>
+        </w:rPr>
+        <w:t xml:space="preserve">: el que está vinculado con el repositorio remoto de GitHub de interés (que </w:t>
+      </w:r>
+      <w:r>
+        <w:rPr>
+          <w:i w:val="0"/>
+          <w:b w:val="0"/>
+          <w:color w:val="auto"/>
+          <w:sz w:val="20"/>
+          <w:szCs w:val="20"/>
+          <w:rFonts w:ascii="Times New Roman" w:eastAsia="Times New Roman" w:hAnsi="Times New Roman" w:hint="default"/>
+        </w:rPr>
+        <w:t xml:space="preserve">acaba de copiarle la URL de SSH)</w:t>
+      </w:r>
+    </w:p>
+    <w:p>
+      <w:pPr>
+        <w:numPr>
+          <w:ilvl w:val="0"/>
+          <w:numId w:val="0"/>
+        </w:numPr>
+        <w:jc w:val="both"/>
+        <w:spacing w:lineRule="auto" w:line="259" w:before="0" w:after="160"/>
+        <w:widowControl w:val="1"/>
+        <w:ind w:right="0" w:left="0" w:firstLine="0"/>
+        <w:rPr>
+          <w:i w:val="1"/>
+          <w:b w:val="1"/>
+          <w:color w:val="auto"/>
+          <w:sz w:val="20"/>
+          <w:szCs w:val="20"/>
+          <w:rFonts w:ascii="Times New Roman" w:eastAsia="Times New Roman" w:hAnsi="Times New Roman" w:hint="default"/>
+        </w:rPr>
+        <w:wordWrap w:val="0"/>
+        <w:autoSpaceDE w:val="0"/>
+        <w:autoSpaceDN w:val="0"/>
+      </w:pPr>
+      <w:r>
+        <w:rPr>
+          <w:i w:val="0"/>
+          <w:b w:val="0"/>
+          <w:color w:val="auto"/>
+          <w:sz w:val="20"/>
+          <w:szCs w:val="20"/>
+          <w:rFonts w:ascii="Times New Roman" w:eastAsia="Times New Roman" w:hAnsi="Times New Roman" w:hint="default"/>
+        </w:rPr>
+        <w:t xml:space="preserve">Estando ahí, en su repositorio local de interés, debe ejecutar el siguiente comando: </w:t>
+      </w:r>
+      <w:r>
+        <w:rPr>
+          <w:i w:val="1"/>
+          <w:b w:val="1"/>
+          <w:color w:val="auto"/>
+          <w:sz w:val="20"/>
+          <w:szCs w:val="20"/>
+          <w:rFonts w:ascii="Times New Roman" w:eastAsia="Times New Roman" w:hAnsi="Times New Roman" w:hint="default"/>
+        </w:rPr>
+        <w:t xml:space="preserve">git remote -v</w:t>
+      </w:r>
+    </w:p>
+    <w:p>
+      <w:pPr>
+        <w:numPr>
+          <w:ilvl w:val="0"/>
+          <w:numId w:val="0"/>
+        </w:numPr>
+        <w:jc w:val="both"/>
+        <w:spacing w:lineRule="auto" w:line="259" w:before="0" w:after="160"/>
+        <w:widowControl w:val="1"/>
+        <w:ind w:right="0" w:left="0" w:firstLine="0"/>
+        <w:rPr>
+          <w:i w:val="0"/>
+          <w:b w:val="0"/>
+          <w:color w:val="auto"/>
+          <w:sz w:val="20"/>
+          <w:szCs w:val="20"/>
+          <w:rFonts w:ascii="Times New Roman" w:eastAsia="Times New Roman" w:hAnsi="Times New Roman" w:hint="default"/>
+        </w:rPr>
+        <w:wordWrap w:val="0"/>
+        <w:autoSpaceDE w:val="0"/>
+        <w:autoSpaceDN w:val="0"/>
+      </w:pPr>
+      <w:r>
+        <w:rPr>
+          <w:i w:val="1"/>
+          <w:b w:val="0"/>
+          <w:color w:val="auto"/>
+          <w:sz w:val="20"/>
+          <w:szCs w:val="20"/>
+          <w:rFonts w:ascii="Times New Roman" w:eastAsia="Times New Roman" w:hAnsi="Times New Roman" w:hint="default"/>
+        </w:rPr>
+        <w:t xml:space="preserve">git remote -v</w:t>
+      </w:r>
+      <w:r>
+        <w:rPr>
+          <w:i w:val="0"/>
+          <w:b w:val="0"/>
+          <w:color w:val="auto"/>
+          <w:sz w:val="20"/>
+          <w:szCs w:val="20"/>
+          <w:rFonts w:ascii="Times New Roman" w:eastAsia="Times New Roman" w:hAnsi="Times New Roman" w:hint="default"/>
+        </w:rPr>
+        <w:t xml:space="preserve"> lo que nos muestra es la URL actual de nuestro repositorio local de interés; lo que queremos es, </w:t>
+      </w:r>
+      <w:r>
+        <w:rPr>
+          <w:i w:val="0"/>
+          <w:b w:val="0"/>
+          <w:color w:val="auto"/>
+          <w:sz w:val="20"/>
+          <w:szCs w:val="20"/>
+          <w:rFonts w:ascii="Times New Roman" w:eastAsia="Times New Roman" w:hAnsi="Times New Roman" w:hint="default"/>
+        </w:rPr>
+        <w:t xml:space="preserve">justamente, cambiarlo por la URL SSH del repositorio remoto, de interés, de GitHub. Veamos el proceso paso a </w:t>
+      </w:r>
+      <w:r>
+        <w:rPr>
+          <w:i w:val="0"/>
+          <w:b w:val="0"/>
+          <w:color w:val="auto"/>
+          <w:sz w:val="20"/>
+          <w:szCs w:val="20"/>
+          <w:rFonts w:ascii="Times New Roman" w:eastAsia="Times New Roman" w:hAnsi="Times New Roman" w:hint="default"/>
+        </w:rPr>
+        <w:t>paso:</w:t>
+      </w:r>
+    </w:p>
+    <w:p>
+      <w:pPr>
+        <w:numPr>
+          <w:ilvl w:val="0"/>
+          <w:numId w:val="0"/>
+        </w:numPr>
+        <w:jc w:val="both"/>
+        <w:spacing w:lineRule="auto" w:line="259" w:before="0" w:after="160"/>
+        <w:widowControl w:val="1"/>
+        <w:ind w:right="0" w:left="0" w:firstLine="0"/>
+        <w:rPr>
+          <w:i w:val="0"/>
+          <w:b w:val="0"/>
+          <w:color w:val="auto"/>
+          <w:sz w:val="20"/>
+          <w:szCs w:val="20"/>
+          <w:rFonts w:ascii="Times New Roman" w:eastAsia="Times New Roman" w:hAnsi="Times New Roman" w:hint="default"/>
+        </w:rPr>
+        <w:wordWrap w:val="0"/>
+        <w:autoSpaceDE w:val="0"/>
+        <w:autoSpaceDN w:val="0"/>
+      </w:pPr>
+      <w:r>
+        <w:rPr>
+          <w:sz w:val="20"/>
+        </w:rPr>
+        <w:drawing>
+          <wp:inline distT="0" distB="0" distL="0" distR="0">
+            <wp:extent cx="4772025" cy="571500"/>
+            <wp:effectExtent l="0" t="0" r="0" b="0"/>
+            <wp:docPr id="36" name="Imagen 17"/>
+            <wp:cNvGraphicFramePr>
+              <a:graphicFrameLocks xmlns:a="http://schemas.openxmlformats.org/drawingml/2006/main" noChangeAspect="1"/>
+            </wp:cNvGraphicFramePr>
+            <a:graphic xmlns:a="http://schemas.openxmlformats.org/drawingml/2006/main">
+              <a:graphicData uri="http://schemas.openxmlformats.org/drawingml/2006/picture">
+                <pic:pic xmlns:pic="http://schemas.openxmlformats.org/drawingml/2006/picture">
+                  <pic:nvPicPr>
+                    <pic:cNvPr id="17" name="Picture 17" descr="/Users/robertovelasquezdean/Library/Group Containers/L48J367XN4.com.infraware.PolarisOffice/EngineTemp/2398/fImage17582362615.png"/>
+                    <pic:cNvPicPr>
+                      <a:picLocks noChangeAspect="1" noChangeArrowheads="1"/>
+                    </pic:cNvPicPr>
+                  </pic:nvPicPr>
+                  <pic:blipFill>
+                    <a:blip r:embed="rId21">
+                      <a:extLst>
+                        <a:ext uri="{28A0092B-C50C-407E-A947-70E740481C1C}">
+                          <a14:useLocalDpi xmlns:a14="http://schemas.microsoft.com/office/drawing/2010/main" val="0"/>
+                        </a:ext>
+                      </a:extLst>
+                    </a:blip>
+                    <a:stretch>
+                      <a:fillRect/>
+                    </a:stretch>
+                  </pic:blipFill>
+                  <pic:spPr>
+                    <a:xfrm>
+                      <a:off x="0" y="0"/>
+                      <a:ext cx="4772660" cy="572135"/>
+                    </a:xfrm>
+                    <a:prstGeom prst="rect"/>
+                    <a:ln cap="flat"/>
+                  </pic:spPr>
+                </pic:pic>
+              </a:graphicData>
+            </a:graphic>
+          </wp:inline>
+        </w:drawing>
+      </w:r>
+    </w:p>
+    <w:p>
+      <w:pPr>
+        <w:numPr>
+          <w:ilvl w:val="0"/>
+          <w:numId w:val="0"/>
+        </w:numPr>
+        <w:jc w:val="both"/>
+        <w:spacing w:lineRule="auto" w:line="259" w:before="0" w:after="160"/>
+        <w:widowControl w:val="1"/>
+        <w:ind w:right="0" w:left="0" w:firstLine="0"/>
+        <w:rPr>
+          <w:i w:val="0"/>
+          <w:b w:val="0"/>
+          <w:color w:val="auto"/>
+          <w:sz w:val="20"/>
+          <w:szCs w:val="20"/>
+          <w:rFonts w:ascii="Times New Roman" w:eastAsia="Times New Roman" w:hAnsi="Times New Roman" w:hint="default"/>
+        </w:rPr>
+        <w:wordWrap w:val="0"/>
+        <w:autoSpaceDE w:val="0"/>
+        <w:autoSpaceDN w:val="0"/>
+      </w:pPr>
+      <w:r>
+        <w:rPr>
+          <w:i w:val="0"/>
+          <w:b w:val="0"/>
+          <w:color w:val="auto"/>
+          <w:sz w:val="20"/>
+          <w:szCs w:val="20"/>
+          <w:rFonts w:ascii="Times New Roman" w:eastAsia="Times New Roman" w:hAnsi="Times New Roman" w:hint="default"/>
+        </w:rPr>
+        <w:t xml:space="preserve">Tenemos que nos salen dos repositorios con nombre de </w:t>
+      </w:r>
+      <w:r>
+        <w:rPr>
+          <w:i w:val="1"/>
+          <w:b w:val="0"/>
+          <w:color w:val="auto"/>
+          <w:sz w:val="20"/>
+          <w:szCs w:val="20"/>
+          <w:rFonts w:ascii="Times New Roman" w:eastAsia="Times New Roman" w:hAnsi="Times New Roman" w:hint="default"/>
+        </w:rPr>
+        <w:t xml:space="preserve">origin, </w:t>
+      </w:r>
+      <w:r>
+        <w:rPr>
+          <w:i w:val="0"/>
+          <w:b w:val="0"/>
+          <w:color w:val="auto"/>
+          <w:sz w:val="20"/>
+          <w:szCs w:val="20"/>
+          <w:rFonts w:ascii="Times New Roman" w:eastAsia="Times New Roman" w:hAnsi="Times New Roman" w:hint="default"/>
+        </w:rPr>
+        <w:t xml:space="preserve">este nombre nos interesa; ya que, necesitamos </w:t>
+      </w:r>
+      <w:r>
+        <w:rPr>
+          <w:i w:val="0"/>
+          <w:b w:val="0"/>
+          <w:color w:val="auto"/>
+          <w:sz w:val="20"/>
+          <w:szCs w:val="20"/>
+          <w:rFonts w:ascii="Times New Roman" w:eastAsia="Times New Roman" w:hAnsi="Times New Roman" w:hint="default"/>
+        </w:rPr>
+        <w:t xml:space="preserve">reemplazar las URL de todos los repositorios locales </w:t>
+      </w:r>
+      <w:r>
+        <w:rPr>
+          <w:i w:val="1"/>
+          <w:b w:val="0"/>
+          <w:color w:val="auto"/>
+          <w:sz w:val="20"/>
+          <w:szCs w:val="20"/>
+          <w:rFonts w:ascii="Times New Roman" w:eastAsia="Times New Roman" w:hAnsi="Times New Roman" w:hint="default"/>
+        </w:rPr>
+        <w:t xml:space="preserve">(los Origin’s)</w:t>
+      </w:r>
+      <w:r>
+        <w:rPr>
+          <w:i w:val="0"/>
+          <w:b w:val="0"/>
+          <w:color w:val="auto"/>
+          <w:sz w:val="20"/>
+          <w:szCs w:val="20"/>
+          <w:rFonts w:ascii="Times New Roman" w:eastAsia="Times New Roman" w:hAnsi="Times New Roman" w:hint="default"/>
+        </w:rPr>
+        <w:t xml:space="preserve"> por la URL SSH copiada... ejecutando el </w:t>
+      </w:r>
+      <w:r>
+        <w:rPr>
+          <w:i w:val="0"/>
+          <w:b w:val="0"/>
+          <w:color w:val="auto"/>
+          <w:sz w:val="20"/>
+          <w:szCs w:val="20"/>
+          <w:rFonts w:ascii="Times New Roman" w:eastAsia="Times New Roman" w:hAnsi="Times New Roman" w:hint="default"/>
+        </w:rPr>
+        <w:t xml:space="preserve">siguiente comando: </w:t>
+      </w:r>
+      <w:r>
+        <w:rPr>
+          <w:i w:val="1"/>
+          <w:b w:val="1"/>
+          <w:color w:val="auto"/>
+          <w:sz w:val="20"/>
+          <w:szCs w:val="20"/>
+          <w:rFonts w:ascii="Times New Roman" w:eastAsia="Times New Roman" w:hAnsi="Times New Roman" w:hint="default"/>
+        </w:rPr>
+        <w:t xml:space="preserve">git remote set-url origin + pega </w:t>
+      </w:r>
+      <w:r>
+        <w:rPr>
+          <w:i w:val="0"/>
+          <w:b w:val="1"/>
+          <w:color w:val="auto"/>
+          <w:sz w:val="20"/>
+          <w:szCs w:val="20"/>
+          <w:rFonts w:ascii="Times New Roman" w:eastAsia="Times New Roman" w:hAnsi="Times New Roman" w:hint="default"/>
+        </w:rPr>
+        <w:t xml:space="preserve">la URL SSH del repositorio remoto de nuestro interés </w:t>
+      </w:r>
+      <w:r>
+        <w:rPr>
+          <w:i w:val="0"/>
+          <w:b w:val="1"/>
+          <w:color w:val="auto"/>
+          <w:sz w:val="20"/>
+          <w:szCs w:val="20"/>
+          <w:rFonts w:ascii="Times New Roman" w:eastAsia="Times New Roman" w:hAnsi="Times New Roman" w:hint="default"/>
+        </w:rPr>
+        <w:t xml:space="preserve">de GitHub (el que habíamos copiado anteriormente). </w:t>
+      </w:r>
+      <w:r>
+        <w:rPr>
+          <w:i w:val="0"/>
+          <w:b w:val="0"/>
+          <w:color w:val="auto"/>
+          <w:sz w:val="20"/>
+          <w:szCs w:val="20"/>
+          <w:rFonts w:ascii="Times New Roman" w:eastAsia="Times New Roman" w:hAnsi="Times New Roman" w:hint="default"/>
+        </w:rPr>
+        <w:t xml:space="preserve">Tal que así:</w:t>
+      </w:r>
+    </w:p>
+    <w:p>
+      <w:pPr>
+        <w:numPr>
+          <w:ilvl w:val="0"/>
+          <w:numId w:val="0"/>
+        </w:numPr>
+        <w:jc w:val="both"/>
+        <w:spacing w:lineRule="auto" w:line="259" w:before="0" w:after="160"/>
+        <w:widowControl w:val="1"/>
+        <w:ind w:right="0" w:left="0" w:firstLine="0"/>
+        <w:rPr>
+          <w:i w:val="0"/>
+          <w:b w:val="0"/>
+          <w:color w:val="auto"/>
+          <w:sz w:val="20"/>
+          <w:szCs w:val="20"/>
+          <w:rFonts w:ascii="Times New Roman" w:eastAsia="Times New Roman" w:hAnsi="Times New Roman" w:hint="default"/>
+        </w:rPr>
+        <w:wordWrap w:val="0"/>
+        <w:autoSpaceDE w:val="0"/>
+        <w:autoSpaceDN w:val="0"/>
+      </w:pPr>
+      <w:r>
+        <w:rPr>
+          <w:sz w:val="20"/>
+        </w:rPr>
+        <w:drawing>
+          <wp:inline distT="0" distB="0" distL="0" distR="0">
+            <wp:extent cx="5731510" cy="125095"/>
+            <wp:effectExtent l="0" t="0" r="0" b="0"/>
+            <wp:docPr id="38" name="Imagen 18"/>
+            <wp:cNvGraphicFramePr>
+              <a:graphicFrameLocks xmlns:a="http://schemas.openxmlformats.org/drawingml/2006/main" noChangeAspect="1"/>
+            </wp:cNvGraphicFramePr>
+            <a:graphic xmlns:a="http://schemas.openxmlformats.org/drawingml/2006/main">
+              <a:graphicData uri="http://schemas.openxmlformats.org/drawingml/2006/picture">
+                <pic:pic xmlns:pic="http://schemas.openxmlformats.org/drawingml/2006/picture">
+                  <pic:nvPicPr>
+                    <pic:cNvPr id="18" name="Picture 18" descr="/Users/robertovelasquezdean/Library/Group Containers/L48J367XN4.com.infraware.PolarisOffice/EngineTemp/2398/fImage12780386537.png"/>
+                    <pic:cNvPicPr>
+                      <a:picLocks noChangeAspect="1" noChangeArrowheads="1"/>
+                    </pic:cNvPicPr>
+                  </pic:nvPicPr>
+                  <pic:blipFill>
+                    <a:blip r:embed="rId22">
+                      <a:extLst>
+                        <a:ext uri="{28A0092B-C50C-407E-A947-70E740481C1C}">
+                          <a14:useLocalDpi xmlns:a14="http://schemas.microsoft.com/office/drawing/2010/main" val="0"/>
+                        </a:ext>
+                      </a:extLst>
+                    </a:blip>
+                    <a:stretch>
+                      <a:fillRect/>
+                    </a:stretch>
+                  </pic:blipFill>
+                  <pic:spPr>
+                    <a:xfrm>
+                      <a:off x="0" y="0"/>
+                      <a:ext cx="5732145" cy="125730"/>
+                    </a:xfrm>
+                    <a:prstGeom prst="rect"/>
+                    <a:ln cap="flat"/>
+                  </pic:spPr>
+                </pic:pic>
+              </a:graphicData>
+            </a:graphic>
+          </wp:inline>
+        </w:drawing>
+      </w:r>
+    </w:p>
+    <w:p>
+      <w:pPr>
+        <w:numPr>
+          <w:ilvl w:val="0"/>
+          <w:numId w:val="0"/>
+        </w:numPr>
+        <w:jc w:val="both"/>
+        <w:spacing w:lineRule="auto" w:line="259" w:before="0" w:after="160"/>
+        <w:widowControl w:val="1"/>
+        <w:ind w:right="0" w:left="0" w:firstLine="0"/>
+        <w:rPr>
+          <w:i w:val="1"/>
+          <w:b w:val="0"/>
+          <w:color w:val="auto"/>
+          <w:sz w:val="20"/>
+          <w:szCs w:val="20"/>
+          <w:rFonts w:ascii="Times New Roman" w:eastAsia="Times New Roman" w:hAnsi="Times New Roman" w:hint="default"/>
+        </w:rPr>
+        <w:wordWrap w:val="0"/>
+        <w:autoSpaceDE w:val="0"/>
+        <w:autoSpaceDN w:val="0"/>
+      </w:pPr>
+      <w:r>
+        <w:rPr>
+          <w:i w:val="1"/>
+          <w:b w:val="0"/>
+          <w:color w:val="auto"/>
+          <w:sz w:val="20"/>
+          <w:szCs w:val="20"/>
+          <w:rFonts w:ascii="Times New Roman" w:eastAsia="Times New Roman" w:hAnsi="Times New Roman" w:hint="default"/>
+        </w:rPr>
+        <w:t xml:space="preserve">Con este cambio, ya no tenemos una URL en protocolo HTTPS (ya no en nuestro repositorio remoto de interés); </w:t>
+      </w:r>
+      <w:r>
+        <w:rPr>
+          <w:i w:val="1"/>
+          <w:b w:val="0"/>
+          <w:color w:val="auto"/>
+          <w:sz w:val="20"/>
+          <w:szCs w:val="20"/>
+          <w:rFonts w:ascii="Times New Roman" w:eastAsia="Times New Roman" w:hAnsi="Times New Roman" w:hint="default"/>
+        </w:rPr>
+        <w:t xml:space="preserve">sino que, hemos pasado nuestra URL a protocolo SSH. </w:t>
+      </w:r>
+      <w:r>
+        <w:rPr>
+          <w:i w:val="0"/>
+          <w:b w:val="0"/>
+          <w:color w:val="auto"/>
+          <w:sz w:val="20"/>
+          <w:szCs w:val="20"/>
+          <w:rFonts w:ascii="Times New Roman" w:eastAsia="Times New Roman" w:hAnsi="Times New Roman" w:hint="default"/>
+        </w:rPr>
+        <w:t>Revisemos:</w:t>
+      </w:r>
+      <w:r>
+        <w:rPr>
+          <w:i w:val="1"/>
+          <w:b w:val="0"/>
+          <w:color w:val="auto"/>
+          <w:sz w:val="20"/>
+          <w:szCs w:val="20"/>
+          <w:rFonts w:ascii="Times New Roman" w:eastAsia="Times New Roman" w:hAnsi="Times New Roman" w:hint="default"/>
+        </w:rPr>
+        <w:t xml:space="preserve"> </w:t>
+      </w:r>
+    </w:p>
+    <w:p>
+      <w:pPr>
+        <w:numPr>
+          <w:ilvl w:val="0"/>
+          <w:numId w:val="0"/>
+        </w:numPr>
+        <w:jc w:val="both"/>
+        <w:spacing w:lineRule="auto" w:line="259" w:before="0" w:after="160"/>
+        <w:widowControl w:val="1"/>
+        <w:ind w:right="0" w:left="0" w:firstLine="0"/>
+        <w:rPr>
+          <w:i w:val="1"/>
+          <w:b w:val="0"/>
+          <w:color w:val="auto"/>
+          <w:sz w:val="20"/>
+          <w:szCs w:val="20"/>
+          <w:rFonts w:ascii="Times New Roman" w:eastAsia="Times New Roman" w:hAnsi="Times New Roman" w:hint="default"/>
+        </w:rPr>
+        <w:wordWrap w:val="0"/>
+        <w:autoSpaceDE w:val="0"/>
+        <w:autoSpaceDN w:val="0"/>
+      </w:pPr>
+      <w:r>
+        <w:rPr>
+          <w:sz w:val="20"/>
+        </w:rPr>
+        <w:drawing>
+          <wp:inline distT="0" distB="0" distL="0" distR="0">
+            <wp:extent cx="4514850" cy="561975"/>
+            <wp:effectExtent l="0" t="0" r="0" b="0"/>
+            <wp:docPr id="39" name="Imagen 19"/>
+            <wp:cNvGraphicFramePr>
+              <a:graphicFrameLocks xmlns:a="http://schemas.openxmlformats.org/drawingml/2006/main" noChangeAspect="1"/>
+            </wp:cNvGraphicFramePr>
+            <a:graphic xmlns:a="http://schemas.openxmlformats.org/drawingml/2006/main">
+              <a:graphicData uri="http://schemas.openxmlformats.org/drawingml/2006/picture">
+                <pic:pic xmlns:pic="http://schemas.openxmlformats.org/drawingml/2006/picture">
+                  <pic:nvPicPr>
+                    <pic:cNvPr id="19" name="Picture 19" descr="/Users/robertovelasquezdean/Library/Group Containers/L48J367XN4.com.infraware.PolarisOffice/EngineTemp/2398/fImage17347392966.png"/>
+                    <pic:cNvPicPr>
+                      <a:picLocks noChangeAspect="1" noChangeArrowheads="1"/>
+                    </pic:cNvPicPr>
+                  </pic:nvPicPr>
+                  <pic:blipFill>
+                    <a:blip r:embed="rId23">
+                      <a:extLst>
+                        <a:ext uri="{28A0092B-C50C-407E-A947-70E740481C1C}">
+                          <a14:useLocalDpi xmlns:a14="http://schemas.microsoft.com/office/drawing/2010/main" val="0"/>
+                        </a:ext>
+                      </a:extLst>
+                    </a:blip>
+                    <a:stretch>
+                      <a:fillRect/>
+                    </a:stretch>
+                  </pic:blipFill>
+                  <pic:spPr>
+                    <a:xfrm>
+                      <a:off x="0" y="0"/>
+                      <a:ext cx="4515485" cy="562610"/>
+                    </a:xfrm>
+                    <a:prstGeom prst="rect"/>
+                    <a:ln cap="flat"/>
+                  </pic:spPr>
+                </pic:pic>
+              </a:graphicData>
+            </a:graphic>
+          </wp:inline>
+        </w:drawing>
+      </w:r>
+    </w:p>
+    <w:p>
+      <w:pPr>
+        <w:numPr>
+          <w:ilvl w:val="0"/>
+          <w:numId w:val="0"/>
+        </w:numPr>
+        <w:jc w:val="both"/>
+        <w:spacing w:lineRule="auto" w:line="259" w:before="0" w:after="160"/>
+        <w:widowControl w:val="1"/>
+        <w:ind w:right="0" w:left="0" w:firstLine="0"/>
+        <w:rPr>
+          <w:i w:val="0"/>
+          <w:b w:val="0"/>
+          <w:color w:val="auto"/>
+          <w:sz w:val="20"/>
+          <w:szCs w:val="20"/>
+          <w:rFonts w:ascii="Times New Roman" w:eastAsia="Times New Roman" w:hAnsi="Times New Roman" w:hint="default"/>
+        </w:rPr>
+        <w:wordWrap w:val="0"/>
+        <w:autoSpaceDE w:val="0"/>
+        <w:autoSpaceDN w:val="0"/>
+      </w:pPr>
+      <w:r>
+        <w:rPr>
+          <w:i w:val="1"/>
+          <w:b w:val="0"/>
+          <w:color w:val="auto"/>
+          <w:sz w:val="20"/>
+          <w:szCs w:val="20"/>
+          <w:rFonts w:ascii="Times New Roman" w:eastAsia="Times New Roman" w:hAnsi="Times New Roman" w:hint="default"/>
+        </w:rPr>
+        <w:t xml:space="preserve">Si se da cuenta, ya no sale al inicio del repositorio “https://...”</w:t>
+      </w:r>
+      <w:r>
+        <w:rPr>
+          <w:i w:val="0"/>
+          <w:b w:val="0"/>
+          <w:color w:val="auto"/>
+          <w:sz w:val="20"/>
+          <w:szCs w:val="20"/>
+          <w:rFonts w:ascii="Times New Roman" w:eastAsia="Times New Roman" w:hAnsi="Times New Roman" w:hint="default"/>
+        </w:rPr>
+        <w:t xml:space="preserve">; es decir, ya no estamos bajo ese protocolo </w:t>
+      </w:r>
+      <w:r>
+        <w:rPr>
+          <w:i w:val="0"/>
+          <w:b w:val="0"/>
+          <w:color w:val="auto"/>
+          <w:sz w:val="20"/>
+          <w:szCs w:val="20"/>
+          <w:rFonts w:ascii="Times New Roman" w:eastAsia="Times New Roman" w:hAnsi="Times New Roman" w:hint="default"/>
+        </w:rPr>
+        <w:t xml:space="preserve">efectivamente. Listo, lo hemos logrado. </w:t>
+      </w:r>
+    </w:p>
+    <w:p>
+      <w:pPr>
+        <w:numPr>
+          <w:ilvl w:val="0"/>
+          <w:numId w:val="0"/>
+        </w:numPr>
+        <w:jc w:val="both"/>
+        <w:spacing w:lineRule="auto" w:line="259" w:before="0" w:after="160"/>
+        <w:widowControl w:val="1"/>
+        <w:ind w:right="0" w:left="0" w:firstLine="0"/>
+        <w:rPr>
+          <w:i w:val="0"/>
+          <w:b w:val="0"/>
+          <w:color w:val="auto"/>
+          <w:sz w:val="20"/>
+          <w:szCs w:val="20"/>
+          <w:rFonts w:ascii="Times New Roman" w:eastAsia="Times New Roman" w:hAnsi="Times New Roman" w:hint="default"/>
+        </w:rPr>
+        <w:wordWrap w:val="0"/>
+        <w:autoSpaceDE w:val="0"/>
+        <w:autoSpaceDN w:val="0"/>
+      </w:pPr>
+      <w:r>
+        <w:rPr>
+          <w:i w:val="0"/>
+          <w:b w:val="0"/>
+          <w:color w:val="auto"/>
+          <w:sz w:val="20"/>
+          <w:szCs w:val="20"/>
+          <w:rFonts w:ascii="Times New Roman" w:eastAsia="Times New Roman" w:hAnsi="Times New Roman" w:hint="default"/>
+        </w:rPr>
+        <w:t xml:space="preserve">Ahora, nos traemos esta última versión de nuestro repositorio remoto (ahora con protocolo SSH) a nuestro </w:t>
+      </w:r>
+      <w:r>
+        <w:rPr>
+          <w:i w:val="0"/>
+          <w:b w:val="0"/>
+          <w:color w:val="auto"/>
+          <w:sz w:val="20"/>
+          <w:szCs w:val="20"/>
+          <w:rFonts w:ascii="Times New Roman" w:eastAsia="Times New Roman" w:hAnsi="Times New Roman" w:hint="default"/>
+        </w:rPr>
+        <w:t xml:space="preserve">repositorio local, esto lo logra con el comando: </w:t>
+      </w:r>
+      <w:r>
+        <w:rPr>
+          <w:i w:val="1"/>
+          <w:b w:val="0"/>
+          <w:color w:val="auto"/>
+          <w:sz w:val="20"/>
+          <w:szCs w:val="20"/>
+          <w:rFonts w:ascii="Times New Roman" w:eastAsia="Times New Roman" w:hAnsi="Times New Roman" w:hint="default"/>
+        </w:rPr>
+        <w:t xml:space="preserve">git pull. </w:t>
+      </w:r>
+      <w:r>
+        <w:rPr>
+          <w:i w:val="0"/>
+          <w:b w:val="0"/>
+          <w:color w:val="auto"/>
+          <w:sz w:val="20"/>
+          <w:szCs w:val="20"/>
+          <w:rFonts w:ascii="Times New Roman" w:eastAsia="Times New Roman" w:hAnsi="Times New Roman" w:hint="default"/>
+        </w:rPr>
+        <w:t xml:space="preserve">Ejecute. </w:t>
+      </w:r>
+    </w:p>
+    <w:p>
+      <w:pPr>
+        <w:numPr>
+          <w:ilvl w:val="0"/>
+          <w:numId w:val="0"/>
+        </w:numPr>
+        <w:jc w:val="both"/>
+        <w:spacing w:lineRule="auto" w:line="259" w:before="0" w:after="160"/>
+        <w:widowControl w:val="1"/>
+        <w:ind w:right="0" w:left="0" w:firstLine="0"/>
+        <w:rPr>
+          <w:i w:val="0"/>
+          <w:b w:val="0"/>
+          <w:color w:val="auto"/>
+          <w:sz w:val="20"/>
+          <w:szCs w:val="20"/>
+          <w:rFonts w:ascii="Times New Roman" w:eastAsia="Times New Roman" w:hAnsi="Times New Roman" w:hint="default"/>
+        </w:rPr>
+        <w:wordWrap w:val="0"/>
+        <w:autoSpaceDE w:val="0"/>
+        <w:autoSpaceDN w:val="0"/>
+      </w:pPr>
+    </w:p>
+    <w:p>
+      <w:pPr>
+        <w:numPr>
+          <w:ilvl w:val="0"/>
+          <w:numId w:val="0"/>
+        </w:numPr>
+        <w:jc w:val="both"/>
+        <w:spacing w:lineRule="auto" w:line="259" w:before="0" w:after="160"/>
+        <w:widowControl w:val="1"/>
+        <w:ind w:right="0" w:left="0" w:firstLine="0"/>
+        <w:rPr>
+          <w:i w:val="1"/>
+          <w:b w:val="0"/>
+          <w:color w:val="auto"/>
+          <w:sz w:val="20"/>
+          <w:szCs w:val="20"/>
+          <w:rFonts w:ascii="Times New Roman" w:eastAsia="Times New Roman" w:hAnsi="Times New Roman" w:hint="default"/>
+        </w:rPr>
+        <w:wordWrap w:val="0"/>
+        <w:autoSpaceDE w:val="0"/>
+        <w:autoSpaceDN w:val="0"/>
+      </w:pPr>
+    </w:p>
+    <w:p>
+      <w:pPr>
+        <w:numPr>
+          <w:ilvl w:val="0"/>
+          <w:numId w:val="0"/>
+        </w:numPr>
+        <w:jc w:val="both"/>
+        <w:spacing w:lineRule="auto" w:line="259" w:before="0" w:after="160"/>
+        <w:widowControl w:val="1"/>
+        <w:ind w:right="0" w:left="0" w:firstLine="0"/>
+        <w:rPr>
+          <w:i w:val="1"/>
+          <w:b w:val="0"/>
+          <w:color w:val="auto"/>
+          <w:sz w:val="20"/>
+          <w:szCs w:val="20"/>
+          <w:rFonts w:ascii="Times New Roman" w:eastAsia="Times New Roman" w:hAnsi="Times New Roman" w:hint="default"/>
+        </w:rPr>
+        <w:wordWrap w:val="0"/>
+        <w:autoSpaceDE w:val="0"/>
+        <w:autoSpaceDN w:val="0"/>
+      </w:pPr>
+    </w:p>
+    <w:p>
+      <w:pPr>
+        <w:numPr>
+          <w:ilvl w:val="0"/>
+          <w:numId w:val="0"/>
+        </w:numPr>
+        <w:jc w:val="both"/>
+        <w:spacing w:lineRule="auto" w:line="259" w:before="0" w:after="160"/>
+        <w:widowControl w:val="1"/>
+        <w:ind w:right="0" w:left="0" w:firstLine="0"/>
+        <w:rPr>
+          <w:i w:val="1"/>
+          <w:b w:val="0"/>
+          <w:color w:val="auto"/>
+          <w:sz w:val="20"/>
+          <w:szCs w:val="20"/>
+          <w:rFonts w:ascii="Times New Roman" w:eastAsia="Times New Roman" w:hAnsi="Times New Roman" w:hint="default"/>
+        </w:rPr>
+        <w:wordWrap w:val="0"/>
+        <w:autoSpaceDE w:val="0"/>
+        <w:autoSpaceDN w:val="0"/>
+      </w:pPr>
+    </w:p>
+    <w:p>
+      <w:pPr>
+        <w:numPr>
+          <w:ilvl w:val="0"/>
+          <w:numId w:val="0"/>
+        </w:numPr>
+        <w:jc w:val="both"/>
+        <w:spacing w:lineRule="auto" w:line="259" w:before="0" w:after="160"/>
+        <w:widowControl w:val="1"/>
+        <w:ind w:right="0" w:left="0" w:firstLine="0"/>
+        <w:rPr>
+          <w:i w:val="0"/>
+          <w:b w:val="0"/>
+          <w:color w:val="auto"/>
+          <w:sz w:val="20"/>
+          <w:szCs w:val="20"/>
+          <w:rFonts w:ascii="Times New Roman" w:eastAsia="Times New Roman" w:hAnsi="Times New Roman" w:hint="default"/>
+        </w:rPr>
+        <w:wordWrap w:val="0"/>
+        <w:autoSpaceDE w:val="0"/>
+        <w:autoSpaceDN w:val="0"/>
+      </w:pPr>
+      <w:r>
+        <w:rPr>
+          <w:i w:val="1"/>
+          <w:b w:val="0"/>
+          <w:color w:val="auto"/>
+          <w:sz w:val="20"/>
+          <w:szCs w:val="20"/>
+          <w:rFonts w:ascii="Times New Roman" w:eastAsia="Times New Roman" w:hAnsi="Times New Roman" w:hint="default"/>
+        </w:rPr>
+        <w:t xml:space="preserve">un dato: ejecute comando en consola:</w:t>
+      </w:r>
+      <w:r>
+        <w:rPr>
+          <w:i w:val="0"/>
+          <w:b w:val="0"/>
+          <w:color w:val="auto"/>
+          <w:sz w:val="20"/>
+          <w:szCs w:val="20"/>
+          <w:rFonts w:ascii="Times New Roman" w:eastAsia="Times New Roman" w:hAnsi="Times New Roman" w:hint="default"/>
+        </w:rPr>
+        <w:t xml:space="preserve"> </w:t>
+      </w:r>
+      <w:r>
+        <w:rPr>
+          <w:i w:val="0"/>
+          <w:b w:val="1"/>
+          <w:color w:val="auto"/>
+          <w:sz w:val="20"/>
+          <w:szCs w:val="20"/>
+          <w:rFonts w:ascii="Times New Roman" w:eastAsia="Times New Roman" w:hAnsi="Times New Roman" w:hint="default"/>
+        </w:rPr>
+        <w:t xml:space="preserve">defaults write com.apple.finder AppleShowAllFiles TRUE</w:t>
+      </w:r>
+      <w:r>
+        <w:rPr>
+          <w:i w:val="0"/>
+          <w:b w:val="0"/>
+          <w:color w:val="auto"/>
+          <w:sz w:val="20"/>
+          <w:szCs w:val="20"/>
+          <w:rFonts w:ascii="Times New Roman" w:eastAsia="Times New Roman" w:hAnsi="Times New Roman" w:hint="default"/>
+        </w:rPr>
+        <w:t xml:space="preserve"> </w:t>
+      </w:r>
+      <w:r>
+        <w:rPr>
+          <w:i w:val="1"/>
+          <w:b w:val="0"/>
+          <w:color w:val="auto"/>
+          <w:sz w:val="20"/>
+          <w:szCs w:val="20"/>
+          <w:rFonts w:ascii="Times New Roman" w:eastAsia="Times New Roman" w:hAnsi="Times New Roman" w:hint="default"/>
+        </w:rPr>
+        <w:t xml:space="preserve">(presione </w:t>
+      </w:r>
+      <w:r>
+        <w:rPr>
+          <w:i w:val="1"/>
+          <w:b w:val="0"/>
+          <w:color w:val="auto"/>
+          <w:sz w:val="20"/>
+          <w:szCs w:val="20"/>
+          <w:rFonts w:ascii="Times New Roman" w:eastAsia="Times New Roman" w:hAnsi="Times New Roman" w:hint="default"/>
+        </w:rPr>
+        <w:t>Enter),</w:t>
+      </w:r>
+    </w:p>
+    <w:p>
+      <w:pPr>
+        <w:numPr>
+          <w:ilvl w:val="0"/>
+          <w:numId w:val="0"/>
+        </w:numPr>
+        <w:jc w:val="both"/>
+        <w:spacing w:lineRule="auto" w:line="259" w:before="0" w:after="160"/>
+        <w:widowControl w:val="1"/>
+        <w:ind w:right="0" w:left="0" w:firstLine="0"/>
+        <w:rPr>
+          <w:spacing w:val="0"/>
+          <w:vertAlign w:val="baseline"/>
+          <w:i w:val="1"/>
+          <w:b w:val="0"/>
+          <w:color w:val="auto"/>
+          <w:position w:val="0"/>
+          <w:sz w:val="20"/>
+          <w:szCs w:val="20"/>
+          <w:smallCaps w:val="0"/>
+          <w:rFonts w:ascii="Times New Roman" w:eastAsia="Times New Roman" w:hAnsi="Times New Roman" w:hint="default"/>
+        </w:rPr>
+        <w:wordWrap w:val="0"/>
+        <w:autoSpaceDE w:val="0"/>
+        <w:autoSpaceDN w:val="0"/>
+      </w:pPr>
+      <w:r>
+        <w:rPr>
+          <w:i w:val="1"/>
+          <w:b w:val="0"/>
+          <w:color w:val="auto"/>
+          <w:sz w:val="20"/>
+          <w:szCs w:val="20"/>
+          <w:rFonts w:ascii="Times New Roman" w:eastAsia="Times New Roman" w:hAnsi="Times New Roman" w:hint="default"/>
+        </w:rPr>
+        <w:t xml:space="preserve">luego ejecute comando:</w:t>
+      </w:r>
+      <w:r>
+        <w:rPr>
+          <w:i w:val="0"/>
+          <w:b w:val="0"/>
+          <w:color w:val="auto"/>
+          <w:sz w:val="20"/>
+          <w:szCs w:val="20"/>
+          <w:rFonts w:ascii="Times New Roman" w:eastAsia="Times New Roman" w:hAnsi="Times New Roman" w:hint="default"/>
+        </w:rPr>
+        <w:t xml:space="preserve"> </w:t>
+      </w:r>
+      <w:r>
+        <w:rPr>
+          <w:i w:val="0"/>
+          <w:b w:val="1"/>
+          <w:color w:val="auto"/>
+          <w:sz w:val="20"/>
+          <w:szCs w:val="20"/>
+          <w:rFonts w:ascii="Times New Roman" w:eastAsia="Times New Roman" w:hAnsi="Times New Roman" w:hint="default"/>
+        </w:rPr>
+        <w:t xml:space="preserve">KillAll Finder</w:t>
+      </w:r>
+      <w:r>
+        <w:rPr>
+          <w:i w:val="0"/>
+          <w:b w:val="0"/>
+          <w:color w:val="auto"/>
+          <w:sz w:val="20"/>
+          <w:szCs w:val="20"/>
+          <w:rFonts w:ascii="Times New Roman" w:eastAsia="Times New Roman" w:hAnsi="Times New Roman" w:hint="default"/>
+        </w:rPr>
+        <w:t xml:space="preserve"> </w:t>
+      </w:r>
+      <w:r>
+        <w:rPr>
+          <w:i w:val="1"/>
+          <w:b w:val="0"/>
+          <w:color w:val="auto"/>
+          <w:sz w:val="20"/>
+          <w:szCs w:val="20"/>
+          <w:rFonts w:ascii="Times New Roman" w:eastAsia="Times New Roman" w:hAnsi="Times New Roman" w:hint="default"/>
+        </w:rPr>
+        <w:t xml:space="preserve">(presione Enter). </w:t>
+      </w:r>
+      <w:r>
+        <w:rPr>
+          <w:i w:val="0"/>
+          <w:b w:val="0"/>
+          <w:color w:val="auto"/>
+          <w:sz w:val="20"/>
+          <w:szCs w:val="20"/>
+          <w:rFonts w:ascii="Times New Roman" w:eastAsia="Times New Roman" w:hAnsi="Times New Roman" w:hint="default"/>
+        </w:rPr>
+        <w:t xml:space="preserve">Todo este proceso para ver archivos ocultos. Sólo </w:t>
+      </w:r>
+      <w:r>
+        <w:rPr>
+          <w:i w:val="0"/>
+          <w:b w:val="0"/>
+          <w:color w:val="auto"/>
+          <w:sz w:val="20"/>
+          <w:szCs w:val="20"/>
+          <w:rFonts w:ascii="Times New Roman" w:eastAsia="Times New Roman" w:hAnsi="Times New Roman" w:hint="default"/>
+        </w:rPr>
+        <w:t xml:space="preserve">copie y pegue (y respete las mayusculas y minusculas).</w:t>
       </w:r>
     </w:p>
     <w:sectPr>

</xml_diff>

<commit_message>
avances en llaves SSH en GitHub
</commit_message>
<xml_diff>
--- a/Platzi/GIT:GITHUB/3. Trabajando con repositorios remotos en Github/git & github.docx
+++ b/Platzi/GIT:GITHUB/3. Trabajando con repositorios remotos en Github/git & github.docx
@@ -4288,6 +4288,105 @@
           </wp:inline>
         </w:drawing>
       </w:r>
+      <w:r>
+        <w:rPr>
+          <w:i w:val="1"/>
+          <w:b w:val="1"/>
+          <w:color w:val="auto"/>
+          <w:sz w:val="20"/>
+          <w:szCs w:val="20"/>
+          <w:rFonts w:ascii="Times New Roman" w:eastAsia="Times New Roman" w:hAnsi="Times New Roman" w:hint="default"/>
+        </w:rPr>
+        <w:t xml:space="preserve">Algo importante:</w:t>
+      </w:r>
+      <w:r>
+        <w:rPr>
+          <w:i w:val="1"/>
+          <w:b w:val="0"/>
+          <w:color w:val="auto"/>
+          <w:sz w:val="20"/>
+          <w:szCs w:val="20"/>
+          <w:rFonts w:ascii="Times New Roman" w:eastAsia="Times New Roman" w:hAnsi="Times New Roman" w:hint="default"/>
+        </w:rPr>
+        <w:t xml:space="preserve"> </w:t>
+      </w:r>
+      <w:r>
+        <w:rPr>
+          <w:i w:val="0"/>
+          <w:b w:val="0"/>
+          <w:color w:val="auto"/>
+          <w:sz w:val="20"/>
+          <w:szCs w:val="20"/>
+          <w:rFonts w:ascii="Times New Roman" w:eastAsia="Times New Roman" w:hAnsi="Times New Roman" w:hint="default"/>
+        </w:rPr>
+        <w:t xml:space="preserve">Mi Mac no es </w:t>
+      </w:r>
+      <w:r>
+        <w:rPr>
+          <w:i w:val="1"/>
+          <w:b w:val="0"/>
+          <w:color w:val="auto"/>
+          <w:sz w:val="20"/>
+          <w:szCs w:val="20"/>
+          <w:rFonts w:ascii="Times New Roman" w:eastAsia="Times New Roman" w:hAnsi="Times New Roman" w:hint="default"/>
+        </w:rPr>
+        <w:t>“moderna”,</w:t>
+      </w:r>
+      <w:r>
+        <w:rPr>
+          <w:i w:val="0"/>
+          <w:b w:val="0"/>
+          <w:color w:val="auto"/>
+          <w:sz w:val="20"/>
+          <w:szCs w:val="20"/>
+          <w:rFonts w:ascii="Times New Roman" w:eastAsia="Times New Roman" w:hAnsi="Times New Roman" w:hint="default"/>
+        </w:rPr>
+        <w:t xml:space="preserve"> por </w:t>
+      </w:r>
+      <w:r>
+        <w:rPr>
+          <w:i w:val="0"/>
+          <w:b w:val="0"/>
+          <w:color w:val="auto"/>
+          <w:sz w:val="20"/>
+          <w:szCs w:val="20"/>
+          <w:rFonts w:ascii="Times New Roman" w:eastAsia="Times New Roman" w:hAnsi="Times New Roman" w:hint="default"/>
+        </w:rPr>
+        <w:t xml:space="preserve">lo que el archivo </w:t>
+      </w:r>
+      <w:r>
+        <w:rPr>
+          <w:i w:val="1"/>
+          <w:b w:val="0"/>
+          <w:color w:val="auto"/>
+          <w:sz w:val="20"/>
+          <w:szCs w:val="20"/>
+          <w:rFonts w:ascii="Times New Roman" w:eastAsia="Times New Roman" w:hAnsi="Times New Roman" w:hint="default"/>
+        </w:rPr>
+        <w:t>“config”</w:t>
+      </w:r>
+      <w:r>
+        <w:rPr>
+          <w:i w:val="0"/>
+          <w:b w:val="0"/>
+          <w:color w:val="auto"/>
+          <w:sz w:val="20"/>
+          <w:szCs w:val="20"/>
+          <w:rFonts w:ascii="Times New Roman" w:eastAsia="Times New Roman" w:hAnsi="Times New Roman" w:hint="default"/>
+        </w:rPr>
+        <w:t xml:space="preserve"> me da problemas. Para que Git me dejará importar el repositorio remoto de GitHub </w:t>
+      </w:r>
+      <w:r>
+        <w:rPr>
+          <w:i w:val="0"/>
+          <w:b w:val="0"/>
+          <w:color w:val="auto"/>
+          <w:sz w:val="20"/>
+          <w:szCs w:val="20"/>
+          <w:rFonts w:ascii="Times New Roman" w:eastAsia="Times New Roman" w:hAnsi="Times New Roman" w:hint="default"/>
+        </w:rPr>
+        <w:t xml:space="preserve">ya con protocolos SSH fue necesario eliminar, al menos, las líneas de código 2 y 3 (AddKeys... &amp; UseKey...).</w:t>
+      </w:r>
     </w:p>
     <w:p>
       <w:pPr>
@@ -4583,62 +4682,6 @@
         <w:ind w:right="0" w:left="0" w:firstLine="0"/>
         <w:rPr>
           <w:i w:val="0"/>
-          <w:b w:val="0"/>
-          <w:color w:val="auto"/>
-          <w:sz w:val="20"/>
-          <w:szCs w:val="20"/>
-          <w:rFonts w:ascii="Times New Roman" w:eastAsia="Times New Roman" w:hAnsi="Times New Roman" w:hint="default"/>
-        </w:rPr>
-        <w:wordWrap w:val="0"/>
-        <w:autoSpaceDE w:val="0"/>
-        <w:autoSpaceDN w:val="0"/>
-      </w:pPr>
-      <w:r>
-        <w:rPr>
-          <w:i w:val="0"/>
-          <w:b w:val="0"/>
-          <w:color w:val="auto"/>
-          <w:sz w:val="20"/>
-          <w:szCs w:val="20"/>
-          <w:rFonts w:ascii="Times New Roman" w:eastAsia="Times New Roman" w:hAnsi="Times New Roman" w:hint="default"/>
-        </w:rPr>
-        <w:t xml:space="preserve">Si se da cuenta, nos situamos primero en </w:t>
-      </w:r>
-      <w:r>
-        <w:rPr>
-          <w:i w:val="1"/>
-          <w:b w:val="0"/>
-          <w:color w:val="auto"/>
-          <w:sz w:val="20"/>
-          <w:szCs w:val="20"/>
-          <w:rFonts w:ascii="Times New Roman" w:eastAsia="Times New Roman" w:hAnsi="Times New Roman" w:hint="default"/>
-        </w:rPr>
-        <w:t xml:space="preserve">home </w:t>
-      </w:r>
-      <w:r>
-        <w:rPr>
-          <w:i w:val="0"/>
-          <w:b w:val="0"/>
-          <w:color w:val="auto"/>
-          <w:sz w:val="20"/>
-          <w:szCs w:val="20"/>
-          <w:rFonts w:ascii="Times New Roman" w:eastAsia="Times New Roman" w:hAnsi="Times New Roman" w:hint="default"/>
-        </w:rPr>
-        <w:t xml:space="preserve">antes de ejecutar el comando.</w:t>
-      </w:r>
-    </w:p>
-    <w:p>
-      <w:pPr>
-        <w:numPr>
-          <w:ilvl w:val="0"/>
-          <w:numId w:val="0"/>
-        </w:numPr>
-        <w:jc w:val="both"/>
-        <w:spacing w:lineRule="auto" w:line="259" w:before="0" w:after="160"/>
-        <w:widowControl w:val="1"/>
-        <w:ind w:right="0" w:left="0" w:firstLine="0"/>
-        <w:rPr>
-          <w:i w:val="0"/>
           <w:b w:val="1"/>
           <w:color w:val="auto"/>
           <w:sz w:val="22"/>
@@ -5074,7 +5117,7 @@
               <a:graphicData uri="http://schemas.openxmlformats.org/drawingml/2006/picture">
                 <pic:pic xmlns:pic="http://schemas.openxmlformats.org/drawingml/2006/picture">
                   <pic:nvPicPr>
-                    <pic:cNvPr id="11" name="Picture 11" descr="/Users/robertovelasquezdean/Library/Group Containers/L48J367XN4.com.infraware.PolarisOffice/EngineTemp/2398/fImage37090249486.png"/>
+                    <pic:cNvPr id="11" name="Picture 11" descr="/Users/robertovelasquezdean/Library/Group Containers/L48J367XN4.com.infraware.PolarisOffice/EngineTemp/2398/fImage3709024579.png"/>
                     <pic:cNvPicPr>
                       <a:picLocks noChangeAspect="1" noChangeArrowheads="1"/>
                     </pic:cNvPicPr>
@@ -5129,7 +5172,7 @@
               <a:graphicData uri="http://schemas.openxmlformats.org/drawingml/2006/picture">
                 <pic:pic xmlns:pic="http://schemas.openxmlformats.org/drawingml/2006/picture">
                   <pic:nvPicPr>
-                    <pic:cNvPr id="12" name="Picture 12" descr="/Users/robertovelasquezdean/Library/Group Containers/L48J367XN4.com.infraware.PolarisOffice/EngineTemp/2398/fImage36643276856.png"/>
+                    <pic:cNvPr id="12" name="Picture 12" descr="/Users/robertovelasquezdean/Library/Group Containers/L48J367XN4.com.infraware.PolarisOffice/EngineTemp/2398/fImage36643276203.png"/>
                     <pic:cNvPicPr>
                       <a:picLocks noChangeAspect="1" noChangeArrowheads="1"/>
                     </pic:cNvPicPr>
@@ -5633,7 +5676,7 @@
               <a:graphicData uri="http://schemas.openxmlformats.org/drawingml/2006/picture">
                 <pic:pic xmlns:pic="http://schemas.openxmlformats.org/drawingml/2006/picture">
                   <pic:nvPicPr>
-                    <pic:cNvPr id="13" name="Picture 13" descr="/Users/robertovelasquezdean/Library/Group Containers/L48J367XN4.com.infraware.PolarisOffice/EngineTemp/2398/fImage8898299816.png"/>
+                    <pic:cNvPr id="13" name="Picture 13" descr="/Users/robertovelasquezdean/Library/Group Containers/L48J367XN4.com.infraware.PolarisOffice/EngineTemp/2398/fImage8898293383.png"/>
                     <pic:cNvPicPr>
                       <a:picLocks noChangeAspect="1" noChangeArrowheads="1"/>
                     </pic:cNvPicPr>
@@ -5784,7 +5827,7 @@
         </w:rPr>
         <w:drawing>
           <wp:inline distT="0" distB="0" distL="0" distR="0">
-            <wp:extent cx="4102099" cy="2682875"/>
+            <wp:extent cx="3991610" cy="2626995"/>
             <wp:effectExtent l="0" t="0" r="0" b="0"/>
             <wp:docPr id="30" name="Imagen 14"/>
             <wp:cNvGraphicFramePr>
@@ -5794,7 +5837,7 @@
               <a:graphicData uri="http://schemas.openxmlformats.org/drawingml/2006/picture">
                 <pic:pic xmlns:pic="http://schemas.openxmlformats.org/drawingml/2006/picture">
                   <pic:nvPicPr>
-                    <pic:cNvPr id="14" name="Picture 14" descr="/Users/robertovelasquezdean/Library/Group Containers/L48J367XN4.com.infraware.PolarisOffice/EngineTemp/2398/fImage147366304254.png"/>
+                    <pic:cNvPr id="14" name="Picture 14" descr="/Users/robertovelasquezdean/Library/Group Containers/L48J367XN4.com.infraware.PolarisOffice/EngineTemp/2398/fImage14736630723.png"/>
                     <pic:cNvPicPr>
                       <a:picLocks noChangeAspect="1" noChangeArrowheads="1"/>
                     </pic:cNvPicPr>
@@ -5814,7 +5857,7 @@
                   <pic:spPr>
                     <a:xfrm>
                       <a:off x="0" y="0"/>
-                      <a:ext cx="4102735" cy="2683510"/>
+                      <a:ext cx="3992245" cy="2627630"/>
                     </a:xfrm>
                     <a:prstGeom prst="rect"/>
                     <a:ln cap="flat"/>
@@ -5976,7 +6019,7 @@
               <a:graphicData uri="http://schemas.openxmlformats.org/drawingml/2006/picture">
                 <pic:pic xmlns:pic="http://schemas.openxmlformats.org/drawingml/2006/picture">
                   <pic:nvPicPr>
-                    <pic:cNvPr id="15" name="Picture 15" descr="/Users/robertovelasquezdean/Library/Group Containers/L48J367XN4.com.infraware.PolarisOffice/EngineTemp/2398/fImage42686349754.png"/>
+                    <pic:cNvPr id="15" name="Picture 15" descr="/Users/robertovelasquezdean/Library/Group Containers/L48J367XN4.com.infraware.PolarisOffice/EngineTemp/2398/fImage4268634559.png"/>
                     <pic:cNvPicPr>
                       <a:picLocks noChangeAspect="1" noChangeArrowheads="1"/>
                     </pic:cNvPicPr>
@@ -6257,7 +6300,7 @@
               <a:graphicData uri="http://schemas.openxmlformats.org/drawingml/2006/picture">
                 <pic:pic xmlns:pic="http://schemas.openxmlformats.org/drawingml/2006/picture">
                   <pic:nvPicPr>
-                    <pic:cNvPr id="16" name="Picture 16" descr="/Users/robertovelasquezdean/Library/Group Containers/L48J367XN4.com.infraware.PolarisOffice/EngineTemp/2398/fImage26840359814.png"/>
+                    <pic:cNvPr id="16" name="Picture 16" descr="/Users/robertovelasquezdean/Library/Group Containers/L48J367XN4.com.infraware.PolarisOffice/EngineTemp/2398/fImage26840353221.png"/>
                     <pic:cNvPicPr>
                       <a:picLocks noChangeAspect="1" noChangeArrowheads="1"/>
                     </pic:cNvPicPr>
@@ -6539,7 +6582,7 @@
               <a:graphicData uri="http://schemas.openxmlformats.org/drawingml/2006/picture">
                 <pic:pic xmlns:pic="http://schemas.openxmlformats.org/drawingml/2006/picture">
                   <pic:nvPicPr>
-                    <pic:cNvPr id="17" name="Picture 17" descr="/Users/robertovelasquezdean/Library/Group Containers/L48J367XN4.com.infraware.PolarisOffice/EngineTemp/2398/fImage17582362615.png"/>
+                    <pic:cNvPr id="17" name="Picture 17" descr="/Users/robertovelasquezdean/Library/Group Containers/L48J367XN4.com.infraware.PolarisOffice/EngineTemp/2398/fImage17582361174.png"/>
                     <pic:cNvPicPr>
                       <a:picLocks noChangeAspect="1" noChangeArrowheads="1"/>
                     </pic:cNvPicPr>
@@ -6753,7 +6796,7 @@
               <a:graphicData uri="http://schemas.openxmlformats.org/drawingml/2006/picture">
                 <pic:pic xmlns:pic="http://schemas.openxmlformats.org/drawingml/2006/picture">
                   <pic:nvPicPr>
-                    <pic:cNvPr id="18" name="Picture 18" descr="/Users/robertovelasquezdean/Library/Group Containers/L48J367XN4.com.infraware.PolarisOffice/EngineTemp/2398/fImage12780386537.png"/>
+                    <pic:cNvPr id="18" name="Picture 18" descr="/Users/robertovelasquezdean/Library/Group Containers/L48J367XN4.com.infraware.PolarisOffice/EngineTemp/2398/fImage12780389034.png"/>
                     <pic:cNvPicPr>
                       <a:picLocks noChangeAspect="1" noChangeArrowheads="1"/>
                     </pic:cNvPicPr>
@@ -6890,7 +6933,7 @@
               <a:graphicData uri="http://schemas.openxmlformats.org/drawingml/2006/picture">
                 <pic:pic xmlns:pic="http://schemas.openxmlformats.org/drawingml/2006/picture">
                   <pic:nvPicPr>
-                    <pic:cNvPr id="19" name="Picture 19" descr="/Users/robertovelasquezdean/Library/Group Containers/L48J367XN4.com.infraware.PolarisOffice/EngineTemp/2398/fImage17347392966.png"/>
+                    <pic:cNvPr id="19" name="Picture 19" descr="/Users/robertovelasquezdean/Library/Group Containers/L48J367XN4.com.infraware.PolarisOffice/EngineTemp/2398/fImage17347392675.png"/>
                     <pic:cNvPicPr>
                       <a:picLocks noChangeAspect="1" noChangeArrowheads="1"/>
                     </pic:cNvPicPr>
@@ -7009,110 +7052,393 @@
           <w:szCs w:val="20"/>
           <w:rFonts w:ascii="Times New Roman" w:eastAsia="Times New Roman" w:hAnsi="Times New Roman" w:hint="default"/>
         </w:rPr>
-        <w:t xml:space="preserve">Ahora, nos traemos esta última versión de nuestro repositorio remoto (ahora con protocolo SSH) a nuestro </w:t>
-      </w:r>
-      <w:r>
-        <w:rPr>
-          <w:i w:val="0"/>
-          <w:b w:val="0"/>
-          <w:color w:val="auto"/>
-          <w:sz w:val="20"/>
-          <w:szCs w:val="20"/>
-          <w:rFonts w:ascii="Times New Roman" w:eastAsia="Times New Roman" w:hAnsi="Times New Roman" w:hint="default"/>
-        </w:rPr>
-        <w:t xml:space="preserve">repositorio local, esto lo logra con el comando: </w:t>
-      </w:r>
-      <w:r>
-        <w:rPr>
-          <w:i w:val="1"/>
-          <w:b w:val="0"/>
-          <w:color w:val="auto"/>
-          <w:sz w:val="20"/>
-          <w:szCs w:val="20"/>
-          <w:rFonts w:ascii="Times New Roman" w:eastAsia="Times New Roman" w:hAnsi="Times New Roman" w:hint="default"/>
-        </w:rPr>
-        <w:t xml:space="preserve">git pull. </w:t>
-      </w:r>
-      <w:r>
-        <w:rPr>
-          <w:i w:val="0"/>
-          <w:b w:val="0"/>
-          <w:color w:val="auto"/>
-          <w:sz w:val="20"/>
-          <w:szCs w:val="20"/>
-          <w:rFonts w:ascii="Times New Roman" w:eastAsia="Times New Roman" w:hAnsi="Times New Roman" w:hint="default"/>
-        </w:rPr>
-        <w:t xml:space="preserve">Ejecute. </w:t>
-      </w:r>
-    </w:p>
-    <w:p>
-      <w:pPr>
-        <w:numPr>
-          <w:ilvl w:val="0"/>
-          <w:numId w:val="0"/>
-        </w:numPr>
-        <w:jc w:val="both"/>
-        <w:spacing w:lineRule="auto" w:line="259" w:before="0" w:after="160"/>
-        <w:widowControl w:val="1"/>
-        <w:ind w:right="0" w:left="0" w:firstLine="0"/>
-        <w:rPr>
-          <w:i w:val="0"/>
-          <w:b w:val="0"/>
-          <w:color w:val="auto"/>
-          <w:sz w:val="20"/>
-          <w:szCs w:val="20"/>
-          <w:rFonts w:ascii="Times New Roman" w:eastAsia="Times New Roman" w:hAnsi="Times New Roman" w:hint="default"/>
-        </w:rPr>
-        <w:wordWrap w:val="0"/>
-        <w:autoSpaceDE w:val="0"/>
-        <w:autoSpaceDN w:val="0"/>
-      </w:pPr>
-    </w:p>
-    <w:p>
-      <w:pPr>
-        <w:numPr>
-          <w:ilvl w:val="0"/>
-          <w:numId w:val="0"/>
-        </w:numPr>
-        <w:jc w:val="both"/>
-        <w:spacing w:lineRule="auto" w:line="259" w:before="0" w:after="160"/>
-        <w:widowControl w:val="1"/>
-        <w:ind w:right="0" w:left="0" w:firstLine="0"/>
-        <w:rPr>
-          <w:i w:val="1"/>
-          <w:b w:val="0"/>
-          <w:color w:val="auto"/>
-          <w:sz w:val="20"/>
-          <w:szCs w:val="20"/>
-          <w:rFonts w:ascii="Times New Roman" w:eastAsia="Times New Roman" w:hAnsi="Times New Roman" w:hint="default"/>
-        </w:rPr>
-        <w:wordWrap w:val="0"/>
-        <w:autoSpaceDE w:val="0"/>
-        <w:autoSpaceDN w:val="0"/>
-      </w:pPr>
-    </w:p>
-    <w:p>
-      <w:pPr>
-        <w:numPr>
-          <w:ilvl w:val="0"/>
-          <w:numId w:val="0"/>
-        </w:numPr>
-        <w:jc w:val="both"/>
-        <w:spacing w:lineRule="auto" w:line="259" w:before="0" w:after="160"/>
-        <w:widowControl w:val="1"/>
-        <w:ind w:right="0" w:left="0" w:firstLine="0"/>
-        <w:rPr>
-          <w:i w:val="1"/>
-          <w:b w:val="0"/>
-          <w:color w:val="auto"/>
-          <w:sz w:val="20"/>
-          <w:szCs w:val="20"/>
-          <w:rFonts w:ascii="Times New Roman" w:eastAsia="Times New Roman" w:hAnsi="Times New Roman" w:hint="default"/>
-        </w:rPr>
-        <w:wordWrap w:val="0"/>
-        <w:autoSpaceDE w:val="0"/>
-        <w:autoSpaceDN w:val="0"/>
-      </w:pPr>
+        <w:t xml:space="preserve">Ahora, nos traemos esta última versión de nuestro repositorio remoto de GitHub (ahora con protocolos SSH) a </w:t>
+      </w:r>
+      <w:r>
+        <w:rPr>
+          <w:i w:val="0"/>
+          <w:b w:val="0"/>
+          <w:color w:val="auto"/>
+          <w:sz w:val="20"/>
+          <w:szCs w:val="20"/>
+          <w:rFonts w:ascii="Times New Roman" w:eastAsia="Times New Roman" w:hAnsi="Times New Roman" w:hint="default"/>
+        </w:rPr>
+        <w:t xml:space="preserve">nuestro repositorio local, esto lo logra con el comando: </w:t>
+      </w:r>
+      <w:r>
+        <w:rPr>
+          <w:i w:val="1"/>
+          <w:b w:val="1"/>
+          <w:color w:val="auto"/>
+          <w:sz w:val="20"/>
+          <w:szCs w:val="20"/>
+          <w:rFonts w:ascii="Times New Roman" w:eastAsia="Times New Roman" w:hAnsi="Times New Roman" w:hint="default"/>
+        </w:rPr>
+        <w:t xml:space="preserve">git pull</w:t>
+      </w:r>
+      <w:r>
+        <w:rPr>
+          <w:i w:val="1"/>
+          <w:b w:val="0"/>
+          <w:color w:val="auto"/>
+          <w:sz w:val="20"/>
+          <w:szCs w:val="20"/>
+          <w:rFonts w:ascii="Times New Roman" w:eastAsia="Times New Roman" w:hAnsi="Times New Roman" w:hint="default"/>
+        </w:rPr>
+        <w:t xml:space="preserve">. </w:t>
+      </w:r>
+      <w:r>
+        <w:rPr>
+          <w:i w:val="0"/>
+          <w:b w:val="0"/>
+          <w:color w:val="auto"/>
+          <w:sz w:val="20"/>
+          <w:szCs w:val="20"/>
+          <w:rFonts w:ascii="Times New Roman" w:eastAsia="Times New Roman" w:hAnsi="Times New Roman" w:hint="default"/>
+        </w:rPr>
+        <w:t xml:space="preserve">Ejecute por favor... </w:t>
+      </w:r>
+    </w:p>
+    <w:p>
+      <w:pPr>
+        <w:numPr>
+          <w:ilvl w:val="0"/>
+          <w:numId w:val="0"/>
+        </w:numPr>
+        <w:jc w:val="both"/>
+        <w:spacing w:lineRule="auto" w:line="259" w:before="0" w:after="160"/>
+        <w:widowControl w:val="1"/>
+        <w:ind w:right="0" w:left="0" w:firstLine="0"/>
+        <w:rPr>
+          <w:i w:val="0"/>
+          <w:b w:val="0"/>
+          <w:color w:val="auto"/>
+          <w:sz w:val="20"/>
+          <w:szCs w:val="20"/>
+          <w:rFonts w:ascii="Times New Roman" w:eastAsia="Times New Roman" w:hAnsi="Times New Roman" w:hint="default"/>
+        </w:rPr>
+        <w:wordWrap w:val="0"/>
+        <w:autoSpaceDE w:val="0"/>
+        <w:autoSpaceDN w:val="0"/>
+      </w:pPr>
+      <w:r>
+        <w:rPr>
+          <w:sz w:val="20"/>
+        </w:rPr>
+        <w:drawing>
+          <wp:inline distT="0" distB="0" distL="0" distR="0">
+            <wp:extent cx="5731510" cy="953135"/>
+            <wp:effectExtent l="0" t="0" r="0" b="0"/>
+            <wp:docPr id="40" name="Imagen 20"/>
+            <wp:cNvGraphicFramePr>
+              <a:graphicFrameLocks xmlns:a="http://schemas.openxmlformats.org/drawingml/2006/main" noChangeAspect="1"/>
+            </wp:cNvGraphicFramePr>
+            <a:graphic xmlns:a="http://schemas.openxmlformats.org/drawingml/2006/main">
+              <a:graphicData uri="http://schemas.openxmlformats.org/drawingml/2006/picture">
+                <pic:pic xmlns:pic="http://schemas.openxmlformats.org/drawingml/2006/picture">
+                  <pic:nvPicPr>
+                    <pic:cNvPr id="20" name="Picture 20" descr="/Users/robertovelasquezdean/Library/Group Containers/L48J367XN4.com.infraware.PolarisOffice/EngineTemp/2398/fImage3137240702.png"/>
+                    <pic:cNvPicPr>
+                      <a:picLocks noChangeAspect="1" noChangeArrowheads="1"/>
+                    </pic:cNvPicPr>
+                  </pic:nvPicPr>
+                  <pic:blipFill>
+                    <a:blip r:embed="rId24">
+                      <a:extLst>
+                        <a:ext uri="{28A0092B-C50C-407E-A947-70E740481C1C}">
+                          <a14:useLocalDpi xmlns:a14="http://schemas.microsoft.com/office/drawing/2010/main" val="0"/>
+                        </a:ext>
+                      </a:extLst>
+                    </a:blip>
+                    <a:stretch>
+                      <a:fillRect/>
+                    </a:stretch>
+                  </pic:blipFill>
+                  <pic:spPr>
+                    <a:xfrm>
+                      <a:off x="0" y="0"/>
+                      <a:ext cx="5732145" cy="953770"/>
+                    </a:xfrm>
+                    <a:prstGeom prst="rect"/>
+                    <a:ln cap="flat"/>
+                  </pic:spPr>
+                </pic:pic>
+              </a:graphicData>
+            </a:graphic>
+          </wp:inline>
+        </w:drawing>
+      </w:r>
+    </w:p>
+    <w:p>
+      <w:pPr>
+        <w:numPr>
+          <w:ilvl w:val="0"/>
+          <w:numId w:val="0"/>
+        </w:numPr>
+        <w:jc w:val="both"/>
+        <w:spacing w:lineRule="auto" w:line="259" w:before="0" w:after="160"/>
+        <w:widowControl w:val="1"/>
+        <w:ind w:right="0" w:left="0" w:firstLine="0"/>
+        <w:rPr>
+          <w:i w:val="0"/>
+          <w:b w:val="0"/>
+          <w:color w:val="auto"/>
+          <w:sz w:val="20"/>
+          <w:szCs w:val="20"/>
+          <w:rFonts w:ascii="Times New Roman" w:eastAsia="Times New Roman" w:hAnsi="Times New Roman" w:hint="default"/>
+        </w:rPr>
+        <w:wordWrap w:val="0"/>
+        <w:autoSpaceDE w:val="0"/>
+        <w:autoSpaceDN w:val="0"/>
+      </w:pPr>
+      <w:r>
+        <w:rPr>
+          <w:i w:val="0"/>
+          <w:b w:val="0"/>
+          <w:color w:val="auto"/>
+          <w:sz w:val="20"/>
+          <w:szCs w:val="20"/>
+          <w:rFonts w:ascii="Times New Roman" w:eastAsia="Times New Roman" w:hAnsi="Times New Roman" w:hint="default"/>
+        </w:rPr>
+        <w:t xml:space="preserve">Luego de teclear </w:t>
+      </w:r>
+      <w:r>
+        <w:rPr>
+          <w:i w:val="1"/>
+          <w:b w:val="0"/>
+          <w:color w:val="auto"/>
+          <w:sz w:val="20"/>
+          <w:szCs w:val="20"/>
+          <w:rFonts w:ascii="Times New Roman" w:eastAsia="Times New Roman" w:hAnsi="Times New Roman" w:hint="default"/>
+        </w:rPr>
+        <w:t>“yes”,</w:t>
+      </w:r>
+      <w:r>
+        <w:rPr>
+          <w:i w:val="0"/>
+          <w:b w:val="0"/>
+          <w:color w:val="auto"/>
+          <w:sz w:val="20"/>
+          <w:szCs w:val="20"/>
+          <w:rFonts w:ascii="Times New Roman" w:eastAsia="Times New Roman" w:hAnsi="Times New Roman" w:hint="default"/>
+        </w:rPr>
+        <w:t xml:space="preserve"> debe llamar ahora, de forma completa, a la rama donde está situado su repositorio </w:t>
+      </w:r>
+      <w:r>
+        <w:rPr>
+          <w:i w:val="0"/>
+          <w:b w:val="0"/>
+          <w:color w:val="auto"/>
+          <w:sz w:val="20"/>
+          <w:szCs w:val="20"/>
+          <w:rFonts w:ascii="Times New Roman" w:eastAsia="Times New Roman" w:hAnsi="Times New Roman" w:hint="default"/>
+        </w:rPr>
+        <w:t xml:space="preserve">remoto de interés en GitHub, tal que así: </w:t>
+      </w:r>
+      <w:r>
+        <w:rPr>
+          <w:i w:val="1"/>
+          <w:b w:val="1"/>
+          <w:color w:val="auto"/>
+          <w:sz w:val="20"/>
+          <w:szCs w:val="20"/>
+          <w:rFonts w:ascii="Times New Roman" w:eastAsia="Times New Roman" w:hAnsi="Times New Roman" w:hint="default"/>
+        </w:rPr>
+        <w:t xml:space="preserve">git pull origin main</w:t>
+      </w:r>
+      <w:r>
+        <w:rPr>
+          <w:i w:val="0"/>
+          <w:b w:val="0"/>
+          <w:color w:val="auto"/>
+          <w:sz w:val="20"/>
+          <w:szCs w:val="20"/>
+          <w:rFonts w:ascii="Times New Roman" w:eastAsia="Times New Roman" w:hAnsi="Times New Roman" w:hint="default"/>
+        </w:rPr>
+        <w:t xml:space="preserve"> (siendo que </w:t>
+      </w:r>
+      <w:r>
+        <w:rPr>
+          <w:i w:val="1"/>
+          <w:b w:val="0"/>
+          <w:color w:val="auto"/>
+          <w:sz w:val="20"/>
+          <w:szCs w:val="20"/>
+          <w:rFonts w:ascii="Times New Roman" w:eastAsia="Times New Roman" w:hAnsi="Times New Roman" w:hint="default"/>
+        </w:rPr>
+        <w:t>main</w:t>
+      </w:r>
+      <w:r>
+        <w:rPr>
+          <w:i w:val="0"/>
+          <w:b w:val="0"/>
+          <w:color w:val="auto"/>
+          <w:sz w:val="20"/>
+          <w:szCs w:val="20"/>
+          <w:rFonts w:ascii="Times New Roman" w:eastAsia="Times New Roman" w:hAnsi="Times New Roman" w:hint="default"/>
+        </w:rPr>
+        <w:t xml:space="preserve"> es la rama del repositorio </w:t>
+      </w:r>
+      <w:r>
+        <w:rPr>
+          <w:i w:val="0"/>
+          <w:b w:val="0"/>
+          <w:color w:val="auto"/>
+          <w:sz w:val="20"/>
+          <w:szCs w:val="20"/>
+          <w:rFonts w:ascii="Times New Roman" w:eastAsia="Times New Roman" w:hAnsi="Times New Roman" w:hint="default"/>
+        </w:rPr>
+        <w:t xml:space="preserve">remoto, de interés, de GitHub... pudo ser otra, pero fue</w:t>
+      </w:r>
+      <w:r>
+        <w:rPr>
+          <w:i w:val="1"/>
+          <w:b w:val="0"/>
+          <w:color w:val="auto"/>
+          <w:sz w:val="20"/>
+          <w:szCs w:val="20"/>
+          <w:rFonts w:ascii="Times New Roman" w:eastAsia="Times New Roman" w:hAnsi="Times New Roman" w:hint="default"/>
+        </w:rPr>
+        <w:t xml:space="preserve"> main</w:t>
+      </w:r>
+      <w:r>
+        <w:rPr>
+          <w:i w:val="0"/>
+          <w:b w:val="0"/>
+          <w:color w:val="auto"/>
+          <w:sz w:val="20"/>
+          <w:szCs w:val="20"/>
+          <w:rFonts w:ascii="Times New Roman" w:eastAsia="Times New Roman" w:hAnsi="Times New Roman" w:hint="default"/>
+        </w:rPr>
+        <w:t xml:space="preserve">): </w:t>
+      </w:r>
+    </w:p>
+    <w:p>
+      <w:pPr>
+        <w:numPr>
+          <w:ilvl w:val="0"/>
+          <w:numId w:val="0"/>
+        </w:numPr>
+        <w:jc w:val="both"/>
+        <w:spacing w:lineRule="auto" w:line="259" w:before="0" w:after="160"/>
+        <w:widowControl w:val="1"/>
+        <w:ind w:right="0" w:left="0" w:firstLine="0"/>
+        <w:rPr>
+          <w:i w:val="1"/>
+          <w:b w:val="0"/>
+          <w:color w:val="auto"/>
+          <w:sz w:val="20"/>
+          <w:szCs w:val="20"/>
+          <w:rFonts w:ascii="Times New Roman" w:eastAsia="Times New Roman" w:hAnsi="Times New Roman" w:hint="default"/>
+        </w:rPr>
+        <w:wordWrap w:val="0"/>
+        <w:autoSpaceDE w:val="0"/>
+        <w:autoSpaceDN w:val="0"/>
+      </w:pPr>
+      <w:r>
+        <w:rPr>
+          <w:sz w:val="20"/>
+        </w:rPr>
+        <w:drawing>
+          <wp:inline distT="0" distB="0" distL="0" distR="0">
+            <wp:extent cx="5731510" cy="708025"/>
+            <wp:effectExtent l="0" t="0" r="0" b="0"/>
+            <wp:docPr id="41" name="Imagen 21"/>
+            <wp:cNvGraphicFramePr>
+              <a:graphicFrameLocks xmlns:a="http://schemas.openxmlformats.org/drawingml/2006/main" noChangeAspect="1"/>
+            </wp:cNvGraphicFramePr>
+            <a:graphic xmlns:a="http://schemas.openxmlformats.org/drawingml/2006/main">
+              <a:graphicData uri="http://schemas.openxmlformats.org/drawingml/2006/picture">
+                <pic:pic xmlns:pic="http://schemas.openxmlformats.org/drawingml/2006/picture">
+                  <pic:nvPicPr>
+                    <pic:cNvPr id="21" name="Picture 21" descr="/Users/robertovelasquezdean/Library/Group Containers/L48J367XN4.com.infraware.PolarisOffice/EngineTemp/2398/fImage27190419436.png"/>
+                    <pic:cNvPicPr>
+                      <a:picLocks noChangeAspect="1" noChangeArrowheads="1"/>
+                    </pic:cNvPicPr>
+                  </pic:nvPicPr>
+                  <pic:blipFill>
+                    <a:blip r:embed="rId25">
+                      <a:extLst>
+                        <a:ext uri="{28A0092B-C50C-407E-A947-70E740481C1C}">
+                          <a14:useLocalDpi xmlns:a14="http://schemas.microsoft.com/office/drawing/2010/main" val="0"/>
+                        </a:ext>
+                      </a:extLst>
+                    </a:blip>
+                    <a:stretch>
+                      <a:fillRect/>
+                    </a:stretch>
+                  </pic:blipFill>
+                  <pic:spPr>
+                    <a:xfrm>
+                      <a:off x="0" y="0"/>
+                      <a:ext cx="5732145" cy="708660"/>
+                    </a:xfrm>
+                    <a:prstGeom prst="rect"/>
+                    <a:ln cap="flat"/>
+                  </pic:spPr>
+                </pic:pic>
+              </a:graphicData>
+            </a:graphic>
+          </wp:inline>
+        </w:drawing>
+      </w:r>
+    </w:p>
+    <w:p>
+      <w:pPr>
+        <w:numPr>
+          <w:ilvl w:val="0"/>
+          <w:numId w:val="0"/>
+        </w:numPr>
+        <w:jc w:val="both"/>
+        <w:spacing w:lineRule="auto" w:line="259" w:before="0" w:after="160"/>
+        <w:widowControl w:val="1"/>
+        <w:ind w:right="0" w:left="0" w:firstLine="0"/>
+        <w:rPr>
+          <w:i w:val="1"/>
+          <w:b w:val="0"/>
+          <w:color w:val="auto"/>
+          <w:sz w:val="20"/>
+          <w:szCs w:val="20"/>
+          <w:rFonts w:ascii="Times New Roman" w:eastAsia="Times New Roman" w:hAnsi="Times New Roman" w:hint="default"/>
+        </w:rPr>
+        <w:wordWrap w:val="0"/>
+        <w:autoSpaceDE w:val="0"/>
+        <w:autoSpaceDN w:val="0"/>
+      </w:pPr>
+    </w:p>
+    <w:p>
+      <w:pPr>
+        <w:numPr>
+          <w:ilvl w:val="0"/>
+          <w:numId w:val="0"/>
+        </w:numPr>
+        <w:jc w:val="both"/>
+        <w:spacing w:lineRule="auto" w:line="259" w:before="0" w:after="160"/>
+        <w:widowControl w:val="1"/>
+        <w:ind w:right="0" w:left="0" w:firstLine="0"/>
+        <w:rPr>
+          <w:i w:val="1"/>
+          <w:b w:val="0"/>
+          <w:color w:val="auto"/>
+          <w:sz w:val="20"/>
+          <w:szCs w:val="20"/>
+          <w:rFonts w:ascii="Times New Roman" w:eastAsia="Times New Roman" w:hAnsi="Times New Roman" w:hint="default"/>
+        </w:rPr>
+        <w:wordWrap w:val="0"/>
+        <w:autoSpaceDE w:val="0"/>
+        <w:autoSpaceDN w:val="0"/>
+      </w:pPr>
+      <w:r>
+        <w:rPr>
+          <w:i w:val="1"/>
+          <w:b w:val="0"/>
+          <w:color w:val="auto"/>
+          <w:sz w:val="20"/>
+          <w:szCs w:val="20"/>
+          <w:rFonts w:ascii="Times New Roman" w:eastAsia="Times New Roman" w:hAnsi="Times New Roman" w:hint="default"/>
+        </w:rPr>
+        <w:t xml:space="preserve">Y Listo, esto es todo. Configuradas llaves SSH en entorno local y en GitHub.</w:t>
+      </w:r>
     </w:p>
     <w:p>
       <w:pPr>

</xml_diff>

<commit_message>
Registros de aprendisaje SENA, fase 1 Identificación
</commit_message>
<xml_diff>
--- a/Platzi/GIT:GITHUB/3. Trabajando con repositorios remotos en Github/git & github.docx
+++ b/Platzi/GIT:GITHUB/3. Trabajando con repositorios remotos en Github/git & github.docx
@@ -188,7 +188,7 @@
         </w:rPr>
         <w:drawing>
           <wp:inline distT="0" distB="0" distL="0" distR="0">
-            <wp:extent cx="5739765" cy="4138929"/>
+            <wp:extent cx="5740400" cy="4139565"/>
             <wp:effectExtent l="0" t="0" r="0" b="0"/>
             <wp:docPr id="9" name="Imagen 1"/>
             <wp:cNvGraphicFramePr>
@@ -198,7 +198,7 @@
               <a:graphicData uri="http://schemas.openxmlformats.org/drawingml/2006/picture">
                 <pic:pic xmlns:pic="http://schemas.openxmlformats.org/drawingml/2006/picture">
                   <pic:nvPicPr>
-                    <pic:cNvPr id="1" name="Picture 1" descr="/Users/robertovelasquezdean/Library/Group Containers/L48J367XN4.com.infraware.PolarisOffice/EngineTemp/2398/fImage12791910933.png"/>
+                    <pic:cNvPr id="1" name="Picture 1" descr="/Users/robertovelasquezdean/Library/Group Containers/L48J367XN4.com.infraware.PolarisOffice/EngineTemp/405/fImage12791910933.png"/>
                     <pic:cNvPicPr>
                       <a:picLocks noChangeAspect="1" noChangeArrowheads="1"/>
                     </pic:cNvPicPr>
@@ -218,7 +218,7 @@
                   <pic:spPr>
                     <a:xfrm>
                       <a:off x="0" y="0"/>
-                      <a:ext cx="5740400" cy="4139565"/>
+                      <a:ext cx="5741035" cy="4140200"/>
                     </a:xfrm>
                     <a:prstGeom prst="rect"/>
                     <a:ln cap="flat"/>
@@ -307,7 +307,7 @@
         </w:rPr>
         <w:drawing>
           <wp:inline distT="0" distB="0" distL="0" distR="0">
-            <wp:extent cx="5739765" cy="2407285"/>
+            <wp:extent cx="5740400" cy="2407920"/>
             <wp:effectExtent l="0" t="0" r="0" b="0"/>
             <wp:docPr id="10" name="Imagen 2"/>
             <wp:cNvGraphicFramePr>
@@ -317,7 +317,7 @@
               <a:graphicData uri="http://schemas.openxmlformats.org/drawingml/2006/picture">
                 <pic:pic xmlns:pic="http://schemas.openxmlformats.org/drawingml/2006/picture">
                   <pic:nvPicPr>
-                    <pic:cNvPr id="2" name="Picture 2" descr="/Users/robertovelasquezdean/Library/Group Containers/L48J367XN4.com.infraware.PolarisOffice/EngineTemp/2398/fImage107373113099.png"/>
+                    <pic:cNvPr id="2" name="Picture 2" descr="/Users/robertovelasquezdean/Library/Group Containers/L48J367XN4.com.infraware.PolarisOffice/EngineTemp/405/fImage107373113099.png"/>
                     <pic:cNvPicPr>
                       <a:picLocks noChangeAspect="1" noChangeArrowheads="1"/>
                     </pic:cNvPicPr>
@@ -337,7 +337,7 @@
                   <pic:spPr>
                     <a:xfrm>
                       <a:off x="0" y="0"/>
-                      <a:ext cx="5740400" cy="2407920"/>
+                      <a:ext cx="5741035" cy="2408555"/>
                     </a:xfrm>
                     <a:prstGeom prst="rect"/>
                     <a:ln cap="flat"/>
@@ -486,7 +486,7 @@
         </w:rPr>
         <w:drawing>
           <wp:inline distT="0" distB="0" distL="0" distR="0">
-            <wp:extent cx="5739765" cy="641350"/>
+            <wp:extent cx="5740400" cy="641985"/>
             <wp:effectExtent l="0" t="0" r="0" b="0"/>
             <wp:docPr id="11" name="Imagen 3"/>
             <wp:cNvGraphicFramePr>
@@ -496,7 +496,7 @@
               <a:graphicData uri="http://schemas.openxmlformats.org/drawingml/2006/picture">
                 <pic:pic xmlns:pic="http://schemas.openxmlformats.org/drawingml/2006/picture">
                   <pic:nvPicPr>
-                    <pic:cNvPr id="3" name="Picture 3" descr="/Users/robertovelasquezdean/Library/Group Containers/L48J367XN4.com.infraware.PolarisOffice/EngineTemp/2398/fImage3804412278.png"/>
+                    <pic:cNvPr id="3" name="Picture 3" descr="/Users/robertovelasquezdean/Library/Group Containers/L48J367XN4.com.infraware.PolarisOffice/EngineTemp/405/fImage3804412278.png"/>
                     <pic:cNvPicPr>
                       <a:picLocks noChangeAspect="1" noChangeArrowheads="1"/>
                     </pic:cNvPicPr>
@@ -516,7 +516,7 @@
                   <pic:spPr>
                     <a:xfrm>
                       <a:off x="0" y="0"/>
-                      <a:ext cx="5740400" cy="641985"/>
+                      <a:ext cx="5741035" cy="642620"/>
                     </a:xfrm>
                     <a:prstGeom prst="rect"/>
                     <a:ln cap="flat"/>
@@ -677,7 +677,7 @@
         </w:rPr>
         <w:drawing>
           <wp:inline distT="0" distB="0" distL="0" distR="0">
-            <wp:extent cx="5739765" cy="849630"/>
+            <wp:extent cx="5740400" cy="850265"/>
             <wp:effectExtent l="0" t="0" r="0" b="0"/>
             <wp:docPr id="12" name="Imagen 4"/>
             <wp:cNvGraphicFramePr>
@@ -687,7 +687,7 @@
               <a:graphicData uri="http://schemas.openxmlformats.org/drawingml/2006/picture">
                 <pic:pic xmlns:pic="http://schemas.openxmlformats.org/drawingml/2006/picture">
                   <pic:nvPicPr>
-                    <pic:cNvPr id="4" name="Picture 4" descr="/Users/robertovelasquezdean/Library/Group Containers/L48J367XN4.com.infraware.PolarisOffice/EngineTemp/2398/fImage34219131816.png"/>
+                    <pic:cNvPr id="4" name="Picture 4" descr="/Users/robertovelasquezdean/Library/Group Containers/L48J367XN4.com.infraware.PolarisOffice/EngineTemp/405/fImage34219131816.png"/>
                     <pic:cNvPicPr>
                       <a:picLocks noChangeAspect="1" noChangeArrowheads="1"/>
                     </pic:cNvPicPr>
@@ -707,7 +707,7 @@
                   <pic:spPr>
                     <a:xfrm>
                       <a:off x="0" y="0"/>
-                      <a:ext cx="5740400" cy="850265"/>
+                      <a:ext cx="5741035" cy="850900"/>
                     </a:xfrm>
                     <a:prstGeom prst="rect"/>
                     <a:ln cap="flat"/>
@@ -1958,7 +1958,7 @@
         </w:rPr>
         <w:drawing>
           <wp:inline distT="0" distB="0" distL="0" distR="0">
-            <wp:extent cx="5733415" cy="975995"/>
+            <wp:extent cx="5734050" cy="976630"/>
             <wp:effectExtent l="0" t="0" r="0" b="0"/>
             <wp:docPr id="15" name="Imagen 5"/>
             <wp:cNvGraphicFramePr>
@@ -1968,7 +1968,7 @@
               <a:graphicData uri="http://schemas.openxmlformats.org/drawingml/2006/picture">
                 <pic:pic xmlns:pic="http://schemas.openxmlformats.org/drawingml/2006/picture">
                   <pic:nvPicPr>
-                    <pic:cNvPr id="5" name="Picture 5" descr="/Users/robertovelasquezdean/Library/Group Containers/L48J367XN4.com.infraware.PolarisOffice/EngineTemp/2398/fImage30225159847.png"/>
+                    <pic:cNvPr id="5" name="Picture 5" descr="/Users/robertovelasquezdean/Library/Group Containers/L48J367XN4.com.infraware.PolarisOffice/EngineTemp/405/fImage30225159847.png"/>
                     <pic:cNvPicPr>
                       <a:picLocks noChangeAspect="1" noChangeArrowheads="1"/>
                     </pic:cNvPicPr>
@@ -1988,7 +1988,7 @@
                   <pic:spPr>
                     <a:xfrm>
                       <a:off x="0" y="0"/>
-                      <a:ext cx="5734050" cy="976630"/>
+                      <a:ext cx="5734685" cy="977265"/>
                     </a:xfrm>
                     <a:prstGeom prst="rect"/>
                     <a:ln cap="flat"/>
@@ -2446,7 +2446,7 @@
         </w:rPr>
         <w:drawing>
           <wp:inline distT="0" distB="0" distL="0" distR="0">
-            <wp:extent cx="5733415" cy="386715"/>
+            <wp:extent cx="5734050" cy="387350"/>
             <wp:effectExtent l="0" t="0" r="0" b="0"/>
             <wp:docPr id="16" name="Imagen 6"/>
             <wp:cNvGraphicFramePr>
@@ -2456,7 +2456,7 @@
               <a:graphicData uri="http://schemas.openxmlformats.org/drawingml/2006/picture">
                 <pic:pic xmlns:pic="http://schemas.openxmlformats.org/drawingml/2006/picture">
                   <pic:nvPicPr>
-                    <pic:cNvPr id="6" name="Picture 6" descr="/Users/robertovelasquezdean/Library/Group Containers/L48J367XN4.com.infraware.PolarisOffice/EngineTemp/2398/fImage19173172377.png"/>
+                    <pic:cNvPr id="6" name="Picture 6" descr="/Users/robertovelasquezdean/Library/Group Containers/L48J367XN4.com.infraware.PolarisOffice/EngineTemp/405/fImage19173172377.png"/>
                     <pic:cNvPicPr>
                       <a:picLocks noChangeAspect="1" noChangeArrowheads="1"/>
                     </pic:cNvPicPr>
@@ -2476,7 +2476,7 @@
                   <pic:spPr>
                     <a:xfrm>
                       <a:off x="0" y="0"/>
-                      <a:ext cx="5734050" cy="387350"/>
+                      <a:ext cx="5734685" cy="387985"/>
                     </a:xfrm>
                     <a:prstGeom prst="rect"/>
                     <a:ln cap="flat"/>
@@ -2925,7 +2925,7 @@
         </w:rPr>
         <w:drawing>
           <wp:inline distT="0" distB="0" distL="0" distR="0">
-            <wp:extent cx="3686175" cy="1564005"/>
+            <wp:extent cx="3686809" cy="1564640"/>
             <wp:effectExtent l="0" t="0" r="0" b="0"/>
             <wp:docPr id="17" name="Imagen 7"/>
             <wp:cNvGraphicFramePr>
@@ -2935,7 +2935,7 @@
               <a:graphicData uri="http://schemas.openxmlformats.org/drawingml/2006/picture">
                 <pic:pic xmlns:pic="http://schemas.openxmlformats.org/drawingml/2006/picture">
                   <pic:nvPicPr>
-                    <pic:cNvPr id="7" name="Picture 7" descr="/Users/robertovelasquezdean/Library/Group Containers/L48J367XN4.com.infraware.PolarisOffice/EngineTemp/2398/fImage3013219462.png"/>
+                    <pic:cNvPr id="7" name="Picture 7" descr="/Users/robertovelasquezdean/Library/Group Containers/L48J367XN4.com.infraware.PolarisOffice/EngineTemp/405/fImage3013219462.png"/>
                     <pic:cNvPicPr>
                       <a:picLocks noChangeAspect="1" noChangeArrowheads="1"/>
                     </pic:cNvPicPr>
@@ -2955,7 +2955,7 @@
                   <pic:spPr>
                     <a:xfrm>
                       <a:off x="0" y="0"/>
-                      <a:ext cx="3686809" cy="1564640"/>
+                      <a:ext cx="3687445" cy="1565275"/>
                     </a:xfrm>
                     <a:prstGeom prst="rect"/>
                     <a:ln cap="flat"/>
@@ -3329,7 +3329,7 @@
         </w:rPr>
         <w:drawing>
           <wp:inline distT="0" distB="0" distL="0" distR="0">
-            <wp:extent cx="3260090" cy="1697990"/>
+            <wp:extent cx="3199765" cy="1672590"/>
             <wp:effectExtent l="0" t="0" r="0" b="0"/>
             <wp:docPr id="18" name="Imagen 8"/>
             <wp:cNvGraphicFramePr>
@@ -3339,7 +3339,7 @@
               <a:graphicData uri="http://schemas.openxmlformats.org/drawingml/2006/picture">
                 <pic:pic xmlns:pic="http://schemas.openxmlformats.org/drawingml/2006/picture">
                   <pic:nvPicPr>
-                    <pic:cNvPr id="8" name="Picture 8" descr="/Users/robertovelasquezdean/Library/Group Containers/L48J367XN4.com.infraware.PolarisOffice/EngineTemp/2398/fImage27311197723.png"/>
+                    <pic:cNvPr id="8" name="Picture 8" descr="/Users/robertovelasquezdean/Library/Group Containers/L48J367XN4.com.infraware.PolarisOffice/EngineTemp/405/fImage27311197723.png"/>
                     <pic:cNvPicPr>
                       <a:picLocks noChangeAspect="1" noChangeArrowheads="1"/>
                     </pic:cNvPicPr>
@@ -3359,7 +3359,7 @@
                   <pic:spPr>
                     <a:xfrm>
                       <a:off x="0" y="0"/>
-                      <a:ext cx="3260725" cy="1698625"/>
+                      <a:ext cx="3200400" cy="1673225"/>
                     </a:xfrm>
                     <a:prstGeom prst="rect"/>
                     <a:ln cap="flat"/>
@@ -4247,7 +4247,7 @@
         </w:rPr>
         <w:drawing>
           <wp:inline distT="0" distB="0" distL="0" distR="0">
-            <wp:extent cx="3220720" cy="963294"/>
+            <wp:extent cx="3221355" cy="963930"/>
             <wp:effectExtent l="0" t="0" r="0" b="0"/>
             <wp:docPr id="19" name="Imagen 9"/>
             <wp:cNvGraphicFramePr>
@@ -4257,7 +4257,7 @@
               <a:graphicData uri="http://schemas.openxmlformats.org/drawingml/2006/picture">
                 <pic:pic xmlns:pic="http://schemas.openxmlformats.org/drawingml/2006/picture">
                   <pic:nvPicPr>
-                    <pic:cNvPr id="9" name="Picture 9" descr="/Users/robertovelasquezdean/Library/Group Containers/L48J367XN4.com.infraware.PolarisOffice/EngineTemp/2398/fImage17707217838.png"/>
+                    <pic:cNvPr id="9" name="Picture 9" descr="/Users/robertovelasquezdean/Library/Group Containers/L48J367XN4.com.infraware.PolarisOffice/EngineTemp/405/fImage17707217838.png"/>
                     <pic:cNvPicPr>
                       <a:picLocks noChangeAspect="1" noChangeArrowheads="1"/>
                     </pic:cNvPicPr>
@@ -4277,7 +4277,7 @@
                   <pic:spPr>
                     <a:xfrm>
                       <a:off x="0" y="0"/>
-                      <a:ext cx="3221355" cy="963930"/>
+                      <a:ext cx="3221990" cy="964564"/>
                     </a:xfrm>
                     <a:prstGeom prst="rect"/>
                     <a:ln cap="flat"/>
@@ -4374,18 +4374,18 @@
           <w:szCs w:val="20"/>
           <w:rFonts w:ascii="Times New Roman" w:eastAsia="Times New Roman" w:hAnsi="Times New Roman" w:hint="default"/>
         </w:rPr>
-        <w:t xml:space="preserve"> me da problemas. Para que Git me dejará importar el repositorio remoto de GitHub </w:t>
-      </w:r>
-      <w:r>
-        <w:rPr>
-          <w:i w:val="0"/>
-          <w:b w:val="0"/>
-          <w:color w:val="auto"/>
-          <w:sz w:val="20"/>
-          <w:szCs w:val="20"/>
-          <w:rFonts w:ascii="Times New Roman" w:eastAsia="Times New Roman" w:hAnsi="Times New Roman" w:hint="default"/>
-        </w:rPr>
-        <w:t xml:space="preserve">ya con protocolos SSH fue necesario eliminar, al menos, las líneas de código 2 y 3 (AddKeys... &amp; UseKey...).</w:t>
+        <w:t xml:space="preserve"> me da problemas. Para que Git me dejara importar el repositorio remoto de GitHub, </w:t>
+      </w:r>
+      <w:r>
+        <w:rPr>
+          <w:i w:val="0"/>
+          <w:b w:val="0"/>
+          <w:color w:val="auto"/>
+          <w:sz w:val="20"/>
+          <w:szCs w:val="20"/>
+          <w:rFonts w:ascii="Times New Roman" w:eastAsia="Times New Roman" w:hAnsi="Times New Roman" w:hint="default"/>
+        </w:rPr>
+        <w:t xml:space="preserve">ya con protocolos SSH, fue necesario eliminar, al menos, las líneas de código 2 y 3 (AddKeys... &amp; UseKey...).</w:t>
       </w:r>
     </w:p>
     <w:p>
@@ -4628,7 +4628,7 @@
         </w:rPr>
         <w:drawing>
           <wp:inline distT="0" distB="0" distL="0" distR="0">
-            <wp:extent cx="5732780" cy="503555"/>
+            <wp:extent cx="5733415" cy="504190"/>
             <wp:effectExtent l="0" t="0" r="0" b="0"/>
             <wp:docPr id="20" name="Imagen 10"/>
             <wp:cNvGraphicFramePr>
@@ -4638,7 +4638,7 @@
               <a:graphicData uri="http://schemas.openxmlformats.org/drawingml/2006/picture">
                 <pic:pic xmlns:pic="http://schemas.openxmlformats.org/drawingml/2006/picture">
                   <pic:nvPicPr>
-                    <pic:cNvPr id="10" name="Picture 10" descr="/Users/robertovelasquezdean/Library/Group Containers/L48J367XN4.com.infraware.PolarisOffice/EngineTemp/2398/fImage20748249508.png"/>
+                    <pic:cNvPr id="10" name="Picture 10" descr="/Users/robertovelasquezdean/Library/Group Containers/L48J367XN4.com.infraware.PolarisOffice/EngineTemp/405/fImage20748249508.png"/>
                     <pic:cNvPicPr>
                       <a:picLocks noChangeAspect="1" noChangeArrowheads="1"/>
                     </pic:cNvPicPr>
@@ -4658,7 +4658,7 @@
                   <pic:spPr>
                     <a:xfrm>
                       <a:off x="0" y="0"/>
-                      <a:ext cx="5733415" cy="504190"/>
+                      <a:ext cx="5734050" cy="504825"/>
                     </a:xfrm>
                     <a:prstGeom prst="rect"/>
                     <a:ln cap="flat"/>
@@ -5098,18 +5098,18 @@
           <w:sz w:val="20"/>
         </w:rPr>
         <w:drawing>
-          <wp:anchor distT="0" distB="0" distL="0" distR="0" simplePos="0" relativeHeight="251624971" behindDoc="0" locked="0" layoutInCell="1" allowOverlap="1">
+          <wp:anchor distT="0" distB="0" distL="0" distR="0" simplePos="0" relativeHeight="251624979" behindDoc="0" locked="0" layoutInCell="1" allowOverlap="1">
             <wp:simplePos x="0" y="0"/>
             <wp:positionH relativeFrom="margin">
               <wp:posOffset>242575</wp:posOffset>
             </wp:positionH>
             <wp:positionV relativeFrom="margin">
-              <wp:posOffset>2155830</wp:posOffset>
+              <wp:posOffset>2190120</wp:posOffset>
             </wp:positionV>
-            <wp:extent cx="1257935" cy="3212465"/>
+            <wp:extent cx="1258570" cy="3213100"/>
             <wp:effectExtent l="0" t="0" r="0" b="0"/>
             <wp:wrapSquare wrapText="bothSides"/>
-            <wp:docPr id="24" name="Imagen 11"/>
+            <wp:docPr id="21" name="Imagen 11"/>
             <wp:cNvGraphicFramePr>
               <a:graphicFrameLocks xmlns:a="http://schemas.openxmlformats.org/drawingml/2006/main" noChangeAspect="1"/>
             </wp:cNvGraphicFramePr>
@@ -5117,7 +5117,7 @@
               <a:graphicData uri="http://schemas.openxmlformats.org/drawingml/2006/picture">
                 <pic:pic xmlns:pic="http://schemas.openxmlformats.org/drawingml/2006/picture">
                   <pic:nvPicPr>
-                    <pic:cNvPr id="11" name="Picture 11" descr="/Users/robertovelasquezdean/Library/Group Containers/L48J367XN4.com.infraware.PolarisOffice/EngineTemp/2398/fImage3709024579.png"/>
+                    <pic:cNvPr id="11" name="Picture 11" descr="/Users/robertovelasquezdean/Library/Group Containers/L48J367XN4.com.infraware.PolarisOffice/EngineTemp/405/fImage3709024579.png"/>
                     <pic:cNvPicPr>
                       <a:picLocks noChangeAspect="1" noChangeArrowheads="1"/>
                     </pic:cNvPicPr>
@@ -5137,7 +5137,7 @@
                   <pic:spPr>
                     <a:xfrm>
                       <a:off x="0" y="0"/>
-                      <a:ext cx="1258570" cy="3213100"/>
+                      <a:ext cx="1259205" cy="3213735"/>
                     </a:xfrm>
                     <a:prstGeom prst="rect"/>
                     <a:ln cap="flat"/>
@@ -5153,18 +5153,18 @@
           <w:sz w:val="20"/>
         </w:rPr>
         <w:drawing>
-          <wp:anchor distT="0" distB="0" distL="0" distR="0" simplePos="0" relativeHeight="251624972" behindDoc="0" locked="0" layoutInCell="1" allowOverlap="1">
+          <wp:anchor distT="0" distB="0" distL="0" distR="0" simplePos="0" relativeHeight="251624980" behindDoc="0" locked="0" layoutInCell="1" allowOverlap="1">
             <wp:simplePos x="0" y="0"/>
             <wp:positionH relativeFrom="margin">
-              <wp:posOffset>2022480</wp:posOffset>
+              <wp:posOffset>2073280</wp:posOffset>
             </wp:positionH>
             <wp:positionV relativeFrom="margin">
-              <wp:posOffset>2139320</wp:posOffset>
+              <wp:posOffset>2188850</wp:posOffset>
             </wp:positionV>
-            <wp:extent cx="1412240" cy="3108325"/>
+            <wp:extent cx="1412875" cy="3108960"/>
             <wp:effectExtent l="0" t="0" r="0" b="0"/>
             <wp:wrapSquare wrapText="bothSides"/>
-            <wp:docPr id="27" name="Imagen 12"/>
+            <wp:docPr id="22" name="Imagen 12"/>
             <wp:cNvGraphicFramePr>
               <a:graphicFrameLocks xmlns:a="http://schemas.openxmlformats.org/drawingml/2006/main" noChangeAspect="1"/>
             </wp:cNvGraphicFramePr>
@@ -5172,7 +5172,7 @@
               <a:graphicData uri="http://schemas.openxmlformats.org/drawingml/2006/picture">
                 <pic:pic xmlns:pic="http://schemas.openxmlformats.org/drawingml/2006/picture">
                   <pic:nvPicPr>
-                    <pic:cNvPr id="12" name="Picture 12" descr="/Users/robertovelasquezdean/Library/Group Containers/L48J367XN4.com.infraware.PolarisOffice/EngineTemp/2398/fImage36643276203.png"/>
+                    <pic:cNvPr id="12" name="Picture 12" descr="/Users/robertovelasquezdean/Library/Group Containers/L48J367XN4.com.infraware.PolarisOffice/EngineTemp/405/fImage36643276203.png"/>
                     <pic:cNvPicPr>
                       <a:picLocks noChangeAspect="1" noChangeArrowheads="1"/>
                     </pic:cNvPicPr>
@@ -5193,7 +5193,7 @@
                   <pic:spPr>
                     <a:xfrm>
                       <a:off x="0" y="0"/>
-                      <a:ext cx="1412875" cy="3108960"/>
+                      <a:ext cx="1413510" cy="3109595"/>
                     </a:xfrm>
                     <a:prstGeom prst="rect"/>
                     <a:ln cap="flat"/>
@@ -5666,9 +5666,9 @@
         </w:rPr>
         <w:drawing>
           <wp:inline distT="0" distB="0" distL="0" distR="0">
-            <wp:extent cx="582295" cy="172720"/>
+            <wp:extent cx="582930" cy="173355"/>
             <wp:effectExtent l="0" t="0" r="0" b="0"/>
-            <wp:docPr id="29" name="Imagen 13"/>
+            <wp:docPr id="23" name="Imagen 13"/>
             <wp:cNvGraphicFramePr>
               <a:graphicFrameLocks xmlns:a="http://schemas.openxmlformats.org/drawingml/2006/main" noChangeAspect="1"/>
             </wp:cNvGraphicFramePr>
@@ -5676,7 +5676,7 @@
               <a:graphicData uri="http://schemas.openxmlformats.org/drawingml/2006/picture">
                 <pic:pic xmlns:pic="http://schemas.openxmlformats.org/drawingml/2006/picture">
                   <pic:nvPicPr>
-                    <pic:cNvPr id="13" name="Picture 13" descr="/Users/robertovelasquezdean/Library/Group Containers/L48J367XN4.com.infraware.PolarisOffice/EngineTemp/2398/fImage8898293383.png"/>
+                    <pic:cNvPr id="13" name="Picture 13" descr="/Users/robertovelasquezdean/Library/Group Containers/L48J367XN4.com.infraware.PolarisOffice/EngineTemp/405/fImage8898293383.png"/>
                     <pic:cNvPicPr>
                       <a:picLocks noChangeAspect="1" noChangeArrowheads="1"/>
                     </pic:cNvPicPr>
@@ -5696,7 +5696,7 @@
                   <pic:spPr>
                     <a:xfrm>
                       <a:off x="0" y="0"/>
-                      <a:ext cx="582930" cy="173355"/>
+                      <a:ext cx="583565" cy="173990"/>
                     </a:xfrm>
                     <a:prstGeom prst="rect"/>
                     <a:ln cap="flat"/>
@@ -5827,9 +5827,9 @@
         </w:rPr>
         <w:drawing>
           <wp:inline distT="0" distB="0" distL="0" distR="0">
-            <wp:extent cx="3991610" cy="2626995"/>
+            <wp:extent cx="3992245" cy="2627630"/>
             <wp:effectExtent l="0" t="0" r="0" b="0"/>
-            <wp:docPr id="30" name="Imagen 14"/>
+            <wp:docPr id="24" name="Imagen 14"/>
             <wp:cNvGraphicFramePr>
               <a:graphicFrameLocks xmlns:a="http://schemas.openxmlformats.org/drawingml/2006/main" noChangeAspect="1"/>
             </wp:cNvGraphicFramePr>
@@ -5837,7 +5837,7 @@
               <a:graphicData uri="http://schemas.openxmlformats.org/drawingml/2006/picture">
                 <pic:pic xmlns:pic="http://schemas.openxmlformats.org/drawingml/2006/picture">
                   <pic:nvPicPr>
-                    <pic:cNvPr id="14" name="Picture 14" descr="/Users/robertovelasquezdean/Library/Group Containers/L48J367XN4.com.infraware.PolarisOffice/EngineTemp/2398/fImage14736630723.png"/>
+                    <pic:cNvPr id="14" name="Picture 14" descr="/Users/robertovelasquezdean/Library/Group Containers/L48J367XN4.com.infraware.PolarisOffice/EngineTemp/405/fImage14736630723.png"/>
                     <pic:cNvPicPr>
                       <a:picLocks noChangeAspect="1" noChangeArrowheads="1"/>
                     </pic:cNvPicPr>
@@ -5857,7 +5857,7 @@
                   <pic:spPr>
                     <a:xfrm>
                       <a:off x="0" y="0"/>
-                      <a:ext cx="3992245" cy="2627630"/>
+                      <a:ext cx="3992879" cy="2628265"/>
                     </a:xfrm>
                     <a:prstGeom prst="rect"/>
                     <a:ln cap="flat"/>
@@ -6009,9 +6009,9 @@
         </w:rPr>
         <w:drawing>
           <wp:inline distT="0" distB="0" distL="0" distR="0">
-            <wp:extent cx="5731510" cy="1711325"/>
+            <wp:extent cx="5732145" cy="1711960"/>
             <wp:effectExtent l="0" t="0" r="0" b="0"/>
-            <wp:docPr id="34" name="Imagen 15"/>
+            <wp:docPr id="25" name="Imagen 15"/>
             <wp:cNvGraphicFramePr>
               <a:graphicFrameLocks xmlns:a="http://schemas.openxmlformats.org/drawingml/2006/main" noChangeAspect="1"/>
             </wp:cNvGraphicFramePr>
@@ -6019,7 +6019,7 @@
               <a:graphicData uri="http://schemas.openxmlformats.org/drawingml/2006/picture">
                 <pic:pic xmlns:pic="http://schemas.openxmlformats.org/drawingml/2006/picture">
                   <pic:nvPicPr>
-                    <pic:cNvPr id="15" name="Picture 15" descr="/Users/robertovelasquezdean/Library/Group Containers/L48J367XN4.com.infraware.PolarisOffice/EngineTemp/2398/fImage4268634559.png"/>
+                    <pic:cNvPr id="15" name="Picture 15" descr="/Users/robertovelasquezdean/Library/Group Containers/L48J367XN4.com.infraware.PolarisOffice/EngineTemp/405/fImage4268634559.png"/>
                     <pic:cNvPicPr>
                       <a:picLocks noChangeAspect="1" noChangeArrowheads="1"/>
                     </pic:cNvPicPr>
@@ -6039,7 +6039,7 @@
                   <pic:spPr>
                     <a:xfrm>
                       <a:off x="0" y="0"/>
-                      <a:ext cx="5732145" cy="1711960"/>
+                      <a:ext cx="5732780" cy="1712595"/>
                     </a:xfrm>
                     <a:prstGeom prst="rect"/>
                     <a:ln cap="flat"/>
@@ -6193,7 +6193,7 @@
           <w:szCs w:val="20"/>
           <w:rFonts w:ascii="Times New Roman" w:eastAsia="Times New Roman" w:hAnsi="Times New Roman" w:hint="default"/>
         </w:rPr>
-        <w:t xml:space="preserve">más con </w:t>
+        <w:t xml:space="preserve">más con protocolo </w:t>
       </w:r>
       <w:r>
         <w:rPr>
@@ -6290,9 +6290,9 @@
         </w:rPr>
         <w:drawing>
           <wp:inline distT="0" distB="0" distL="0" distR="0">
-            <wp:extent cx="2679700" cy="1249680"/>
+            <wp:extent cx="2680335" cy="1250315"/>
             <wp:effectExtent l="0" t="0" r="0" b="0"/>
-            <wp:docPr id="35" name="Imagen 16"/>
+            <wp:docPr id="26" name="Imagen 16"/>
             <wp:cNvGraphicFramePr>
               <a:graphicFrameLocks xmlns:a="http://schemas.openxmlformats.org/drawingml/2006/main" noChangeAspect="1"/>
             </wp:cNvGraphicFramePr>
@@ -6300,7 +6300,7 @@
               <a:graphicData uri="http://schemas.openxmlformats.org/drawingml/2006/picture">
                 <pic:pic xmlns:pic="http://schemas.openxmlformats.org/drawingml/2006/picture">
                   <pic:nvPicPr>
-                    <pic:cNvPr id="16" name="Picture 16" descr="/Users/robertovelasquezdean/Library/Group Containers/L48J367XN4.com.infraware.PolarisOffice/EngineTemp/2398/fImage26840353221.png"/>
+                    <pic:cNvPr id="16" name="Picture 16" descr="/Users/robertovelasquezdean/Library/Group Containers/L48J367XN4.com.infraware.PolarisOffice/EngineTemp/405/fImage26840353221.png"/>
                     <pic:cNvPicPr>
                       <a:picLocks noChangeAspect="1" noChangeArrowheads="1"/>
                     </pic:cNvPicPr>
@@ -6320,7 +6320,7 @@
                   <pic:spPr>
                     <a:xfrm>
                       <a:off x="0" y="0"/>
-                      <a:ext cx="2680335" cy="1250315"/>
+                      <a:ext cx="2680970" cy="1250950"/>
                     </a:xfrm>
                     <a:prstGeom prst="rect"/>
                     <a:ln cap="flat"/>
@@ -6572,9 +6572,9 @@
         </w:rPr>
         <w:drawing>
           <wp:inline distT="0" distB="0" distL="0" distR="0">
-            <wp:extent cx="4772025" cy="571500"/>
+            <wp:extent cx="4772660" cy="572135"/>
             <wp:effectExtent l="0" t="0" r="0" b="0"/>
-            <wp:docPr id="36" name="Imagen 17"/>
+            <wp:docPr id="27" name="Imagen 17"/>
             <wp:cNvGraphicFramePr>
               <a:graphicFrameLocks xmlns:a="http://schemas.openxmlformats.org/drawingml/2006/main" noChangeAspect="1"/>
             </wp:cNvGraphicFramePr>
@@ -6582,7 +6582,7 @@
               <a:graphicData uri="http://schemas.openxmlformats.org/drawingml/2006/picture">
                 <pic:pic xmlns:pic="http://schemas.openxmlformats.org/drawingml/2006/picture">
                   <pic:nvPicPr>
-                    <pic:cNvPr id="17" name="Picture 17" descr="/Users/robertovelasquezdean/Library/Group Containers/L48J367XN4.com.infraware.PolarisOffice/EngineTemp/2398/fImage17582361174.png"/>
+                    <pic:cNvPr id="17" name="Picture 17" descr="/Users/robertovelasquezdean/Library/Group Containers/L48J367XN4.com.infraware.PolarisOffice/EngineTemp/405/fImage17582361174.png"/>
                     <pic:cNvPicPr>
                       <a:picLocks noChangeAspect="1" noChangeArrowheads="1"/>
                     </pic:cNvPicPr>
@@ -6602,7 +6602,7 @@
                   <pic:spPr>
                     <a:xfrm>
                       <a:off x="0" y="0"/>
-                      <a:ext cx="4772660" cy="572135"/>
+                      <a:ext cx="4773295" cy="572770"/>
                     </a:xfrm>
                     <a:prstGeom prst="rect"/>
                     <a:ln cap="flat"/>
@@ -6700,51 +6700,74 @@
           <w:szCs w:val="20"/>
           <w:rFonts w:ascii="Times New Roman" w:eastAsia="Times New Roman" w:hAnsi="Times New Roman" w:hint="default"/>
         </w:rPr>
-        <w:t xml:space="preserve"> por la URL SSH copiada... ejecutando el </w:t>
-      </w:r>
-      <w:r>
-        <w:rPr>
-          <w:i w:val="0"/>
-          <w:b w:val="0"/>
-          <w:color w:val="auto"/>
-          <w:sz w:val="20"/>
-          <w:szCs w:val="20"/>
-          <w:rFonts w:ascii="Times New Roman" w:eastAsia="Times New Roman" w:hAnsi="Times New Roman" w:hint="default"/>
-        </w:rPr>
-        <w:t xml:space="preserve">siguiente comando: </w:t>
-      </w:r>
-      <w:r>
-        <w:rPr>
-          <w:i w:val="1"/>
-          <w:b w:val="1"/>
-          <w:color w:val="auto"/>
-          <w:sz w:val="20"/>
-          <w:szCs w:val="20"/>
-          <w:rFonts w:ascii="Times New Roman" w:eastAsia="Times New Roman" w:hAnsi="Times New Roman" w:hint="default"/>
-        </w:rPr>
-        <w:t xml:space="preserve">git remote set-url origin + pega </w:t>
-      </w:r>
-      <w:r>
-        <w:rPr>
-          <w:i w:val="0"/>
-          <w:b w:val="1"/>
-          <w:color w:val="auto"/>
-          <w:sz w:val="20"/>
-          <w:szCs w:val="20"/>
-          <w:rFonts w:ascii="Times New Roman" w:eastAsia="Times New Roman" w:hAnsi="Times New Roman" w:hint="default"/>
-        </w:rPr>
-        <w:t xml:space="preserve">la URL SSH del repositorio remoto de nuestro interés </w:t>
-      </w:r>
-      <w:r>
-        <w:rPr>
-          <w:i w:val="0"/>
-          <w:b w:val="1"/>
-          <w:color w:val="auto"/>
-          <w:sz w:val="20"/>
-          <w:szCs w:val="20"/>
-          <w:rFonts w:ascii="Times New Roman" w:eastAsia="Times New Roman" w:hAnsi="Times New Roman" w:hint="default"/>
-        </w:rPr>
-        <w:t xml:space="preserve">de GitHub (el que habíamos copiado anteriormente). </w:t>
+        <w:t xml:space="preserve"> por la URL SSH copiada del repositorio </w:t>
+      </w:r>
+      <w:r>
+        <w:rPr>
+          <w:i w:val="0"/>
+          <w:b w:val="0"/>
+          <w:color w:val="auto"/>
+          <w:sz w:val="20"/>
+          <w:szCs w:val="20"/>
+          <w:rFonts w:ascii="Times New Roman" w:eastAsia="Times New Roman" w:hAnsi="Times New Roman" w:hint="default"/>
+        </w:rPr>
+        <w:t xml:space="preserve">remoto de GitHub... ejecutando el siguiente comando: </w:t>
+      </w:r>
+      <w:r>
+        <w:rPr>
+          <w:i w:val="1"/>
+          <w:b w:val="1"/>
+          <w:color w:val="auto"/>
+          <w:sz w:val="20"/>
+          <w:szCs w:val="20"/>
+          <w:rFonts w:ascii="Times New Roman" w:eastAsia="Times New Roman" w:hAnsi="Times New Roman" w:hint="default"/>
+        </w:rPr>
+        <w:t xml:space="preserve">git remote set-url origin + </w:t>
+      </w:r>
+      <w:r>
+        <w:rPr>
+          <w:i w:val="1"/>
+          <w:b w:val="0"/>
+          <w:color w:val="auto"/>
+          <w:sz w:val="20"/>
+          <w:szCs w:val="20"/>
+          <w:u w:val="single"/>
+          <w:rFonts w:ascii="Times New Roman" w:eastAsia="Times New Roman" w:hAnsi="Times New Roman" w:hint="default"/>
+        </w:rPr>
+        <w:t>pega</w:t>
+      </w:r>
+      <w:r>
+        <w:rPr>
+          <w:i w:val="1"/>
+          <w:b w:val="1"/>
+          <w:color w:val="auto"/>
+          <w:sz w:val="20"/>
+          <w:szCs w:val="20"/>
+          <w:rFonts w:ascii="Times New Roman" w:eastAsia="Times New Roman" w:hAnsi="Times New Roman" w:hint="default"/>
+        </w:rPr>
+        <w:t xml:space="preserve"> </w:t>
+      </w:r>
+      <w:r>
+        <w:rPr>
+          <w:i w:val="0"/>
+          <w:b w:val="1"/>
+          <w:color w:val="auto"/>
+          <w:sz w:val="20"/>
+          <w:szCs w:val="20"/>
+          <w:rFonts w:ascii="Times New Roman" w:eastAsia="Times New Roman" w:hAnsi="Times New Roman" w:hint="default"/>
+        </w:rPr>
+        <w:t xml:space="preserve">la URL SSH del </w:t>
+      </w:r>
+      <w:r>
+        <w:rPr>
+          <w:i w:val="0"/>
+          <w:b w:val="1"/>
+          <w:color w:val="auto"/>
+          <w:sz w:val="20"/>
+          <w:szCs w:val="20"/>
+          <w:rFonts w:ascii="Times New Roman" w:eastAsia="Times New Roman" w:hAnsi="Times New Roman" w:hint="default"/>
+        </w:rPr>
+        <w:t xml:space="preserve">repositorio remoto de nuestro interés de GitHub (el que habíamos copiado anteriormente). </w:t>
       </w:r>
       <w:r>
         <w:rPr>
@@ -6786,9 +6809,9 @@
         </w:rPr>
         <w:drawing>
           <wp:inline distT="0" distB="0" distL="0" distR="0">
-            <wp:extent cx="5731510" cy="125095"/>
+            <wp:extent cx="5732145" cy="125730"/>
             <wp:effectExtent l="0" t="0" r="0" b="0"/>
-            <wp:docPr id="38" name="Imagen 18"/>
+            <wp:docPr id="28" name="Imagen 18"/>
             <wp:cNvGraphicFramePr>
               <a:graphicFrameLocks xmlns:a="http://schemas.openxmlformats.org/drawingml/2006/main" noChangeAspect="1"/>
             </wp:cNvGraphicFramePr>
@@ -6796,7 +6819,7 @@
               <a:graphicData uri="http://schemas.openxmlformats.org/drawingml/2006/picture">
                 <pic:pic xmlns:pic="http://schemas.openxmlformats.org/drawingml/2006/picture">
                   <pic:nvPicPr>
-                    <pic:cNvPr id="18" name="Picture 18" descr="/Users/robertovelasquezdean/Library/Group Containers/L48J367XN4.com.infraware.PolarisOffice/EngineTemp/2398/fImage12780389034.png"/>
+                    <pic:cNvPr id="18" name="Picture 18" descr="/Users/robertovelasquezdean/Library/Group Containers/L48J367XN4.com.infraware.PolarisOffice/EngineTemp/405/fImage12780389034.png"/>
                     <pic:cNvPicPr>
                       <a:picLocks noChangeAspect="1" noChangeArrowheads="1"/>
                     </pic:cNvPicPr>
@@ -6816,7 +6839,7 @@
                   <pic:spPr>
                     <a:xfrm>
                       <a:off x="0" y="0"/>
-                      <a:ext cx="5732145" cy="125730"/>
+                      <a:ext cx="5732780" cy="126365"/>
                     </a:xfrm>
                     <a:prstGeom prst="rect"/>
                     <a:ln cap="flat"/>
@@ -6859,18 +6882,18 @@
           <w:szCs w:val="20"/>
           <w:rFonts w:ascii="Times New Roman" w:eastAsia="Times New Roman" w:hAnsi="Times New Roman" w:hint="default"/>
         </w:rPr>
-        <w:t xml:space="preserve">Con este cambio, ya no tenemos una URL en protocolo HTTPS (ya no en nuestro repositorio remoto de interés); </w:t>
-      </w:r>
-      <w:r>
-        <w:rPr>
-          <w:i w:val="1"/>
-          <w:b w:val="0"/>
-          <w:color w:val="auto"/>
-          <w:sz w:val="20"/>
-          <w:szCs w:val="20"/>
-          <w:rFonts w:ascii="Times New Roman" w:eastAsia="Times New Roman" w:hAnsi="Times New Roman" w:hint="default"/>
-        </w:rPr>
-        <w:t xml:space="preserve">sino que, hemos pasado nuestra URL a protocolo SSH. </w:t>
+        <w:t xml:space="preserve">Con este cambio, ya no tenemos una URL en protocolo HTTPS dentro de nuestro repositorio local (tampoco en </w:t>
+      </w:r>
+      <w:r>
+        <w:rPr>
+          <w:i w:val="1"/>
+          <w:b w:val="0"/>
+          <w:color w:val="auto"/>
+          <w:sz w:val="20"/>
+          <w:szCs w:val="20"/>
+          <w:rFonts w:ascii="Times New Roman" w:eastAsia="Times New Roman" w:hAnsi="Times New Roman" w:hint="default"/>
+        </w:rPr>
+        <w:t xml:space="preserve">nuestro repositorio remoto de interés); sino que, hemos pasado nuestras URL a protocolo SSH. </w:t>
       </w:r>
       <w:r>
         <w:rPr>
@@ -6923,9 +6946,9 @@
         </w:rPr>
         <w:drawing>
           <wp:inline distT="0" distB="0" distL="0" distR="0">
-            <wp:extent cx="4514850" cy="561975"/>
+            <wp:extent cx="4515485" cy="562610"/>
             <wp:effectExtent l="0" t="0" r="0" b="0"/>
-            <wp:docPr id="39" name="Imagen 19"/>
+            <wp:docPr id="29" name="Imagen 19"/>
             <wp:cNvGraphicFramePr>
               <a:graphicFrameLocks xmlns:a="http://schemas.openxmlformats.org/drawingml/2006/main" noChangeAspect="1"/>
             </wp:cNvGraphicFramePr>
@@ -6933,7 +6956,7 @@
               <a:graphicData uri="http://schemas.openxmlformats.org/drawingml/2006/picture">
                 <pic:pic xmlns:pic="http://schemas.openxmlformats.org/drawingml/2006/picture">
                   <pic:nvPicPr>
-                    <pic:cNvPr id="19" name="Picture 19" descr="/Users/robertovelasquezdean/Library/Group Containers/L48J367XN4.com.infraware.PolarisOffice/EngineTemp/2398/fImage17347392675.png"/>
+                    <pic:cNvPr id="19" name="Picture 19" descr="/Users/robertovelasquezdean/Library/Group Containers/L48J367XN4.com.infraware.PolarisOffice/EngineTemp/405/fImage17347392675.png"/>
                     <pic:cNvPicPr>
                       <a:picLocks noChangeAspect="1" noChangeArrowheads="1"/>
                     </pic:cNvPicPr>
@@ -6953,7 +6976,7 @@
                   <pic:spPr>
                     <a:xfrm>
                       <a:off x="0" y="0"/>
-                      <a:ext cx="4515485" cy="562610"/>
+                      <a:ext cx="4516120" cy="563245"/>
                     </a:xfrm>
                     <a:prstGeom prst="rect"/>
                     <a:ln cap="flat"/>
@@ -7127,9 +7150,9 @@
         </w:rPr>
         <w:drawing>
           <wp:inline distT="0" distB="0" distL="0" distR="0">
-            <wp:extent cx="5731510" cy="953135"/>
+            <wp:extent cx="5732145" cy="953770"/>
             <wp:effectExtent l="0" t="0" r="0" b="0"/>
-            <wp:docPr id="40" name="Imagen 20"/>
+            <wp:docPr id="30" name="Imagen 20"/>
             <wp:cNvGraphicFramePr>
               <a:graphicFrameLocks xmlns:a="http://schemas.openxmlformats.org/drawingml/2006/main" noChangeAspect="1"/>
             </wp:cNvGraphicFramePr>
@@ -7137,7 +7160,7 @@
               <a:graphicData uri="http://schemas.openxmlformats.org/drawingml/2006/picture">
                 <pic:pic xmlns:pic="http://schemas.openxmlformats.org/drawingml/2006/picture">
                   <pic:nvPicPr>
-                    <pic:cNvPr id="20" name="Picture 20" descr="/Users/robertovelasquezdean/Library/Group Containers/L48J367XN4.com.infraware.PolarisOffice/EngineTemp/2398/fImage3137240702.png"/>
+                    <pic:cNvPr id="20" name="Picture 20" descr="/Users/robertovelasquezdean/Library/Group Containers/L48J367XN4.com.infraware.PolarisOffice/EngineTemp/405/fImage3137240702.png"/>
                     <pic:cNvPicPr>
                       <a:picLocks noChangeAspect="1" noChangeArrowheads="1"/>
                     </pic:cNvPicPr>
@@ -7157,7 +7180,7 @@
                   <pic:spPr>
                     <a:xfrm>
                       <a:off x="0" y="0"/>
-                      <a:ext cx="5732145" cy="953770"/>
+                      <a:ext cx="5732780" cy="954405"/>
                     </a:xfrm>
                     <a:prstGeom prst="rect"/>
                     <a:ln cap="flat"/>
@@ -7277,18 +7300,18 @@
           <w:szCs w:val="20"/>
           <w:rFonts w:ascii="Times New Roman" w:eastAsia="Times New Roman" w:hAnsi="Times New Roman" w:hint="default"/>
         </w:rPr>
-        <w:t xml:space="preserve"> es la rama del repositorio </w:t>
-      </w:r>
-      <w:r>
-        <w:rPr>
-          <w:i w:val="0"/>
-          <w:b w:val="0"/>
-          <w:color w:val="auto"/>
-          <w:sz w:val="20"/>
-          <w:szCs w:val="20"/>
-          <w:rFonts w:ascii="Times New Roman" w:eastAsia="Times New Roman" w:hAnsi="Times New Roman" w:hint="default"/>
-        </w:rPr>
-        <w:t xml:space="preserve">remoto, de interés, de GitHub... pudo ser otra, pero fue</w:t>
+        <w:t xml:space="preserve"> es la rama del repositorio remoto </w:t>
+      </w:r>
+      <w:r>
+        <w:rPr>
+          <w:i w:val="0"/>
+          <w:b w:val="0"/>
+          <w:color w:val="auto"/>
+          <w:sz w:val="20"/>
+          <w:szCs w:val="20"/>
+          <w:rFonts w:ascii="Times New Roman" w:eastAsia="Times New Roman" w:hAnsi="Times New Roman" w:hint="default"/>
+        </w:rPr>
+        <w:t xml:space="preserve">en cuestión... pudo ser otra, pero fue</w:t>
       </w:r>
       <w:r>
         <w:rPr>
@@ -7341,9 +7364,9 @@
         </w:rPr>
         <w:drawing>
           <wp:inline distT="0" distB="0" distL="0" distR="0">
-            <wp:extent cx="5731510" cy="708025"/>
+            <wp:extent cx="5732145" cy="708660"/>
             <wp:effectExtent l="0" t="0" r="0" b="0"/>
-            <wp:docPr id="41" name="Imagen 21"/>
+            <wp:docPr id="31" name="Imagen 21"/>
             <wp:cNvGraphicFramePr>
               <a:graphicFrameLocks xmlns:a="http://schemas.openxmlformats.org/drawingml/2006/main" noChangeAspect="1"/>
             </wp:cNvGraphicFramePr>
@@ -7351,7 +7374,7 @@
               <a:graphicData uri="http://schemas.openxmlformats.org/drawingml/2006/picture">
                 <pic:pic xmlns:pic="http://schemas.openxmlformats.org/drawingml/2006/picture">
                   <pic:nvPicPr>
-                    <pic:cNvPr id="21" name="Picture 21" descr="/Users/robertovelasquezdean/Library/Group Containers/L48J367XN4.com.infraware.PolarisOffice/EngineTemp/2398/fImage27190419436.png"/>
+                    <pic:cNvPr id="21" name="Picture 21" descr="/Users/robertovelasquezdean/Library/Group Containers/L48J367XN4.com.infraware.PolarisOffice/EngineTemp/405/fImage27190419436.png"/>
                     <pic:cNvPicPr>
                       <a:picLocks noChangeAspect="1" noChangeArrowheads="1"/>
                     </pic:cNvPicPr>
@@ -7371,7 +7394,7 @@
                   <pic:spPr>
                     <a:xfrm>
                       <a:off x="0" y="0"/>
-                      <a:ext cx="5732145" cy="708660"/>
+                      <a:ext cx="5732780" cy="709295"/>
                     </a:xfrm>
                     <a:prstGeom prst="rect"/>
                     <a:ln cap="flat"/>
@@ -7437,7 +7460,18 @@
           <w:szCs w:val="20"/>
           <w:rFonts w:ascii="Times New Roman" w:eastAsia="Times New Roman" w:hAnsi="Times New Roman" w:hint="default"/>
         </w:rPr>
-        <w:t xml:space="preserve">Y Listo, esto es todo. Configuradas llaves SSH en entorno local y en GitHub.</w:t>
+        <w:t xml:space="preserve">Y Listo, esto es todo. Configuradas llaves SSH tanto en entorno local como en GitHub (y, puntualmente, en un </w:t>
+      </w:r>
+      <w:r>
+        <w:rPr>
+          <w:i w:val="1"/>
+          <w:b w:val="0"/>
+          <w:color w:val="auto"/>
+          <w:sz w:val="20"/>
+          <w:szCs w:val="20"/>
+          <w:rFonts w:ascii="Times New Roman" w:eastAsia="Times New Roman" w:hAnsi="Times New Roman" w:hint="default"/>
+        </w:rPr>
+        <w:t xml:space="preserve">repositorio remoto seleccionado del mismo).</w:t>
       </w:r>
     </w:p>
     <w:p>

</xml_diff>

<commit_message>
material formativo descargado del SENA y avances en Tags (git)
</commit_message>
<xml_diff>
--- a/Platzi/GIT:GITHUB/3. Trabajando con repositorios remotos en Github/git & github.docx
+++ b/Platzi/GIT:GITHUB/3. Trabajando con repositorios remotos en Github/git & github.docx
@@ -188,7 +188,7 @@
         </w:rPr>
         <w:drawing>
           <wp:inline distT="0" distB="0" distL="0" distR="0">
-            <wp:extent cx="5740400" cy="4139565"/>
+            <wp:extent cx="5741035" cy="4140200"/>
             <wp:effectExtent l="0" t="0" r="0" b="0"/>
             <wp:docPr id="9" name="Imagen 1"/>
             <wp:cNvGraphicFramePr>
@@ -198,7 +198,7 @@
               <a:graphicData uri="http://schemas.openxmlformats.org/drawingml/2006/picture">
                 <pic:pic xmlns:pic="http://schemas.openxmlformats.org/drawingml/2006/picture">
                   <pic:nvPicPr>
-                    <pic:cNvPr id="1" name="Picture 1" descr="/Users/robertovelasquezdean/Library/Group Containers/L48J367XN4.com.infraware.PolarisOffice/EngineTemp/405/fImage12791910933.png"/>
+                    <pic:cNvPr id="1" name="Picture 1" descr="/Users/robertovelasquezdean/Library/Group Containers/L48J367XN4.com.infraware.PolarisOffice/EngineTemp/415/fImage12791910933.png"/>
                     <pic:cNvPicPr>
                       <a:picLocks noChangeAspect="1" noChangeArrowheads="1"/>
                     </pic:cNvPicPr>
@@ -218,7 +218,7 @@
                   <pic:spPr>
                     <a:xfrm>
                       <a:off x="0" y="0"/>
-                      <a:ext cx="5741035" cy="4140200"/>
+                      <a:ext cx="5741670" cy="4140834"/>
                     </a:xfrm>
                     <a:prstGeom prst="rect"/>
                     <a:ln cap="flat"/>
@@ -307,7 +307,7 @@
         </w:rPr>
         <w:drawing>
           <wp:inline distT="0" distB="0" distL="0" distR="0">
-            <wp:extent cx="5740400" cy="2407920"/>
+            <wp:extent cx="5741035" cy="2408555"/>
             <wp:effectExtent l="0" t="0" r="0" b="0"/>
             <wp:docPr id="10" name="Imagen 2"/>
             <wp:cNvGraphicFramePr>
@@ -317,7 +317,7 @@
               <a:graphicData uri="http://schemas.openxmlformats.org/drawingml/2006/picture">
                 <pic:pic xmlns:pic="http://schemas.openxmlformats.org/drawingml/2006/picture">
                   <pic:nvPicPr>
-                    <pic:cNvPr id="2" name="Picture 2" descr="/Users/robertovelasquezdean/Library/Group Containers/L48J367XN4.com.infraware.PolarisOffice/EngineTemp/405/fImage107373113099.png"/>
+                    <pic:cNvPr id="2" name="Picture 2" descr="/Users/robertovelasquezdean/Library/Group Containers/L48J367XN4.com.infraware.PolarisOffice/EngineTemp/415/fImage107373113099.png"/>
                     <pic:cNvPicPr>
                       <a:picLocks noChangeAspect="1" noChangeArrowheads="1"/>
                     </pic:cNvPicPr>
@@ -337,7 +337,7 @@
                   <pic:spPr>
                     <a:xfrm>
                       <a:off x="0" y="0"/>
-                      <a:ext cx="5741035" cy="2408555"/>
+                      <a:ext cx="5741670" cy="2409190"/>
                     </a:xfrm>
                     <a:prstGeom prst="rect"/>
                     <a:ln cap="flat"/>
@@ -486,7 +486,7 @@
         </w:rPr>
         <w:drawing>
           <wp:inline distT="0" distB="0" distL="0" distR="0">
-            <wp:extent cx="5740400" cy="641985"/>
+            <wp:extent cx="5741035" cy="642620"/>
             <wp:effectExtent l="0" t="0" r="0" b="0"/>
             <wp:docPr id="11" name="Imagen 3"/>
             <wp:cNvGraphicFramePr>
@@ -496,7 +496,7 @@
               <a:graphicData uri="http://schemas.openxmlformats.org/drawingml/2006/picture">
                 <pic:pic xmlns:pic="http://schemas.openxmlformats.org/drawingml/2006/picture">
                   <pic:nvPicPr>
-                    <pic:cNvPr id="3" name="Picture 3" descr="/Users/robertovelasquezdean/Library/Group Containers/L48J367XN4.com.infraware.PolarisOffice/EngineTemp/405/fImage3804412278.png"/>
+                    <pic:cNvPr id="3" name="Picture 3" descr="/Users/robertovelasquezdean/Library/Group Containers/L48J367XN4.com.infraware.PolarisOffice/EngineTemp/415/fImage3804412278.png"/>
                     <pic:cNvPicPr>
                       <a:picLocks noChangeAspect="1" noChangeArrowheads="1"/>
                     </pic:cNvPicPr>
@@ -516,7 +516,7 @@
                   <pic:spPr>
                     <a:xfrm>
                       <a:off x="0" y="0"/>
-                      <a:ext cx="5741035" cy="642620"/>
+                      <a:ext cx="5741670" cy="643255"/>
                     </a:xfrm>
                     <a:prstGeom prst="rect"/>
                     <a:ln cap="flat"/>
@@ -677,7 +677,7 @@
         </w:rPr>
         <w:drawing>
           <wp:inline distT="0" distB="0" distL="0" distR="0">
-            <wp:extent cx="5740400" cy="850265"/>
+            <wp:extent cx="5741035" cy="850900"/>
             <wp:effectExtent l="0" t="0" r="0" b="0"/>
             <wp:docPr id="12" name="Imagen 4"/>
             <wp:cNvGraphicFramePr>
@@ -687,7 +687,7 @@
               <a:graphicData uri="http://schemas.openxmlformats.org/drawingml/2006/picture">
                 <pic:pic xmlns:pic="http://schemas.openxmlformats.org/drawingml/2006/picture">
                   <pic:nvPicPr>
-                    <pic:cNvPr id="4" name="Picture 4" descr="/Users/robertovelasquezdean/Library/Group Containers/L48J367XN4.com.infraware.PolarisOffice/EngineTemp/405/fImage34219131816.png"/>
+                    <pic:cNvPr id="4" name="Picture 4" descr="/Users/robertovelasquezdean/Library/Group Containers/L48J367XN4.com.infraware.PolarisOffice/EngineTemp/415/fImage34219131816.png"/>
                     <pic:cNvPicPr>
                       <a:picLocks noChangeAspect="1" noChangeArrowheads="1"/>
                     </pic:cNvPicPr>
@@ -707,7 +707,7 @@
                   <pic:spPr>
                     <a:xfrm>
                       <a:off x="0" y="0"/>
-                      <a:ext cx="5741035" cy="850900"/>
+                      <a:ext cx="5741670" cy="851535"/>
                     </a:xfrm>
                     <a:prstGeom prst="rect"/>
                     <a:ln cap="flat"/>
@@ -1072,43 +1072,43 @@
           <w:szCs w:val="20"/>
           <w:rFonts w:ascii="Times New Roman" w:eastAsia="Times New Roman" w:hAnsi="Times New Roman" w:hint="default"/>
         </w:rPr>
-        <w:t xml:space="preserve">, estás expuesto a que “crackeen” (descifren) la </w:t>
-      </w:r>
-      <w:r>
-        <w:rPr>
-          <w:color w:val="auto"/>
-          <w:sz w:val="20"/>
-          <w:szCs w:val="20"/>
-          <w:rFonts w:ascii="Times New Roman" w:eastAsia="Times New Roman" w:hAnsi="Times New Roman" w:hint="default"/>
-        </w:rPr>
-        <w:t xml:space="preserve">contraseña de tu repositorio. “Password Cracking” es la ciencia que consiste en descifrar contraseñas o también </w:t>
-      </w:r>
-      <w:r>
-        <w:rPr>
-          <w:color w:val="auto"/>
-          <w:sz w:val="20"/>
-          <w:szCs w:val="20"/>
-          <w:rFonts w:ascii="Times New Roman" w:eastAsia="Times New Roman" w:hAnsi="Times New Roman" w:hint="default"/>
-        </w:rPr>
-        <w:t xml:space="preserve">se refiere al acto o proceso que se lleva a cabo para recuperar contraseñas que se han sido almacenadas en un </w:t>
-      </w:r>
-      <w:r>
-        <w:rPr>
-          <w:color w:val="auto"/>
-          <w:sz w:val="20"/>
-          <w:szCs w:val="20"/>
-          <w:rFonts w:ascii="Times New Roman" w:eastAsia="Times New Roman" w:hAnsi="Times New Roman" w:hint="default"/>
-        </w:rPr>
-        <w:t xml:space="preserve">equipo (cualquiera, desde dispositivos moviles a dispositivos de escritorio). En nuestro caso entonces estamos </w:t>
-      </w:r>
-      <w:r>
-        <w:rPr>
-          <w:color w:val="auto"/>
-          <w:sz w:val="20"/>
-          <w:szCs w:val="20"/>
-          <w:rFonts w:ascii="Times New Roman" w:eastAsia="Times New Roman" w:hAnsi="Times New Roman" w:hint="default"/>
-        </w:rPr>
-        <w:t xml:space="preserve">planteando la posible idea aterradora de que nuestro nombre de usuario y contraseñas de Github se vean </w:t>
+        <w:t xml:space="preserve">, estás expuesto a que “crackeen” (descifren) </w:t>
+      </w:r>
+      <w:r>
+        <w:rPr>
+          <w:color w:val="auto"/>
+          <w:sz w:val="20"/>
+          <w:szCs w:val="20"/>
+          <w:rFonts w:ascii="Times New Roman" w:eastAsia="Times New Roman" w:hAnsi="Times New Roman" w:hint="default"/>
+        </w:rPr>
+        <w:t xml:space="preserve">la contraseña de tu repositorio. “Password Cracking” es la ciencia que consiste en descifrar contraseñas o </w:t>
+      </w:r>
+      <w:r>
+        <w:rPr>
+          <w:color w:val="auto"/>
+          <w:sz w:val="20"/>
+          <w:szCs w:val="20"/>
+          <w:rFonts w:ascii="Times New Roman" w:eastAsia="Times New Roman" w:hAnsi="Times New Roman" w:hint="default"/>
+        </w:rPr>
+        <w:t xml:space="preserve">también se refiere al acto o proceso que se lleva a cabo para recuperar contraseñas que se han sido almacenadas </w:t>
+      </w:r>
+      <w:r>
+        <w:rPr>
+          <w:color w:val="auto"/>
+          <w:sz w:val="20"/>
+          <w:szCs w:val="20"/>
+          <w:rFonts w:ascii="Times New Roman" w:eastAsia="Times New Roman" w:hAnsi="Times New Roman" w:hint="default"/>
+        </w:rPr>
+        <w:t xml:space="preserve">en un equipo (cualquiera, desde dispositivos moviles a dispositivos de escritorio). En nuestro caso entonces </w:t>
+      </w:r>
+      <w:r>
+        <w:rPr>
+          <w:color w:val="auto"/>
+          <w:sz w:val="20"/>
+          <w:szCs w:val="20"/>
+          <w:rFonts w:ascii="Times New Roman" w:eastAsia="Times New Roman" w:hAnsi="Times New Roman" w:hint="default"/>
+        </w:rPr>
+        <w:t xml:space="preserve">estamos planteando la posible idea aterradora de que nuestro nombre de usuario y contraseñas de Github se vean </w:t>
       </w:r>
       <w:r>
         <w:rPr>
@@ -1958,7 +1958,7 @@
         </w:rPr>
         <w:drawing>
           <wp:inline distT="0" distB="0" distL="0" distR="0">
-            <wp:extent cx="5734050" cy="976630"/>
+            <wp:extent cx="5734685" cy="977265"/>
             <wp:effectExtent l="0" t="0" r="0" b="0"/>
             <wp:docPr id="15" name="Imagen 5"/>
             <wp:cNvGraphicFramePr>
@@ -1968,7 +1968,7 @@
               <a:graphicData uri="http://schemas.openxmlformats.org/drawingml/2006/picture">
                 <pic:pic xmlns:pic="http://schemas.openxmlformats.org/drawingml/2006/picture">
                   <pic:nvPicPr>
-                    <pic:cNvPr id="5" name="Picture 5" descr="/Users/robertovelasquezdean/Library/Group Containers/L48J367XN4.com.infraware.PolarisOffice/EngineTemp/405/fImage30225159847.png"/>
+                    <pic:cNvPr id="5" name="Picture 5" descr="/Users/robertovelasquezdean/Library/Group Containers/L48J367XN4.com.infraware.PolarisOffice/EngineTemp/415/fImage30225159847.png"/>
                     <pic:cNvPicPr>
                       <a:picLocks noChangeAspect="1" noChangeArrowheads="1"/>
                     </pic:cNvPicPr>
@@ -1988,7 +1988,7 @@
                   <pic:spPr>
                     <a:xfrm>
                       <a:off x="0" y="0"/>
-                      <a:ext cx="5734685" cy="977265"/>
+                      <a:ext cx="5735320" cy="977900"/>
                     </a:xfrm>
                     <a:prstGeom prst="rect"/>
                     <a:ln cap="flat"/>
@@ -2446,7 +2446,7 @@
         </w:rPr>
         <w:drawing>
           <wp:inline distT="0" distB="0" distL="0" distR="0">
-            <wp:extent cx="5734050" cy="387350"/>
+            <wp:extent cx="5734685" cy="387985"/>
             <wp:effectExtent l="0" t="0" r="0" b="0"/>
             <wp:docPr id="16" name="Imagen 6"/>
             <wp:cNvGraphicFramePr>
@@ -2456,7 +2456,7 @@
               <a:graphicData uri="http://schemas.openxmlformats.org/drawingml/2006/picture">
                 <pic:pic xmlns:pic="http://schemas.openxmlformats.org/drawingml/2006/picture">
                   <pic:nvPicPr>
-                    <pic:cNvPr id="6" name="Picture 6" descr="/Users/robertovelasquezdean/Library/Group Containers/L48J367XN4.com.infraware.PolarisOffice/EngineTemp/405/fImage19173172377.png"/>
+                    <pic:cNvPr id="6" name="Picture 6" descr="/Users/robertovelasquezdean/Library/Group Containers/L48J367XN4.com.infraware.PolarisOffice/EngineTemp/415/fImage19173172377.png"/>
                     <pic:cNvPicPr>
                       <a:picLocks noChangeAspect="1" noChangeArrowheads="1"/>
                     </pic:cNvPicPr>
@@ -2476,7 +2476,7 @@
                   <pic:spPr>
                     <a:xfrm>
                       <a:off x="0" y="0"/>
-                      <a:ext cx="5734685" cy="387985"/>
+                      <a:ext cx="5735320" cy="388620"/>
                     </a:xfrm>
                     <a:prstGeom prst="rect"/>
                     <a:ln cap="flat"/>
@@ -2925,7 +2925,7 @@
         </w:rPr>
         <w:drawing>
           <wp:inline distT="0" distB="0" distL="0" distR="0">
-            <wp:extent cx="3686809" cy="1564640"/>
+            <wp:extent cx="3687445" cy="1565275"/>
             <wp:effectExtent l="0" t="0" r="0" b="0"/>
             <wp:docPr id="17" name="Imagen 7"/>
             <wp:cNvGraphicFramePr>
@@ -2935,7 +2935,7 @@
               <a:graphicData uri="http://schemas.openxmlformats.org/drawingml/2006/picture">
                 <pic:pic xmlns:pic="http://schemas.openxmlformats.org/drawingml/2006/picture">
                   <pic:nvPicPr>
-                    <pic:cNvPr id="7" name="Picture 7" descr="/Users/robertovelasquezdean/Library/Group Containers/L48J367XN4.com.infraware.PolarisOffice/EngineTemp/405/fImage3013219462.png"/>
+                    <pic:cNvPr id="7" name="Picture 7" descr="/Users/robertovelasquezdean/Library/Group Containers/L48J367XN4.com.infraware.PolarisOffice/EngineTemp/415/fImage3013219462.png"/>
                     <pic:cNvPicPr>
                       <a:picLocks noChangeAspect="1" noChangeArrowheads="1"/>
                     </pic:cNvPicPr>
@@ -2955,7 +2955,7 @@
                   <pic:spPr>
                     <a:xfrm>
                       <a:off x="0" y="0"/>
-                      <a:ext cx="3687445" cy="1565275"/>
+                      <a:ext cx="3688080" cy="1565910"/>
                     </a:xfrm>
                     <a:prstGeom prst="rect"/>
                     <a:ln cap="flat"/>
@@ -3329,7 +3329,7 @@
         </w:rPr>
         <w:drawing>
           <wp:inline distT="0" distB="0" distL="0" distR="0">
-            <wp:extent cx="3199765" cy="1672590"/>
+            <wp:extent cx="3200400" cy="1673225"/>
             <wp:effectExtent l="0" t="0" r="0" b="0"/>
             <wp:docPr id="18" name="Imagen 8"/>
             <wp:cNvGraphicFramePr>
@@ -3339,7 +3339,7 @@
               <a:graphicData uri="http://schemas.openxmlformats.org/drawingml/2006/picture">
                 <pic:pic xmlns:pic="http://schemas.openxmlformats.org/drawingml/2006/picture">
                   <pic:nvPicPr>
-                    <pic:cNvPr id="8" name="Picture 8" descr="/Users/robertovelasquezdean/Library/Group Containers/L48J367XN4.com.infraware.PolarisOffice/EngineTemp/405/fImage27311197723.png"/>
+                    <pic:cNvPr id="8" name="Picture 8" descr="/Users/robertovelasquezdean/Library/Group Containers/L48J367XN4.com.infraware.PolarisOffice/EngineTemp/415/fImage27311197723.png"/>
                     <pic:cNvPicPr>
                       <a:picLocks noChangeAspect="1" noChangeArrowheads="1"/>
                     </pic:cNvPicPr>
@@ -3359,7 +3359,7 @@
                   <pic:spPr>
                     <a:xfrm>
                       <a:off x="0" y="0"/>
-                      <a:ext cx="3200400" cy="1673225"/>
+                      <a:ext cx="3201035" cy="1673860"/>
                     </a:xfrm>
                     <a:prstGeom prst="rect"/>
                     <a:ln cap="flat"/>
@@ -4247,7 +4247,7 @@
         </w:rPr>
         <w:drawing>
           <wp:inline distT="0" distB="0" distL="0" distR="0">
-            <wp:extent cx="3221355" cy="963930"/>
+            <wp:extent cx="3221990" cy="964564"/>
             <wp:effectExtent l="0" t="0" r="0" b="0"/>
             <wp:docPr id="19" name="Imagen 9"/>
             <wp:cNvGraphicFramePr>
@@ -4257,7 +4257,7 @@
               <a:graphicData uri="http://schemas.openxmlformats.org/drawingml/2006/picture">
                 <pic:pic xmlns:pic="http://schemas.openxmlformats.org/drawingml/2006/picture">
                   <pic:nvPicPr>
-                    <pic:cNvPr id="9" name="Picture 9" descr="/Users/robertovelasquezdean/Library/Group Containers/L48J367XN4.com.infraware.PolarisOffice/EngineTemp/405/fImage17707217838.png"/>
+                    <pic:cNvPr id="9" name="Picture 9" descr="/Users/robertovelasquezdean/Library/Group Containers/L48J367XN4.com.infraware.PolarisOffice/EngineTemp/415/fImage17707217838.png"/>
                     <pic:cNvPicPr>
                       <a:picLocks noChangeAspect="1" noChangeArrowheads="1"/>
                     </pic:cNvPicPr>
@@ -4277,7 +4277,7 @@
                   <pic:spPr>
                     <a:xfrm>
                       <a:off x="0" y="0"/>
-                      <a:ext cx="3221990" cy="964564"/>
+                      <a:ext cx="3222625" cy="965200"/>
                     </a:xfrm>
                     <a:prstGeom prst="rect"/>
                     <a:ln cap="flat"/>
@@ -4628,7 +4628,7 @@
         </w:rPr>
         <w:drawing>
           <wp:inline distT="0" distB="0" distL="0" distR="0">
-            <wp:extent cx="5733415" cy="504190"/>
+            <wp:extent cx="5734050" cy="504825"/>
             <wp:effectExtent l="0" t="0" r="0" b="0"/>
             <wp:docPr id="20" name="Imagen 10"/>
             <wp:cNvGraphicFramePr>
@@ -4638,7 +4638,7 @@
               <a:graphicData uri="http://schemas.openxmlformats.org/drawingml/2006/picture">
                 <pic:pic xmlns:pic="http://schemas.openxmlformats.org/drawingml/2006/picture">
                   <pic:nvPicPr>
-                    <pic:cNvPr id="10" name="Picture 10" descr="/Users/robertovelasquezdean/Library/Group Containers/L48J367XN4.com.infraware.PolarisOffice/EngineTemp/405/fImage20748249508.png"/>
+                    <pic:cNvPr id="10" name="Picture 10" descr="/Users/robertovelasquezdean/Library/Group Containers/L48J367XN4.com.infraware.PolarisOffice/EngineTemp/415/fImage20748249508.png"/>
                     <pic:cNvPicPr>
                       <a:picLocks noChangeAspect="1" noChangeArrowheads="1"/>
                     </pic:cNvPicPr>
@@ -4658,7 +4658,7 @@
                   <pic:spPr>
                     <a:xfrm>
                       <a:off x="0" y="0"/>
-                      <a:ext cx="5734050" cy="504825"/>
+                      <a:ext cx="5734685" cy="505460"/>
                     </a:xfrm>
                     <a:prstGeom prst="rect"/>
                     <a:ln cap="flat"/>
@@ -4681,7 +4681,7 @@
         <w:widowControl w:val="1"/>
         <w:ind w:right="0" w:left="0" w:firstLine="0"/>
         <w:rPr>
-          <w:i w:val="0"/>
+          <w:i w:val="1"/>
           <w:b w:val="1"/>
           <w:color w:val="auto"/>
           <w:sz w:val="22"/>
@@ -4694,7 +4694,7 @@
       </w:pPr>
       <w:r>
         <w:rPr>
-          <w:i w:val="0"/>
+          <w:i w:val="1"/>
           <w:b w:val="1"/>
           <w:color w:val="auto"/>
           <w:sz w:val="22"/>
@@ -5098,7 +5098,7 @@
           <w:sz w:val="20"/>
         </w:rPr>
         <w:drawing>
-          <wp:anchor distT="0" distB="0" distL="0" distR="0" simplePos="0" relativeHeight="251624979" behindDoc="0" locked="0" layoutInCell="1" allowOverlap="1">
+          <wp:anchor distT="0" distB="0" distL="0" distR="0" simplePos="0" relativeHeight="251624980" behindDoc="0" locked="0" layoutInCell="1" allowOverlap="1">
             <wp:simplePos x="0" y="0"/>
             <wp:positionH relativeFrom="margin">
               <wp:posOffset>242575</wp:posOffset>
@@ -5106,7 +5106,7 @@
             <wp:positionV relativeFrom="margin">
               <wp:posOffset>2190120</wp:posOffset>
             </wp:positionV>
-            <wp:extent cx="1258570" cy="3213100"/>
+            <wp:extent cx="1259205" cy="3213735"/>
             <wp:effectExtent l="0" t="0" r="0" b="0"/>
             <wp:wrapSquare wrapText="bothSides"/>
             <wp:docPr id="21" name="Imagen 11"/>
@@ -5117,7 +5117,7 @@
               <a:graphicData uri="http://schemas.openxmlformats.org/drawingml/2006/picture">
                 <pic:pic xmlns:pic="http://schemas.openxmlformats.org/drawingml/2006/picture">
                   <pic:nvPicPr>
-                    <pic:cNvPr id="11" name="Picture 11" descr="/Users/robertovelasquezdean/Library/Group Containers/L48J367XN4.com.infraware.PolarisOffice/EngineTemp/405/fImage3709024579.png"/>
+                    <pic:cNvPr id="11" name="Picture 11" descr="/Users/robertovelasquezdean/Library/Group Containers/L48J367XN4.com.infraware.PolarisOffice/EngineTemp/415/fImage3709024579.png"/>
                     <pic:cNvPicPr>
                       <a:picLocks noChangeAspect="1" noChangeArrowheads="1"/>
                     </pic:cNvPicPr>
@@ -5137,7 +5137,7 @@
                   <pic:spPr>
                     <a:xfrm>
                       <a:off x="0" y="0"/>
-                      <a:ext cx="1259205" cy="3213735"/>
+                      <a:ext cx="1259840" cy="3214370"/>
                     </a:xfrm>
                     <a:prstGeom prst="rect"/>
                     <a:ln cap="flat"/>
@@ -5153,7 +5153,7 @@
           <w:sz w:val="20"/>
         </w:rPr>
         <w:drawing>
-          <wp:anchor distT="0" distB="0" distL="0" distR="0" simplePos="0" relativeHeight="251624980" behindDoc="0" locked="0" layoutInCell="1" allowOverlap="1">
+          <wp:anchor distT="0" distB="0" distL="0" distR="0" simplePos="0" relativeHeight="251624981" behindDoc="0" locked="0" layoutInCell="1" allowOverlap="1">
             <wp:simplePos x="0" y="0"/>
             <wp:positionH relativeFrom="margin">
               <wp:posOffset>2073280</wp:posOffset>
@@ -5161,7 +5161,7 @@
             <wp:positionV relativeFrom="margin">
               <wp:posOffset>2188850</wp:posOffset>
             </wp:positionV>
-            <wp:extent cx="1412875" cy="3108960"/>
+            <wp:extent cx="1413510" cy="3109595"/>
             <wp:effectExtent l="0" t="0" r="0" b="0"/>
             <wp:wrapSquare wrapText="bothSides"/>
             <wp:docPr id="22" name="Imagen 12"/>
@@ -5172,7 +5172,7 @@
               <a:graphicData uri="http://schemas.openxmlformats.org/drawingml/2006/picture">
                 <pic:pic xmlns:pic="http://schemas.openxmlformats.org/drawingml/2006/picture">
                   <pic:nvPicPr>
-                    <pic:cNvPr id="12" name="Picture 12" descr="/Users/robertovelasquezdean/Library/Group Containers/L48J367XN4.com.infraware.PolarisOffice/EngineTemp/405/fImage36643276203.png"/>
+                    <pic:cNvPr id="12" name="Picture 12" descr="/Users/robertovelasquezdean/Library/Group Containers/L48J367XN4.com.infraware.PolarisOffice/EngineTemp/415/fImage36643276203.png"/>
                     <pic:cNvPicPr>
                       <a:picLocks noChangeAspect="1" noChangeArrowheads="1"/>
                     </pic:cNvPicPr>
@@ -5193,7 +5193,7 @@
                   <pic:spPr>
                     <a:xfrm>
                       <a:off x="0" y="0"/>
-                      <a:ext cx="1413510" cy="3109595"/>
+                      <a:ext cx="1414145" cy="3110230"/>
                     </a:xfrm>
                     <a:prstGeom prst="rect"/>
                     <a:ln cap="flat"/>
@@ -5666,7 +5666,7 @@
         </w:rPr>
         <w:drawing>
           <wp:inline distT="0" distB="0" distL="0" distR="0">
-            <wp:extent cx="582930" cy="173355"/>
+            <wp:extent cx="583565" cy="173990"/>
             <wp:effectExtent l="0" t="0" r="0" b="0"/>
             <wp:docPr id="23" name="Imagen 13"/>
             <wp:cNvGraphicFramePr>
@@ -5676,7 +5676,7 @@
               <a:graphicData uri="http://schemas.openxmlformats.org/drawingml/2006/picture">
                 <pic:pic xmlns:pic="http://schemas.openxmlformats.org/drawingml/2006/picture">
                   <pic:nvPicPr>
-                    <pic:cNvPr id="13" name="Picture 13" descr="/Users/robertovelasquezdean/Library/Group Containers/L48J367XN4.com.infraware.PolarisOffice/EngineTemp/405/fImage8898293383.png"/>
+                    <pic:cNvPr id="13" name="Picture 13" descr="/Users/robertovelasquezdean/Library/Group Containers/L48J367XN4.com.infraware.PolarisOffice/EngineTemp/415/fImage8898293383.png"/>
                     <pic:cNvPicPr>
                       <a:picLocks noChangeAspect="1" noChangeArrowheads="1"/>
                     </pic:cNvPicPr>
@@ -5696,7 +5696,7 @@
                   <pic:spPr>
                     <a:xfrm>
                       <a:off x="0" y="0"/>
-                      <a:ext cx="583565" cy="173990"/>
+                      <a:ext cx="584200" cy="174625"/>
                     </a:xfrm>
                     <a:prstGeom prst="rect"/>
                     <a:ln cap="flat"/>
@@ -5827,7 +5827,7 @@
         </w:rPr>
         <w:drawing>
           <wp:inline distT="0" distB="0" distL="0" distR="0">
-            <wp:extent cx="3992245" cy="2627630"/>
+            <wp:extent cx="3992879" cy="2628265"/>
             <wp:effectExtent l="0" t="0" r="0" b="0"/>
             <wp:docPr id="24" name="Imagen 14"/>
             <wp:cNvGraphicFramePr>
@@ -5837,7 +5837,7 @@
               <a:graphicData uri="http://schemas.openxmlformats.org/drawingml/2006/picture">
                 <pic:pic xmlns:pic="http://schemas.openxmlformats.org/drawingml/2006/picture">
                   <pic:nvPicPr>
-                    <pic:cNvPr id="14" name="Picture 14" descr="/Users/robertovelasquezdean/Library/Group Containers/L48J367XN4.com.infraware.PolarisOffice/EngineTemp/405/fImage14736630723.png"/>
+                    <pic:cNvPr id="14" name="Picture 14" descr="/Users/robertovelasquezdean/Library/Group Containers/L48J367XN4.com.infraware.PolarisOffice/EngineTemp/415/fImage14736630723.png"/>
                     <pic:cNvPicPr>
                       <a:picLocks noChangeAspect="1" noChangeArrowheads="1"/>
                     </pic:cNvPicPr>
@@ -5857,7 +5857,7 @@
                   <pic:spPr>
                     <a:xfrm>
                       <a:off x="0" y="0"/>
-                      <a:ext cx="3992879" cy="2628265"/>
+                      <a:ext cx="3993515" cy="2628900"/>
                     </a:xfrm>
                     <a:prstGeom prst="rect"/>
                     <a:ln cap="flat"/>
@@ -6009,7 +6009,7 @@
         </w:rPr>
         <w:drawing>
           <wp:inline distT="0" distB="0" distL="0" distR="0">
-            <wp:extent cx="5732145" cy="1711960"/>
+            <wp:extent cx="5732780" cy="1712595"/>
             <wp:effectExtent l="0" t="0" r="0" b="0"/>
             <wp:docPr id="25" name="Imagen 15"/>
             <wp:cNvGraphicFramePr>
@@ -6019,7 +6019,7 @@
               <a:graphicData uri="http://schemas.openxmlformats.org/drawingml/2006/picture">
                 <pic:pic xmlns:pic="http://schemas.openxmlformats.org/drawingml/2006/picture">
                   <pic:nvPicPr>
-                    <pic:cNvPr id="15" name="Picture 15" descr="/Users/robertovelasquezdean/Library/Group Containers/L48J367XN4.com.infraware.PolarisOffice/EngineTemp/405/fImage4268634559.png"/>
+                    <pic:cNvPr id="15" name="Picture 15" descr="/Users/robertovelasquezdean/Library/Group Containers/L48J367XN4.com.infraware.PolarisOffice/EngineTemp/415/fImage4268634559.png"/>
                     <pic:cNvPicPr>
                       <a:picLocks noChangeAspect="1" noChangeArrowheads="1"/>
                     </pic:cNvPicPr>
@@ -6039,7 +6039,7 @@
                   <pic:spPr>
                     <a:xfrm>
                       <a:off x="0" y="0"/>
-                      <a:ext cx="5732780" cy="1712595"/>
+                      <a:ext cx="5733415" cy="1713230"/>
                     </a:xfrm>
                     <a:prstGeom prst="rect"/>
                     <a:ln cap="flat"/>
@@ -6290,7 +6290,7 @@
         </w:rPr>
         <w:drawing>
           <wp:inline distT="0" distB="0" distL="0" distR="0">
-            <wp:extent cx="2680335" cy="1250315"/>
+            <wp:extent cx="2680970" cy="1250950"/>
             <wp:effectExtent l="0" t="0" r="0" b="0"/>
             <wp:docPr id="26" name="Imagen 16"/>
             <wp:cNvGraphicFramePr>
@@ -6300,7 +6300,7 @@
               <a:graphicData uri="http://schemas.openxmlformats.org/drawingml/2006/picture">
                 <pic:pic xmlns:pic="http://schemas.openxmlformats.org/drawingml/2006/picture">
                   <pic:nvPicPr>
-                    <pic:cNvPr id="16" name="Picture 16" descr="/Users/robertovelasquezdean/Library/Group Containers/L48J367XN4.com.infraware.PolarisOffice/EngineTemp/405/fImage26840353221.png"/>
+                    <pic:cNvPr id="16" name="Picture 16" descr="/Users/robertovelasquezdean/Library/Group Containers/L48J367XN4.com.infraware.PolarisOffice/EngineTemp/415/fImage26840353221.png"/>
                     <pic:cNvPicPr>
                       <a:picLocks noChangeAspect="1" noChangeArrowheads="1"/>
                     </pic:cNvPicPr>
@@ -6320,7 +6320,7 @@
                   <pic:spPr>
                     <a:xfrm>
                       <a:off x="0" y="0"/>
-                      <a:ext cx="2680970" cy="1250950"/>
+                      <a:ext cx="2681605" cy="1251585"/>
                     </a:xfrm>
                     <a:prstGeom prst="rect"/>
                     <a:ln cap="flat"/>
@@ -6572,7 +6572,7 @@
         </w:rPr>
         <w:drawing>
           <wp:inline distT="0" distB="0" distL="0" distR="0">
-            <wp:extent cx="4772660" cy="572135"/>
+            <wp:extent cx="4773295" cy="572770"/>
             <wp:effectExtent l="0" t="0" r="0" b="0"/>
             <wp:docPr id="27" name="Imagen 17"/>
             <wp:cNvGraphicFramePr>
@@ -6582,7 +6582,7 @@
               <a:graphicData uri="http://schemas.openxmlformats.org/drawingml/2006/picture">
                 <pic:pic xmlns:pic="http://schemas.openxmlformats.org/drawingml/2006/picture">
                   <pic:nvPicPr>
-                    <pic:cNvPr id="17" name="Picture 17" descr="/Users/robertovelasquezdean/Library/Group Containers/L48J367XN4.com.infraware.PolarisOffice/EngineTemp/405/fImage17582361174.png"/>
+                    <pic:cNvPr id="17" name="Picture 17" descr="/Users/robertovelasquezdean/Library/Group Containers/L48J367XN4.com.infraware.PolarisOffice/EngineTemp/415/fImage17582361174.png"/>
                     <pic:cNvPicPr>
                       <a:picLocks noChangeAspect="1" noChangeArrowheads="1"/>
                     </pic:cNvPicPr>
@@ -6602,7 +6602,7 @@
                   <pic:spPr>
                     <a:xfrm>
                       <a:off x="0" y="0"/>
-                      <a:ext cx="4773295" cy="572770"/>
+                      <a:ext cx="4773930" cy="573405"/>
                     </a:xfrm>
                     <a:prstGeom prst="rect"/>
                     <a:ln cap="flat"/>
@@ -6809,7 +6809,7 @@
         </w:rPr>
         <w:drawing>
           <wp:inline distT="0" distB="0" distL="0" distR="0">
-            <wp:extent cx="5732145" cy="125730"/>
+            <wp:extent cx="5732780" cy="126365"/>
             <wp:effectExtent l="0" t="0" r="0" b="0"/>
             <wp:docPr id="28" name="Imagen 18"/>
             <wp:cNvGraphicFramePr>
@@ -6819,7 +6819,7 @@
               <a:graphicData uri="http://schemas.openxmlformats.org/drawingml/2006/picture">
                 <pic:pic xmlns:pic="http://schemas.openxmlformats.org/drawingml/2006/picture">
                   <pic:nvPicPr>
-                    <pic:cNvPr id="18" name="Picture 18" descr="/Users/robertovelasquezdean/Library/Group Containers/L48J367XN4.com.infraware.PolarisOffice/EngineTemp/405/fImage12780389034.png"/>
+                    <pic:cNvPr id="18" name="Picture 18" descr="/Users/robertovelasquezdean/Library/Group Containers/L48J367XN4.com.infraware.PolarisOffice/EngineTemp/415/fImage12780389034.png"/>
                     <pic:cNvPicPr>
                       <a:picLocks noChangeAspect="1" noChangeArrowheads="1"/>
                     </pic:cNvPicPr>
@@ -6839,7 +6839,7 @@
                   <pic:spPr>
                     <a:xfrm>
                       <a:off x="0" y="0"/>
-                      <a:ext cx="5732780" cy="126365"/>
+                      <a:ext cx="5733415" cy="127000"/>
                     </a:xfrm>
                     <a:prstGeom prst="rect"/>
                     <a:ln cap="flat"/>
@@ -6946,7 +6946,7 @@
         </w:rPr>
         <w:drawing>
           <wp:inline distT="0" distB="0" distL="0" distR="0">
-            <wp:extent cx="4515485" cy="562610"/>
+            <wp:extent cx="4516120" cy="563245"/>
             <wp:effectExtent l="0" t="0" r="0" b="0"/>
             <wp:docPr id="29" name="Imagen 19"/>
             <wp:cNvGraphicFramePr>
@@ -6956,7 +6956,7 @@
               <a:graphicData uri="http://schemas.openxmlformats.org/drawingml/2006/picture">
                 <pic:pic xmlns:pic="http://schemas.openxmlformats.org/drawingml/2006/picture">
                   <pic:nvPicPr>
-                    <pic:cNvPr id="19" name="Picture 19" descr="/Users/robertovelasquezdean/Library/Group Containers/L48J367XN4.com.infraware.PolarisOffice/EngineTemp/405/fImage17347392675.png"/>
+                    <pic:cNvPr id="19" name="Picture 19" descr="/Users/robertovelasquezdean/Library/Group Containers/L48J367XN4.com.infraware.PolarisOffice/EngineTemp/415/fImage17347392675.png"/>
                     <pic:cNvPicPr>
                       <a:picLocks noChangeAspect="1" noChangeArrowheads="1"/>
                     </pic:cNvPicPr>
@@ -6976,7 +6976,7 @@
                   <pic:spPr>
                     <a:xfrm>
                       <a:off x="0" y="0"/>
-                      <a:ext cx="4516120" cy="563245"/>
+                      <a:ext cx="4516755" cy="563880"/>
                     </a:xfrm>
                     <a:prstGeom prst="rect"/>
                     <a:ln cap="flat"/>
@@ -7150,7 +7150,7 @@
         </w:rPr>
         <w:drawing>
           <wp:inline distT="0" distB="0" distL="0" distR="0">
-            <wp:extent cx="5732145" cy="953770"/>
+            <wp:extent cx="5732780" cy="954405"/>
             <wp:effectExtent l="0" t="0" r="0" b="0"/>
             <wp:docPr id="30" name="Imagen 20"/>
             <wp:cNvGraphicFramePr>
@@ -7160,7 +7160,7 @@
               <a:graphicData uri="http://schemas.openxmlformats.org/drawingml/2006/picture">
                 <pic:pic xmlns:pic="http://schemas.openxmlformats.org/drawingml/2006/picture">
                   <pic:nvPicPr>
-                    <pic:cNvPr id="20" name="Picture 20" descr="/Users/robertovelasquezdean/Library/Group Containers/L48J367XN4.com.infraware.PolarisOffice/EngineTemp/405/fImage3137240702.png"/>
+                    <pic:cNvPr id="20" name="Picture 20" descr="/Users/robertovelasquezdean/Library/Group Containers/L48J367XN4.com.infraware.PolarisOffice/EngineTemp/415/fImage3137240702.png"/>
                     <pic:cNvPicPr>
                       <a:picLocks noChangeAspect="1" noChangeArrowheads="1"/>
                     </pic:cNvPicPr>
@@ -7180,7 +7180,7 @@
                   <pic:spPr>
                     <a:xfrm>
                       <a:off x="0" y="0"/>
-                      <a:ext cx="5732780" cy="954405"/>
+                      <a:ext cx="5733415" cy="955040"/>
                     </a:xfrm>
                     <a:prstGeom prst="rect"/>
                     <a:ln cap="flat"/>
@@ -7364,7 +7364,7 @@
         </w:rPr>
         <w:drawing>
           <wp:inline distT="0" distB="0" distL="0" distR="0">
-            <wp:extent cx="5732145" cy="708660"/>
+            <wp:extent cx="5732780" cy="709295"/>
             <wp:effectExtent l="0" t="0" r="0" b="0"/>
             <wp:docPr id="31" name="Imagen 21"/>
             <wp:cNvGraphicFramePr>
@@ -7374,7 +7374,7 @@
               <a:graphicData uri="http://schemas.openxmlformats.org/drawingml/2006/picture">
                 <pic:pic xmlns:pic="http://schemas.openxmlformats.org/drawingml/2006/picture">
                   <pic:nvPicPr>
-                    <pic:cNvPr id="21" name="Picture 21" descr="/Users/robertovelasquezdean/Library/Group Containers/L48J367XN4.com.infraware.PolarisOffice/EngineTemp/405/fImage27190419436.png"/>
+                    <pic:cNvPr id="21" name="Picture 21" descr="/Users/robertovelasquezdean/Library/Group Containers/L48J367XN4.com.infraware.PolarisOffice/EngineTemp/415/fImage27190419436.png"/>
                     <pic:cNvPicPr>
                       <a:picLocks noChangeAspect="1" noChangeArrowheads="1"/>
                     </pic:cNvPicPr>
@@ -7394,7 +7394,7 @@
                   <pic:spPr>
                     <a:xfrm>
                       <a:off x="0" y="0"/>
-                      <a:ext cx="5732780" cy="709295"/>
+                      <a:ext cx="5733415" cy="709930"/>
                     </a:xfrm>
                     <a:prstGeom prst="rect"/>
                     <a:ln cap="flat"/>
@@ -7597,15 +7597,11 @@
         <w:widowControl w:val="1"/>
         <w:ind w:right="0" w:left="0" w:firstLine="0"/>
         <w:rPr>
-          <w:spacing w:val="0"/>
-          <w:vertAlign w:val="baseline"/>
-          <w:i w:val="1"/>
-          <w:b w:val="0"/>
-          <w:color w:val="auto"/>
-          <w:position w:val="0"/>
-          <w:sz w:val="20"/>
-          <w:szCs w:val="20"/>
-          <w:smallCaps w:val="0"/>
+          <w:i w:val="0"/>
+          <w:b w:val="0"/>
+          <w:color w:val="auto"/>
+          <w:sz w:val="20"/>
+          <w:szCs w:val="20"/>
           <w:rFonts w:ascii="Times New Roman" w:eastAsia="Times New Roman" w:hAnsi="Times New Roman" w:hint="default"/>
         </w:rPr>
         <w:wordWrap w:val="0"/>
@@ -7688,6 +7684,3674 @@
           <w:rFonts w:ascii="Times New Roman" w:eastAsia="Times New Roman" w:hAnsi="Times New Roman" w:hint="default"/>
         </w:rPr>
         <w:t xml:space="preserve">copie y pegue (y respete las mayusculas y minusculas).</w:t>
+      </w:r>
+    </w:p>
+    <w:p>
+      <w:pPr>
+        <w:numPr>
+          <w:ilvl w:val="0"/>
+          <w:numId w:val="0"/>
+        </w:numPr>
+        <w:jc w:val="both"/>
+        <w:spacing w:lineRule="auto" w:line="259" w:before="0" w:after="160"/>
+        <w:widowControl w:val="1"/>
+        <w:ind w:right="0" w:left="0" w:firstLine="0"/>
+        <w:rPr>
+          <w:i w:val="0"/>
+          <w:b w:val="0"/>
+          <w:color w:val="auto"/>
+          <w:sz w:val="20"/>
+          <w:szCs w:val="20"/>
+          <w:rFonts w:ascii="Times New Roman" w:eastAsia="Times New Roman" w:hAnsi="Times New Roman" w:hint="default"/>
+        </w:rPr>
+        <w:wordWrap w:val="0"/>
+        <w:autoSpaceDE w:val="0"/>
+        <w:autoSpaceDN w:val="0"/>
+      </w:pPr>
+    </w:p>
+    <w:p>
+      <w:pPr>
+        <w:numPr>
+          <w:ilvl w:val="0"/>
+          <w:numId w:val="0"/>
+        </w:numPr>
+        <w:jc w:val="both"/>
+        <w:spacing w:lineRule="auto" w:line="259" w:before="0" w:after="160"/>
+        <w:widowControl w:val="1"/>
+        <w:ind w:right="0" w:left="0" w:firstLine="0"/>
+        <w:rPr>
+          <w:i w:val="1"/>
+          <w:b w:val="1"/>
+          <w:color w:val="auto"/>
+          <w:sz w:val="22"/>
+          <w:szCs w:val="22"/>
+          <w:rFonts w:ascii="Times New Roman" w:eastAsia="Times New Roman" w:hAnsi="Times New Roman" w:hint="default"/>
+        </w:rPr>
+        <w:wordWrap w:val="0"/>
+        <w:autoSpaceDE w:val="0"/>
+        <w:autoSpaceDN w:val="0"/>
+      </w:pPr>
+      <w:r>
+        <w:rPr>
+          <w:i w:val="1"/>
+          <w:b w:val="1"/>
+          <w:color w:val="auto"/>
+          <w:sz w:val="22"/>
+          <w:szCs w:val="22"/>
+          <w:rFonts w:ascii="Times New Roman" w:eastAsia="Times New Roman" w:hAnsi="Times New Roman" w:hint="default"/>
+        </w:rPr>
+        <w:t xml:space="preserve">Tags y Versiones en Git y Github</w:t>
+      </w:r>
+    </w:p>
+    <w:p>
+      <w:pPr>
+        <w:numPr>
+          <w:ilvl w:val="0"/>
+          <w:numId w:val="0"/>
+        </w:numPr>
+        <w:jc w:val="both"/>
+        <w:spacing w:lineRule="auto" w:line="259" w:before="0" w:after="160"/>
+        <w:widowControl w:val="1"/>
+        <w:ind w:right="0" w:left="0" w:firstLine="0"/>
+        <w:rPr>
+          <w:i w:val="0"/>
+          <w:b w:val="0"/>
+          <w:color w:val="auto"/>
+          <w:sz w:val="20"/>
+          <w:szCs w:val="20"/>
+          <w:rFonts w:ascii="Times New Roman" w:eastAsia="Times New Roman" w:hAnsi="Times New Roman" w:hint="default"/>
+        </w:rPr>
+        <w:wordWrap w:val="0"/>
+        <w:autoSpaceDE w:val="0"/>
+        <w:autoSpaceDN w:val="0"/>
+      </w:pPr>
+      <w:r>
+        <w:rPr>
+          <w:i w:val="0"/>
+          <w:b w:val="0"/>
+          <w:color w:val="auto"/>
+          <w:sz w:val="20"/>
+          <w:szCs w:val="20"/>
+          <w:rFonts w:ascii="Times New Roman" w:eastAsia="Times New Roman" w:hAnsi="Times New Roman" w:hint="default"/>
+        </w:rPr>
+        <w:t xml:space="preserve">Antes de saber cómo ponerle una etiqueta a un “commit” o copia de seguridad para señalar con claridad hasta </w:t>
+      </w:r>
+      <w:r>
+        <w:rPr>
+          <w:i w:val="0"/>
+          <w:b w:val="0"/>
+          <w:color w:val="auto"/>
+          <w:sz w:val="20"/>
+          <w:szCs w:val="20"/>
+          <w:rFonts w:ascii="Times New Roman" w:eastAsia="Times New Roman" w:hAnsi="Times New Roman" w:hint="default"/>
+        </w:rPr>
+        <w:t xml:space="preserve">qué punto hemos trabajado en un proyecto o qué versión del proyecto hemos realizado, por ejemplo. Nos </w:t>
+      </w:r>
+      <w:r>
+        <w:rPr>
+          <w:i w:val="0"/>
+          <w:b w:val="0"/>
+          <w:color w:val="auto"/>
+          <w:sz w:val="20"/>
+          <w:szCs w:val="20"/>
+          <w:rFonts w:ascii="Times New Roman" w:eastAsia="Times New Roman" w:hAnsi="Times New Roman" w:hint="default"/>
+        </w:rPr>
+        <w:t xml:space="preserve">interesa saber primeramente la historia de nuestros “commits”; o, en últimas, de nuestro proyecto.</w:t>
+      </w:r>
+    </w:p>
+    <w:p>
+      <w:pPr>
+        <w:numPr>
+          <w:ilvl w:val="0"/>
+          <w:numId w:val="0"/>
+        </w:numPr>
+        <w:jc w:val="both"/>
+        <w:spacing w:lineRule="auto" w:line="259" w:before="0" w:after="160"/>
+        <w:widowControl w:val="1"/>
+        <w:ind w:right="0" w:left="0" w:firstLine="0"/>
+        <w:rPr>
+          <w:i w:val="0"/>
+          <w:b w:val="0"/>
+          <w:color w:val="auto"/>
+          <w:sz w:val="20"/>
+          <w:szCs w:val="20"/>
+          <w:rFonts w:ascii="Times New Roman" w:eastAsia="Times New Roman" w:hAnsi="Times New Roman" w:hint="default"/>
+        </w:rPr>
+        <w:wordWrap w:val="0"/>
+        <w:autoSpaceDE w:val="0"/>
+        <w:autoSpaceDN w:val="0"/>
+      </w:pPr>
+      <w:r>
+        <w:rPr>
+          <w:i w:val="0"/>
+          <w:b w:val="0"/>
+          <w:color w:val="auto"/>
+          <w:sz w:val="20"/>
+          <w:szCs w:val="20"/>
+          <w:rFonts w:ascii="Times New Roman" w:eastAsia="Times New Roman" w:hAnsi="Times New Roman" w:hint="default"/>
+        </w:rPr>
+        <w:t xml:space="preserve">Recuerde que con el comando </w:t>
+      </w:r>
+      <w:r>
+        <w:rPr>
+          <w:i w:val="1"/>
+          <w:b w:val="0"/>
+          <w:color w:val="auto"/>
+          <w:sz w:val="20"/>
+          <w:szCs w:val="20"/>
+          <w:rFonts w:ascii="Times New Roman" w:eastAsia="Times New Roman" w:hAnsi="Times New Roman" w:hint="default"/>
+        </w:rPr>
+        <w:t xml:space="preserve">git log </w:t>
+      </w:r>
+      <w:r>
+        <w:rPr>
+          <w:i w:val="0"/>
+          <w:b w:val="0"/>
+          <w:color w:val="auto"/>
+          <w:sz w:val="20"/>
+          <w:szCs w:val="20"/>
+          <w:rFonts w:ascii="Times New Roman" w:eastAsia="Times New Roman" w:hAnsi="Times New Roman" w:hint="default"/>
+        </w:rPr>
+        <w:t xml:space="preserve">podemos tener un listado recién de nuestros últimos commits guardados </w:t>
+      </w:r>
+      <w:r>
+        <w:rPr>
+          <w:i w:val="0"/>
+          <w:b w:val="0"/>
+          <w:color w:val="auto"/>
+          <w:sz w:val="20"/>
+          <w:szCs w:val="20"/>
+          <w:rFonts w:ascii="Times New Roman" w:eastAsia="Times New Roman" w:hAnsi="Times New Roman" w:hint="default"/>
+        </w:rPr>
+        <w:t xml:space="preserve">por proyecto; sin embargo, este comando se derivan varias extensiones del mismo. Por ejemplo, </w:t>
+      </w:r>
+      <w:r>
+        <w:rPr>
+          <w:i w:val="1"/>
+          <w:b w:val="1"/>
+          <w:color w:val="auto"/>
+          <w:sz w:val="20"/>
+          <w:szCs w:val="20"/>
+          <w:rFonts w:ascii="Times New Roman" w:eastAsia="Times New Roman" w:hAnsi="Times New Roman" w:hint="default"/>
+        </w:rPr>
+        <w:t xml:space="preserve">git log --all </w:t>
+      </w:r>
+      <w:r>
+        <w:rPr>
+          <w:i w:val="0"/>
+          <w:b w:val="0"/>
+          <w:color w:val="auto"/>
+          <w:sz w:val="20"/>
+          <w:szCs w:val="20"/>
+          <w:rFonts w:ascii="Times New Roman" w:eastAsia="Times New Roman" w:hAnsi="Times New Roman" w:hint="default"/>
+        </w:rPr>
+        <w:t xml:space="preserve">nos </w:t>
+      </w:r>
+      <w:r>
+        <w:rPr>
+          <w:i w:val="0"/>
+          <w:b w:val="0"/>
+          <w:color w:val="auto"/>
+          <w:sz w:val="20"/>
+          <w:szCs w:val="20"/>
+          <w:rFonts w:ascii="Times New Roman" w:eastAsia="Times New Roman" w:hAnsi="Times New Roman" w:hint="default"/>
+        </w:rPr>
+        <w:t xml:space="preserve">muestra, en definitiva, todos los commits (desde el primero hasta el último) que han sido guardados </w:t>
+      </w:r>
+      <w:r>
+        <w:rPr>
+          <w:i w:val="0"/>
+          <w:b w:val="0"/>
+          <w:color w:val="auto"/>
+          <w:sz w:val="20"/>
+          <w:szCs w:val="20"/>
+          <w:rFonts w:ascii="Times New Roman" w:eastAsia="Times New Roman" w:hAnsi="Times New Roman" w:hint="default"/>
+        </w:rPr>
+        <w:t xml:space="preserve">historicamente para un proyecto en cuestión (no es un resumen de ellos, de los </w:t>
+      </w:r>
+      <w:r>
+        <w:rPr>
+          <w:i w:val="1"/>
+          <w:b w:val="0"/>
+          <w:color w:val="auto"/>
+          <w:sz w:val="20"/>
+          <w:szCs w:val="20"/>
+          <w:rFonts w:ascii="Times New Roman" w:eastAsia="Times New Roman" w:hAnsi="Times New Roman" w:hint="default"/>
+        </w:rPr>
+        <w:t xml:space="preserve">commits </w:t>
+      </w:r>
+      <w:r>
+        <w:rPr>
+          <w:i w:val="0"/>
+          <w:b w:val="0"/>
+          <w:color w:val="auto"/>
+          <w:sz w:val="20"/>
+          <w:szCs w:val="20"/>
+          <w:rFonts w:ascii="Times New Roman" w:eastAsia="Times New Roman" w:hAnsi="Times New Roman" w:hint="default"/>
+        </w:rPr>
+        <w:t xml:space="preserve">más recientes, no. </w:t>
+      </w:r>
+      <w:r>
+        <w:rPr>
+          <w:i w:val="0"/>
+          <w:b w:val="0"/>
+          <w:color w:val="auto"/>
+          <w:sz w:val="20"/>
+          <w:szCs w:val="20"/>
+          <w:rFonts w:ascii="Times New Roman" w:eastAsia="Times New Roman" w:hAnsi="Times New Roman" w:hint="default"/>
+        </w:rPr>
+        <w:t xml:space="preserve">Muestra la totalidad historica de ellos). </w:t>
+      </w:r>
+    </w:p>
+    <w:p>
+      <w:pPr>
+        <w:numPr>
+          <w:ilvl w:val="0"/>
+          <w:numId w:val="0"/>
+        </w:numPr>
+        <w:jc w:val="both"/>
+        <w:spacing w:lineRule="auto" w:line="259" w:before="0" w:after="160"/>
+        <w:widowControl w:val="1"/>
+        <w:ind w:right="0" w:left="0" w:firstLine="0"/>
+        <w:rPr>
+          <w:spacing w:val="0"/>
+          <w:vertAlign w:val="baseline"/>
+          <w:i w:val="0"/>
+          <w:b w:val="0"/>
+          <w:color w:val="auto"/>
+          <w:position w:val="0"/>
+          <w:sz w:val="20"/>
+          <w:szCs w:val="20"/>
+          <w:smallCaps w:val="0"/>
+          <w:rFonts w:ascii="Times New Roman" w:eastAsia="Times New Roman" w:hAnsi="Times New Roman" w:hint="default"/>
+        </w:rPr>
+        <w:wordWrap w:val="0"/>
+        <w:autoSpaceDE w:val="0"/>
+        <w:autoSpaceDN w:val="0"/>
+      </w:pPr>
+      <w:r>
+        <w:rPr>
+          <w:spacing w:val="0"/>
+          <w:vertAlign w:val="baseline"/>
+          <w:i w:val="0"/>
+          <w:b w:val="0"/>
+          <w:color w:val="auto"/>
+          <w:position w:val="0"/>
+          <w:sz w:val="20"/>
+          <w:szCs w:val="20"/>
+          <w:smallCaps w:val="0"/>
+          <w:rFonts w:ascii="Times New Roman" w:eastAsia="Times New Roman" w:hAnsi="Times New Roman" w:hint="default"/>
+        </w:rPr>
+        <w:t xml:space="preserve">Ahora, hay una extensión (todavía más compleja) de este comando. Si ejecutamos </w:t>
+      </w:r>
+      <w:r>
+        <w:rPr>
+          <w:spacing w:val="0"/>
+          <w:vertAlign w:val="baseline"/>
+          <w:i w:val="1"/>
+          <w:b w:val="1"/>
+          <w:color w:val="auto"/>
+          <w:position w:val="0"/>
+          <w:sz w:val="20"/>
+          <w:szCs w:val="20"/>
+          <w:smallCaps w:val="0"/>
+          <w:rFonts w:ascii="Times New Roman" w:eastAsia="Times New Roman" w:hAnsi="Times New Roman" w:hint="default"/>
+        </w:rPr>
+        <w:t xml:space="preserve">git log --all --graph </w:t>
+      </w:r>
+      <w:r>
+        <w:rPr>
+          <w:spacing w:val="0"/>
+          <w:vertAlign w:val="baseline"/>
+          <w:i w:val="0"/>
+          <w:b w:val="0"/>
+          <w:color w:val="auto"/>
+          <w:position w:val="0"/>
+          <w:sz w:val="20"/>
+          <w:szCs w:val="20"/>
+          <w:smallCaps w:val="0"/>
+          <w:rFonts w:ascii="Times New Roman" w:eastAsia="Times New Roman" w:hAnsi="Times New Roman" w:hint="default"/>
+        </w:rPr>
+        <w:t xml:space="preserve">nos </w:t>
+      </w:r>
+      <w:r>
+        <w:rPr>
+          <w:spacing w:val="0"/>
+          <w:vertAlign w:val="baseline"/>
+          <w:i w:val="0"/>
+          <w:b w:val="0"/>
+          <w:color w:val="auto"/>
+          <w:position w:val="0"/>
+          <w:sz w:val="20"/>
+          <w:szCs w:val="20"/>
+          <w:smallCaps w:val="0"/>
+          <w:rFonts w:ascii="Times New Roman" w:eastAsia="Times New Roman" w:hAnsi="Times New Roman" w:hint="default"/>
+        </w:rPr>
+        <w:t xml:space="preserve">muestra los commits guardados; pero, según la interacción de las ramas que han </w:t>
+      </w:r>
+      <w:r>
+        <w:rPr>
+          <w:spacing w:val="0"/>
+          <w:vertAlign w:val="baseline"/>
+          <w:i w:val="1"/>
+          <w:b w:val="0"/>
+          <w:color w:val="auto"/>
+          <w:position w:val="0"/>
+          <w:sz w:val="20"/>
+          <w:szCs w:val="20"/>
+          <w:smallCaps w:val="0"/>
+          <w:rFonts w:ascii="Times New Roman" w:eastAsia="Times New Roman" w:hAnsi="Times New Roman" w:hint="default"/>
+        </w:rPr>
+        <w:t xml:space="preserve">metido mano </w:t>
+      </w:r>
+      <w:r>
+        <w:rPr>
+          <w:spacing w:val="0"/>
+          <w:vertAlign w:val="baseline"/>
+          <w:i w:val="0"/>
+          <w:b w:val="0"/>
+          <w:color w:val="auto"/>
+          <w:position w:val="0"/>
+          <w:sz w:val="20"/>
+          <w:szCs w:val="20"/>
+          <w:smallCaps w:val="0"/>
+          <w:rFonts w:ascii="Times New Roman" w:eastAsia="Times New Roman" w:hAnsi="Times New Roman" w:hint="default"/>
+        </w:rPr>
+        <w:t xml:space="preserve">dentro del </w:t>
+      </w:r>
+      <w:r>
+        <w:rPr>
+          <w:spacing w:val="0"/>
+          <w:vertAlign w:val="baseline"/>
+          <w:i w:val="0"/>
+          <w:b w:val="0"/>
+          <w:color w:val="auto"/>
+          <w:position w:val="0"/>
+          <w:sz w:val="20"/>
+          <w:szCs w:val="20"/>
+          <w:smallCaps w:val="0"/>
+          <w:rFonts w:ascii="Times New Roman" w:eastAsia="Times New Roman" w:hAnsi="Times New Roman" w:hint="default"/>
+        </w:rPr>
+        <w:t xml:space="preserve">proyecto. Es decir, se nos muestra todos los </w:t>
+      </w:r>
+      <w:r>
+        <w:rPr>
+          <w:spacing w:val="0"/>
+          <w:vertAlign w:val="baseline"/>
+          <w:i w:val="1"/>
+          <w:b w:val="0"/>
+          <w:color w:val="auto"/>
+          <w:position w:val="0"/>
+          <w:sz w:val="20"/>
+          <w:szCs w:val="20"/>
+          <w:smallCaps w:val="0"/>
+          <w:rFonts w:ascii="Times New Roman" w:eastAsia="Times New Roman" w:hAnsi="Times New Roman" w:hint="default"/>
+        </w:rPr>
+        <w:t xml:space="preserve">commits </w:t>
+      </w:r>
+      <w:r>
+        <w:rPr>
+          <w:spacing w:val="0"/>
+          <w:vertAlign w:val="baseline"/>
+          <w:i w:val="0"/>
+          <w:b w:val="0"/>
+          <w:color w:val="auto"/>
+          <w:position w:val="0"/>
+          <w:sz w:val="20"/>
+          <w:szCs w:val="20"/>
+          <w:smallCaps w:val="0"/>
+          <w:rFonts w:ascii="Times New Roman" w:eastAsia="Times New Roman" w:hAnsi="Times New Roman" w:hint="default"/>
+        </w:rPr>
+        <w:t>gurdados</w:t>
+      </w:r>
+      <w:r>
+        <w:rPr>
+          <w:spacing w:val="0"/>
+          <w:vertAlign w:val="baseline"/>
+          <w:i w:val="1"/>
+          <w:b w:val="0"/>
+          <w:color w:val="auto"/>
+          <w:position w:val="0"/>
+          <w:sz w:val="20"/>
+          <w:szCs w:val="20"/>
+          <w:smallCaps w:val="0"/>
+          <w:rFonts w:ascii="Times New Roman" w:eastAsia="Times New Roman" w:hAnsi="Times New Roman" w:hint="default"/>
+        </w:rPr>
+        <w:t xml:space="preserve"> </w:t>
+      </w:r>
+      <w:r>
+        <w:rPr>
+          <w:spacing w:val="0"/>
+          <w:vertAlign w:val="baseline"/>
+          <w:i w:val="0"/>
+          <w:b w:val="0"/>
+          <w:color w:val="auto"/>
+          <w:position w:val="0"/>
+          <w:sz w:val="20"/>
+          <w:szCs w:val="20"/>
+          <w:smallCaps w:val="0"/>
+          <w:rFonts w:ascii="Times New Roman" w:eastAsia="Times New Roman" w:hAnsi="Times New Roman" w:hint="default"/>
+        </w:rPr>
+        <w:t xml:space="preserve">a partir de cómo han interactuado las ramas y han </w:t>
+      </w:r>
+      <w:r>
+        <w:rPr>
+          <w:spacing w:val="0"/>
+          <w:vertAlign w:val="baseline"/>
+          <w:i w:val="0"/>
+          <w:b w:val="0"/>
+          <w:color w:val="auto"/>
+          <w:position w:val="0"/>
+          <w:sz w:val="20"/>
+          <w:szCs w:val="20"/>
+          <w:smallCaps w:val="0"/>
+          <w:rFonts w:ascii="Times New Roman" w:eastAsia="Times New Roman" w:hAnsi="Times New Roman" w:hint="default"/>
+        </w:rPr>
+        <w:t xml:space="preserve">hecho sus fusiones (dejando entre dicho también, claro, el origen de los </w:t>
+      </w:r>
+      <w:r>
+        <w:rPr>
+          <w:spacing w:val="0"/>
+          <w:vertAlign w:val="baseline"/>
+          <w:i w:val="1"/>
+          <w:b w:val="0"/>
+          <w:color w:val="auto"/>
+          <w:position w:val="0"/>
+          <w:sz w:val="20"/>
+          <w:szCs w:val="20"/>
+          <w:smallCaps w:val="0"/>
+          <w:rFonts w:ascii="Times New Roman" w:eastAsia="Times New Roman" w:hAnsi="Times New Roman" w:hint="default"/>
+        </w:rPr>
+        <w:t xml:space="preserve">commits </w:t>
+      </w:r>
+      <w:r>
+        <w:rPr>
+          <w:spacing w:val="0"/>
+          <w:vertAlign w:val="baseline"/>
+          <w:i w:val="0"/>
+          <w:b w:val="0"/>
+          <w:color w:val="auto"/>
+          <w:position w:val="0"/>
+          <w:sz w:val="20"/>
+          <w:szCs w:val="20"/>
+          <w:smallCaps w:val="0"/>
+          <w:rFonts w:ascii="Times New Roman" w:eastAsia="Times New Roman" w:hAnsi="Times New Roman" w:hint="default"/>
+        </w:rPr>
+        <w:t xml:space="preserve">según la rama en que se </w:t>
+      </w:r>
+      <w:r>
+        <w:rPr>
+          <w:spacing w:val="0"/>
+          <w:vertAlign w:val="baseline"/>
+          <w:i w:val="0"/>
+          <w:b w:val="0"/>
+          <w:color w:val="auto"/>
+          <w:position w:val="0"/>
+          <w:sz w:val="20"/>
+          <w:szCs w:val="20"/>
+          <w:smallCaps w:val="0"/>
+          <w:rFonts w:ascii="Times New Roman" w:eastAsia="Times New Roman" w:hAnsi="Times New Roman" w:hint="default"/>
+        </w:rPr>
+        <w:t xml:space="preserve">registraron inicialmente): esto herramienta resulta muy visual ya que muestra, explicitamente, las fusiones que </w:t>
+      </w:r>
+      <w:r>
+        <w:rPr>
+          <w:spacing w:val="0"/>
+          <w:vertAlign w:val="baseline"/>
+          <w:i w:val="0"/>
+          <w:b w:val="0"/>
+          <w:color w:val="auto"/>
+          <w:position w:val="0"/>
+          <w:sz w:val="20"/>
+          <w:szCs w:val="20"/>
+          <w:smallCaps w:val="0"/>
+          <w:rFonts w:ascii="Times New Roman" w:eastAsia="Times New Roman" w:hAnsi="Times New Roman" w:hint="default"/>
+        </w:rPr>
+        <w:t xml:space="preserve">han hecho las ramas entre sí (cada una con sus </w:t>
+      </w:r>
+      <w:r>
+        <w:rPr>
+          <w:spacing w:val="0"/>
+          <w:vertAlign w:val="baseline"/>
+          <w:i w:val="1"/>
+          <w:b w:val="0"/>
+          <w:color w:val="auto"/>
+          <w:position w:val="0"/>
+          <w:sz w:val="20"/>
+          <w:szCs w:val="20"/>
+          <w:smallCaps w:val="0"/>
+          <w:rFonts w:ascii="Times New Roman" w:eastAsia="Times New Roman" w:hAnsi="Times New Roman" w:hint="default"/>
+        </w:rPr>
+        <w:t>commits)</w:t>
+      </w:r>
+      <w:r>
+        <w:rPr>
+          <w:spacing w:val="0"/>
+          <w:vertAlign w:val="baseline"/>
+          <w:i w:val="0"/>
+          <w:b w:val="0"/>
+          <w:color w:val="auto"/>
+          <w:position w:val="0"/>
+          <w:sz w:val="20"/>
+          <w:szCs w:val="20"/>
+          <w:smallCaps w:val="0"/>
+          <w:rFonts w:ascii="Times New Roman" w:eastAsia="Times New Roman" w:hAnsi="Times New Roman" w:hint="default"/>
+        </w:rPr>
+        <w:t xml:space="preserve"> por medio de trazos de lineas coloridas. </w:t>
+      </w:r>
+    </w:p>
+    <w:p>
+      <w:pPr>
+        <w:numPr>
+          <w:ilvl w:val="0"/>
+          <w:numId w:val="0"/>
+        </w:numPr>
+        <w:jc w:val="both"/>
+        <w:spacing w:lineRule="auto" w:line="259" w:before="0" w:after="160"/>
+        <w:widowControl w:val="1"/>
+        <w:ind w:right="0" w:left="0" w:firstLine="0"/>
+        <w:rPr>
+          <w:spacing w:val="0"/>
+          <w:vertAlign w:val="baseline"/>
+          <w:i w:val="1"/>
+          <w:b w:val="1"/>
+          <w:color w:val="auto"/>
+          <w:position w:val="0"/>
+          <w:sz w:val="20"/>
+          <w:szCs w:val="20"/>
+          <w:smallCaps w:val="0"/>
+          <w:rFonts w:ascii="Times New Roman" w:eastAsia="Times New Roman" w:hAnsi="Times New Roman" w:hint="default"/>
+        </w:rPr>
+        <w:wordWrap w:val="0"/>
+        <w:autoSpaceDE w:val="0"/>
+        <w:autoSpaceDN w:val="0"/>
+      </w:pPr>
+      <w:r>
+        <w:rPr>
+          <w:spacing w:val="0"/>
+          <w:vertAlign w:val="baseline"/>
+          <w:i w:val="0"/>
+          <w:b w:val="0"/>
+          <w:color w:val="auto"/>
+          <w:position w:val="0"/>
+          <w:sz w:val="20"/>
+          <w:szCs w:val="20"/>
+          <w:smallCaps w:val="0"/>
+          <w:rFonts w:ascii="Times New Roman" w:eastAsia="Times New Roman" w:hAnsi="Times New Roman" w:hint="default"/>
+        </w:rPr>
+        <w:t xml:space="preserve">Ahora, hay otra extensión todavía más larga que hace exactamente lo mismo que el anterior comando: sólo que </w:t>
+      </w:r>
+      <w:r>
+        <w:rPr>
+          <w:spacing w:val="0"/>
+          <w:vertAlign w:val="baseline"/>
+          <w:i w:val="0"/>
+          <w:b w:val="0"/>
+          <w:color w:val="auto"/>
+          <w:position w:val="0"/>
+          <w:sz w:val="20"/>
+          <w:szCs w:val="20"/>
+          <w:smallCaps w:val="0"/>
+          <w:rFonts w:ascii="Times New Roman" w:eastAsia="Times New Roman" w:hAnsi="Times New Roman" w:hint="default"/>
+        </w:rPr>
+        <w:t xml:space="preserve">muestra la información, de relación entre </w:t>
+      </w:r>
+      <w:r>
+        <w:rPr>
+          <w:spacing w:val="0"/>
+          <w:vertAlign w:val="baseline"/>
+          <w:i w:val="1"/>
+          <w:b w:val="0"/>
+          <w:color w:val="auto"/>
+          <w:position w:val="0"/>
+          <w:sz w:val="20"/>
+          <w:szCs w:val="20"/>
+          <w:smallCaps w:val="0"/>
+          <w:rFonts w:ascii="Times New Roman" w:eastAsia="Times New Roman" w:hAnsi="Times New Roman" w:hint="default"/>
+        </w:rPr>
+        <w:t xml:space="preserve">commits y branches,</w:t>
+      </w:r>
+      <w:r>
+        <w:rPr>
+          <w:spacing w:val="0"/>
+          <w:vertAlign w:val="baseline"/>
+          <w:i w:val="0"/>
+          <w:b w:val="0"/>
+          <w:color w:val="auto"/>
+          <w:position w:val="0"/>
+          <w:sz w:val="20"/>
+          <w:szCs w:val="20"/>
+          <w:smallCaps w:val="0"/>
+          <w:rFonts w:ascii="Times New Roman" w:eastAsia="Times New Roman" w:hAnsi="Times New Roman" w:hint="default"/>
+        </w:rPr>
+        <w:t xml:space="preserve"> mucho más comprimida para su fácil e inmediata </w:t>
+      </w:r>
+      <w:r>
+        <w:rPr>
+          <w:spacing w:val="0"/>
+          <w:vertAlign w:val="baseline"/>
+          <w:i w:val="0"/>
+          <w:b w:val="0"/>
+          <w:color w:val="auto"/>
+          <w:position w:val="0"/>
+          <w:sz w:val="20"/>
+          <w:szCs w:val="20"/>
+          <w:smallCaps w:val="0"/>
+          <w:rFonts w:ascii="Times New Roman" w:eastAsia="Times New Roman" w:hAnsi="Times New Roman" w:hint="default"/>
+        </w:rPr>
+        <w:t xml:space="preserve">comprensión: </w:t>
+      </w:r>
+      <w:r>
+        <w:rPr>
+          <w:spacing w:val="0"/>
+          <w:vertAlign w:val="baseline"/>
+          <w:i w:val="1"/>
+          <w:b w:val="1"/>
+          <w:color w:val="auto"/>
+          <w:position w:val="0"/>
+          <w:sz w:val="20"/>
+          <w:szCs w:val="20"/>
+          <w:smallCaps w:val="0"/>
+          <w:rFonts w:ascii="Times New Roman" w:eastAsia="Times New Roman" w:hAnsi="Times New Roman" w:hint="default"/>
+        </w:rPr>
+        <w:t xml:space="preserve">git log --all --graph --decorate --oneline</w:t>
+      </w:r>
+    </w:p>
+    <w:p>
+      <w:pPr>
+        <w:numPr>
+          <w:ilvl w:val="0"/>
+          <w:numId w:val="0"/>
+        </w:numPr>
+        <w:jc w:val="both"/>
+        <w:spacing w:lineRule="auto" w:line="259" w:before="0" w:after="160"/>
+        <w:widowControl w:val="1"/>
+        <w:ind w:right="0" w:left="0" w:firstLine="0"/>
+        <w:rPr>
+          <w:spacing w:val="0"/>
+          <w:vertAlign w:val="baseline"/>
+          <w:i w:val="1"/>
+          <w:b w:val="1"/>
+          <w:color w:val="auto"/>
+          <w:position w:val="0"/>
+          <w:sz w:val="20"/>
+          <w:szCs w:val="20"/>
+          <w:smallCaps w:val="0"/>
+          <w:rFonts w:ascii="Times New Roman" w:eastAsia="Times New Roman" w:hAnsi="Times New Roman" w:hint="default"/>
+        </w:rPr>
+        <w:wordWrap w:val="0"/>
+        <w:autoSpaceDE w:val="0"/>
+        <w:autoSpaceDN w:val="0"/>
+      </w:pPr>
+      <w:r>
+        <w:rPr>
+          <w:spacing w:val="0"/>
+          <w:vertAlign w:val="baseline"/>
+          <w:i w:val="0"/>
+          <w:b w:val="0"/>
+          <w:color w:val="auto"/>
+          <w:position w:val="0"/>
+          <w:sz w:val="20"/>
+          <w:szCs w:val="20"/>
+          <w:smallCaps w:val="0"/>
+          <w:rFonts w:ascii="Times New Roman" w:eastAsia="Times New Roman" w:hAnsi="Times New Roman" w:hint="default"/>
+        </w:rPr>
+        <w:t xml:space="preserve">Ahora, un truco que aprendimos de los comandos de la Shell. Es probable que no nos acordemos cómo ejecutar, </w:t>
+      </w:r>
+      <w:r>
+        <w:rPr>
+          <w:spacing w:val="0"/>
+          <w:vertAlign w:val="baseline"/>
+          <w:i w:val="0"/>
+          <w:b w:val="0"/>
+          <w:color w:val="auto"/>
+          <w:position w:val="0"/>
+          <w:sz w:val="20"/>
+          <w:szCs w:val="20"/>
+          <w:smallCaps w:val="0"/>
+          <w:rFonts w:ascii="Times New Roman" w:eastAsia="Times New Roman" w:hAnsi="Times New Roman" w:hint="default"/>
+        </w:rPr>
+        <w:t xml:space="preserve">por ejemplo, la extensión del comando git log: </w:t>
+      </w:r>
+      <w:r>
+        <w:rPr>
+          <w:spacing w:val="0"/>
+          <w:vertAlign w:val="baseline"/>
+          <w:i w:val="1"/>
+          <w:b w:val="1"/>
+          <w:color w:val="auto"/>
+          <w:position w:val="0"/>
+          <w:sz w:val="20"/>
+          <w:szCs w:val="20"/>
+          <w:smallCaps w:val="0"/>
+          <w:rFonts w:ascii="Times New Roman" w:eastAsia="Times New Roman" w:hAnsi="Times New Roman" w:hint="default"/>
+        </w:rPr>
+        <w:t xml:space="preserve">git log --all --graph --decorate --oneline, </w:t>
+      </w:r>
+      <w:r>
+        <w:rPr>
+          <w:spacing w:val="0"/>
+          <w:vertAlign w:val="baseline"/>
+          <w:i w:val="0"/>
+          <w:b w:val="0"/>
+          <w:color w:val="auto"/>
+          <w:position w:val="0"/>
+          <w:sz w:val="20"/>
+          <w:szCs w:val="20"/>
+          <w:smallCaps w:val="0"/>
+          <w:rFonts w:ascii="Times New Roman" w:eastAsia="Times New Roman" w:hAnsi="Times New Roman" w:hint="default"/>
+        </w:rPr>
+        <w:t xml:space="preserve">resulta muy larga. Qué </w:t>
+      </w:r>
+      <w:r>
+        <w:rPr>
+          <w:spacing w:val="0"/>
+          <w:vertAlign w:val="baseline"/>
+          <w:i w:val="0"/>
+          <w:b w:val="0"/>
+          <w:color w:val="auto"/>
+          <w:position w:val="0"/>
+          <w:sz w:val="20"/>
+          <w:szCs w:val="20"/>
+          <w:smallCaps w:val="0"/>
+          <w:rFonts w:ascii="Times New Roman" w:eastAsia="Times New Roman" w:hAnsi="Times New Roman" w:hint="default"/>
+        </w:rPr>
+        <w:t xml:space="preserve">podemos hacer entonces? Asignarle un </w:t>
+      </w:r>
+      <w:r>
+        <w:rPr>
+          <w:spacing w:val="0"/>
+          <w:vertAlign w:val="baseline"/>
+          <w:i w:val="1"/>
+          <w:b w:val="1"/>
+          <w:color w:val="auto"/>
+          <w:position w:val="0"/>
+          <w:sz w:val="20"/>
+          <w:szCs w:val="20"/>
+          <w:smallCaps w:val="0"/>
+          <w:rFonts w:ascii="Times New Roman" w:eastAsia="Times New Roman" w:hAnsi="Times New Roman" w:hint="default"/>
+        </w:rPr>
+        <w:t>alias</w:t>
+      </w:r>
+      <w:r>
+        <w:rPr>
+          <w:spacing w:val="0"/>
+          <w:vertAlign w:val="baseline"/>
+          <w:i w:val="0"/>
+          <w:b w:val="0"/>
+          <w:color w:val="auto"/>
+          <w:position w:val="0"/>
+          <w:sz w:val="20"/>
+          <w:szCs w:val="20"/>
+          <w:smallCaps w:val="0"/>
+          <w:rFonts w:ascii="Times New Roman" w:eastAsia="Times New Roman" w:hAnsi="Times New Roman" w:hint="default"/>
+        </w:rPr>
+        <w:t xml:space="preserve"> y, reemplazar toda esa línea de código que ejecuta especificamente </w:t>
+      </w:r>
+      <w:r>
+        <w:rPr>
+          <w:spacing w:val="0"/>
+          <w:vertAlign w:val="baseline"/>
+          <w:i w:val="0"/>
+          <w:b w:val="0"/>
+          <w:color w:val="auto"/>
+          <w:position w:val="0"/>
+          <w:sz w:val="20"/>
+          <w:szCs w:val="20"/>
+          <w:smallCaps w:val="0"/>
+          <w:rFonts w:ascii="Times New Roman" w:eastAsia="Times New Roman" w:hAnsi="Times New Roman" w:hint="default"/>
+        </w:rPr>
+        <w:t xml:space="preserve">dicho comando, por un </w:t>
+      </w:r>
+      <w:r>
+        <w:rPr>
+          <w:spacing w:val="0"/>
+          <w:vertAlign w:val="baseline"/>
+          <w:i w:val="1"/>
+          <w:b w:val="0"/>
+          <w:color w:val="auto"/>
+          <w:position w:val="0"/>
+          <w:sz w:val="20"/>
+          <w:szCs w:val="20"/>
+          <w:smallCaps w:val="0"/>
+          <w:rFonts w:ascii="Times New Roman" w:eastAsia="Times New Roman" w:hAnsi="Times New Roman" w:hint="default"/>
+        </w:rPr>
+        <w:t xml:space="preserve">nombre </w:t>
+      </w:r>
+      <w:r>
+        <w:rPr>
+          <w:spacing w:val="0"/>
+          <w:vertAlign w:val="baseline"/>
+          <w:i w:val="0"/>
+          <w:b w:val="0"/>
+          <w:color w:val="auto"/>
+          <w:position w:val="0"/>
+          <w:sz w:val="20"/>
+          <w:szCs w:val="20"/>
+          <w:smallCaps w:val="0"/>
+          <w:rFonts w:ascii="Times New Roman" w:eastAsia="Times New Roman" w:hAnsi="Times New Roman" w:hint="default"/>
+        </w:rPr>
+        <w:t xml:space="preserve">más corto que se encargue de hacer lo mismo (para facilitarnos más las cosas), </w:t>
+      </w:r>
+      <w:r>
+        <w:rPr>
+          <w:spacing w:val="0"/>
+          <w:vertAlign w:val="baseline"/>
+          <w:i w:val="0"/>
+          <w:b w:val="0"/>
+          <w:color w:val="auto"/>
+          <w:position w:val="0"/>
+          <w:sz w:val="20"/>
+          <w:szCs w:val="20"/>
+          <w:smallCaps w:val="0"/>
+          <w:rFonts w:ascii="Times New Roman" w:eastAsia="Times New Roman" w:hAnsi="Times New Roman" w:hint="default"/>
+        </w:rPr>
+        <w:t xml:space="preserve">tal que así, por ejemplo: </w:t>
+      </w:r>
+      <w:r>
+        <w:rPr>
+          <w:spacing w:val="0"/>
+          <w:vertAlign w:val="baseline"/>
+          <w:i w:val="1"/>
+          <w:b w:val="1"/>
+          <w:color w:val="auto"/>
+          <w:position w:val="0"/>
+          <w:sz w:val="20"/>
+          <w:szCs w:val="20"/>
+          <w:smallCaps w:val="0"/>
+          <w:rFonts w:ascii="Times New Roman" w:eastAsia="Times New Roman" w:hAnsi="Times New Roman" w:hint="default"/>
+        </w:rPr>
+        <w:t xml:space="preserve">alias arbolito=“git log --all --graph --decorate --oneline”. </w:t>
+      </w:r>
+      <w:r>
+        <w:rPr>
+          <w:spacing w:val="0"/>
+          <w:vertAlign w:val="baseline"/>
+          <w:i w:val="0"/>
+          <w:b w:val="0"/>
+          <w:color w:val="auto"/>
+          <w:position w:val="0"/>
+          <w:sz w:val="20"/>
+          <w:szCs w:val="20"/>
+          <w:smallCaps w:val="0"/>
+          <w:rFonts w:ascii="Times New Roman" w:eastAsia="Times New Roman" w:hAnsi="Times New Roman" w:hint="default"/>
+        </w:rPr>
+        <w:t xml:space="preserve">Entonces, lo que hemos </w:t>
+      </w:r>
+      <w:r>
+        <w:rPr>
+          <w:spacing w:val="0"/>
+          <w:vertAlign w:val="baseline"/>
+          <w:i w:val="0"/>
+          <w:b w:val="0"/>
+          <w:color w:val="auto"/>
+          <w:position w:val="0"/>
+          <w:sz w:val="20"/>
+          <w:szCs w:val="20"/>
+          <w:smallCaps w:val="0"/>
+          <w:rFonts w:ascii="Times New Roman" w:eastAsia="Times New Roman" w:hAnsi="Times New Roman" w:hint="default"/>
+        </w:rPr>
+        <w:t xml:space="preserve">hecho es pasarle a la palabra </w:t>
+      </w:r>
+      <w:r>
+        <w:rPr>
+          <w:spacing w:val="0"/>
+          <w:vertAlign w:val="baseline"/>
+          <w:i w:val="1"/>
+          <w:b w:val="1"/>
+          <w:color w:val="auto"/>
+          <w:position w:val="0"/>
+          <w:sz w:val="20"/>
+          <w:szCs w:val="20"/>
+          <w:smallCaps w:val="0"/>
+          <w:rFonts w:ascii="Times New Roman" w:eastAsia="Times New Roman" w:hAnsi="Times New Roman" w:hint="default"/>
+        </w:rPr>
+        <w:t xml:space="preserve">arbolito </w:t>
+      </w:r>
+      <w:r>
+        <w:rPr>
+          <w:spacing w:val="0"/>
+          <w:vertAlign w:val="baseline"/>
+          <w:i w:val="0"/>
+          <w:b w:val="0"/>
+          <w:color w:val="auto"/>
+          <w:position w:val="0"/>
+          <w:sz w:val="20"/>
+          <w:szCs w:val="20"/>
+          <w:smallCaps w:val="0"/>
+          <w:rFonts w:ascii="Times New Roman" w:eastAsia="Times New Roman" w:hAnsi="Times New Roman" w:hint="default"/>
+        </w:rPr>
+        <w:t xml:space="preserve">la misma función del comando </w:t>
+      </w:r>
+      <w:r>
+        <w:rPr>
+          <w:spacing w:val="0"/>
+          <w:vertAlign w:val="baseline"/>
+          <w:i w:val="1"/>
+          <w:b w:val="1"/>
+          <w:color w:val="auto"/>
+          <w:position w:val="0"/>
+          <w:sz w:val="20"/>
+          <w:szCs w:val="20"/>
+          <w:smallCaps w:val="0"/>
+          <w:rFonts w:ascii="Times New Roman" w:eastAsia="Times New Roman" w:hAnsi="Times New Roman" w:hint="default"/>
+        </w:rPr>
+        <w:t xml:space="preserve">git log --all --graph --decorate --oneline. </w:t>
+      </w:r>
+      <w:r>
+        <w:rPr>
+          <w:spacing w:val="0"/>
+          <w:vertAlign w:val="baseline"/>
+          <w:i w:val="0"/>
+          <w:b w:val="0"/>
+          <w:color w:val="auto"/>
+          <w:position w:val="0"/>
+          <w:sz w:val="20"/>
+          <w:szCs w:val="20"/>
+          <w:smallCaps w:val="0"/>
+          <w:rFonts w:ascii="Times New Roman" w:eastAsia="Times New Roman" w:hAnsi="Times New Roman" w:hint="default"/>
+        </w:rPr>
+        <w:t xml:space="preserve">Así de sencillo. Si escribe la palabra </w:t>
+      </w:r>
+      <w:r>
+        <w:rPr>
+          <w:spacing w:val="0"/>
+          <w:vertAlign w:val="baseline"/>
+          <w:i w:val="1"/>
+          <w:b w:val="1"/>
+          <w:color w:val="auto"/>
+          <w:position w:val="0"/>
+          <w:sz w:val="20"/>
+          <w:szCs w:val="20"/>
+          <w:smallCaps w:val="0"/>
+          <w:rFonts w:ascii="Times New Roman" w:eastAsia="Times New Roman" w:hAnsi="Times New Roman" w:hint="default"/>
+        </w:rPr>
+        <w:t xml:space="preserve">arbolito </w:t>
+      </w:r>
+      <w:r>
+        <w:rPr>
+          <w:spacing w:val="0"/>
+          <w:vertAlign w:val="baseline"/>
+          <w:i w:val="0"/>
+          <w:b w:val="0"/>
+          <w:color w:val="auto"/>
+          <w:position w:val="0"/>
+          <w:sz w:val="20"/>
+          <w:szCs w:val="20"/>
+          <w:smallCaps w:val="0"/>
+          <w:rFonts w:ascii="Times New Roman" w:eastAsia="Times New Roman" w:hAnsi="Times New Roman" w:hint="default"/>
+        </w:rPr>
+        <w:t xml:space="preserve">en su terminal y presiona enter se ejecutará el comando </w:t>
+      </w:r>
+      <w:r>
+        <w:rPr>
+          <w:spacing w:val="0"/>
+          <w:vertAlign w:val="baseline"/>
+          <w:i w:val="1"/>
+          <w:b w:val="1"/>
+          <w:color w:val="auto"/>
+          <w:position w:val="0"/>
+          <w:sz w:val="20"/>
+          <w:szCs w:val="20"/>
+          <w:smallCaps w:val="0"/>
+          <w:rFonts w:ascii="Times New Roman" w:eastAsia="Times New Roman" w:hAnsi="Times New Roman" w:hint="default"/>
+        </w:rPr>
+        <w:t xml:space="preserve">git log --</w:t>
+      </w:r>
+      <w:r>
+        <w:rPr>
+          <w:spacing w:val="0"/>
+          <w:vertAlign w:val="baseline"/>
+          <w:i w:val="1"/>
+          <w:b w:val="1"/>
+          <w:color w:val="auto"/>
+          <w:position w:val="0"/>
+          <w:sz w:val="20"/>
+          <w:szCs w:val="20"/>
+          <w:smallCaps w:val="0"/>
+          <w:rFonts w:ascii="Times New Roman" w:eastAsia="Times New Roman" w:hAnsi="Times New Roman" w:hint="default"/>
+        </w:rPr>
+        <w:t xml:space="preserve">all --graph --decorate --oneline. </w:t>
+      </w:r>
+    </w:p>
+    <w:p>
+      <w:pPr>
+        <w:numPr>
+          <w:ilvl w:val="0"/>
+          <w:numId w:val="0"/>
+        </w:numPr>
+        <w:jc w:val="both"/>
+        <w:spacing w:lineRule="auto" w:line="259" w:before="0" w:after="160"/>
+        <w:widowControl w:val="1"/>
+        <w:ind w:right="0" w:left="0" w:firstLine="0"/>
+        <w:rPr>
+          <w:spacing w:val="0"/>
+          <w:vertAlign w:val="baseline"/>
+          <w:i w:val="1"/>
+          <w:b w:val="1"/>
+          <w:color w:val="auto"/>
+          <w:position w:val="0"/>
+          <w:sz w:val="22"/>
+          <w:szCs w:val="22"/>
+          <w:smallCaps w:val="0"/>
+          <w:rFonts w:ascii="Times New Roman" w:eastAsia="Times New Roman" w:hAnsi="Times New Roman" w:hint="default"/>
+        </w:rPr>
+        <w:wordWrap w:val="0"/>
+        <w:autoSpaceDE w:val="0"/>
+        <w:autoSpaceDN w:val="0"/>
+      </w:pPr>
+      <w:r>
+        <w:rPr>
+          <w:spacing w:val="0"/>
+          <w:vertAlign w:val="baseline"/>
+          <w:i w:val="0"/>
+          <w:b w:val="0"/>
+          <w:color w:val="auto"/>
+          <w:position w:val="0"/>
+          <w:sz w:val="22"/>
+          <w:szCs w:val="22"/>
+          <w:smallCaps w:val="0"/>
+          <w:rFonts w:ascii="Times New Roman" w:eastAsia="Times New Roman" w:hAnsi="Times New Roman" w:hint="default"/>
+        </w:rPr>
+        <w:t xml:space="preserve">Ahora sí, vamos con los </w:t>
+      </w:r>
+      <w:r>
+        <w:rPr>
+          <w:spacing w:val="0"/>
+          <w:vertAlign w:val="baseline"/>
+          <w:i w:val="1"/>
+          <w:b w:val="1"/>
+          <w:color w:val="auto"/>
+          <w:position w:val="0"/>
+          <w:sz w:val="22"/>
+          <w:szCs w:val="22"/>
+          <w:smallCaps w:val="0"/>
+          <w:rFonts w:ascii="Times New Roman" w:eastAsia="Times New Roman" w:hAnsi="Times New Roman" w:hint="default"/>
+        </w:rPr>
+        <w:t xml:space="preserve">Tags. </w:t>
+      </w:r>
+    </w:p>
+    <w:p>
+      <w:pPr>
+        <w:numPr>
+          <w:ilvl w:val="0"/>
+          <w:numId w:val="0"/>
+        </w:numPr>
+        <w:jc w:val="both"/>
+        <w:spacing w:lineRule="auto" w:line="259" w:before="0" w:after="160"/>
+        <w:widowControl w:val="1"/>
+        <w:ind w:right="0" w:left="0" w:firstLine="0"/>
+        <w:rPr>
+          <w:spacing w:val="0"/>
+          <w:vertAlign w:val="baseline"/>
+          <w:i w:val="0"/>
+          <w:b w:val="0"/>
+          <w:color w:val="auto"/>
+          <w:position w:val="0"/>
+          <w:sz w:val="20"/>
+          <w:szCs w:val="20"/>
+          <w:smallCaps w:val="0"/>
+          <w:rFonts w:ascii="Times New Roman" w:eastAsia="Times New Roman" w:hAnsi="Times New Roman" w:hint="default"/>
+        </w:rPr>
+        <w:wordWrap w:val="0"/>
+        <w:autoSpaceDE w:val="0"/>
+        <w:autoSpaceDN w:val="0"/>
+      </w:pPr>
+      <w:r>
+        <w:rPr>
+          <w:spacing w:val="0"/>
+          <w:vertAlign w:val="baseline"/>
+          <w:i w:val="0"/>
+          <w:b w:val="0"/>
+          <w:color w:val="auto"/>
+          <w:position w:val="0"/>
+          <w:sz w:val="20"/>
+          <w:szCs w:val="20"/>
+          <w:smallCaps w:val="0"/>
+          <w:rFonts w:ascii="Times New Roman" w:eastAsia="Times New Roman" w:hAnsi="Times New Roman" w:hint="default"/>
+        </w:rPr>
+        <w:t xml:space="preserve">Ya teniendo el listado de comandos </w:t>
+      </w:r>
+      <w:r>
+        <w:rPr>
+          <w:spacing w:val="0"/>
+          <w:vertAlign w:val="baseline"/>
+          <w:i w:val="1"/>
+          <w:b w:val="0"/>
+          <w:color w:val="auto"/>
+          <w:position w:val="0"/>
+          <w:sz w:val="20"/>
+          <w:szCs w:val="20"/>
+          <w:smallCaps w:val="0"/>
+          <w:rFonts w:ascii="Times New Roman" w:eastAsia="Times New Roman" w:hAnsi="Times New Roman" w:hint="default"/>
+        </w:rPr>
+        <w:t xml:space="preserve">git log </w:t>
+      </w:r>
+      <w:r>
+        <w:rPr>
+          <w:spacing w:val="0"/>
+          <w:vertAlign w:val="baseline"/>
+          <w:i w:val="0"/>
+          <w:b w:val="0"/>
+          <w:color w:val="auto"/>
+          <w:position w:val="0"/>
+          <w:sz w:val="20"/>
+          <w:szCs w:val="20"/>
+          <w:smallCaps w:val="0"/>
+          <w:rFonts w:ascii="Times New Roman" w:eastAsia="Times New Roman" w:hAnsi="Times New Roman" w:hint="default"/>
+        </w:rPr>
+        <w:t xml:space="preserve">claros (y habiendo ejecutado uno); para crear (añadir) un </w:t>
+      </w:r>
+      <w:r>
+        <w:rPr>
+          <w:spacing w:val="0"/>
+          <w:vertAlign w:val="baseline"/>
+          <w:i w:val="0"/>
+          <w:b w:val="1"/>
+          <w:color w:val="auto"/>
+          <w:position w:val="0"/>
+          <w:sz w:val="20"/>
+          <w:szCs w:val="20"/>
+          <w:smallCaps w:val="0"/>
+          <w:rFonts w:ascii="Times New Roman" w:eastAsia="Times New Roman" w:hAnsi="Times New Roman" w:hint="default"/>
+        </w:rPr>
+        <w:t xml:space="preserve">tag, </w:t>
+      </w:r>
+      <w:r>
+        <w:rPr>
+          <w:spacing w:val="0"/>
+          <w:vertAlign w:val="baseline"/>
+          <w:i w:val="0"/>
+          <w:b w:val="0"/>
+          <w:color w:val="auto"/>
+          <w:position w:val="0"/>
+          <w:sz w:val="20"/>
+          <w:szCs w:val="20"/>
+          <w:smallCaps w:val="0"/>
+          <w:rFonts w:ascii="Times New Roman" w:eastAsia="Times New Roman" w:hAnsi="Times New Roman" w:hint="default"/>
+        </w:rPr>
+        <w:t xml:space="preserve">para </w:t>
+      </w:r>
+      <w:r>
+        <w:rPr>
+          <w:spacing w:val="0"/>
+          <w:vertAlign w:val="baseline"/>
+          <w:i w:val="0"/>
+          <w:b w:val="0"/>
+          <w:color w:val="auto"/>
+          <w:position w:val="0"/>
+          <w:sz w:val="20"/>
+          <w:szCs w:val="20"/>
+          <w:smallCaps w:val="0"/>
+          <w:rFonts w:ascii="Times New Roman" w:eastAsia="Times New Roman" w:hAnsi="Times New Roman" w:hint="default"/>
+        </w:rPr>
+        <w:t xml:space="preserve">darle una etiqueta a un </w:t>
+      </w:r>
+      <w:r>
+        <w:rPr>
+          <w:spacing w:val="0"/>
+          <w:vertAlign w:val="baseline"/>
+          <w:i w:val="1"/>
+          <w:b w:val="0"/>
+          <w:color w:val="auto"/>
+          <w:position w:val="0"/>
+          <w:sz w:val="20"/>
+          <w:szCs w:val="20"/>
+          <w:smallCaps w:val="0"/>
+          <w:rFonts w:ascii="Times New Roman" w:eastAsia="Times New Roman" w:hAnsi="Times New Roman" w:hint="default"/>
+        </w:rPr>
+        <w:t>commit</w:t>
+      </w:r>
+      <w:r>
+        <w:rPr>
+          <w:spacing w:val="0"/>
+          <w:vertAlign w:val="baseline"/>
+          <w:i w:val="0"/>
+          <w:b w:val="0"/>
+          <w:color w:val="auto"/>
+          <w:position w:val="0"/>
+          <w:sz w:val="20"/>
+          <w:szCs w:val="20"/>
+          <w:smallCaps w:val="0"/>
+          <w:rFonts w:ascii="Times New Roman" w:eastAsia="Times New Roman" w:hAnsi="Times New Roman" w:hint="default"/>
+        </w:rPr>
+        <w:t xml:space="preserve"> en especifico (y recalcar alguna información relevante del </w:t>
+      </w:r>
+      <w:r>
+        <w:rPr>
+          <w:spacing w:val="0"/>
+          <w:vertAlign w:val="baseline"/>
+          <w:i w:val="1"/>
+          <w:b w:val="0"/>
+          <w:color w:val="auto"/>
+          <w:position w:val="0"/>
+          <w:sz w:val="20"/>
+          <w:szCs w:val="20"/>
+          <w:smallCaps w:val="0"/>
+          <w:rFonts w:ascii="Times New Roman" w:eastAsia="Times New Roman" w:hAnsi="Times New Roman" w:hint="default"/>
+        </w:rPr>
+        <w:t xml:space="preserve">commit </w:t>
+      </w:r>
+      <w:r>
+        <w:rPr>
+          <w:spacing w:val="0"/>
+          <w:vertAlign w:val="baseline"/>
+          <w:i w:val="0"/>
+          <w:b w:val="0"/>
+          <w:color w:val="auto"/>
+          <w:position w:val="0"/>
+          <w:sz w:val="20"/>
+          <w:szCs w:val="20"/>
+          <w:smallCaps w:val="0"/>
+          <w:rFonts w:ascii="Times New Roman" w:eastAsia="Times New Roman" w:hAnsi="Times New Roman" w:hint="default"/>
+        </w:rPr>
+        <w:t xml:space="preserve">en función al </w:t>
+      </w:r>
+      <w:r>
+        <w:rPr>
+          <w:spacing w:val="0"/>
+          <w:vertAlign w:val="baseline"/>
+          <w:i w:val="0"/>
+          <w:b w:val="0"/>
+          <w:color w:val="auto"/>
+          <w:position w:val="0"/>
+          <w:sz w:val="20"/>
+          <w:szCs w:val="20"/>
+          <w:smallCaps w:val="0"/>
+          <w:rFonts w:ascii="Times New Roman" w:eastAsia="Times New Roman" w:hAnsi="Times New Roman" w:hint="default"/>
+        </w:rPr>
+        <w:t xml:space="preserve">proyecto), se procede de la siguiente manera: </w:t>
+      </w:r>
+    </w:p>
+    <w:p>
+      <w:pPr>
+        <w:numPr>
+          <w:ilvl w:val="0"/>
+          <w:numId w:val="0"/>
+        </w:numPr>
+        <w:jc w:val="both"/>
+        <w:spacing w:lineRule="auto" w:line="259" w:before="0" w:after="160"/>
+        <w:widowControl w:val="1"/>
+        <w:ind w:right="0" w:left="0" w:firstLine="0"/>
+        <w:rPr>
+          <w:spacing w:val="0"/>
+          <w:vertAlign w:val="baseline"/>
+          <w:i w:val="1"/>
+          <w:b w:val="1"/>
+          <w:color w:val="auto"/>
+          <w:position w:val="0"/>
+          <w:sz w:val="20"/>
+          <w:szCs w:val="20"/>
+          <w:smallCaps w:val="0"/>
+          <w:rFonts w:ascii="Times New Roman" w:eastAsia="Times New Roman" w:hAnsi="Times New Roman" w:hint="default"/>
+        </w:rPr>
+        <w:wordWrap w:val="0"/>
+        <w:autoSpaceDE w:val="0"/>
+        <w:autoSpaceDN w:val="0"/>
+      </w:pPr>
+      <w:r>
+        <w:rPr>
+          <w:spacing w:val="0"/>
+          <w:vertAlign w:val="baseline"/>
+          <w:i w:val="0"/>
+          <w:b w:val="0"/>
+          <w:color w:val="auto"/>
+          <w:position w:val="0"/>
+          <w:sz w:val="20"/>
+          <w:szCs w:val="20"/>
+          <w:smallCaps w:val="0"/>
+          <w:rFonts w:ascii="Times New Roman" w:eastAsia="Times New Roman" w:hAnsi="Times New Roman" w:hint="default"/>
+        </w:rPr>
+        <w:t xml:space="preserve">1. Se copia el identificador del </w:t>
+      </w:r>
+      <w:r>
+        <w:rPr>
+          <w:spacing w:val="0"/>
+          <w:vertAlign w:val="baseline"/>
+          <w:i w:val="1"/>
+          <w:b w:val="0"/>
+          <w:color w:val="auto"/>
+          <w:position w:val="0"/>
+          <w:sz w:val="20"/>
+          <w:szCs w:val="20"/>
+          <w:smallCaps w:val="0"/>
+          <w:rFonts w:ascii="Times New Roman" w:eastAsia="Times New Roman" w:hAnsi="Times New Roman" w:hint="default"/>
+        </w:rPr>
+        <w:t xml:space="preserve">commit </w:t>
+      </w:r>
+      <w:r>
+        <w:rPr>
+          <w:spacing w:val="0"/>
+          <w:vertAlign w:val="baseline"/>
+          <w:i w:val="0"/>
+          <w:b w:val="0"/>
+          <w:color w:val="auto"/>
+          <w:position w:val="0"/>
+          <w:sz w:val="20"/>
+          <w:szCs w:val="20"/>
+          <w:smallCaps w:val="0"/>
+          <w:rFonts w:ascii="Times New Roman" w:eastAsia="Times New Roman" w:hAnsi="Times New Roman" w:hint="default"/>
+        </w:rPr>
+        <w:t xml:space="preserve">(el de su interés) y se ejecuta el siguiente comando: </w:t>
+      </w:r>
+      <w:r>
+        <w:rPr>
+          <w:spacing w:val="0"/>
+          <w:vertAlign w:val="baseline"/>
+          <w:i w:val="1"/>
+          <w:b w:val="1"/>
+          <w:color w:val="auto"/>
+          <w:position w:val="0"/>
+          <w:sz w:val="20"/>
+          <w:szCs w:val="20"/>
+          <w:smallCaps w:val="0"/>
+          <w:rFonts w:ascii="Times New Roman" w:eastAsia="Times New Roman" w:hAnsi="Times New Roman" w:hint="default"/>
+        </w:rPr>
+        <w:t xml:space="preserve">git tag -a “aquí </w:t>
+      </w:r>
+      <w:r>
+        <w:rPr>
+          <w:spacing w:val="0"/>
+          <w:vertAlign w:val="baseline"/>
+          <w:i w:val="1"/>
+          <w:b w:val="1"/>
+          <w:color w:val="auto"/>
+          <w:position w:val="0"/>
+          <w:sz w:val="20"/>
+          <w:szCs w:val="20"/>
+          <w:smallCaps w:val="0"/>
+          <w:rFonts w:ascii="Times New Roman" w:eastAsia="Times New Roman" w:hAnsi="Times New Roman" w:hint="default"/>
+        </w:rPr>
+        <w:t xml:space="preserve">pone el nombre de su etiqueta” -m “aquí va un mensaje referencial, así como hace con los commits” </w:t>
+      </w:r>
+      <w:r>
+        <w:rPr>
+          <w:spacing w:val="0"/>
+          <w:vertAlign w:val="baseline"/>
+          <w:i w:val="1"/>
+          <w:b w:val="1"/>
+          <w:color w:val="auto"/>
+          <w:position w:val="0"/>
+          <w:sz w:val="20"/>
+          <w:szCs w:val="20"/>
+          <w:smallCaps w:val="0"/>
+          <w:rFonts w:ascii="Times New Roman" w:eastAsia="Times New Roman" w:hAnsi="Times New Roman" w:hint="default"/>
+        </w:rPr>
+        <w:t xml:space="preserve">+identificador (lo copia aquí). </w:t>
+      </w:r>
+    </w:p>
+    <w:p>
+      <w:pPr>
+        <w:numPr>
+          <w:ilvl w:val="0"/>
+          <w:numId w:val="0"/>
+        </w:numPr>
+        <w:jc w:val="both"/>
+        <w:spacing w:lineRule="auto" w:line="259" w:before="0" w:after="160"/>
+        <w:widowControl w:val="1"/>
+        <w:ind w:right="0" w:left="0" w:firstLine="0"/>
+        <w:rPr>
+          <w:spacing w:val="0"/>
+          <w:vertAlign w:val="baseline"/>
+          <w:i w:val="1"/>
+          <w:b w:val="1"/>
+          <w:color w:val="auto"/>
+          <w:position w:val="0"/>
+          <w:sz w:val="20"/>
+          <w:szCs w:val="20"/>
+          <w:smallCaps w:val="0"/>
+          <w:rFonts w:ascii="Times New Roman" w:eastAsia="Times New Roman" w:hAnsi="Times New Roman" w:hint="default"/>
+        </w:rPr>
+        <w:wordWrap w:val="0"/>
+        <w:autoSpaceDE w:val="0"/>
+        <w:autoSpaceDN w:val="0"/>
+      </w:pPr>
+      <w:r>
+        <w:rPr>
+          <w:spacing w:val="0"/>
+          <w:vertAlign w:val="baseline"/>
+          <w:i w:val="1"/>
+          <w:b w:val="0"/>
+          <w:color w:val="auto"/>
+          <w:position w:val="0"/>
+          <w:sz w:val="20"/>
+          <w:szCs w:val="20"/>
+          <w:smallCaps w:val="0"/>
+          <w:rFonts w:ascii="Times New Roman" w:eastAsia="Times New Roman" w:hAnsi="Times New Roman" w:hint="default"/>
+        </w:rPr>
+        <w:t xml:space="preserve">Veamos la ejecusión de este comando con un ejemplo: </w:t>
+      </w:r>
+      <w:r>
+        <w:rPr>
+          <w:spacing w:val="0"/>
+          <w:vertAlign w:val="baseline"/>
+          <w:i w:val="1"/>
+          <w:b w:val="0"/>
+          <w:color w:val="auto"/>
+          <w:position w:val="0"/>
+          <w:sz w:val="20"/>
+          <w:szCs w:val="20"/>
+          <w:smallCaps w:val="0"/>
+          <w:rFonts w:ascii="Times New Roman" w:eastAsia="Times New Roman" w:hAnsi="Times New Roman" w:hint="default"/>
+        </w:rPr>
+        <w:br/>
+      </w:r>
+      <w:r>
+        <w:rPr>
+          <w:spacing w:val="0"/>
+          <w:vertAlign w:val="baseline"/>
+          <w:i w:val="1"/>
+          <w:b w:val="1"/>
+          <w:color w:val="auto"/>
+          <w:position w:val="0"/>
+          <w:sz w:val="20"/>
+          <w:szCs w:val="20"/>
+          <w:smallCaps w:val="0"/>
+          <w:rFonts w:ascii="Times New Roman" w:eastAsia="Times New Roman" w:hAnsi="Times New Roman" w:hint="default"/>
+        </w:rPr>
+        <w:t xml:space="preserve">git tag -a V0.1 -m “esta es la versión uno del proyecto” 1b56158</w:t>
+      </w:r>
+    </w:p>
+    <w:p>
+      <w:pPr>
+        <w:numPr>
+          <w:ilvl w:val="0"/>
+          <w:numId w:val="0"/>
+        </w:numPr>
+        <w:jc w:val="both"/>
+        <w:spacing w:lineRule="auto" w:line="259" w:before="0" w:after="160"/>
+        <w:widowControl w:val="1"/>
+        <w:ind w:right="0" w:left="0" w:firstLine="0"/>
+        <w:rPr>
+          <w:spacing w:val="0"/>
+          <w:vertAlign w:val="baseline"/>
+          <w:i w:val="1"/>
+          <w:b w:val="1"/>
+          <w:color w:val="auto"/>
+          <w:position w:val="0"/>
+          <w:sz w:val="20"/>
+          <w:szCs w:val="20"/>
+          <w:smallCaps w:val="0"/>
+          <w:rFonts w:ascii="Times New Roman" w:eastAsia="Times New Roman" w:hAnsi="Times New Roman" w:hint="default"/>
+        </w:rPr>
+        <w:wordWrap w:val="0"/>
+        <w:autoSpaceDE w:val="0"/>
+        <w:autoSpaceDN w:val="0"/>
+      </w:pPr>
+      <w:r>
+        <w:rPr>
+          <w:spacing w:val="0"/>
+          <w:vertAlign w:val="baseline"/>
+          <w:i w:val="0"/>
+          <w:b w:val="0"/>
+          <w:color w:val="auto"/>
+          <w:position w:val="0"/>
+          <w:sz w:val="20"/>
+          <w:szCs w:val="20"/>
+          <w:smallCaps w:val="0"/>
+          <w:rFonts w:ascii="Times New Roman" w:eastAsia="Times New Roman" w:hAnsi="Times New Roman" w:hint="default"/>
+        </w:rPr>
+        <w:t xml:space="preserve">Eso último, </w:t>
+      </w:r>
+      <w:r>
+        <w:rPr>
+          <w:spacing w:val="0"/>
+          <w:vertAlign w:val="baseline"/>
+          <w:i w:val="1"/>
+          <w:b w:val="1"/>
+          <w:color w:val="auto"/>
+          <w:position w:val="0"/>
+          <w:sz w:val="20"/>
+          <w:szCs w:val="20"/>
+          <w:smallCaps w:val="0"/>
+          <w:rFonts w:ascii="Times New Roman" w:eastAsia="Times New Roman" w:hAnsi="Times New Roman" w:hint="default"/>
+        </w:rPr>
+        <w:t>1b56158,</w:t>
+      </w:r>
+      <w:r>
+        <w:rPr>
+          <w:spacing w:val="0"/>
+          <w:vertAlign w:val="baseline"/>
+          <w:i w:val="1"/>
+          <w:b w:val="0"/>
+          <w:color w:val="auto"/>
+          <w:position w:val="0"/>
+          <w:sz w:val="20"/>
+          <w:szCs w:val="20"/>
+          <w:smallCaps w:val="0"/>
+          <w:rFonts w:ascii="Times New Roman" w:eastAsia="Times New Roman" w:hAnsi="Times New Roman" w:hint="default"/>
+        </w:rPr>
+        <w:t xml:space="preserve"> </w:t>
+      </w:r>
+      <w:r>
+        <w:rPr>
+          <w:spacing w:val="0"/>
+          <w:vertAlign w:val="baseline"/>
+          <w:i w:val="0"/>
+          <w:b w:val="0"/>
+          <w:color w:val="auto"/>
+          <w:position w:val="0"/>
+          <w:sz w:val="20"/>
+          <w:szCs w:val="20"/>
+          <w:smallCaps w:val="0"/>
+          <w:rFonts w:ascii="Times New Roman" w:eastAsia="Times New Roman" w:hAnsi="Times New Roman" w:hint="default"/>
+        </w:rPr>
+        <w:t xml:space="preserve">sería el identificador copiado del commit de nuestro interés; es entonces, de la anterior </w:t>
+      </w:r>
+      <w:r>
+        <w:rPr>
+          <w:spacing w:val="0"/>
+          <w:vertAlign w:val="baseline"/>
+          <w:i w:val="0"/>
+          <w:b w:val="0"/>
+          <w:color w:val="auto"/>
+          <w:position w:val="0"/>
+          <w:sz w:val="20"/>
+          <w:szCs w:val="20"/>
+          <w:smallCaps w:val="0"/>
+          <w:rFonts w:ascii="Times New Roman" w:eastAsia="Times New Roman" w:hAnsi="Times New Roman" w:hint="default"/>
+        </w:rPr>
+        <w:t xml:space="preserve">forma, que se le asigna un </w:t>
+      </w:r>
+      <w:r>
+        <w:rPr>
+          <w:spacing w:val="0"/>
+          <w:vertAlign w:val="baseline"/>
+          <w:i w:val="1"/>
+          <w:b w:val="1"/>
+          <w:color w:val="auto"/>
+          <w:position w:val="0"/>
+          <w:sz w:val="20"/>
+          <w:szCs w:val="20"/>
+          <w:smallCaps w:val="0"/>
+          <w:rFonts w:ascii="Times New Roman" w:eastAsia="Times New Roman" w:hAnsi="Times New Roman" w:hint="default"/>
+        </w:rPr>
+        <w:t xml:space="preserve">tag </w:t>
+      </w:r>
+      <w:r>
+        <w:rPr>
+          <w:spacing w:val="0"/>
+          <w:vertAlign w:val="baseline"/>
+          <w:i w:val="0"/>
+          <w:b w:val="0"/>
+          <w:color w:val="auto"/>
+          <w:position w:val="0"/>
+          <w:sz w:val="20"/>
+          <w:szCs w:val="20"/>
+          <w:smallCaps w:val="0"/>
+          <w:rFonts w:ascii="Times New Roman" w:eastAsia="Times New Roman" w:hAnsi="Times New Roman" w:hint="default"/>
+        </w:rPr>
+        <w:t xml:space="preserve">a un </w:t>
+      </w:r>
+      <w:r>
+        <w:rPr>
+          <w:spacing w:val="0"/>
+          <w:vertAlign w:val="baseline"/>
+          <w:i w:val="1"/>
+          <w:b w:val="0"/>
+          <w:color w:val="auto"/>
+          <w:position w:val="0"/>
+          <w:sz w:val="20"/>
+          <w:szCs w:val="20"/>
+          <w:smallCaps w:val="0"/>
+          <w:rFonts w:ascii="Times New Roman" w:eastAsia="Times New Roman" w:hAnsi="Times New Roman" w:hint="default"/>
+        </w:rPr>
+        <w:t xml:space="preserve">commit. </w:t>
+      </w:r>
+      <w:r>
+        <w:rPr>
+          <w:spacing w:val="0"/>
+          <w:vertAlign w:val="baseline"/>
+          <w:i w:val="0"/>
+          <w:b w:val="0"/>
+          <w:color w:val="auto"/>
+          <w:position w:val="0"/>
+          <w:sz w:val="20"/>
+          <w:szCs w:val="20"/>
+          <w:smallCaps w:val="0"/>
+          <w:rFonts w:ascii="Times New Roman" w:eastAsia="Times New Roman" w:hAnsi="Times New Roman" w:hint="default"/>
+        </w:rPr>
+        <w:t xml:space="preserve">El </w:t>
+      </w:r>
+      <w:r>
+        <w:rPr>
+          <w:spacing w:val="0"/>
+          <w:vertAlign w:val="baseline"/>
+          <w:i w:val="1"/>
+          <w:b w:val="1"/>
+          <w:color w:val="auto"/>
+          <w:position w:val="0"/>
+          <w:sz w:val="20"/>
+          <w:szCs w:val="20"/>
+          <w:smallCaps w:val="0"/>
+          <w:rFonts w:ascii="Times New Roman" w:eastAsia="Times New Roman" w:hAnsi="Times New Roman" w:hint="default"/>
+        </w:rPr>
+        <w:t xml:space="preserve">tag </w:t>
+      </w:r>
+      <w:r>
+        <w:rPr>
+          <w:spacing w:val="0"/>
+          <w:vertAlign w:val="baseline"/>
+          <w:i w:val="0"/>
+          <w:b w:val="0"/>
+          <w:color w:val="auto"/>
+          <w:position w:val="0"/>
+          <w:sz w:val="20"/>
+          <w:szCs w:val="20"/>
+          <w:smallCaps w:val="0"/>
+          <w:rFonts w:ascii="Times New Roman" w:eastAsia="Times New Roman" w:hAnsi="Times New Roman" w:hint="default"/>
+        </w:rPr>
+        <w:t xml:space="preserve">en este ejemplo sería </w:t>
+      </w:r>
+      <w:r>
+        <w:rPr>
+          <w:spacing w:val="0"/>
+          <w:vertAlign w:val="baseline"/>
+          <w:i w:val="1"/>
+          <w:b w:val="1"/>
+          <w:color w:val="auto"/>
+          <w:position w:val="0"/>
+          <w:sz w:val="20"/>
+          <w:szCs w:val="20"/>
+          <w:smallCaps w:val="0"/>
+          <w:rFonts w:ascii="Times New Roman" w:eastAsia="Times New Roman" w:hAnsi="Times New Roman" w:hint="default"/>
+        </w:rPr>
+        <w:t>“V0.1”.</w:t>
+      </w:r>
+    </w:p>
+    <w:p>
+      <w:pPr>
+        <w:numPr>
+          <w:ilvl w:val="0"/>
+          <w:numId w:val="0"/>
+        </w:numPr>
+        <w:jc w:val="both"/>
+        <w:spacing w:lineRule="auto" w:line="259" w:before="0" w:after="160"/>
+        <w:widowControl w:val="1"/>
+        <w:ind w:right="0" w:left="0" w:firstLine="0"/>
+        <w:rPr>
+          <w:spacing w:val="0"/>
+          <w:vertAlign w:val="baseline"/>
+          <w:i w:val="0"/>
+          <w:b w:val="0"/>
+          <w:color w:val="auto"/>
+          <w:position w:val="0"/>
+          <w:sz w:val="20"/>
+          <w:szCs w:val="20"/>
+          <w:smallCaps w:val="0"/>
+          <w:rFonts w:ascii="Times New Roman" w:eastAsia="Times New Roman" w:hAnsi="Times New Roman" w:hint="default"/>
+        </w:rPr>
+        <w:wordWrap w:val="0"/>
+        <w:autoSpaceDE w:val="0"/>
+        <w:autoSpaceDN w:val="0"/>
+      </w:pPr>
+      <w:r>
+        <w:rPr>
+          <w:spacing w:val="0"/>
+          <w:vertAlign w:val="baseline"/>
+          <w:i w:val="0"/>
+          <w:b w:val="0"/>
+          <w:color w:val="auto"/>
+          <w:position w:val="0"/>
+          <w:sz w:val="20"/>
+          <w:szCs w:val="20"/>
+          <w:smallCaps w:val="0"/>
+          <w:rFonts w:ascii="Times New Roman" w:eastAsia="Times New Roman" w:hAnsi="Times New Roman" w:hint="default"/>
+        </w:rPr>
+        <w:t xml:space="preserve">Ahora, para verificar que hemos registrado con exito el </w:t>
+      </w:r>
+      <w:r>
+        <w:rPr>
+          <w:spacing w:val="0"/>
+          <w:vertAlign w:val="baseline"/>
+          <w:i w:val="1"/>
+          <w:b w:val="0"/>
+          <w:color w:val="auto"/>
+          <w:position w:val="0"/>
+          <w:sz w:val="20"/>
+          <w:szCs w:val="20"/>
+          <w:smallCaps w:val="0"/>
+          <w:rFonts w:ascii="Times New Roman" w:eastAsia="Times New Roman" w:hAnsi="Times New Roman" w:hint="default"/>
+        </w:rPr>
+        <w:t xml:space="preserve">tag “V0.1”</w:t>
+      </w:r>
+      <w:r>
+        <w:rPr>
+          <w:spacing w:val="0"/>
+          <w:vertAlign w:val="baseline"/>
+          <w:i w:val="0"/>
+          <w:b w:val="0"/>
+          <w:color w:val="auto"/>
+          <w:position w:val="0"/>
+          <w:sz w:val="20"/>
+          <w:szCs w:val="20"/>
+          <w:smallCaps w:val="0"/>
+          <w:rFonts w:ascii="Times New Roman" w:eastAsia="Times New Roman" w:hAnsi="Times New Roman" w:hint="default"/>
+        </w:rPr>
+        <w:t xml:space="preserve">, podemos ejecutar el siguiente comando: </w:t>
+      </w:r>
+      <w:r>
+        <w:rPr>
+          <w:spacing w:val="0"/>
+          <w:vertAlign w:val="baseline"/>
+          <w:i w:val="1"/>
+          <w:b w:val="1"/>
+          <w:color w:val="auto"/>
+          <w:position w:val="0"/>
+          <w:sz w:val="20"/>
+          <w:szCs w:val="20"/>
+          <w:smallCaps w:val="0"/>
+          <w:rFonts w:ascii="Times New Roman" w:eastAsia="Times New Roman" w:hAnsi="Times New Roman" w:hint="default"/>
+        </w:rPr>
+        <w:t xml:space="preserve">git </w:t>
+      </w:r>
+      <w:r>
+        <w:rPr>
+          <w:spacing w:val="0"/>
+          <w:vertAlign w:val="baseline"/>
+          <w:i w:val="1"/>
+          <w:b w:val="1"/>
+          <w:color w:val="auto"/>
+          <w:position w:val="0"/>
+          <w:sz w:val="20"/>
+          <w:szCs w:val="20"/>
+          <w:smallCaps w:val="0"/>
+          <w:rFonts w:ascii="Times New Roman" w:eastAsia="Times New Roman" w:hAnsi="Times New Roman" w:hint="default"/>
+        </w:rPr>
+        <w:t>tag</w:t>
+      </w:r>
+      <w:r>
+        <w:rPr>
+          <w:spacing w:val="0"/>
+          <w:vertAlign w:val="baseline"/>
+          <w:i w:val="0"/>
+          <w:b w:val="0"/>
+          <w:color w:val="auto"/>
+          <w:position w:val="0"/>
+          <w:sz w:val="20"/>
+          <w:szCs w:val="20"/>
+          <w:smallCaps w:val="0"/>
+          <w:rFonts w:ascii="Times New Roman" w:eastAsia="Times New Roman" w:hAnsi="Times New Roman" w:hint="default"/>
+        </w:rPr>
+        <w:t xml:space="preserve">, y se nos mostrarán todos los </w:t>
+      </w:r>
+      <w:r>
+        <w:rPr>
+          <w:spacing w:val="0"/>
+          <w:vertAlign w:val="baseline"/>
+          <w:i w:val="1"/>
+          <w:b w:val="0"/>
+          <w:color w:val="auto"/>
+          <w:position w:val="0"/>
+          <w:sz w:val="20"/>
+          <w:szCs w:val="20"/>
+          <w:smallCaps w:val="0"/>
+          <w:rFonts w:ascii="Times New Roman" w:eastAsia="Times New Roman" w:hAnsi="Times New Roman" w:hint="default"/>
+        </w:rPr>
+        <w:t xml:space="preserve">tags </w:t>
+      </w:r>
+      <w:r>
+        <w:rPr>
+          <w:spacing w:val="0"/>
+          <w:vertAlign w:val="baseline"/>
+          <w:i w:val="0"/>
+          <w:b w:val="0"/>
+          <w:color w:val="auto"/>
+          <w:position w:val="0"/>
+          <w:sz w:val="20"/>
+          <w:szCs w:val="20"/>
+          <w:smallCaps w:val="0"/>
+          <w:rFonts w:ascii="Times New Roman" w:eastAsia="Times New Roman" w:hAnsi="Times New Roman" w:hint="default"/>
+        </w:rPr>
+        <w:t xml:space="preserve">que hemos creado (y asignado a </w:t>
+      </w:r>
+      <w:r>
+        <w:rPr>
+          <w:spacing w:val="0"/>
+          <w:vertAlign w:val="baseline"/>
+          <w:i w:val="1"/>
+          <w:b w:val="0"/>
+          <w:color w:val="auto"/>
+          <w:position w:val="0"/>
+          <w:sz w:val="20"/>
+          <w:szCs w:val="20"/>
+          <w:smallCaps w:val="0"/>
+          <w:rFonts w:ascii="Times New Roman" w:eastAsia="Times New Roman" w:hAnsi="Times New Roman" w:hint="default"/>
+        </w:rPr>
+        <w:t>commits</w:t>
+      </w:r>
+      <w:r>
+        <w:rPr>
+          <w:spacing w:val="0"/>
+          <w:vertAlign w:val="baseline"/>
+          <w:i w:val="0"/>
+          <w:b w:val="0"/>
+          <w:color w:val="auto"/>
+          <w:position w:val="0"/>
+          <w:sz w:val="20"/>
+          <w:szCs w:val="20"/>
+          <w:smallCaps w:val="0"/>
+          <w:rFonts w:ascii="Times New Roman" w:eastAsia="Times New Roman" w:hAnsi="Times New Roman" w:hint="default"/>
+        </w:rPr>
+        <w:t xml:space="preserve">) en el historial de nuestro </w:t>
+      </w:r>
+      <w:r>
+        <w:rPr>
+          <w:spacing w:val="0"/>
+          <w:vertAlign w:val="baseline"/>
+          <w:i w:val="0"/>
+          <w:b w:val="0"/>
+          <w:color w:val="auto"/>
+          <w:position w:val="0"/>
+          <w:sz w:val="20"/>
+          <w:szCs w:val="20"/>
+          <w:smallCaps w:val="0"/>
+          <w:rFonts w:ascii="Times New Roman" w:eastAsia="Times New Roman" w:hAnsi="Times New Roman" w:hint="default"/>
+        </w:rPr>
+        <w:t xml:space="preserve">repositorio o proyecto actual. Sin embargo, si queremos ir más allá, y saber a qué </w:t>
+      </w:r>
+      <w:r>
+        <w:rPr>
+          <w:spacing w:val="0"/>
+          <w:vertAlign w:val="baseline"/>
+          <w:i w:val="1"/>
+          <w:b w:val="1"/>
+          <w:color w:val="auto"/>
+          <w:position w:val="0"/>
+          <w:sz w:val="20"/>
+          <w:szCs w:val="20"/>
+          <w:smallCaps w:val="0"/>
+          <w:rFonts w:ascii="Times New Roman" w:eastAsia="Times New Roman" w:hAnsi="Times New Roman" w:hint="default"/>
+        </w:rPr>
+        <w:t xml:space="preserve">tag </w:t>
+      </w:r>
+      <w:r>
+        <w:rPr>
+          <w:spacing w:val="0"/>
+          <w:vertAlign w:val="baseline"/>
+          <w:i w:val="0"/>
+          <w:b w:val="0"/>
+          <w:color w:val="auto"/>
+          <w:position w:val="0"/>
+          <w:sz w:val="20"/>
+          <w:szCs w:val="20"/>
+          <w:smallCaps w:val="0"/>
+          <w:rFonts w:ascii="Times New Roman" w:eastAsia="Times New Roman" w:hAnsi="Times New Roman" w:hint="default"/>
+        </w:rPr>
+        <w:t xml:space="preserve">pertenece a un </w:t>
+      </w:r>
+      <w:r>
+        <w:rPr>
+          <w:spacing w:val="0"/>
+          <w:vertAlign w:val="baseline"/>
+          <w:i w:val="1"/>
+          <w:b w:val="0"/>
+          <w:color w:val="auto"/>
+          <w:position w:val="0"/>
+          <w:sz w:val="20"/>
+          <w:szCs w:val="20"/>
+          <w:smallCaps w:val="0"/>
+          <w:rFonts w:ascii="Times New Roman" w:eastAsia="Times New Roman" w:hAnsi="Times New Roman" w:hint="default"/>
+        </w:rPr>
+        <w:t xml:space="preserve">commit </w:t>
+      </w:r>
+      <w:r>
+        <w:rPr>
+          <w:spacing w:val="0"/>
+          <w:vertAlign w:val="baseline"/>
+          <w:i w:val="0"/>
+          <w:b w:val="0"/>
+          <w:color w:val="auto"/>
+          <w:position w:val="0"/>
+          <w:sz w:val="20"/>
+          <w:szCs w:val="20"/>
+          <w:smallCaps w:val="0"/>
+          <w:rFonts w:ascii="Times New Roman" w:eastAsia="Times New Roman" w:hAnsi="Times New Roman" w:hint="default"/>
+        </w:rPr>
+        <w:t xml:space="preserve">en </w:t>
+      </w:r>
+      <w:r>
+        <w:rPr>
+          <w:spacing w:val="0"/>
+          <w:vertAlign w:val="baseline"/>
+          <w:i w:val="0"/>
+          <w:b w:val="0"/>
+          <w:color w:val="auto"/>
+          <w:position w:val="0"/>
+          <w:sz w:val="20"/>
+          <w:szCs w:val="20"/>
+          <w:smallCaps w:val="0"/>
+          <w:rFonts w:ascii="Times New Roman" w:eastAsia="Times New Roman" w:hAnsi="Times New Roman" w:hint="default"/>
+        </w:rPr>
+        <w:t>especifico</w:t>
+      </w:r>
+      <w:r>
+        <w:rPr>
+          <w:spacing w:val="0"/>
+          <w:vertAlign w:val="baseline"/>
+          <w:i w:val="1"/>
+          <w:b w:val="0"/>
+          <w:color w:val="auto"/>
+          <w:position w:val="0"/>
+          <w:sz w:val="20"/>
+          <w:szCs w:val="20"/>
+          <w:smallCaps w:val="0"/>
+          <w:rFonts w:ascii="Times New Roman" w:eastAsia="Times New Roman" w:hAnsi="Times New Roman" w:hint="default"/>
+        </w:rPr>
+        <w:t xml:space="preserve">, </w:t>
+      </w:r>
+      <w:r>
+        <w:rPr>
+          <w:spacing w:val="0"/>
+          <w:vertAlign w:val="baseline"/>
+          <w:i w:val="0"/>
+          <w:b w:val="0"/>
+          <w:color w:val="auto"/>
+          <w:position w:val="0"/>
+          <w:sz w:val="20"/>
+          <w:szCs w:val="20"/>
+          <w:smallCaps w:val="0"/>
+          <w:rFonts w:ascii="Times New Roman" w:eastAsia="Times New Roman" w:hAnsi="Times New Roman" w:hint="default"/>
+        </w:rPr>
+        <w:t xml:space="preserve">podemos ejecutar el siguiente comando: </w:t>
+      </w:r>
+      <w:r>
+        <w:rPr>
+          <w:spacing w:val="0"/>
+          <w:vertAlign w:val="baseline"/>
+          <w:i w:val="1"/>
+          <w:b w:val="1"/>
+          <w:color w:val="auto"/>
+          <w:position w:val="0"/>
+          <w:sz w:val="20"/>
+          <w:szCs w:val="20"/>
+          <w:smallCaps w:val="0"/>
+          <w:rFonts w:ascii="Times New Roman" w:eastAsia="Times New Roman" w:hAnsi="Times New Roman" w:hint="default"/>
+        </w:rPr>
+        <w:t xml:space="preserve">git show-ref --tags, </w:t>
+      </w:r>
+      <w:r>
+        <w:rPr>
+          <w:spacing w:val="0"/>
+          <w:vertAlign w:val="baseline"/>
+          <w:i w:val="0"/>
+          <w:b w:val="0"/>
+          <w:color w:val="auto"/>
+          <w:position w:val="0"/>
+          <w:sz w:val="20"/>
+          <w:szCs w:val="20"/>
+          <w:smallCaps w:val="0"/>
+          <w:rFonts w:ascii="Times New Roman" w:eastAsia="Times New Roman" w:hAnsi="Times New Roman" w:hint="default"/>
+        </w:rPr>
+        <w:t xml:space="preserve">verá algo más o menos así:</w:t>
+      </w:r>
+    </w:p>
+    <w:p>
+      <w:pPr>
+        <w:numPr>
+          <w:ilvl w:val="0"/>
+          <w:numId w:val="0"/>
+        </w:numPr>
+        <w:jc w:val="both"/>
+        <w:spacing w:lineRule="auto" w:line="259" w:before="0" w:after="160"/>
+        <w:widowControl w:val="1"/>
+        <w:ind w:right="0" w:left="0" w:firstLine="0"/>
+        <w:rPr>
+          <w:spacing w:val="0"/>
+          <w:vertAlign w:val="baseline"/>
+          <w:i w:val="0"/>
+          <w:b w:val="0"/>
+          <w:color w:val="auto"/>
+          <w:position w:val="0"/>
+          <w:sz w:val="20"/>
+          <w:szCs w:val="20"/>
+          <w:smallCaps w:val="0"/>
+          <w:rFonts w:ascii="Times New Roman" w:eastAsia="Times New Roman" w:hAnsi="Times New Roman" w:hint="default"/>
+        </w:rPr>
+        <w:wordWrap w:val="0"/>
+        <w:autoSpaceDE w:val="0"/>
+        <w:autoSpaceDN w:val="0"/>
+      </w:pPr>
+      <w:r>
+        <w:rPr>
+          <w:sz w:val="20"/>
+        </w:rPr>
+        <w:drawing>
+          <wp:inline distT="0" distB="0" distL="0" distR="0">
+            <wp:extent cx="3965575" cy="271145"/>
+            <wp:effectExtent l="0" t="0" r="0" b="0"/>
+            <wp:docPr id="38" name="Imagen 22"/>
+            <wp:cNvGraphicFramePr>
+              <a:graphicFrameLocks xmlns:a="http://schemas.openxmlformats.org/drawingml/2006/main" noChangeAspect="1"/>
+            </wp:cNvGraphicFramePr>
+            <a:graphic xmlns:a="http://schemas.openxmlformats.org/drawingml/2006/main">
+              <a:graphicData uri="http://schemas.openxmlformats.org/drawingml/2006/picture">
+                <pic:pic xmlns:pic="http://schemas.openxmlformats.org/drawingml/2006/picture">
+                  <pic:nvPicPr>
+                    <pic:cNvPr id="22" name="Picture 22" descr="/Users/robertovelasquezdean/Library/Group Containers/L48J367XN4.com.infraware.PolarisOffice/EngineTemp/415/fImage39406384083.png"/>
+                    <pic:cNvPicPr>
+                      <a:picLocks noChangeAspect="1" noChangeArrowheads="1"/>
+                    </pic:cNvPicPr>
+                  </pic:nvPicPr>
+                  <pic:blipFill>
+                    <a:blip r:embed="rId26">
+                      <a:extLst>
+                        <a:ext uri="{28A0092B-C50C-407E-A947-70E740481C1C}">
+                          <a14:useLocalDpi xmlns:a14="http://schemas.microsoft.com/office/drawing/2010/main" val="0"/>
+                        </a:ext>
+                      </a:extLst>
+                    </a:blip>
+                    <a:stretch>
+                      <a:fillRect/>
+                    </a:stretch>
+                  </pic:blipFill>
+                  <pic:spPr>
+                    <a:xfrm>
+                      <a:off x="0" y="0"/>
+                      <a:ext cx="3966210" cy="271780"/>
+                    </a:xfrm>
+                    <a:prstGeom prst="rect"/>
+                    <a:ln cap="flat"/>
+                  </pic:spPr>
+                </pic:pic>
+              </a:graphicData>
+            </a:graphic>
+          </wp:inline>
+        </w:drawing>
+      </w:r>
+    </w:p>
+    <w:p>
+      <w:pPr>
+        <w:numPr>
+          <w:ilvl w:val="0"/>
+          <w:numId w:val="0"/>
+        </w:numPr>
+        <w:jc w:val="both"/>
+        <w:spacing w:lineRule="auto" w:line="259" w:before="0" w:after="160"/>
+        <w:widowControl w:val="1"/>
+        <w:ind w:right="0" w:left="0" w:firstLine="0"/>
+        <w:rPr>
+          <w:spacing w:val="0"/>
+          <w:vertAlign w:val="baseline"/>
+          <w:i w:val="1"/>
+          <w:b w:val="1"/>
+          <w:color w:val="auto"/>
+          <w:position w:val="0"/>
+          <w:sz w:val="20"/>
+          <w:szCs w:val="20"/>
+          <w:smallCaps w:val="0"/>
+          <w:rFonts w:ascii="Times New Roman" w:eastAsia="Times New Roman" w:hAnsi="Times New Roman" w:hint="default"/>
+        </w:rPr>
+        <w:wordWrap w:val="0"/>
+        <w:autoSpaceDE w:val="0"/>
+        <w:autoSpaceDN w:val="0"/>
+      </w:pPr>
+      <w:r>
+        <w:rPr>
+          <w:spacing w:val="0"/>
+          <w:vertAlign w:val="baseline"/>
+          <w:i w:val="0"/>
+          <w:b w:val="0"/>
+          <w:color w:val="auto"/>
+          <w:position w:val="0"/>
+          <w:sz w:val="20"/>
+          <w:szCs w:val="20"/>
+          <w:smallCaps w:val="0"/>
+          <w:rFonts w:ascii="Times New Roman" w:eastAsia="Times New Roman" w:hAnsi="Times New Roman" w:hint="default"/>
+        </w:rPr>
+        <w:t xml:space="preserve">Ahora, para enviar los </w:t>
+      </w:r>
+      <w:r>
+        <w:rPr>
+          <w:spacing w:val="0"/>
+          <w:vertAlign w:val="baseline"/>
+          <w:i w:val="1"/>
+          <w:b w:val="0"/>
+          <w:color w:val="auto"/>
+          <w:position w:val="0"/>
+          <w:sz w:val="20"/>
+          <w:szCs w:val="20"/>
+          <w:smallCaps w:val="0"/>
+          <w:rFonts w:ascii="Times New Roman" w:eastAsia="Times New Roman" w:hAnsi="Times New Roman" w:hint="default"/>
+        </w:rPr>
+        <w:t xml:space="preserve">tags </w:t>
+      </w:r>
+      <w:r>
+        <w:rPr>
+          <w:spacing w:val="0"/>
+          <w:vertAlign w:val="baseline"/>
+          <w:i w:val="0"/>
+          <w:b w:val="0"/>
+          <w:color w:val="auto"/>
+          <w:position w:val="0"/>
+          <w:sz w:val="20"/>
+          <w:szCs w:val="20"/>
+          <w:smallCaps w:val="0"/>
+          <w:rFonts w:ascii="Times New Roman" w:eastAsia="Times New Roman" w:hAnsi="Times New Roman" w:hint="default"/>
+        </w:rPr>
+        <w:t xml:space="preserve">creados en Git a GitHub (que realmente no son considerados como </w:t>
+      </w:r>
+      <w:r>
+        <w:rPr>
+          <w:spacing w:val="0"/>
+          <w:vertAlign w:val="baseline"/>
+          <w:i w:val="1"/>
+          <w:b w:val="0"/>
+          <w:color w:val="auto"/>
+          <w:position w:val="0"/>
+          <w:sz w:val="20"/>
+          <w:szCs w:val="20"/>
+          <w:smallCaps w:val="0"/>
+          <w:rFonts w:ascii="Times New Roman" w:eastAsia="Times New Roman" w:hAnsi="Times New Roman" w:hint="default"/>
+        </w:rPr>
+        <w:t>cambios</w:t>
+      </w:r>
+      <w:r>
+        <w:rPr>
+          <w:spacing w:val="0"/>
+          <w:vertAlign w:val="baseline"/>
+          <w:i w:val="0"/>
+          <w:b w:val="0"/>
+          <w:color w:val="auto"/>
+          <w:position w:val="0"/>
+          <w:sz w:val="20"/>
+          <w:szCs w:val="20"/>
+          <w:smallCaps w:val="0"/>
+          <w:rFonts w:ascii="Times New Roman" w:eastAsia="Times New Roman" w:hAnsi="Times New Roman" w:hint="default"/>
+        </w:rPr>
+        <w:t xml:space="preserve"> dentro </w:t>
+      </w:r>
+      <w:r>
+        <w:rPr>
+          <w:spacing w:val="0"/>
+          <w:vertAlign w:val="baseline"/>
+          <w:i w:val="0"/>
+          <w:b w:val="0"/>
+          <w:color w:val="auto"/>
+          <w:position w:val="0"/>
+          <w:sz w:val="20"/>
+          <w:szCs w:val="20"/>
+          <w:smallCaps w:val="0"/>
+          <w:rFonts w:ascii="Times New Roman" w:eastAsia="Times New Roman" w:hAnsi="Times New Roman" w:hint="default"/>
+        </w:rPr>
+        <w:t xml:space="preserve">de Git ni resultan muy utiles -su uso- dentro de Git propiamente) se ejecuta el siguiente comando: </w:t>
+      </w:r>
+      <w:r>
+        <w:rPr>
+          <w:spacing w:val="0"/>
+          <w:vertAlign w:val="baseline"/>
+          <w:i w:val="1"/>
+          <w:b w:val="1"/>
+          <w:color w:val="auto"/>
+          <w:position w:val="0"/>
+          <w:sz w:val="20"/>
+          <w:szCs w:val="20"/>
+          <w:smallCaps w:val="0"/>
+          <w:rFonts w:ascii="Times New Roman" w:eastAsia="Times New Roman" w:hAnsi="Times New Roman" w:hint="default"/>
+        </w:rPr>
+        <w:t xml:space="preserve">git push </w:t>
+      </w:r>
+      <w:r>
+        <w:rPr>
+          <w:spacing w:val="0"/>
+          <w:vertAlign w:val="baseline"/>
+          <w:i w:val="1"/>
+          <w:b w:val="1"/>
+          <w:color w:val="auto"/>
+          <w:position w:val="0"/>
+          <w:sz w:val="20"/>
+          <w:szCs w:val="20"/>
+          <w:smallCaps w:val="0"/>
+          <w:rFonts w:ascii="Times New Roman" w:eastAsia="Times New Roman" w:hAnsi="Times New Roman" w:hint="default"/>
+        </w:rPr>
+        <w:t xml:space="preserve">origin --tags</w:t>
+      </w:r>
+    </w:p>
+    <w:p>
+      <w:pPr>
+        <w:numPr>
+          <w:ilvl w:val="0"/>
+          <w:numId w:val="0"/>
+        </w:numPr>
+        <w:jc w:val="both"/>
+        <w:spacing w:lineRule="auto" w:line="259" w:before="0" w:after="160"/>
+        <w:widowControl w:val="1"/>
+        <w:ind w:right="0" w:left="0" w:firstLine="0"/>
+        <w:rPr>
+          <w:spacing w:val="0"/>
+          <w:vertAlign w:val="baseline"/>
+          <w:i w:val="0"/>
+          <w:b w:val="0"/>
+          <w:color w:val="auto"/>
+          <w:position w:val="0"/>
+          <w:sz w:val="20"/>
+          <w:szCs w:val="20"/>
+          <w:smallCaps w:val="0"/>
+          <w:rFonts w:ascii="Times New Roman" w:eastAsia="Times New Roman" w:hAnsi="Times New Roman" w:hint="default"/>
+        </w:rPr>
+        <w:wordWrap w:val="0"/>
+        <w:autoSpaceDE w:val="0"/>
+        <w:autoSpaceDN w:val="0"/>
+      </w:pPr>
+      <w:r>
+        <w:rPr>
+          <w:spacing w:val="0"/>
+          <w:vertAlign w:val="baseline"/>
+          <w:i w:val="0"/>
+          <w:b w:val="0"/>
+          <w:color w:val="auto"/>
+          <w:position w:val="0"/>
+          <w:sz w:val="20"/>
+          <w:szCs w:val="20"/>
+          <w:smallCaps w:val="0"/>
+          <w:rFonts w:ascii="Times New Roman" w:eastAsia="Times New Roman" w:hAnsi="Times New Roman" w:hint="default"/>
+        </w:rPr>
+        <w:t xml:space="preserve">Los </w:t>
+      </w:r>
+      <w:r>
+        <w:rPr>
+          <w:spacing w:val="0"/>
+          <w:vertAlign w:val="baseline"/>
+          <w:i w:val="1"/>
+          <w:b w:val="0"/>
+          <w:color w:val="auto"/>
+          <w:position w:val="0"/>
+          <w:sz w:val="20"/>
+          <w:szCs w:val="20"/>
+          <w:smallCaps w:val="0"/>
+          <w:rFonts w:ascii="Times New Roman" w:eastAsia="Times New Roman" w:hAnsi="Times New Roman" w:hint="default"/>
+        </w:rPr>
+        <w:t>tags</w:t>
+      </w:r>
+      <w:r>
+        <w:rPr>
+          <w:spacing w:val="0"/>
+          <w:vertAlign w:val="baseline"/>
+          <w:i w:val="0"/>
+          <w:b w:val="0"/>
+          <w:color w:val="auto"/>
+          <w:position w:val="0"/>
+          <w:sz w:val="20"/>
+          <w:szCs w:val="20"/>
+          <w:smallCaps w:val="0"/>
+          <w:rFonts w:ascii="Times New Roman" w:eastAsia="Times New Roman" w:hAnsi="Times New Roman" w:hint="default"/>
+        </w:rPr>
+        <w:t xml:space="preserve"> tienen la fama de resultar útiles solamente en GitHub, es así porque en GitHub es donde se trabaja en </w:t>
+      </w:r>
+      <w:r>
+        <w:rPr>
+          <w:spacing w:val="0"/>
+          <w:vertAlign w:val="baseline"/>
+          <w:i w:val="0"/>
+          <w:b w:val="0"/>
+          <w:color w:val="auto"/>
+          <w:position w:val="0"/>
+          <w:sz w:val="20"/>
+          <w:szCs w:val="20"/>
+          <w:smallCaps w:val="0"/>
+          <w:rFonts w:ascii="Times New Roman" w:eastAsia="Times New Roman" w:hAnsi="Times New Roman" w:hint="default"/>
+        </w:rPr>
+        <w:t xml:space="preserve">proyectos conjuntamente con otros desarrolladores, entonces </w:t>
+      </w:r>
+      <w:r>
+        <w:rPr>
+          <w:spacing w:val="0"/>
+          <w:vertAlign w:val="baseline"/>
+          <w:i w:val="1"/>
+          <w:b w:val="0"/>
+          <w:color w:val="auto"/>
+          <w:position w:val="0"/>
+          <w:sz w:val="20"/>
+          <w:szCs w:val="20"/>
+          <w:smallCaps w:val="0"/>
+          <w:rFonts w:ascii="Times New Roman" w:eastAsia="Times New Roman" w:hAnsi="Times New Roman" w:hint="default"/>
+        </w:rPr>
+        <w:t xml:space="preserve">esos otros desarrolladores </w:t>
+      </w:r>
+      <w:r>
+        <w:rPr>
+          <w:spacing w:val="0"/>
+          <w:vertAlign w:val="baseline"/>
+          <w:i w:val="0"/>
+          <w:b w:val="0"/>
+          <w:color w:val="auto"/>
+          <w:position w:val="0"/>
+          <w:sz w:val="20"/>
+          <w:szCs w:val="20"/>
+          <w:smallCaps w:val="0"/>
+          <w:rFonts w:ascii="Times New Roman" w:eastAsia="Times New Roman" w:hAnsi="Times New Roman" w:hint="default"/>
+        </w:rPr>
+        <w:t xml:space="preserve">podrían ver qué </w:t>
+      </w:r>
+      <w:r>
+        <w:rPr>
+          <w:spacing w:val="0"/>
+          <w:vertAlign w:val="baseline"/>
+          <w:i w:val="1"/>
+          <w:b w:val="0"/>
+          <w:color w:val="auto"/>
+          <w:position w:val="0"/>
+          <w:sz w:val="20"/>
+          <w:szCs w:val="20"/>
+          <w:smallCaps w:val="0"/>
+          <w:rFonts w:ascii="Times New Roman" w:eastAsia="Times New Roman" w:hAnsi="Times New Roman" w:hint="default"/>
+        </w:rPr>
+        <w:t xml:space="preserve">versiones </w:t>
+      </w:r>
+      <w:r>
+        <w:rPr>
+          <w:spacing w:val="0"/>
+          <w:vertAlign w:val="baseline"/>
+          <w:i w:val="0"/>
+          <w:b w:val="0"/>
+          <w:color w:val="auto"/>
+          <w:position w:val="0"/>
+          <w:sz w:val="20"/>
+          <w:szCs w:val="20"/>
+          <w:smallCaps w:val="0"/>
+          <w:rFonts w:ascii="Times New Roman" w:eastAsia="Times New Roman" w:hAnsi="Times New Roman" w:hint="default"/>
+        </w:rPr>
+        <w:t xml:space="preserve">ocurrieron o dejaste tú resueltas (digamos, es un punto referencial que se deja del proyecto). </w:t>
+      </w:r>
+    </w:p>
+    <w:p>
+      <w:pPr>
+        <w:numPr>
+          <w:ilvl w:val="0"/>
+          <w:numId w:val="0"/>
+        </w:numPr>
+        <w:jc w:val="both"/>
+        <w:spacing w:lineRule="auto" w:line="259" w:before="0" w:after="160"/>
+        <w:widowControl w:val="1"/>
+        <w:ind w:right="0" w:left="0" w:firstLine="0"/>
+        <w:rPr>
+          <w:spacing w:val="0"/>
+          <w:vertAlign w:val="baseline"/>
+          <w:i w:val="0"/>
+          <w:b w:val="0"/>
+          <w:color w:val="auto"/>
+          <w:position w:val="0"/>
+          <w:sz w:val="20"/>
+          <w:szCs w:val="20"/>
+          <w:smallCaps w:val="0"/>
+          <w:rFonts w:ascii="Times New Roman" w:eastAsia="Times New Roman" w:hAnsi="Times New Roman" w:hint="default"/>
+        </w:rPr>
+        <w:wordWrap w:val="0"/>
+        <w:autoSpaceDE w:val="0"/>
+        <w:autoSpaceDN w:val="0"/>
+      </w:pPr>
+      <w:r>
+        <w:rPr>
+          <w:spacing w:val="0"/>
+          <w:vertAlign w:val="baseline"/>
+          <w:i w:val="0"/>
+          <w:b w:val="0"/>
+          <w:color w:val="auto"/>
+          <w:position w:val="0"/>
+          <w:sz w:val="20"/>
+          <w:szCs w:val="20"/>
+          <w:smallCaps w:val="0"/>
+          <w:rFonts w:ascii="Times New Roman" w:eastAsia="Times New Roman" w:hAnsi="Times New Roman" w:hint="default"/>
+        </w:rPr>
+        <w:t xml:space="preserve">En GitHub, para revisar los </w:t>
+      </w:r>
+      <w:r>
+        <w:rPr>
+          <w:spacing w:val="0"/>
+          <w:vertAlign w:val="baseline"/>
+          <w:i w:val="1"/>
+          <w:b w:val="0"/>
+          <w:color w:val="auto"/>
+          <w:position w:val="0"/>
+          <w:sz w:val="20"/>
+          <w:szCs w:val="20"/>
+          <w:smallCaps w:val="0"/>
+          <w:rFonts w:ascii="Times New Roman" w:eastAsia="Times New Roman" w:hAnsi="Times New Roman" w:hint="default"/>
+        </w:rPr>
+        <w:t>tags</w:t>
+      </w:r>
+      <w:r>
+        <w:rPr>
+          <w:spacing w:val="0"/>
+          <w:vertAlign w:val="baseline"/>
+          <w:i w:val="0"/>
+          <w:b w:val="0"/>
+          <w:color w:val="auto"/>
+          <w:position w:val="0"/>
+          <w:sz w:val="20"/>
+          <w:szCs w:val="20"/>
+          <w:smallCaps w:val="0"/>
+          <w:rFonts w:ascii="Times New Roman" w:eastAsia="Times New Roman" w:hAnsi="Times New Roman" w:hint="default"/>
+        </w:rPr>
+        <w:t xml:space="preserve"> que hemos exportado recién desde Git (desde nuestro repositorio local ya </w:t>
+      </w:r>
+      <w:r>
+        <w:rPr>
+          <w:spacing w:val="0"/>
+          <w:vertAlign w:val="baseline"/>
+          <w:i w:val="0"/>
+          <w:b w:val="0"/>
+          <w:color w:val="auto"/>
+          <w:position w:val="0"/>
+          <w:sz w:val="20"/>
+          <w:szCs w:val="20"/>
+          <w:smallCaps w:val="0"/>
+          <w:rFonts w:ascii="Times New Roman" w:eastAsia="Times New Roman" w:hAnsi="Times New Roman" w:hint="default"/>
+        </w:rPr>
+        <w:t xml:space="preserve">vinculado a un repositorio remoto de interés), tiene que situarse sobre: </w:t>
+      </w:r>
+    </w:p>
+    <w:p>
+      <w:pPr>
+        <w:numPr>
+          <w:ilvl w:val="0"/>
+          <w:numId w:val="0"/>
+        </w:numPr>
+        <w:jc w:val="both"/>
+        <w:spacing w:lineRule="auto" w:line="259" w:before="0" w:after="160"/>
+        <w:widowControl w:val="1"/>
+        <w:ind w:right="0" w:left="0" w:firstLine="0"/>
+        <w:rPr>
+          <w:spacing w:val="0"/>
+          <w:vertAlign w:val="baseline"/>
+          <w:i w:val="0"/>
+          <w:b w:val="0"/>
+          <w:color w:val="auto"/>
+          <w:position w:val="0"/>
+          <w:sz w:val="20"/>
+          <w:szCs w:val="20"/>
+          <w:smallCaps w:val="0"/>
+          <w:rFonts w:ascii="Times New Roman" w:eastAsia="Times New Roman" w:hAnsi="Times New Roman" w:hint="default"/>
+        </w:rPr>
+        <w:wordWrap w:val="0"/>
+        <w:autoSpaceDE w:val="0"/>
+        <w:autoSpaceDN w:val="0"/>
+      </w:pPr>
+      <w:r>
+        <w:rPr>
+          <w:sz w:val="20"/>
+        </w:rPr>
+        <w:drawing>
+          <wp:inline distT="0" distB="0" distL="0" distR="0">
+            <wp:extent cx="2905125" cy="2190750"/>
+            <wp:effectExtent l="0" t="0" r="0" b="0"/>
+            <wp:docPr id="41" name="Imagen 23"/>
+            <wp:cNvGraphicFramePr>
+              <a:graphicFrameLocks xmlns:a="http://schemas.openxmlformats.org/drawingml/2006/main" noChangeAspect="1"/>
+            </wp:cNvGraphicFramePr>
+            <a:graphic xmlns:a="http://schemas.openxmlformats.org/drawingml/2006/main">
+              <a:graphicData uri="http://schemas.openxmlformats.org/drawingml/2006/picture">
+                <pic:pic xmlns:pic="http://schemas.openxmlformats.org/drawingml/2006/picture">
+                  <pic:nvPicPr>
+                    <pic:cNvPr id="23" name="Picture 23" descr="/Users/robertovelasquezdean/Library/Group Containers/L48J367XN4.com.infraware.PolarisOffice/EngineTemp/415/fImage24541412981.png"/>
+                    <pic:cNvPicPr>
+                      <a:picLocks noChangeAspect="1" noChangeArrowheads="1"/>
+                    </pic:cNvPicPr>
+                  </pic:nvPicPr>
+                  <pic:blipFill>
+                    <a:blip r:embed="rId27">
+                      <a:extLst>
+                        <a:ext uri="{28A0092B-C50C-407E-A947-70E740481C1C}">
+                          <a14:useLocalDpi xmlns:a14="http://schemas.microsoft.com/office/drawing/2010/main" val="0"/>
+                        </a:ext>
+                      </a:extLst>
+                    </a:blip>
+                    <a:stretch>
+                      <a:fillRect/>
+                    </a:stretch>
+                  </pic:blipFill>
+                  <pic:spPr>
+                    <a:xfrm>
+                      <a:off x="0" y="0"/>
+                      <a:ext cx="2905760" cy="2191385"/>
+                    </a:xfrm>
+                    <a:prstGeom prst="rect"/>
+                    <a:ln cap="flat"/>
+                  </pic:spPr>
+                </pic:pic>
+              </a:graphicData>
+            </a:graphic>
+          </wp:inline>
+        </w:drawing>
+      </w:r>
+    </w:p>
+    <w:p>
+      <w:pPr>
+        <w:numPr>
+          <w:ilvl w:val="0"/>
+          <w:numId w:val="0"/>
+        </w:numPr>
+        <w:jc w:val="both"/>
+        <w:spacing w:lineRule="auto" w:line="259" w:before="0" w:after="160"/>
+        <w:widowControl w:val="1"/>
+        <w:ind w:right="0" w:left="0" w:firstLine="0"/>
+        <w:rPr>
+          <w:spacing w:val="0"/>
+          <w:vertAlign w:val="baseline"/>
+          <w:i w:val="0"/>
+          <w:b w:val="0"/>
+          <w:color w:val="auto"/>
+          <w:position w:val="0"/>
+          <w:sz w:val="20"/>
+          <w:szCs w:val="20"/>
+          <w:smallCaps w:val="0"/>
+          <w:rFonts w:ascii="Times New Roman" w:eastAsia="Times New Roman" w:hAnsi="Times New Roman" w:hint="default"/>
+        </w:rPr>
+        <w:wordWrap w:val="0"/>
+        <w:autoSpaceDE w:val="0"/>
+        <w:autoSpaceDN w:val="0"/>
+      </w:pPr>
+      <w:r>
+        <w:rPr>
+          <w:spacing w:val="0"/>
+          <w:vertAlign w:val="baseline"/>
+          <w:i w:val="0"/>
+          <w:b w:val="0"/>
+          <w:color w:val="auto"/>
+          <w:position w:val="0"/>
+          <w:sz w:val="20"/>
+          <w:szCs w:val="20"/>
+          <w:smallCaps w:val="0"/>
+          <w:rFonts w:ascii="Times New Roman" w:eastAsia="Times New Roman" w:hAnsi="Times New Roman" w:hint="default"/>
+        </w:rPr>
+        <w:t xml:space="preserve">Ahí en </w:t>
+      </w:r>
+      <w:r>
+        <w:rPr>
+          <w:spacing w:val="0"/>
+          <w:vertAlign w:val="baseline"/>
+          <w:i w:val="1"/>
+          <w:b w:val="0"/>
+          <w:color w:val="auto"/>
+          <w:position w:val="0"/>
+          <w:sz w:val="20"/>
+          <w:szCs w:val="20"/>
+          <w:smallCaps w:val="0"/>
+          <w:rFonts w:ascii="Times New Roman" w:eastAsia="Times New Roman" w:hAnsi="Times New Roman" w:hint="default"/>
+        </w:rPr>
+        <w:t xml:space="preserve">Tags </w:t>
+      </w:r>
+      <w:r>
+        <w:rPr>
+          <w:spacing w:val="0"/>
+          <w:vertAlign w:val="baseline"/>
+          <w:i w:val="0"/>
+          <w:b w:val="0"/>
+          <w:color w:val="auto"/>
+          <w:position w:val="0"/>
+          <w:sz w:val="20"/>
+          <w:szCs w:val="20"/>
+          <w:smallCaps w:val="0"/>
+          <w:rFonts w:ascii="Times New Roman" w:eastAsia="Times New Roman" w:hAnsi="Times New Roman" w:hint="default"/>
+        </w:rPr>
+        <w:t xml:space="preserve">podrá visualizar todas las etiquetas asignadas (tags) a los </w:t>
+      </w:r>
+      <w:r>
+        <w:rPr>
+          <w:spacing w:val="0"/>
+          <w:vertAlign w:val="baseline"/>
+          <w:i w:val="1"/>
+          <w:b w:val="0"/>
+          <w:color w:val="auto"/>
+          <w:position w:val="0"/>
+          <w:sz w:val="20"/>
+          <w:szCs w:val="20"/>
+          <w:smallCaps w:val="0"/>
+          <w:rFonts w:ascii="Times New Roman" w:eastAsia="Times New Roman" w:hAnsi="Times New Roman" w:hint="default"/>
+        </w:rPr>
+        <w:t xml:space="preserve">commits </w:t>
+      </w:r>
+      <w:r>
+        <w:rPr>
+          <w:spacing w:val="0"/>
+          <w:vertAlign w:val="baseline"/>
+          <w:i w:val="0"/>
+          <w:b w:val="0"/>
+          <w:color w:val="auto"/>
+          <w:position w:val="0"/>
+          <w:sz w:val="20"/>
+          <w:szCs w:val="20"/>
+          <w:smallCaps w:val="0"/>
+          <w:rFonts w:ascii="Times New Roman" w:eastAsia="Times New Roman" w:hAnsi="Times New Roman" w:hint="default"/>
+        </w:rPr>
+        <w:t xml:space="preserve">de su interés; es decir, si desea </w:t>
+      </w:r>
+      <w:r>
+        <w:rPr>
+          <w:spacing w:val="0"/>
+          <w:vertAlign w:val="baseline"/>
+          <w:i w:val="0"/>
+          <w:b w:val="0"/>
+          <w:color w:val="auto"/>
+          <w:position w:val="0"/>
+          <w:sz w:val="20"/>
+          <w:szCs w:val="20"/>
+          <w:smallCaps w:val="0"/>
+          <w:rFonts w:ascii="Times New Roman" w:eastAsia="Times New Roman" w:hAnsi="Times New Roman" w:hint="default"/>
+        </w:rPr>
+        <w:t xml:space="preserve">ver un </w:t>
+      </w:r>
+      <w:r>
+        <w:rPr>
+          <w:spacing w:val="0"/>
+          <w:vertAlign w:val="baseline"/>
+          <w:i w:val="1"/>
+          <w:b w:val="0"/>
+          <w:color w:val="auto"/>
+          <w:position w:val="0"/>
+          <w:sz w:val="20"/>
+          <w:szCs w:val="20"/>
+          <w:smallCaps w:val="0"/>
+          <w:rFonts w:ascii="Times New Roman" w:eastAsia="Times New Roman" w:hAnsi="Times New Roman" w:hint="default"/>
+        </w:rPr>
+        <w:t xml:space="preserve">tag </w:t>
+      </w:r>
+      <w:r>
+        <w:rPr>
+          <w:spacing w:val="0"/>
+          <w:vertAlign w:val="baseline"/>
+          <w:i w:val="0"/>
+          <w:b w:val="0"/>
+          <w:color w:val="auto"/>
+          <w:position w:val="0"/>
+          <w:sz w:val="20"/>
+          <w:szCs w:val="20"/>
+          <w:smallCaps w:val="0"/>
+          <w:rFonts w:ascii="Times New Roman" w:eastAsia="Times New Roman" w:hAnsi="Times New Roman" w:hint="default"/>
+        </w:rPr>
+        <w:t xml:space="preserve">en especifico; se clickea sobre el </w:t>
+      </w:r>
+      <w:r>
+        <w:rPr>
+          <w:spacing w:val="0"/>
+          <w:vertAlign w:val="baseline"/>
+          <w:i w:val="1"/>
+          <w:b w:val="0"/>
+          <w:color w:val="auto"/>
+          <w:position w:val="0"/>
+          <w:sz w:val="20"/>
+          <w:szCs w:val="20"/>
+          <w:smallCaps w:val="0"/>
+          <w:rFonts w:ascii="Times New Roman" w:eastAsia="Times New Roman" w:hAnsi="Times New Roman" w:hint="default"/>
+        </w:rPr>
+        <w:t xml:space="preserve">tag </w:t>
+      </w:r>
+      <w:r>
+        <w:rPr>
+          <w:spacing w:val="0"/>
+          <w:vertAlign w:val="baseline"/>
+          <w:i w:val="0"/>
+          <w:b w:val="0"/>
+          <w:color w:val="auto"/>
+          <w:position w:val="0"/>
+          <w:sz w:val="20"/>
+          <w:szCs w:val="20"/>
+          <w:smallCaps w:val="0"/>
+          <w:rFonts w:ascii="Times New Roman" w:eastAsia="Times New Roman" w:hAnsi="Times New Roman" w:hint="default"/>
+        </w:rPr>
+        <w:t xml:space="preserve">en cuestión y, posteriormente, se nos muestra toda la </w:t>
+      </w:r>
+      <w:r>
+        <w:rPr>
+          <w:spacing w:val="0"/>
+          <w:vertAlign w:val="baseline"/>
+          <w:i w:val="0"/>
+          <w:b w:val="0"/>
+          <w:color w:val="auto"/>
+          <w:position w:val="0"/>
+          <w:sz w:val="20"/>
+          <w:szCs w:val="20"/>
+          <w:smallCaps w:val="0"/>
+          <w:rFonts w:ascii="Times New Roman" w:eastAsia="Times New Roman" w:hAnsi="Times New Roman" w:hint="default"/>
+        </w:rPr>
+        <w:t xml:space="preserve">información relacionada a los registros y archivos cargados (y guardados) hasta el avance final del </w:t>
+      </w:r>
+      <w:r>
+        <w:rPr>
+          <w:spacing w:val="0"/>
+          <w:vertAlign w:val="baseline"/>
+          <w:i w:val="1"/>
+          <w:b w:val="0"/>
+          <w:color w:val="auto"/>
+          <w:position w:val="0"/>
+          <w:sz w:val="20"/>
+          <w:szCs w:val="20"/>
+          <w:smallCaps w:val="0"/>
+          <w:rFonts w:ascii="Times New Roman" w:eastAsia="Times New Roman" w:hAnsi="Times New Roman" w:hint="default"/>
+        </w:rPr>
+        <w:t xml:space="preserve">commit, </w:t>
+      </w:r>
+      <w:r>
+        <w:rPr>
+          <w:spacing w:val="0"/>
+          <w:vertAlign w:val="baseline"/>
+          <w:i w:val="0"/>
+          <w:b w:val="0"/>
+          <w:color w:val="auto"/>
+          <w:position w:val="0"/>
+          <w:sz w:val="20"/>
+          <w:szCs w:val="20"/>
+          <w:smallCaps w:val="0"/>
+          <w:rFonts w:ascii="Times New Roman" w:eastAsia="Times New Roman" w:hAnsi="Times New Roman" w:hint="default"/>
+        </w:rPr>
+        <w:t xml:space="preserve">al </w:t>
+      </w:r>
+      <w:r>
+        <w:rPr>
+          <w:spacing w:val="0"/>
+          <w:vertAlign w:val="baseline"/>
+          <w:i w:val="0"/>
+          <w:b w:val="0"/>
+          <w:color w:val="auto"/>
+          <w:position w:val="0"/>
+          <w:sz w:val="20"/>
+          <w:szCs w:val="20"/>
+          <w:smallCaps w:val="0"/>
+          <w:rFonts w:ascii="Times New Roman" w:eastAsia="Times New Roman" w:hAnsi="Times New Roman" w:hint="default"/>
+        </w:rPr>
+        <w:t xml:space="preserve">que se le ha asignado la etiqueta (tag) </w:t>
+      </w:r>
+      <w:r>
+        <w:rPr>
+          <w:spacing w:val="0"/>
+          <w:vertAlign w:val="baseline"/>
+          <w:i w:val="1"/>
+          <w:b w:val="0"/>
+          <w:color w:val="auto"/>
+          <w:position w:val="0"/>
+          <w:sz w:val="20"/>
+          <w:szCs w:val="20"/>
+          <w:smallCaps w:val="0"/>
+          <w:rFonts w:ascii="Times New Roman" w:eastAsia="Times New Roman" w:hAnsi="Times New Roman" w:hint="default"/>
+        </w:rPr>
+        <w:t xml:space="preserve">clickeada: </w:t>
+      </w:r>
+      <w:r>
+        <w:rPr>
+          <w:spacing w:val="0"/>
+          <w:vertAlign w:val="baseline"/>
+          <w:i w:val="0"/>
+          <w:b w:val="0"/>
+          <w:color w:val="auto"/>
+          <w:position w:val="0"/>
+          <w:sz w:val="20"/>
+          <w:szCs w:val="20"/>
+          <w:smallCaps w:val="0"/>
+          <w:rFonts w:ascii="Times New Roman" w:eastAsia="Times New Roman" w:hAnsi="Times New Roman" w:hint="default"/>
+        </w:rPr>
+        <w:t xml:space="preserve">todo esto bajo el nombre de la etiqueta propiamente (a la que </w:t>
+      </w:r>
+      <w:r>
+        <w:rPr>
+          <w:spacing w:val="0"/>
+          <w:vertAlign w:val="baseline"/>
+          <w:i w:val="0"/>
+          <w:b w:val="0"/>
+          <w:color w:val="auto"/>
+          <w:position w:val="0"/>
+          <w:sz w:val="20"/>
+          <w:szCs w:val="20"/>
+          <w:smallCaps w:val="0"/>
+          <w:rFonts w:ascii="Times New Roman" w:eastAsia="Times New Roman" w:hAnsi="Times New Roman" w:hint="default"/>
+        </w:rPr>
+        <w:t xml:space="preserve">pertenece el </w:t>
+      </w:r>
+      <w:r>
+        <w:rPr>
+          <w:spacing w:val="0"/>
+          <w:vertAlign w:val="baseline"/>
+          <w:i w:val="1"/>
+          <w:b w:val="0"/>
+          <w:color w:val="auto"/>
+          <w:position w:val="0"/>
+          <w:sz w:val="20"/>
+          <w:szCs w:val="20"/>
+          <w:smallCaps w:val="0"/>
+          <w:rFonts w:ascii="Times New Roman" w:eastAsia="Times New Roman" w:hAnsi="Times New Roman" w:hint="default"/>
+        </w:rPr>
+        <w:t xml:space="preserve">commit </w:t>
+      </w:r>
+      <w:r>
+        <w:rPr>
+          <w:spacing w:val="0"/>
+          <w:vertAlign w:val="baseline"/>
+          <w:i w:val="0"/>
+          <w:b w:val="0"/>
+          <w:color w:val="auto"/>
+          <w:position w:val="0"/>
+          <w:sz w:val="20"/>
+          <w:szCs w:val="20"/>
+          <w:smallCaps w:val="0"/>
+          <w:rFonts w:ascii="Times New Roman" w:eastAsia="Times New Roman" w:hAnsi="Times New Roman" w:hint="default"/>
+        </w:rPr>
+        <w:t xml:space="preserve">en discusión). En nuestro ejemplo, dentro de Git, la etiqueta creada sobre un commit se </w:t>
+      </w:r>
+      <w:r>
+        <w:rPr>
+          <w:spacing w:val="0"/>
+          <w:vertAlign w:val="baseline"/>
+          <w:i w:val="0"/>
+          <w:b w:val="0"/>
+          <w:color w:val="auto"/>
+          <w:position w:val="0"/>
+          <w:sz w:val="20"/>
+          <w:szCs w:val="20"/>
+          <w:smallCaps w:val="0"/>
+          <w:rFonts w:ascii="Times New Roman" w:eastAsia="Times New Roman" w:hAnsi="Times New Roman" w:hint="default"/>
+        </w:rPr>
+        <w:t xml:space="preserve">llama: </w:t>
+      </w:r>
+      <w:r>
+        <w:rPr>
+          <w:spacing w:val="0"/>
+          <w:vertAlign w:val="baseline"/>
+          <w:i w:val="1"/>
+          <w:b w:val="1"/>
+          <w:color w:val="auto"/>
+          <w:position w:val="0"/>
+          <w:sz w:val="20"/>
+          <w:szCs w:val="20"/>
+          <w:smallCaps w:val="0"/>
+          <w:rFonts w:ascii="Times New Roman" w:eastAsia="Times New Roman" w:hAnsi="Times New Roman" w:hint="default"/>
+        </w:rPr>
+        <w:t xml:space="preserve">V0.1, </w:t>
+      </w:r>
+      <w:r>
+        <w:rPr>
+          <w:spacing w:val="0"/>
+          <w:vertAlign w:val="baseline"/>
+          <w:i w:val="0"/>
+          <w:b w:val="0"/>
+          <w:color w:val="auto"/>
+          <w:position w:val="0"/>
+          <w:sz w:val="20"/>
+          <w:szCs w:val="20"/>
+          <w:smallCaps w:val="0"/>
+          <w:rFonts w:ascii="Times New Roman" w:eastAsia="Times New Roman" w:hAnsi="Times New Roman" w:hint="default"/>
+        </w:rPr>
+        <w:t xml:space="preserve">y el commit está con el identificador: </w:t>
+      </w:r>
+      <w:r>
+        <w:rPr>
+          <w:spacing w:val="0"/>
+          <w:vertAlign w:val="baseline"/>
+          <w:i w:val="1"/>
+          <w:b w:val="1"/>
+          <w:color w:val="auto"/>
+          <w:position w:val="0"/>
+          <w:sz w:val="20"/>
+          <w:szCs w:val="20"/>
+          <w:smallCaps w:val="0"/>
+          <w:rFonts w:ascii="Times New Roman" w:eastAsia="Times New Roman" w:hAnsi="Times New Roman" w:hint="default"/>
+        </w:rPr>
+        <w:t>1b56158</w:t>
+      </w:r>
+    </w:p>
+    <w:p>
+      <w:pPr>
+        <w:numPr>
+          <w:ilvl w:val="0"/>
+          <w:numId w:val="0"/>
+        </w:numPr>
+        <w:jc w:val="both"/>
+        <w:spacing w:lineRule="auto" w:line="259" w:before="0" w:after="160"/>
+        <w:widowControl w:val="1"/>
+        <w:ind w:right="0" w:left="0" w:firstLine="0"/>
+        <w:rPr>
+          <w:spacing w:val="0"/>
+          <w:vertAlign w:val="baseline"/>
+          <w:i w:val="0"/>
+          <w:b w:val="0"/>
+          <w:color w:val="auto"/>
+          <w:position w:val="0"/>
+          <w:sz w:val="20"/>
+          <w:szCs w:val="20"/>
+          <w:smallCaps w:val="0"/>
+          <w:rFonts w:ascii="Times New Roman" w:eastAsia="Times New Roman" w:hAnsi="Times New Roman" w:hint="default"/>
+        </w:rPr>
+        <w:wordWrap w:val="0"/>
+        <w:autoSpaceDE w:val="0"/>
+        <w:autoSpaceDN w:val="0"/>
+      </w:pPr>
+      <w:r>
+        <w:rPr>
+          <w:spacing w:val="0"/>
+          <w:vertAlign w:val="baseline"/>
+          <w:i w:val="0"/>
+          <w:b w:val="0"/>
+          <w:color w:val="auto"/>
+          <w:position w:val="0"/>
+          <w:sz w:val="20"/>
+          <w:szCs w:val="20"/>
+          <w:smallCaps w:val="0"/>
+          <w:rFonts w:ascii="Times New Roman" w:eastAsia="Times New Roman" w:hAnsi="Times New Roman" w:hint="default"/>
+        </w:rPr>
+        <w:t xml:space="preserve">Se vería algo más o menos así: </w:t>
+      </w:r>
+    </w:p>
+    <w:p>
+      <w:pPr>
+        <w:numPr>
+          <w:ilvl w:val="0"/>
+          <w:numId w:val="0"/>
+        </w:numPr>
+        <w:jc w:val="both"/>
+        <w:spacing w:lineRule="auto" w:line="259" w:before="0" w:after="160"/>
+        <w:widowControl w:val="1"/>
+        <w:ind w:right="0" w:left="0" w:firstLine="0"/>
+        <w:rPr>
+          <w:spacing w:val="0"/>
+          <w:vertAlign w:val="baseline"/>
+          <w:i w:val="0"/>
+          <w:b w:val="0"/>
+          <w:color w:val="auto"/>
+          <w:position w:val="0"/>
+          <w:sz w:val="20"/>
+          <w:szCs w:val="20"/>
+          <w:smallCaps w:val="0"/>
+          <w:rFonts w:ascii="Times New Roman" w:eastAsia="Times New Roman" w:hAnsi="Times New Roman" w:hint="default"/>
+        </w:rPr>
+        <w:wordWrap w:val="0"/>
+        <w:autoSpaceDE w:val="0"/>
+        <w:autoSpaceDN w:val="0"/>
+      </w:pPr>
+      <w:r>
+        <w:rPr>
+          <w:sz w:val="20"/>
+        </w:rPr>
+        <w:drawing>
+          <wp:inline distT="0" distB="0" distL="0" distR="0">
+            <wp:extent cx="5731510" cy="1074420"/>
+            <wp:effectExtent l="0" t="0" r="0" b="0"/>
+            <wp:docPr id="43" name="Imagen 24"/>
+            <wp:cNvGraphicFramePr>
+              <a:graphicFrameLocks xmlns:a="http://schemas.openxmlformats.org/drawingml/2006/main" noChangeAspect="1"/>
+            </wp:cNvGraphicFramePr>
+            <a:graphic xmlns:a="http://schemas.openxmlformats.org/drawingml/2006/main">
+              <a:graphicData uri="http://schemas.openxmlformats.org/drawingml/2006/picture">
+                <pic:pic xmlns:pic="http://schemas.openxmlformats.org/drawingml/2006/picture">
+                  <pic:nvPicPr>
+                    <pic:cNvPr id="24" name="Picture 24" descr="/Users/robertovelasquezdean/Library/Group Containers/L48J367XN4.com.infraware.PolarisOffice/EngineTemp/415/fImage175203435847.png"/>
+                    <pic:cNvPicPr>
+                      <a:picLocks noChangeAspect="1" noChangeArrowheads="1"/>
+                    </pic:cNvPicPr>
+                  </pic:nvPicPr>
+                  <pic:blipFill>
+                    <a:blip r:embed="rId28">
+                      <a:extLst>
+                        <a:ext uri="{28A0092B-C50C-407E-A947-70E740481C1C}">
+                          <a14:useLocalDpi xmlns:a14="http://schemas.microsoft.com/office/drawing/2010/main" val="0"/>
+                        </a:ext>
+                      </a:extLst>
+                    </a:blip>
+                    <a:stretch>
+                      <a:fillRect/>
+                    </a:stretch>
+                  </pic:blipFill>
+                  <pic:spPr>
+                    <a:xfrm>
+                      <a:off x="0" y="0"/>
+                      <a:ext cx="5732145" cy="1075055"/>
+                    </a:xfrm>
+                    <a:prstGeom prst="rect"/>
+                    <a:ln cap="flat"/>
+                  </pic:spPr>
+                </pic:pic>
+              </a:graphicData>
+            </a:graphic>
+          </wp:inline>
+        </w:drawing>
+      </w:r>
+    </w:p>
+    <w:p>
+      <w:pPr>
+        <w:numPr>
+          <w:ilvl w:val="0"/>
+          <w:numId w:val="0"/>
+        </w:numPr>
+        <w:jc w:val="both"/>
+        <w:spacing w:lineRule="auto" w:line="259" w:before="0" w:after="160"/>
+        <w:widowControl w:val="1"/>
+        <w:ind w:right="0" w:left="0" w:firstLine="0"/>
+        <w:rPr>
+          <w:spacing w:val="0"/>
+          <w:vertAlign w:val="baseline"/>
+          <w:i w:val="0"/>
+          <w:b w:val="0"/>
+          <w:color w:val="auto"/>
+          <w:position w:val="0"/>
+          <w:sz w:val="20"/>
+          <w:szCs w:val="20"/>
+          <w:smallCaps w:val="0"/>
+          <w:rFonts w:ascii="Times New Roman" w:eastAsia="Times New Roman" w:hAnsi="Times New Roman" w:hint="default"/>
+        </w:rPr>
+        <w:wordWrap w:val="0"/>
+        <w:autoSpaceDE w:val="0"/>
+        <w:autoSpaceDN w:val="0"/>
+      </w:pPr>
+    </w:p>
+    <w:p>
+      <w:pPr>
+        <w:numPr>
+          <w:ilvl w:val="0"/>
+          <w:numId w:val="0"/>
+        </w:numPr>
+        <w:jc w:val="both"/>
+        <w:spacing w:lineRule="auto" w:line="259" w:before="0" w:after="160"/>
+        <w:widowControl w:val="1"/>
+        <w:ind w:right="0" w:left="0" w:firstLine="0"/>
+        <w:rPr>
+          <w:spacing w:val="0"/>
+          <w:vertAlign w:val="baseline"/>
+          <w:i w:val="1"/>
+          <w:b w:val="1"/>
+          <w:color w:val="auto"/>
+          <w:position w:val="0"/>
+          <w:sz w:val="20"/>
+          <w:szCs w:val="20"/>
+          <w:smallCaps w:val="0"/>
+          <w:rFonts w:ascii="Times New Roman" w:eastAsia="Times New Roman" w:hAnsi="Times New Roman" w:hint="default"/>
+        </w:rPr>
+        <w:wordWrap w:val="0"/>
+        <w:autoSpaceDE w:val="0"/>
+        <w:autoSpaceDN w:val="0"/>
+      </w:pPr>
+      <w:r>
+        <w:rPr>
+          <w:spacing w:val="0"/>
+          <w:vertAlign w:val="baseline"/>
+          <w:i w:val="0"/>
+          <w:b w:val="0"/>
+          <w:color w:val="auto"/>
+          <w:position w:val="0"/>
+          <w:sz w:val="20"/>
+          <w:szCs w:val="20"/>
+          <w:smallCaps w:val="0"/>
+          <w:rFonts w:ascii="Times New Roman" w:eastAsia="Times New Roman" w:hAnsi="Times New Roman" w:hint="default"/>
+        </w:rPr>
+        <w:t xml:space="preserve">Ahora, si por ejemplo, queremos borrar un </w:t>
+      </w:r>
+      <w:r>
+        <w:rPr>
+          <w:spacing w:val="0"/>
+          <w:vertAlign w:val="baseline"/>
+          <w:i w:val="1"/>
+          <w:b w:val="0"/>
+          <w:color w:val="auto"/>
+          <w:position w:val="0"/>
+          <w:sz w:val="20"/>
+          <w:szCs w:val="20"/>
+          <w:smallCaps w:val="0"/>
+          <w:rFonts w:ascii="Times New Roman" w:eastAsia="Times New Roman" w:hAnsi="Times New Roman" w:hint="default"/>
+        </w:rPr>
+        <w:t xml:space="preserve">tag </w:t>
+      </w:r>
+      <w:r>
+        <w:rPr>
+          <w:spacing w:val="0"/>
+          <w:vertAlign w:val="baseline"/>
+          <w:i w:val="0"/>
+          <w:b w:val="0"/>
+          <w:color w:val="auto"/>
+          <w:position w:val="0"/>
+          <w:sz w:val="20"/>
+          <w:szCs w:val="20"/>
+          <w:smallCaps w:val="0"/>
+          <w:rFonts w:ascii="Times New Roman" w:eastAsia="Times New Roman" w:hAnsi="Times New Roman" w:hint="default"/>
+        </w:rPr>
+        <w:t xml:space="preserve">en especifico</w:t>
+      </w:r>
+      <w:r>
+        <w:rPr>
+          <w:spacing w:val="0"/>
+          <w:vertAlign w:val="baseline"/>
+          <w:i w:val="1"/>
+          <w:b w:val="0"/>
+          <w:color w:val="auto"/>
+          <w:position w:val="0"/>
+          <w:sz w:val="20"/>
+          <w:szCs w:val="20"/>
+          <w:smallCaps w:val="0"/>
+          <w:rFonts w:ascii="Times New Roman" w:eastAsia="Times New Roman" w:hAnsi="Times New Roman" w:hint="default"/>
+        </w:rPr>
+        <w:t xml:space="preserve"> </w:t>
+      </w:r>
+      <w:r>
+        <w:rPr>
+          <w:spacing w:val="0"/>
+          <w:vertAlign w:val="baseline"/>
+          <w:i w:val="0"/>
+          <w:b w:val="0"/>
+          <w:color w:val="auto"/>
+          <w:position w:val="0"/>
+          <w:sz w:val="20"/>
+          <w:szCs w:val="20"/>
+          <w:smallCaps w:val="0"/>
+          <w:rFonts w:ascii="Times New Roman" w:eastAsia="Times New Roman" w:hAnsi="Times New Roman" w:hint="default"/>
+        </w:rPr>
+        <w:t xml:space="preserve">que hemos creado en Git (por alguna razón, no </w:t>
+      </w:r>
+      <w:r>
+        <w:rPr>
+          <w:spacing w:val="0"/>
+          <w:vertAlign w:val="baseline"/>
+          <w:i w:val="0"/>
+          <w:b w:val="0"/>
+          <w:color w:val="auto"/>
+          <w:position w:val="0"/>
+          <w:sz w:val="20"/>
+          <w:szCs w:val="20"/>
+          <w:smallCaps w:val="0"/>
+          <w:rFonts w:ascii="Times New Roman" w:eastAsia="Times New Roman" w:hAnsi="Times New Roman" w:hint="default"/>
+        </w:rPr>
+        <w:t xml:space="preserve">importa), se hace ejecutando el siguiente comando: </w:t>
+      </w:r>
+      <w:r>
+        <w:rPr>
+          <w:spacing w:val="0"/>
+          <w:vertAlign w:val="baseline"/>
+          <w:i w:val="1"/>
+          <w:b w:val="1"/>
+          <w:color w:val="auto"/>
+          <w:position w:val="0"/>
+          <w:sz w:val="20"/>
+          <w:szCs w:val="20"/>
+          <w:smallCaps w:val="0"/>
+          <w:rFonts w:ascii="Times New Roman" w:eastAsia="Times New Roman" w:hAnsi="Times New Roman" w:hint="default"/>
+        </w:rPr>
+        <w:t xml:space="preserve">git tag -d “y aquí va el nombre del tag de interés”</w:t>
+      </w:r>
+      <w:r>
+        <w:rPr>
+          <w:spacing w:val="0"/>
+          <w:vertAlign w:val="baseline"/>
+          <w:i w:val="0"/>
+          <w:b w:val="0"/>
+          <w:color w:val="auto"/>
+          <w:position w:val="0"/>
+          <w:sz w:val="20"/>
+          <w:szCs w:val="20"/>
+          <w:smallCaps w:val="0"/>
+          <w:rFonts w:ascii="Times New Roman" w:eastAsia="Times New Roman" w:hAnsi="Times New Roman" w:hint="default"/>
+        </w:rPr>
+        <w:t xml:space="preserve">; por </w:t>
+      </w:r>
+      <w:r>
+        <w:rPr>
+          <w:spacing w:val="0"/>
+          <w:vertAlign w:val="baseline"/>
+          <w:i w:val="0"/>
+          <w:b w:val="0"/>
+          <w:color w:val="auto"/>
+          <w:position w:val="0"/>
+          <w:sz w:val="20"/>
+          <w:szCs w:val="20"/>
+          <w:smallCaps w:val="0"/>
+          <w:rFonts w:ascii="Times New Roman" w:eastAsia="Times New Roman" w:hAnsi="Times New Roman" w:hint="default"/>
+        </w:rPr>
+        <w:t xml:space="preserve">ejemplo, si quisieramos borrar el </w:t>
+      </w:r>
+      <w:r>
+        <w:rPr>
+          <w:spacing w:val="0"/>
+          <w:vertAlign w:val="baseline"/>
+          <w:i w:val="1"/>
+          <w:b w:val="0"/>
+          <w:color w:val="auto"/>
+          <w:position w:val="0"/>
+          <w:sz w:val="20"/>
+          <w:szCs w:val="20"/>
+          <w:smallCaps w:val="0"/>
+          <w:rFonts w:ascii="Times New Roman" w:eastAsia="Times New Roman" w:hAnsi="Times New Roman" w:hint="default"/>
+        </w:rPr>
+        <w:t>tag</w:t>
+      </w:r>
+      <w:r>
+        <w:rPr>
+          <w:spacing w:val="0"/>
+          <w:vertAlign w:val="baseline"/>
+          <w:i w:val="0"/>
+          <w:b w:val="0"/>
+          <w:color w:val="auto"/>
+          <w:position w:val="0"/>
+          <w:sz w:val="20"/>
+          <w:szCs w:val="20"/>
+          <w:smallCaps w:val="0"/>
+          <w:rFonts w:ascii="Times New Roman" w:eastAsia="Times New Roman" w:hAnsi="Times New Roman" w:hint="default"/>
+        </w:rPr>
+        <w:t xml:space="preserve"> “V0.1”,</w:t>
+      </w:r>
+      <w:r>
+        <w:rPr>
+          <w:spacing w:val="0"/>
+          <w:vertAlign w:val="baseline"/>
+          <w:i w:val="1"/>
+          <w:b w:val="0"/>
+          <w:color w:val="auto"/>
+          <w:position w:val="0"/>
+          <w:sz w:val="20"/>
+          <w:szCs w:val="20"/>
+          <w:smallCaps w:val="0"/>
+          <w:rFonts w:ascii="Times New Roman" w:eastAsia="Times New Roman" w:hAnsi="Times New Roman" w:hint="default"/>
+        </w:rPr>
+        <w:t xml:space="preserve"> sería así: </w:t>
+      </w:r>
+      <w:r>
+        <w:rPr>
+          <w:spacing w:val="0"/>
+          <w:vertAlign w:val="baseline"/>
+          <w:i w:val="1"/>
+          <w:b w:val="1"/>
+          <w:color w:val="auto"/>
+          <w:position w:val="0"/>
+          <w:sz w:val="20"/>
+          <w:szCs w:val="20"/>
+          <w:smallCaps w:val="0"/>
+          <w:rFonts w:ascii="Times New Roman" w:eastAsia="Times New Roman" w:hAnsi="Times New Roman" w:hint="default"/>
+        </w:rPr>
+        <w:t xml:space="preserve">git tag -d V0.1. </w:t>
+      </w:r>
+      <w:r>
+        <w:rPr>
+          <w:spacing w:val="0"/>
+          <w:vertAlign w:val="baseline"/>
+          <w:i w:val="0"/>
+          <w:b w:val="0"/>
+          <w:color w:val="auto"/>
+          <w:position w:val="0"/>
+          <w:sz w:val="20"/>
+          <w:szCs w:val="20"/>
+          <w:smallCaps w:val="0"/>
+          <w:rFonts w:ascii="Times New Roman" w:eastAsia="Times New Roman" w:hAnsi="Times New Roman" w:hint="default"/>
+        </w:rPr>
+        <w:t xml:space="preserve">Y, de nuevo, si deseo exportar los </w:t>
+      </w:r>
+      <w:r>
+        <w:rPr>
+          <w:spacing w:val="0"/>
+          <w:vertAlign w:val="baseline"/>
+          <w:i w:val="1"/>
+          <w:b w:val="0"/>
+          <w:color w:val="auto"/>
+          <w:position w:val="0"/>
+          <w:sz w:val="20"/>
+          <w:szCs w:val="20"/>
+          <w:smallCaps w:val="0"/>
+          <w:rFonts w:ascii="Times New Roman" w:eastAsia="Times New Roman" w:hAnsi="Times New Roman" w:hint="default"/>
+        </w:rPr>
+        <w:t xml:space="preserve">tags </w:t>
+      </w:r>
+      <w:r>
+        <w:rPr>
+          <w:spacing w:val="0"/>
+          <w:vertAlign w:val="baseline"/>
+          <w:i w:val="0"/>
+          <w:b w:val="0"/>
+          <w:color w:val="auto"/>
+          <w:position w:val="0"/>
+          <w:sz w:val="20"/>
+          <w:szCs w:val="20"/>
+          <w:smallCaps w:val="0"/>
+          <w:rFonts w:ascii="Times New Roman" w:eastAsia="Times New Roman" w:hAnsi="Times New Roman" w:hint="default"/>
+        </w:rPr>
+        <w:t xml:space="preserve">actuales de git, luego de eliminar uno o varios, debo ejecutar el mismo comando: </w:t>
+      </w:r>
+      <w:r>
+        <w:rPr>
+          <w:spacing w:val="0"/>
+          <w:vertAlign w:val="baseline"/>
+          <w:i w:val="1"/>
+          <w:b w:val="1"/>
+          <w:color w:val="auto"/>
+          <w:position w:val="0"/>
+          <w:sz w:val="20"/>
+          <w:szCs w:val="20"/>
+          <w:smallCaps w:val="0"/>
+          <w:rFonts w:ascii="Times New Roman" w:eastAsia="Times New Roman" w:hAnsi="Times New Roman" w:hint="default"/>
+        </w:rPr>
+        <w:t xml:space="preserve">git push origin --tags</w:t>
+      </w:r>
+    </w:p>
+    <w:p>
+      <w:pPr>
+        <w:numPr>
+          <w:ilvl w:val="0"/>
+          <w:numId w:val="0"/>
+        </w:numPr>
+        <w:jc w:val="both"/>
+        <w:spacing w:lineRule="auto" w:line="259" w:before="0" w:after="160"/>
+        <w:widowControl w:val="1"/>
+        <w:ind w:right="0" w:left="0" w:firstLine="0"/>
+        <w:rPr>
+          <w:spacing w:val="0"/>
+          <w:vertAlign w:val="baseline"/>
+          <w:i w:val="1"/>
+          <w:b w:val="0"/>
+          <w:color w:val="auto"/>
+          <w:position w:val="0"/>
+          <w:sz w:val="20"/>
+          <w:szCs w:val="20"/>
+          <w:smallCaps w:val="0"/>
+          <w:rFonts w:ascii="Times New Roman" w:eastAsia="Times New Roman" w:hAnsi="Times New Roman" w:hint="default"/>
+        </w:rPr>
+        <w:wordWrap w:val="0"/>
+        <w:autoSpaceDE w:val="0"/>
+        <w:autoSpaceDN w:val="0"/>
+      </w:pPr>
+      <w:r>
+        <w:rPr>
+          <w:spacing w:val="0"/>
+          <w:vertAlign w:val="baseline"/>
+          <w:i w:val="0"/>
+          <w:b w:val="0"/>
+          <w:color w:val="auto"/>
+          <w:position w:val="0"/>
+          <w:sz w:val="20"/>
+          <w:szCs w:val="20"/>
+          <w:smallCaps w:val="0"/>
+          <w:rFonts w:ascii="Times New Roman" w:eastAsia="Times New Roman" w:hAnsi="Times New Roman" w:hint="default"/>
+        </w:rPr>
+        <w:t xml:space="preserve">Ahora, si ya no deseo ver los </w:t>
+      </w:r>
+      <w:r>
+        <w:rPr>
+          <w:spacing w:val="0"/>
+          <w:vertAlign w:val="baseline"/>
+          <w:i w:val="1"/>
+          <w:b w:val="0"/>
+          <w:color w:val="auto"/>
+          <w:position w:val="0"/>
+          <w:sz w:val="20"/>
+          <w:szCs w:val="20"/>
+          <w:smallCaps w:val="0"/>
+          <w:rFonts w:ascii="Times New Roman" w:eastAsia="Times New Roman" w:hAnsi="Times New Roman" w:hint="default"/>
+        </w:rPr>
+        <w:t xml:space="preserve">tags </w:t>
+      </w:r>
+      <w:r>
+        <w:rPr>
+          <w:spacing w:val="0"/>
+          <w:vertAlign w:val="baseline"/>
+          <w:i w:val="0"/>
+          <w:b w:val="0"/>
+          <w:color w:val="auto"/>
+          <w:position w:val="0"/>
+          <w:sz w:val="20"/>
+          <w:szCs w:val="20"/>
+          <w:smallCaps w:val="0"/>
+          <w:rFonts w:ascii="Times New Roman" w:eastAsia="Times New Roman" w:hAnsi="Times New Roman" w:hint="default"/>
+        </w:rPr>
+        <w:t xml:space="preserve">en GitHub que eliminé de Git, debo ejecutar otro comando; digamos, si </w:t>
+      </w:r>
+      <w:r>
+        <w:rPr>
+          <w:spacing w:val="0"/>
+          <w:vertAlign w:val="baseline"/>
+          <w:i w:val="0"/>
+          <w:b w:val="0"/>
+          <w:color w:val="auto"/>
+          <w:position w:val="0"/>
+          <w:sz w:val="20"/>
+          <w:szCs w:val="20"/>
+          <w:smallCaps w:val="0"/>
+          <w:rFonts w:ascii="Times New Roman" w:eastAsia="Times New Roman" w:hAnsi="Times New Roman" w:hint="default"/>
+        </w:rPr>
+        <w:t xml:space="preserve">puntualmente ya no quiero que se vea el </w:t>
+      </w:r>
+      <w:r>
+        <w:rPr>
+          <w:spacing w:val="0"/>
+          <w:vertAlign w:val="baseline"/>
+          <w:i w:val="1"/>
+          <w:b w:val="0"/>
+          <w:color w:val="auto"/>
+          <w:position w:val="0"/>
+          <w:sz w:val="20"/>
+          <w:szCs w:val="20"/>
+          <w:smallCaps w:val="0"/>
+          <w:rFonts w:ascii="Times New Roman" w:eastAsia="Times New Roman" w:hAnsi="Times New Roman" w:hint="default"/>
+        </w:rPr>
+        <w:t xml:space="preserve">tag “</w:t>
+      </w:r>
+      <w:r>
+        <w:rPr>
+          <w:spacing w:val="0"/>
+          <w:vertAlign w:val="baseline"/>
+          <w:i w:val="0"/>
+          <w:b w:val="0"/>
+          <w:color w:val="auto"/>
+          <w:position w:val="0"/>
+          <w:sz w:val="20"/>
+          <w:szCs w:val="20"/>
+          <w:smallCaps w:val="0"/>
+          <w:rFonts w:ascii="Times New Roman" w:eastAsia="Times New Roman" w:hAnsi="Times New Roman" w:hint="default"/>
+        </w:rPr>
+        <w:t xml:space="preserve">V0.1” en GitHub (porque ya lo eliminé de Git), debo ejecutar así: </w:t>
+      </w:r>
+      <w:r>
+        <w:rPr>
+          <w:spacing w:val="0"/>
+          <w:vertAlign w:val="baseline"/>
+          <w:i w:val="1"/>
+          <w:b w:val="1"/>
+          <w:color w:val="auto"/>
+          <w:position w:val="0"/>
+          <w:sz w:val="20"/>
+          <w:szCs w:val="20"/>
+          <w:smallCaps w:val="0"/>
+          <w:rFonts w:ascii="Times New Roman" w:eastAsia="Times New Roman" w:hAnsi="Times New Roman" w:hint="default"/>
+        </w:rPr>
+        <w:t xml:space="preserve">git push origin :refs/tags/v0.1 </w:t>
+      </w:r>
+      <w:r>
+        <w:rPr>
+          <w:spacing w:val="0"/>
+          <w:vertAlign w:val="baseline"/>
+          <w:i w:val="1"/>
+          <w:b w:val="0"/>
+          <w:color w:val="auto"/>
+          <w:position w:val="0"/>
+          <w:sz w:val="20"/>
+          <w:szCs w:val="20"/>
+          <w:smallCaps w:val="0"/>
+          <w:rFonts w:ascii="Times New Roman" w:eastAsia="Times New Roman" w:hAnsi="Times New Roman" w:hint="default"/>
+        </w:rPr>
+        <w:t xml:space="preserve">(lo último que se coloca es el nombre del tag que desea eliminar de vista en </w:t>
+      </w:r>
+      <w:r>
+        <w:rPr>
+          <w:spacing w:val="0"/>
+          <w:vertAlign w:val="baseline"/>
+          <w:i w:val="1"/>
+          <w:b w:val="0"/>
+          <w:color w:val="auto"/>
+          <w:position w:val="0"/>
+          <w:sz w:val="20"/>
+          <w:szCs w:val="20"/>
+          <w:smallCaps w:val="0"/>
+          <w:rFonts w:ascii="Times New Roman" w:eastAsia="Times New Roman" w:hAnsi="Times New Roman" w:hint="default"/>
+        </w:rPr>
+        <w:t>GitHub).</w:t>
+      </w:r>
+    </w:p>
+    <w:p>
+      <w:pPr>
+        <w:numPr>
+          <w:ilvl w:val="0"/>
+          <w:numId w:val="0"/>
+        </w:numPr>
+        <w:jc w:val="both"/>
+        <w:spacing w:lineRule="auto" w:line="259" w:before="0" w:after="160"/>
+        <w:widowControl w:val="1"/>
+        <w:ind w:right="0" w:left="0" w:firstLine="0"/>
+        <w:rPr>
+          <w:spacing w:val="0"/>
+          <w:vertAlign w:val="baseline"/>
+          <w:i w:val="1"/>
+          <w:b w:val="0"/>
+          <w:color w:val="auto"/>
+          <w:position w:val="0"/>
+          <w:sz w:val="20"/>
+          <w:szCs w:val="20"/>
+          <w:smallCaps w:val="0"/>
+          <w:rFonts w:ascii="Times New Roman" w:eastAsia="Times New Roman" w:hAnsi="Times New Roman" w:hint="default"/>
+        </w:rPr>
+        <w:wordWrap w:val="0"/>
+        <w:autoSpaceDE w:val="0"/>
+        <w:autoSpaceDN w:val="0"/>
+      </w:pPr>
+    </w:p>
+    <w:p>
+      <w:pPr>
+        <w:numPr>
+          <w:ilvl w:val="0"/>
+          <w:numId w:val="0"/>
+        </w:numPr>
+        <w:jc w:val="both"/>
+        <w:spacing w:lineRule="auto" w:line="259" w:before="0" w:after="160"/>
+        <w:widowControl w:val="1"/>
+        <w:ind w:right="0" w:left="0" w:firstLine="0"/>
+        <w:rPr>
+          <w:spacing w:val="0"/>
+          <w:vertAlign w:val="baseline"/>
+          <w:i w:val="1"/>
+          <w:b w:val="0"/>
+          <w:color w:val="auto"/>
+          <w:position w:val="0"/>
+          <w:sz w:val="20"/>
+          <w:szCs w:val="20"/>
+          <w:smallCaps w:val="0"/>
+          <w:rFonts w:ascii="Times New Roman" w:eastAsia="Times New Roman" w:hAnsi="Times New Roman" w:hint="default"/>
+        </w:rPr>
+        <w:wordWrap w:val="0"/>
+        <w:autoSpaceDE w:val="0"/>
+        <w:autoSpaceDN w:val="0"/>
+      </w:pPr>
+      <w:r>
+        <w:rPr>
+          <w:spacing w:val="0"/>
+          <w:vertAlign w:val="baseline"/>
+          <w:i w:val="1"/>
+          <w:b w:val="0"/>
+          <w:color w:val="auto"/>
+          <w:position w:val="0"/>
+          <w:sz w:val="20"/>
+          <w:szCs w:val="20"/>
+          <w:smallCaps w:val="0"/>
+          <w:rFonts w:ascii="Times New Roman" w:eastAsia="Times New Roman" w:hAnsi="Times New Roman" w:hint="default"/>
+        </w:rPr>
+        <w:t xml:space="preserve">Y listo, así se crean (y se eliminan también) las etiquetas de los commits (o Tags).</w:t>
+      </w:r>
+    </w:p>
+    <w:p>
+      <w:pPr>
+        <w:numPr>
+          <w:ilvl w:val="0"/>
+          <w:numId w:val="0"/>
+        </w:numPr>
+        <w:jc w:val="both"/>
+        <w:spacing w:lineRule="auto" w:line="259" w:before="0" w:after="160"/>
+        <w:widowControl w:val="1"/>
+        <w:ind w:right="0" w:left="0" w:firstLine="0"/>
+        <w:rPr>
+          <w:spacing w:val="0"/>
+          <w:vertAlign w:val="baseline"/>
+          <w:i w:val="1"/>
+          <w:b w:val="0"/>
+          <w:color w:val="auto"/>
+          <w:position w:val="0"/>
+          <w:sz w:val="20"/>
+          <w:szCs w:val="20"/>
+          <w:smallCaps w:val="0"/>
+          <w:rFonts w:ascii="Times New Roman" w:eastAsia="Times New Roman" w:hAnsi="Times New Roman" w:hint="default"/>
+        </w:rPr>
+        <w:wordWrap w:val="0"/>
+        <w:autoSpaceDE w:val="0"/>
+        <w:autoSpaceDN w:val="0"/>
+      </w:pPr>
+    </w:p>
+    <w:p>
+      <w:pPr>
+        <w:numPr>
+          <w:ilvl w:val="0"/>
+          <w:numId w:val="0"/>
+        </w:numPr>
+        <w:jc w:val="both"/>
+        <w:spacing w:lineRule="auto" w:line="259" w:before="0" w:after="160"/>
+        <w:widowControl w:val="1"/>
+        <w:ind w:right="0" w:left="0" w:firstLine="0"/>
+        <w:rPr>
+          <w:spacing w:val="0"/>
+          <w:vertAlign w:val="baseline"/>
+          <w:i w:val="1"/>
+          <w:b w:val="1"/>
+          <w:color w:val="auto"/>
+          <w:position w:val="0"/>
+          <w:sz w:val="22"/>
+          <w:szCs w:val="22"/>
+          <w:smallCaps w:val="0"/>
+          <w:rFonts w:ascii="Times New Roman" w:eastAsia="Times New Roman" w:hAnsi="Times New Roman" w:hint="default"/>
+        </w:rPr>
+        <w:wordWrap w:val="0"/>
+        <w:autoSpaceDE w:val="0"/>
+        <w:autoSpaceDN w:val="0"/>
+      </w:pPr>
+      <w:r>
+        <w:rPr>
+          <w:spacing w:val="0"/>
+          <w:vertAlign w:val="baseline"/>
+          <w:i w:val="1"/>
+          <w:b w:val="1"/>
+          <w:color w:val="auto"/>
+          <w:position w:val="0"/>
+          <w:sz w:val="22"/>
+          <w:szCs w:val="22"/>
+          <w:smallCaps w:val="0"/>
+          <w:rFonts w:ascii="Times New Roman" w:eastAsia="Times New Roman" w:hAnsi="Times New Roman" w:hint="default"/>
+        </w:rPr>
+        <w:t xml:space="preserve">Manejo de ramas (branches) en GitHub</w:t>
+      </w:r>
+    </w:p>
+    <w:p>
+      <w:pPr>
+        <w:numPr>
+          <w:ilvl w:val="0"/>
+          <w:numId w:val="0"/>
+        </w:numPr>
+        <w:jc w:val="both"/>
+        <w:spacing w:lineRule="auto" w:line="259" w:before="0" w:after="160"/>
+        <w:widowControl w:val="1"/>
+        <w:ind w:right="0" w:left="0" w:firstLine="0"/>
+        <w:rPr>
+          <w:spacing w:val="0"/>
+          <w:vertAlign w:val="baseline"/>
+          <w:i w:val="0"/>
+          <w:b w:val="0"/>
+          <w:color w:val="auto"/>
+          <w:position w:val="0"/>
+          <w:sz w:val="20"/>
+          <w:szCs w:val="20"/>
+          <w:smallCaps w:val="0"/>
+          <w:rFonts w:ascii="Times New Roman" w:eastAsia="Times New Roman" w:hAnsi="Times New Roman" w:hint="default"/>
+        </w:rPr>
+        <w:wordWrap w:val="0"/>
+        <w:autoSpaceDE w:val="0"/>
+        <w:autoSpaceDN w:val="0"/>
+      </w:pPr>
+      <w:r>
+        <w:rPr>
+          <w:spacing w:val="0"/>
+          <w:vertAlign w:val="baseline"/>
+          <w:i w:val="0"/>
+          <w:b w:val="0"/>
+          <w:color w:val="auto"/>
+          <w:position w:val="0"/>
+          <w:sz w:val="20"/>
+          <w:szCs w:val="20"/>
+          <w:smallCaps w:val="0"/>
+          <w:rFonts w:ascii="Times New Roman" w:eastAsia="Times New Roman" w:hAnsi="Times New Roman" w:hint="default"/>
+        </w:rPr>
+        <w:t xml:space="preserve">Ahora nos interesa saber cómo exportar las sub-ramas que creemos en Git a GitHub.</w:t>
       </w:r>
     </w:p>
     <w:sectPr>

</xml_diff>

<commit_message>
git pull y git push con varias ramas de trabajo
</commit_message>
<xml_diff>
--- a/Platzi/GIT:GITHUB/3. Trabajando con repositorios remotos en Github/git & github.docx
+++ b/Platzi/GIT:GITHUB/3. Trabajando con repositorios remotos en Github/git & github.docx
@@ -188,7 +188,7 @@
         </w:rPr>
         <w:drawing>
           <wp:inline distT="0" distB="0" distL="0" distR="0">
-            <wp:extent cx="5743575" cy="4142740"/>
+            <wp:extent cx="5744210" cy="4143375"/>
             <wp:effectExtent l="0" t="0" r="0" b="0"/>
             <wp:docPr id="9" name="Imagen 1"/>
             <wp:cNvGraphicFramePr>
@@ -198,7 +198,7 @@
               <a:graphicData uri="http://schemas.openxmlformats.org/drawingml/2006/picture">
                 <pic:pic xmlns:pic="http://schemas.openxmlformats.org/drawingml/2006/picture">
                   <pic:nvPicPr>
-                    <pic:cNvPr id="1" name="Picture 1" descr="/Users/robertovelasquezdean/Library/Group Containers/L48J367XN4.com.infraware.PolarisOffice/EngineTemp/1973/fImage12791910933.png"/>
+                    <pic:cNvPr id="1" name="Picture 1" descr="/Users/robertovelasquezdean/Library/Group Containers/L48J367XN4.com.infraware.PolarisOffice/EngineTemp/1339/fImage12791910933.png"/>
                     <pic:cNvPicPr>
                       <a:picLocks noChangeAspect="1" noChangeArrowheads="1"/>
                     </pic:cNvPicPr>
@@ -218,7 +218,7 @@
                   <pic:spPr>
                     <a:xfrm>
                       <a:off x="0" y="0"/>
-                      <a:ext cx="5744210" cy="4143375"/>
+                      <a:ext cx="5744845" cy="4144009"/>
                     </a:xfrm>
                     <a:prstGeom prst="rect"/>
                     <a:ln cap="flat"/>
@@ -307,7 +307,7 @@
         </w:rPr>
         <w:drawing>
           <wp:inline distT="0" distB="0" distL="0" distR="0">
-            <wp:extent cx="5743575" cy="2411095"/>
+            <wp:extent cx="5744210" cy="2411730"/>
             <wp:effectExtent l="0" t="0" r="0" b="0"/>
             <wp:docPr id="10" name="Imagen 2"/>
             <wp:cNvGraphicFramePr>
@@ -317,7 +317,7 @@
               <a:graphicData uri="http://schemas.openxmlformats.org/drawingml/2006/picture">
                 <pic:pic xmlns:pic="http://schemas.openxmlformats.org/drawingml/2006/picture">
                   <pic:nvPicPr>
-                    <pic:cNvPr id="2" name="Picture 2" descr="/Users/robertovelasquezdean/Library/Group Containers/L48J367XN4.com.infraware.PolarisOffice/EngineTemp/1973/fImage107373113099.png"/>
+                    <pic:cNvPr id="2" name="Picture 2" descr="/Users/robertovelasquezdean/Library/Group Containers/L48J367XN4.com.infraware.PolarisOffice/EngineTemp/1339/fImage107373113099.png"/>
                     <pic:cNvPicPr>
                       <a:picLocks noChangeAspect="1" noChangeArrowheads="1"/>
                     </pic:cNvPicPr>
@@ -337,7 +337,7 @@
                   <pic:spPr>
                     <a:xfrm>
                       <a:off x="0" y="0"/>
-                      <a:ext cx="5744210" cy="2411730"/>
+                      <a:ext cx="5744845" cy="2412365"/>
                     </a:xfrm>
                     <a:prstGeom prst="rect"/>
                     <a:ln cap="flat"/>
@@ -486,7 +486,7 @@
         </w:rPr>
         <w:drawing>
           <wp:inline distT="0" distB="0" distL="0" distR="0">
-            <wp:extent cx="5743575" cy="645160"/>
+            <wp:extent cx="5744210" cy="645795"/>
             <wp:effectExtent l="0" t="0" r="0" b="0"/>
             <wp:docPr id="11" name="Imagen 3"/>
             <wp:cNvGraphicFramePr>
@@ -496,7 +496,7 @@
               <a:graphicData uri="http://schemas.openxmlformats.org/drawingml/2006/picture">
                 <pic:pic xmlns:pic="http://schemas.openxmlformats.org/drawingml/2006/picture">
                   <pic:nvPicPr>
-                    <pic:cNvPr id="3" name="Picture 3" descr="/Users/robertovelasquezdean/Library/Group Containers/L48J367XN4.com.infraware.PolarisOffice/EngineTemp/1973/fImage3804412278.png"/>
+                    <pic:cNvPr id="3" name="Picture 3" descr="/Users/robertovelasquezdean/Library/Group Containers/L48J367XN4.com.infraware.PolarisOffice/EngineTemp/1339/fImage3804412278.png"/>
                     <pic:cNvPicPr>
                       <a:picLocks noChangeAspect="1" noChangeArrowheads="1"/>
                     </pic:cNvPicPr>
@@ -516,7 +516,7 @@
                   <pic:spPr>
                     <a:xfrm>
                       <a:off x="0" y="0"/>
-                      <a:ext cx="5744210" cy="645795"/>
+                      <a:ext cx="5744845" cy="646430"/>
                     </a:xfrm>
                     <a:prstGeom prst="rect"/>
                     <a:ln cap="flat"/>
@@ -677,7 +677,7 @@
         </w:rPr>
         <w:drawing>
           <wp:inline distT="0" distB="0" distL="0" distR="0">
-            <wp:extent cx="5743575" cy="853440"/>
+            <wp:extent cx="5744210" cy="854075"/>
             <wp:effectExtent l="0" t="0" r="0" b="0"/>
             <wp:docPr id="12" name="Imagen 4"/>
             <wp:cNvGraphicFramePr>
@@ -687,7 +687,7 @@
               <a:graphicData uri="http://schemas.openxmlformats.org/drawingml/2006/picture">
                 <pic:pic xmlns:pic="http://schemas.openxmlformats.org/drawingml/2006/picture">
                   <pic:nvPicPr>
-                    <pic:cNvPr id="4" name="Picture 4" descr="/Users/robertovelasquezdean/Library/Group Containers/L48J367XN4.com.infraware.PolarisOffice/EngineTemp/1973/fImage34219131816.png"/>
+                    <pic:cNvPr id="4" name="Picture 4" descr="/Users/robertovelasquezdean/Library/Group Containers/L48J367XN4.com.infraware.PolarisOffice/EngineTemp/1339/fImage34219131816.png"/>
                     <pic:cNvPicPr>
                       <a:picLocks noChangeAspect="1" noChangeArrowheads="1"/>
                     </pic:cNvPicPr>
@@ -707,7 +707,7 @@
                   <pic:spPr>
                     <a:xfrm>
                       <a:off x="0" y="0"/>
-                      <a:ext cx="5744210" cy="854075"/>
+                      <a:ext cx="5744845" cy="854710"/>
                     </a:xfrm>
                     <a:prstGeom prst="rect"/>
                     <a:ln cap="flat"/>
@@ -2105,7 +2105,7 @@
         </w:rPr>
         <w:drawing>
           <wp:inline distT="0" distB="0" distL="0" distR="0">
-            <wp:extent cx="5737225" cy="979805"/>
+            <wp:extent cx="5737860" cy="980440"/>
             <wp:effectExtent l="0" t="0" r="0" b="0"/>
             <wp:docPr id="15" name="Imagen 5"/>
             <wp:cNvGraphicFramePr>
@@ -2115,7 +2115,7 @@
               <a:graphicData uri="http://schemas.openxmlformats.org/drawingml/2006/picture">
                 <pic:pic xmlns:pic="http://schemas.openxmlformats.org/drawingml/2006/picture">
                   <pic:nvPicPr>
-                    <pic:cNvPr id="5" name="Picture 5" descr="/Users/robertovelasquezdean/Library/Group Containers/L48J367XN4.com.infraware.PolarisOffice/EngineTemp/1973/fImage30225159847.png"/>
+                    <pic:cNvPr id="5" name="Picture 5" descr="/Users/robertovelasquezdean/Library/Group Containers/L48J367XN4.com.infraware.PolarisOffice/EngineTemp/1339/fImage30225159847.png"/>
                     <pic:cNvPicPr>
                       <a:picLocks noChangeAspect="1" noChangeArrowheads="1"/>
                     </pic:cNvPicPr>
@@ -2135,7 +2135,7 @@
                   <pic:spPr>
                     <a:xfrm>
                       <a:off x="0" y="0"/>
-                      <a:ext cx="5737860" cy="980440"/>
+                      <a:ext cx="5738495" cy="981075"/>
                     </a:xfrm>
                     <a:prstGeom prst="rect"/>
                     <a:ln cap="flat"/>
@@ -2593,7 +2593,7 @@
         </w:rPr>
         <w:drawing>
           <wp:inline distT="0" distB="0" distL="0" distR="0">
-            <wp:extent cx="5737225" cy="390525"/>
+            <wp:extent cx="5737860" cy="391160"/>
             <wp:effectExtent l="0" t="0" r="0" b="0"/>
             <wp:docPr id="16" name="Imagen 6"/>
             <wp:cNvGraphicFramePr>
@@ -2603,7 +2603,7 @@
               <a:graphicData uri="http://schemas.openxmlformats.org/drawingml/2006/picture">
                 <pic:pic xmlns:pic="http://schemas.openxmlformats.org/drawingml/2006/picture">
                   <pic:nvPicPr>
-                    <pic:cNvPr id="6" name="Picture 6" descr="/Users/robertovelasquezdean/Library/Group Containers/L48J367XN4.com.infraware.PolarisOffice/EngineTemp/1973/fImage19173172377.png"/>
+                    <pic:cNvPr id="6" name="Picture 6" descr="/Users/robertovelasquezdean/Library/Group Containers/L48J367XN4.com.infraware.PolarisOffice/EngineTemp/1339/fImage19173172377.png"/>
                     <pic:cNvPicPr>
                       <a:picLocks noChangeAspect="1" noChangeArrowheads="1"/>
                     </pic:cNvPicPr>
@@ -2623,7 +2623,7 @@
                   <pic:spPr>
                     <a:xfrm>
                       <a:off x="0" y="0"/>
-                      <a:ext cx="5737860" cy="391160"/>
+                      <a:ext cx="5738495" cy="391795"/>
                     </a:xfrm>
                     <a:prstGeom prst="rect"/>
                     <a:ln cap="flat"/>
@@ -3072,7 +3072,7 @@
         </w:rPr>
         <w:drawing>
           <wp:inline distT="0" distB="0" distL="0" distR="0">
-            <wp:extent cx="3689985" cy="1567815"/>
+            <wp:extent cx="3690620" cy="1568450"/>
             <wp:effectExtent l="0" t="0" r="0" b="0"/>
             <wp:docPr id="17" name="Imagen 7"/>
             <wp:cNvGraphicFramePr>
@@ -3082,7 +3082,7 @@
               <a:graphicData uri="http://schemas.openxmlformats.org/drawingml/2006/picture">
                 <pic:pic xmlns:pic="http://schemas.openxmlformats.org/drawingml/2006/picture">
                   <pic:nvPicPr>
-                    <pic:cNvPr id="7" name="Picture 7" descr="/Users/robertovelasquezdean/Library/Group Containers/L48J367XN4.com.infraware.PolarisOffice/EngineTemp/1973/fImage3013219462.png"/>
+                    <pic:cNvPr id="7" name="Picture 7" descr="/Users/robertovelasquezdean/Library/Group Containers/L48J367XN4.com.infraware.PolarisOffice/EngineTemp/1339/fImage3013219462.png"/>
                     <pic:cNvPicPr>
                       <a:picLocks noChangeAspect="1" noChangeArrowheads="1"/>
                     </pic:cNvPicPr>
@@ -3102,7 +3102,7 @@
                   <pic:spPr>
                     <a:xfrm>
                       <a:off x="0" y="0"/>
-                      <a:ext cx="3690620" cy="1568450"/>
+                      <a:ext cx="3691255" cy="1569085"/>
                     </a:xfrm>
                     <a:prstGeom prst="rect"/>
                     <a:ln cap="flat"/>
@@ -3476,7 +3476,7 @@
         </w:rPr>
         <w:drawing>
           <wp:inline distT="0" distB="0" distL="0" distR="0">
-            <wp:extent cx="3202940" cy="1675765"/>
+            <wp:extent cx="3203575" cy="1676400"/>
             <wp:effectExtent l="0" t="0" r="0" b="0"/>
             <wp:docPr id="18" name="Imagen 8"/>
             <wp:cNvGraphicFramePr>
@@ -3486,7 +3486,7 @@
               <a:graphicData uri="http://schemas.openxmlformats.org/drawingml/2006/picture">
                 <pic:pic xmlns:pic="http://schemas.openxmlformats.org/drawingml/2006/picture">
                   <pic:nvPicPr>
-                    <pic:cNvPr id="8" name="Picture 8" descr="/Users/robertovelasquezdean/Library/Group Containers/L48J367XN4.com.infraware.PolarisOffice/EngineTemp/1973/fImage27311197723.png"/>
+                    <pic:cNvPr id="8" name="Picture 8" descr="/Users/robertovelasquezdean/Library/Group Containers/L48J367XN4.com.infraware.PolarisOffice/EngineTemp/1339/fImage27311197723.png"/>
                     <pic:cNvPicPr>
                       <a:picLocks noChangeAspect="1" noChangeArrowheads="1"/>
                     </pic:cNvPicPr>
@@ -3506,7 +3506,7 @@
                   <pic:spPr>
                     <a:xfrm>
                       <a:off x="0" y="0"/>
-                      <a:ext cx="3203575" cy="1676400"/>
+                      <a:ext cx="3204210" cy="1677035"/>
                     </a:xfrm>
                     <a:prstGeom prst="rect"/>
                     <a:ln cap="flat"/>
@@ -4394,7 +4394,7 @@
         </w:rPr>
         <w:drawing>
           <wp:inline distT="0" distB="0" distL="0" distR="0">
-            <wp:extent cx="3224530" cy="967104"/>
+            <wp:extent cx="3225165" cy="967740"/>
             <wp:effectExtent l="0" t="0" r="0" b="0"/>
             <wp:docPr id="19" name="Imagen 9"/>
             <wp:cNvGraphicFramePr>
@@ -4404,7 +4404,7 @@
               <a:graphicData uri="http://schemas.openxmlformats.org/drawingml/2006/picture">
                 <pic:pic xmlns:pic="http://schemas.openxmlformats.org/drawingml/2006/picture">
                   <pic:nvPicPr>
-                    <pic:cNvPr id="9" name="Picture 9" descr="/Users/robertovelasquezdean/Library/Group Containers/L48J367XN4.com.infraware.PolarisOffice/EngineTemp/1973/fImage17707217838.png"/>
+                    <pic:cNvPr id="9" name="Picture 9" descr="/Users/robertovelasquezdean/Library/Group Containers/L48J367XN4.com.infraware.PolarisOffice/EngineTemp/1339/fImage17707217838.png"/>
                     <pic:cNvPicPr>
                       <a:picLocks noChangeAspect="1" noChangeArrowheads="1"/>
                     </pic:cNvPicPr>
@@ -4424,7 +4424,7 @@
                   <pic:spPr>
                     <a:xfrm>
                       <a:off x="0" y="0"/>
-                      <a:ext cx="3225165" cy="967740"/>
+                      <a:ext cx="3225800" cy="968374"/>
                     </a:xfrm>
                     <a:prstGeom prst="rect"/>
                     <a:ln cap="flat"/>
@@ -4775,7 +4775,7 @@
         </w:rPr>
         <w:drawing>
           <wp:inline distT="0" distB="0" distL="0" distR="0">
-            <wp:extent cx="5736590" cy="507365"/>
+            <wp:extent cx="5737225" cy="508000"/>
             <wp:effectExtent l="0" t="0" r="0" b="0"/>
             <wp:docPr id="20" name="Imagen 10"/>
             <wp:cNvGraphicFramePr>
@@ -4785,7 +4785,7 @@
               <a:graphicData uri="http://schemas.openxmlformats.org/drawingml/2006/picture">
                 <pic:pic xmlns:pic="http://schemas.openxmlformats.org/drawingml/2006/picture">
                   <pic:nvPicPr>
-                    <pic:cNvPr id="10" name="Picture 10" descr="/Users/robertovelasquezdean/Library/Group Containers/L48J367XN4.com.infraware.PolarisOffice/EngineTemp/1973/fImage20748249508.png"/>
+                    <pic:cNvPr id="10" name="Picture 10" descr="/Users/robertovelasquezdean/Library/Group Containers/L48J367XN4.com.infraware.PolarisOffice/EngineTemp/1339/fImage20748249508.png"/>
                     <pic:cNvPicPr>
                       <a:picLocks noChangeAspect="1" noChangeArrowheads="1"/>
                     </pic:cNvPicPr>
@@ -4805,7 +4805,7 @@
                   <pic:spPr>
                     <a:xfrm>
                       <a:off x="0" y="0"/>
-                      <a:ext cx="5737225" cy="508000"/>
+                      <a:ext cx="5737860" cy="508635"/>
                     </a:xfrm>
                     <a:prstGeom prst="rect"/>
                     <a:ln cap="flat"/>
@@ -5253,7 +5253,7 @@
             <wp:positionV relativeFrom="margin">
               <wp:posOffset>2190120</wp:posOffset>
             </wp:positionV>
-            <wp:extent cx="1261745" cy="3216275"/>
+            <wp:extent cx="1262380" cy="3216910"/>
             <wp:effectExtent l="0" t="0" r="0" b="0"/>
             <wp:wrapSquare wrapText="bothSides"/>
             <wp:docPr id="21" name="Imagen 11"/>
@@ -5264,7 +5264,7 @@
               <a:graphicData uri="http://schemas.openxmlformats.org/drawingml/2006/picture">
                 <pic:pic xmlns:pic="http://schemas.openxmlformats.org/drawingml/2006/picture">
                   <pic:nvPicPr>
-                    <pic:cNvPr id="11" name="Picture 11" descr="/Users/robertovelasquezdean/Library/Group Containers/L48J367XN4.com.infraware.PolarisOffice/EngineTemp/1973/fImage3709024579.png"/>
+                    <pic:cNvPr id="11" name="Picture 11" descr="/Users/robertovelasquezdean/Library/Group Containers/L48J367XN4.com.infraware.PolarisOffice/EngineTemp/1339/fImage3709024579.png"/>
                     <pic:cNvPicPr>
                       <a:picLocks noChangeAspect="1" noChangeArrowheads="1"/>
                     </pic:cNvPicPr>
@@ -5284,7 +5284,7 @@
                   <pic:spPr>
                     <a:xfrm>
                       <a:off x="0" y="0"/>
-                      <a:ext cx="1262380" cy="3216910"/>
+                      <a:ext cx="1263015" cy="3217545"/>
                     </a:xfrm>
                     <a:prstGeom prst="rect"/>
                     <a:ln cap="flat"/>
@@ -5308,7 +5308,7 @@
             <wp:positionV relativeFrom="margin">
               <wp:posOffset>2188850</wp:posOffset>
             </wp:positionV>
-            <wp:extent cx="1416050" cy="3112135"/>
+            <wp:extent cx="1416685" cy="3112770"/>
             <wp:effectExtent l="0" t="0" r="0" b="0"/>
             <wp:wrapSquare wrapText="bothSides"/>
             <wp:docPr id="22" name="Imagen 12"/>
@@ -5319,7 +5319,7 @@
               <a:graphicData uri="http://schemas.openxmlformats.org/drawingml/2006/picture">
                 <pic:pic xmlns:pic="http://schemas.openxmlformats.org/drawingml/2006/picture">
                   <pic:nvPicPr>
-                    <pic:cNvPr id="12" name="Picture 12" descr="/Users/robertovelasquezdean/Library/Group Containers/L48J367XN4.com.infraware.PolarisOffice/EngineTemp/1973/fImage36643276203.png"/>
+                    <pic:cNvPr id="12" name="Picture 12" descr="/Users/robertovelasquezdean/Library/Group Containers/L48J367XN4.com.infraware.PolarisOffice/EngineTemp/1339/fImage36643276203.png"/>
                     <pic:cNvPicPr>
                       <a:picLocks noChangeAspect="1" noChangeArrowheads="1"/>
                     </pic:cNvPicPr>
@@ -5340,7 +5340,7 @@
                   <pic:spPr>
                     <a:xfrm>
                       <a:off x="0" y="0"/>
-                      <a:ext cx="1416685" cy="3112770"/>
+                      <a:ext cx="1417320" cy="3113405"/>
                     </a:xfrm>
                     <a:prstGeom prst="rect"/>
                     <a:ln cap="flat"/>
@@ -5813,7 +5813,7 @@
         </w:rPr>
         <w:drawing>
           <wp:inline distT="0" distB="0" distL="0" distR="0">
-            <wp:extent cx="586105" cy="176530"/>
+            <wp:extent cx="586740" cy="177165"/>
             <wp:effectExtent l="0" t="0" r="0" b="0"/>
             <wp:docPr id="23" name="Imagen 13"/>
             <wp:cNvGraphicFramePr>
@@ -5823,7 +5823,7 @@
               <a:graphicData uri="http://schemas.openxmlformats.org/drawingml/2006/picture">
                 <pic:pic xmlns:pic="http://schemas.openxmlformats.org/drawingml/2006/picture">
                   <pic:nvPicPr>
-                    <pic:cNvPr id="13" name="Picture 13" descr="/Users/robertovelasquezdean/Library/Group Containers/L48J367XN4.com.infraware.PolarisOffice/EngineTemp/1973/fImage8898293383.png"/>
+                    <pic:cNvPr id="13" name="Picture 13" descr="/Users/robertovelasquezdean/Library/Group Containers/L48J367XN4.com.infraware.PolarisOffice/EngineTemp/1339/fImage8898293383.png"/>
                     <pic:cNvPicPr>
                       <a:picLocks noChangeAspect="1" noChangeArrowheads="1"/>
                     </pic:cNvPicPr>
@@ -5843,7 +5843,7 @@
                   <pic:spPr>
                     <a:xfrm>
                       <a:off x="0" y="0"/>
-                      <a:ext cx="586740" cy="177165"/>
+                      <a:ext cx="587375" cy="177800"/>
                     </a:xfrm>
                     <a:prstGeom prst="rect"/>
                     <a:ln cap="flat"/>
@@ -5974,7 +5974,7 @@
         </w:rPr>
         <w:drawing>
           <wp:inline distT="0" distB="0" distL="0" distR="0">
-            <wp:extent cx="3789680" cy="2527300"/>
+            <wp:extent cx="3790315" cy="2527935"/>
             <wp:effectExtent l="0" t="0" r="0" b="0"/>
             <wp:docPr id="24" name="Imagen 14"/>
             <wp:cNvGraphicFramePr>
@@ -5984,7 +5984,7 @@
               <a:graphicData uri="http://schemas.openxmlformats.org/drawingml/2006/picture">
                 <pic:pic xmlns:pic="http://schemas.openxmlformats.org/drawingml/2006/picture">
                   <pic:nvPicPr>
-                    <pic:cNvPr id="14" name="Picture 14" descr="/Users/robertovelasquezdean/Library/Group Containers/L48J367XN4.com.infraware.PolarisOffice/EngineTemp/1973/fImage14736630723.png"/>
+                    <pic:cNvPr id="14" name="Picture 14" descr="/Users/robertovelasquezdean/Library/Group Containers/L48J367XN4.com.infraware.PolarisOffice/EngineTemp/1339/fImage14736630723.png"/>
                     <pic:cNvPicPr>
                       <a:picLocks noChangeAspect="1" noChangeArrowheads="1"/>
                     </pic:cNvPicPr>
@@ -6004,7 +6004,7 @@
                   <pic:spPr>
                     <a:xfrm>
                       <a:off x="0" y="0"/>
-                      <a:ext cx="3790315" cy="2527935"/>
+                      <a:ext cx="3790949" cy="2528570"/>
                     </a:xfrm>
                     <a:prstGeom prst="rect"/>
                     <a:ln cap="flat"/>
@@ -6156,7 +6156,7 @@
         </w:rPr>
         <w:drawing>
           <wp:inline distT="0" distB="0" distL="0" distR="0">
-            <wp:extent cx="5735320" cy="1715135"/>
+            <wp:extent cx="5735955" cy="1715770"/>
             <wp:effectExtent l="0" t="0" r="0" b="0"/>
             <wp:docPr id="25" name="Imagen 15"/>
             <wp:cNvGraphicFramePr>
@@ -6166,7 +6166,7 @@
               <a:graphicData uri="http://schemas.openxmlformats.org/drawingml/2006/picture">
                 <pic:pic xmlns:pic="http://schemas.openxmlformats.org/drawingml/2006/picture">
                   <pic:nvPicPr>
-                    <pic:cNvPr id="15" name="Picture 15" descr="/Users/robertovelasquezdean/Library/Group Containers/L48J367XN4.com.infraware.PolarisOffice/EngineTemp/1973/fImage4268634559.png"/>
+                    <pic:cNvPr id="15" name="Picture 15" descr="/Users/robertovelasquezdean/Library/Group Containers/L48J367XN4.com.infraware.PolarisOffice/EngineTemp/1339/fImage4268634559.png"/>
                     <pic:cNvPicPr>
                       <a:picLocks noChangeAspect="1" noChangeArrowheads="1"/>
                     </pic:cNvPicPr>
@@ -6186,7 +6186,7 @@
                   <pic:spPr>
                     <a:xfrm>
                       <a:off x="0" y="0"/>
-                      <a:ext cx="5735955" cy="1715770"/>
+                      <a:ext cx="5736590" cy="1716405"/>
                     </a:xfrm>
                     <a:prstGeom prst="rect"/>
                     <a:ln cap="flat"/>
@@ -6437,7 +6437,7 @@
         </w:rPr>
         <w:drawing>
           <wp:inline distT="0" distB="0" distL="0" distR="0">
-            <wp:extent cx="2683510" cy="1253490"/>
+            <wp:extent cx="2684145" cy="1254125"/>
             <wp:effectExtent l="0" t="0" r="0" b="0"/>
             <wp:docPr id="26" name="Imagen 16"/>
             <wp:cNvGraphicFramePr>
@@ -6447,7 +6447,7 @@
               <a:graphicData uri="http://schemas.openxmlformats.org/drawingml/2006/picture">
                 <pic:pic xmlns:pic="http://schemas.openxmlformats.org/drawingml/2006/picture">
                   <pic:nvPicPr>
-                    <pic:cNvPr id="16" name="Picture 16" descr="/Users/robertovelasquezdean/Library/Group Containers/L48J367XN4.com.infraware.PolarisOffice/EngineTemp/1973/fImage26840353221.png"/>
+                    <pic:cNvPr id="16" name="Picture 16" descr="/Users/robertovelasquezdean/Library/Group Containers/L48J367XN4.com.infraware.PolarisOffice/EngineTemp/1339/fImage26840353221.png"/>
                     <pic:cNvPicPr>
                       <a:picLocks noChangeAspect="1" noChangeArrowheads="1"/>
                     </pic:cNvPicPr>
@@ -6467,7 +6467,7 @@
                   <pic:spPr>
                     <a:xfrm>
                       <a:off x="0" y="0"/>
-                      <a:ext cx="2684145" cy="1254125"/>
+                      <a:ext cx="2684780" cy="1254760"/>
                     </a:xfrm>
                     <a:prstGeom prst="rect"/>
                     <a:ln cap="flat"/>
@@ -6719,7 +6719,7 @@
         </w:rPr>
         <w:drawing>
           <wp:inline distT="0" distB="0" distL="0" distR="0">
-            <wp:extent cx="4775835" cy="575310"/>
+            <wp:extent cx="4776470" cy="575945"/>
             <wp:effectExtent l="0" t="0" r="0" b="0"/>
             <wp:docPr id="27" name="Imagen 17"/>
             <wp:cNvGraphicFramePr>
@@ -6729,7 +6729,7 @@
               <a:graphicData uri="http://schemas.openxmlformats.org/drawingml/2006/picture">
                 <pic:pic xmlns:pic="http://schemas.openxmlformats.org/drawingml/2006/picture">
                   <pic:nvPicPr>
-                    <pic:cNvPr id="17" name="Picture 17" descr="/Users/robertovelasquezdean/Library/Group Containers/L48J367XN4.com.infraware.PolarisOffice/EngineTemp/1973/fImage17582361174.png"/>
+                    <pic:cNvPr id="17" name="Picture 17" descr="/Users/robertovelasquezdean/Library/Group Containers/L48J367XN4.com.infraware.PolarisOffice/EngineTemp/1339/fImage17582361174.png"/>
                     <pic:cNvPicPr>
                       <a:picLocks noChangeAspect="1" noChangeArrowheads="1"/>
                     </pic:cNvPicPr>
@@ -6749,7 +6749,7 @@
                   <pic:spPr>
                     <a:xfrm>
                       <a:off x="0" y="0"/>
-                      <a:ext cx="4776470" cy="575945"/>
+                      <a:ext cx="4777105" cy="576580"/>
                     </a:xfrm>
                     <a:prstGeom prst="rect"/>
                     <a:ln cap="flat"/>
@@ -6956,7 +6956,7 @@
         </w:rPr>
         <w:drawing>
           <wp:inline distT="0" distB="0" distL="0" distR="0">
-            <wp:extent cx="5735320" cy="128905"/>
+            <wp:extent cx="5735955" cy="129540"/>
             <wp:effectExtent l="0" t="0" r="0" b="0"/>
             <wp:docPr id="28" name="Imagen 18"/>
             <wp:cNvGraphicFramePr>
@@ -6966,7 +6966,7 @@
               <a:graphicData uri="http://schemas.openxmlformats.org/drawingml/2006/picture">
                 <pic:pic xmlns:pic="http://schemas.openxmlformats.org/drawingml/2006/picture">
                   <pic:nvPicPr>
-                    <pic:cNvPr id="18" name="Picture 18" descr="/Users/robertovelasquezdean/Library/Group Containers/L48J367XN4.com.infraware.PolarisOffice/EngineTemp/1973/fImage12780389034.png"/>
+                    <pic:cNvPr id="18" name="Picture 18" descr="/Users/robertovelasquezdean/Library/Group Containers/L48J367XN4.com.infraware.PolarisOffice/EngineTemp/1339/fImage12780389034.png"/>
                     <pic:cNvPicPr>
                       <a:picLocks noChangeAspect="1" noChangeArrowheads="1"/>
                     </pic:cNvPicPr>
@@ -6986,7 +6986,7 @@
                   <pic:spPr>
                     <a:xfrm>
                       <a:off x="0" y="0"/>
-                      <a:ext cx="5735955" cy="129540"/>
+                      <a:ext cx="5736590" cy="130175"/>
                     </a:xfrm>
                     <a:prstGeom prst="rect"/>
                     <a:ln cap="flat"/>
@@ -7093,7 +7093,7 @@
         </w:rPr>
         <w:drawing>
           <wp:inline distT="0" distB="0" distL="0" distR="0">
-            <wp:extent cx="4518660" cy="565785"/>
+            <wp:extent cx="4519295" cy="566420"/>
             <wp:effectExtent l="0" t="0" r="0" b="0"/>
             <wp:docPr id="29" name="Imagen 19"/>
             <wp:cNvGraphicFramePr>
@@ -7103,7 +7103,7 @@
               <a:graphicData uri="http://schemas.openxmlformats.org/drawingml/2006/picture">
                 <pic:pic xmlns:pic="http://schemas.openxmlformats.org/drawingml/2006/picture">
                   <pic:nvPicPr>
-                    <pic:cNvPr id="19" name="Picture 19" descr="/Users/robertovelasquezdean/Library/Group Containers/L48J367XN4.com.infraware.PolarisOffice/EngineTemp/1973/fImage17347392675.png"/>
+                    <pic:cNvPr id="19" name="Picture 19" descr="/Users/robertovelasquezdean/Library/Group Containers/L48J367XN4.com.infraware.PolarisOffice/EngineTemp/1339/fImage17347392675.png"/>
                     <pic:cNvPicPr>
                       <a:picLocks noChangeAspect="1" noChangeArrowheads="1"/>
                     </pic:cNvPicPr>
@@ -7123,7 +7123,7 @@
                   <pic:spPr>
                     <a:xfrm>
                       <a:off x="0" y="0"/>
-                      <a:ext cx="4519295" cy="566420"/>
+                      <a:ext cx="4519930" cy="567055"/>
                     </a:xfrm>
                     <a:prstGeom prst="rect"/>
                     <a:ln cap="flat"/>
@@ -7297,7 +7297,7 @@
         </w:rPr>
         <w:drawing>
           <wp:inline distT="0" distB="0" distL="0" distR="0">
-            <wp:extent cx="5735320" cy="956945"/>
+            <wp:extent cx="5735955" cy="957580"/>
             <wp:effectExtent l="0" t="0" r="0" b="0"/>
             <wp:docPr id="30" name="Imagen 20"/>
             <wp:cNvGraphicFramePr>
@@ -7307,7 +7307,7 @@
               <a:graphicData uri="http://schemas.openxmlformats.org/drawingml/2006/picture">
                 <pic:pic xmlns:pic="http://schemas.openxmlformats.org/drawingml/2006/picture">
                   <pic:nvPicPr>
-                    <pic:cNvPr id="20" name="Picture 20" descr="/Users/robertovelasquezdean/Library/Group Containers/L48J367XN4.com.infraware.PolarisOffice/EngineTemp/1973/fImage3137240702.png"/>
+                    <pic:cNvPr id="20" name="Picture 20" descr="/Users/robertovelasquezdean/Library/Group Containers/L48J367XN4.com.infraware.PolarisOffice/EngineTemp/1339/fImage3137240702.png"/>
                     <pic:cNvPicPr>
                       <a:picLocks noChangeAspect="1" noChangeArrowheads="1"/>
                     </pic:cNvPicPr>
@@ -7327,7 +7327,7 @@
                   <pic:spPr>
                     <a:xfrm>
                       <a:off x="0" y="0"/>
-                      <a:ext cx="5735955" cy="957580"/>
+                      <a:ext cx="5736590" cy="958215"/>
                     </a:xfrm>
                     <a:prstGeom prst="rect"/>
                     <a:ln cap="flat"/>
@@ -7511,7 +7511,7 @@
         </w:rPr>
         <w:drawing>
           <wp:inline distT="0" distB="0" distL="0" distR="0">
-            <wp:extent cx="5735320" cy="711835"/>
+            <wp:extent cx="5735955" cy="712470"/>
             <wp:effectExtent l="0" t="0" r="0" b="0"/>
             <wp:docPr id="31" name="Imagen 21"/>
             <wp:cNvGraphicFramePr>
@@ -7521,7 +7521,7 @@
               <a:graphicData uri="http://schemas.openxmlformats.org/drawingml/2006/picture">
                 <pic:pic xmlns:pic="http://schemas.openxmlformats.org/drawingml/2006/picture">
                   <pic:nvPicPr>
-                    <pic:cNvPr id="21" name="Picture 21" descr="/Users/robertovelasquezdean/Library/Group Containers/L48J367XN4.com.infraware.PolarisOffice/EngineTemp/1973/fImage27190419436.png"/>
+                    <pic:cNvPr id="21" name="Picture 21" descr="/Users/robertovelasquezdean/Library/Group Containers/L48J367XN4.com.infraware.PolarisOffice/EngineTemp/1339/fImage27190419436.png"/>
                     <pic:cNvPicPr>
                       <a:picLocks noChangeAspect="1" noChangeArrowheads="1"/>
                     </pic:cNvPicPr>
@@ -7541,7 +7541,7 @@
                   <pic:spPr>
                     <a:xfrm>
                       <a:off x="0" y="0"/>
-                      <a:ext cx="5735955" cy="712470"/>
+                      <a:ext cx="5736590" cy="713105"/>
                     </a:xfrm>
                     <a:prstGeom prst="rect"/>
                     <a:ln cap="flat"/>
@@ -9880,7 +9880,7 @@
         </w:rPr>
         <w:drawing>
           <wp:inline distT="0" distB="0" distL="0" distR="0">
-            <wp:extent cx="3968115" cy="273685"/>
+            <wp:extent cx="3968750" cy="274320"/>
             <wp:effectExtent l="0" t="0" r="0" b="0"/>
             <wp:docPr id="32" name="Imagen 22"/>
             <wp:cNvGraphicFramePr>
@@ -9890,7 +9890,7 @@
               <a:graphicData uri="http://schemas.openxmlformats.org/drawingml/2006/picture">
                 <pic:pic xmlns:pic="http://schemas.openxmlformats.org/drawingml/2006/picture">
                   <pic:nvPicPr>
-                    <pic:cNvPr id="22" name="Picture 22" descr="/Users/robertovelasquezdean/Library/Group Containers/L48J367XN4.com.infraware.PolarisOffice/EngineTemp/1973/fImage39406382306.png"/>
+                    <pic:cNvPr id="22" name="Picture 22" descr="/Users/robertovelasquezdean/Library/Group Containers/L48J367XN4.com.infraware.PolarisOffice/EngineTemp/1339/fImage39406382306.png"/>
                     <pic:cNvPicPr>
                       <a:picLocks noChangeAspect="1" noChangeArrowheads="1"/>
                     </pic:cNvPicPr>
@@ -9910,7 +9910,7 @@
                   <pic:spPr>
                     <a:xfrm>
                       <a:off x="0" y="0"/>
-                      <a:ext cx="3968750" cy="274320"/>
+                      <a:ext cx="3969384" cy="274955"/>
                     </a:xfrm>
                     <a:prstGeom prst="rect"/>
                     <a:ln cap="flat"/>
@@ -10335,7 +10335,7 @@
         </w:rPr>
         <w:drawing>
           <wp:inline distT="0" distB="0" distL="0" distR="0">
-            <wp:extent cx="2907665" cy="2193290"/>
+            <wp:extent cx="2908300" cy="2193925"/>
             <wp:effectExtent l="0" t="0" r="0" b="0"/>
             <wp:docPr id="33" name="Imagen 23"/>
             <wp:cNvGraphicFramePr>
@@ -10345,7 +10345,7 @@
               <a:graphicData uri="http://schemas.openxmlformats.org/drawingml/2006/picture">
                 <pic:pic xmlns:pic="http://schemas.openxmlformats.org/drawingml/2006/picture">
                   <pic:nvPicPr>
-                    <pic:cNvPr id="23" name="Picture 23" descr="/Users/robertovelasquezdean/Library/Group Containers/L48J367XN4.com.infraware.PolarisOffice/EngineTemp/1973/fImage24541418267.png"/>
+                    <pic:cNvPr id="23" name="Picture 23" descr="/Users/robertovelasquezdean/Library/Group Containers/L48J367XN4.com.infraware.PolarisOffice/EngineTemp/1339/fImage24541418267.png"/>
                     <pic:cNvPicPr>
                       <a:picLocks noChangeAspect="1" noChangeArrowheads="1"/>
                     </pic:cNvPicPr>
@@ -10365,7 +10365,7 @@
                   <pic:spPr>
                     <a:xfrm>
                       <a:off x="0" y="0"/>
-                      <a:ext cx="2908300" cy="2193925"/>
+                      <a:ext cx="2908935" cy="2194560"/>
                     </a:xfrm>
                     <a:prstGeom prst="rect"/>
                     <a:ln cap="flat"/>
@@ -10796,7 +10796,7 @@
         </w:rPr>
         <w:drawing>
           <wp:inline distT="0" distB="0" distL="0" distR="0">
-            <wp:extent cx="5734050" cy="920115"/>
+            <wp:extent cx="5734685" cy="920750"/>
             <wp:effectExtent l="0" t="0" r="0" b="0"/>
             <wp:docPr id="34" name="Imagen 24"/>
             <wp:cNvGraphicFramePr>
@@ -10806,7 +10806,7 @@
               <a:graphicData uri="http://schemas.openxmlformats.org/drawingml/2006/picture">
                 <pic:pic xmlns:pic="http://schemas.openxmlformats.org/drawingml/2006/picture">
                   <pic:nvPicPr>
-                    <pic:cNvPr id="24" name="Picture 24" descr="/Users/robertovelasquezdean/Library/Group Containers/L48J367XN4.com.infraware.PolarisOffice/EngineTemp/1973/fImage175203434114.png"/>
+                    <pic:cNvPr id="24" name="Picture 24" descr="/Users/robertovelasquezdean/Library/Group Containers/L48J367XN4.com.infraware.PolarisOffice/EngineTemp/1339/fImage175203434114.png"/>
                     <pic:cNvPicPr>
                       <a:picLocks noChangeAspect="1" noChangeArrowheads="1"/>
                     </pic:cNvPicPr>
@@ -10826,7 +10826,7 @@
                   <pic:spPr>
                     <a:xfrm>
                       <a:off x="0" y="0"/>
-                      <a:ext cx="5734685" cy="920750"/>
+                      <a:ext cx="5735320" cy="921385"/>
                     </a:xfrm>
                     <a:prstGeom prst="rect"/>
                     <a:ln cap="flat"/>
@@ -11911,7 +11911,7 @@
         </w:rPr>
         <w:drawing>
           <wp:inline distT="0" distB="0" distL="0" distR="0">
-            <wp:extent cx="4151630" cy="2499360"/>
+            <wp:extent cx="4152264" cy="2499995"/>
             <wp:effectExtent l="0" t="0" r="0" b="0"/>
             <wp:docPr id="35" name="Imagen 25"/>
             <wp:cNvGraphicFramePr>
@@ -11921,7 +11921,7 @@
               <a:graphicData uri="http://schemas.openxmlformats.org/drawingml/2006/picture">
                 <pic:pic xmlns:pic="http://schemas.openxmlformats.org/drawingml/2006/picture">
                   <pic:nvPicPr>
-                    <pic:cNvPr id="25" name="Picture 25" descr="/Users/robertovelasquezdean/Library/Group Containers/L48J367XN4.com.infraware.PolarisOffice/EngineTemp/1973/fImage415228438283.png"/>
+                    <pic:cNvPr id="25" name="Picture 25" descr="/Users/robertovelasquezdean/Library/Group Containers/L48J367XN4.com.infraware.PolarisOffice/EngineTemp/1339/fImage415228438283.png"/>
                     <pic:cNvPicPr>
                       <a:picLocks noChangeAspect="1" noChangeArrowheads="1"/>
                     </pic:cNvPicPr>
@@ -11941,7 +11941,7 @@
                   <pic:spPr>
                     <a:xfrm>
                       <a:off x="0" y="0"/>
-                      <a:ext cx="4152264" cy="2499995"/>
+                      <a:ext cx="4152900" cy="2500630"/>
                     </a:xfrm>
                     <a:prstGeom prst="rect"/>
                     <a:ln cap="flat"/>
@@ -12456,22 +12456,52 @@
           <w:smallCaps w:val="0"/>
           <w:rFonts w:ascii="Times New Roman" w:eastAsia="Times New Roman" w:hAnsi="Times New Roman" w:hint="default"/>
         </w:rPr>
-        <w:t xml:space="preserve"> Si quisieramos, por ejemplo, exportar alguna rama de desarrollo que todavía no </w:t>
-      </w:r>
-      <w:r>
-        <w:rPr>
-          <w:spacing w:val="0"/>
-          <w:vertAlign w:val="baseline"/>
-          <w:i w:val="0"/>
-          <w:b w:val="0"/>
-          <w:color w:val="auto"/>
-          <w:position w:val="0"/>
-          <w:sz w:val="20"/>
-          <w:szCs w:val="20"/>
-          <w:smallCaps w:val="0"/>
-          <w:rFonts w:ascii="Times New Roman" w:eastAsia="Times New Roman" w:hAnsi="Times New Roman" w:hint="default"/>
-        </w:rPr>
-        <w:t xml:space="preserve">tenemos en nuestro repositorio remoto; pongamos el caso de la rama </w:t>
+        <w:t xml:space="preserve"> </w:t>
+      </w:r>
+      <w:r>
+        <w:rPr>
+          <w:spacing w:val="0"/>
+          <w:vertAlign w:val="baseline"/>
+          <w:i w:val="0"/>
+          <w:b w:val="1"/>
+          <w:color w:val="auto"/>
+          <w:position w:val="0"/>
+          <w:sz w:val="20"/>
+          <w:szCs w:val="20"/>
+          <w:smallCaps w:val="0"/>
+          <w:rFonts w:ascii="Times New Roman" w:eastAsia="Times New Roman" w:hAnsi="Times New Roman" w:hint="default"/>
+        </w:rPr>
+        <w:t xml:space="preserve">Si quisieramos, por ejemplo, exportar alguna rama de desarrollo que todavía </w:t>
+      </w:r>
+      <w:r>
+        <w:rPr>
+          <w:spacing w:val="0"/>
+          <w:vertAlign w:val="baseline"/>
+          <w:i w:val="0"/>
+          <w:b w:val="1"/>
+          <w:color w:val="auto"/>
+          <w:position w:val="0"/>
+          <w:sz w:val="20"/>
+          <w:szCs w:val="20"/>
+          <w:smallCaps w:val="0"/>
+          <w:rFonts w:ascii="Times New Roman" w:eastAsia="Times New Roman" w:hAnsi="Times New Roman" w:hint="default"/>
+        </w:rPr>
+        <w:t xml:space="preserve">no tenemos en nuestro repositorio remoto;</w:t>
+      </w:r>
+      <w:r>
+        <w:rPr>
+          <w:spacing w:val="0"/>
+          <w:vertAlign w:val="baseline"/>
+          <w:i w:val="0"/>
+          <w:b w:val="0"/>
+          <w:color w:val="auto"/>
+          <w:position w:val="0"/>
+          <w:sz w:val="20"/>
+          <w:szCs w:val="20"/>
+          <w:smallCaps w:val="0"/>
+          <w:rFonts w:ascii="Times New Roman" w:eastAsia="Times New Roman" w:hAnsi="Times New Roman" w:hint="default"/>
+        </w:rPr>
+        <w:t xml:space="preserve"> pongamos el caso de la rama </w:t>
       </w:r>
       <w:r>
         <w:rPr>
@@ -12493,7 +12523,7 @@
           <w:spacing w:val="0"/>
           <w:vertAlign w:val="baseline"/>
           <w:i w:val="0"/>
-          <w:b w:val="0"/>
+          <w:b w:val="1"/>
           <w:color w:val="auto"/>
           <w:position w:val="0"/>
           <w:sz w:val="20"/>
@@ -13709,7 +13739,7 @@
         </w:rPr>
         <w:drawing>
           <wp:inline distT="0" distB="0" distL="0" distR="0">
-            <wp:extent cx="2535555" cy="1925955"/>
+            <wp:extent cx="2536190" cy="1926589"/>
             <wp:effectExtent l="0" t="0" r="0" b="0"/>
             <wp:docPr id="44" name="Imagen 26"/>
             <wp:cNvGraphicFramePr>
@@ -13719,7 +13749,7 @@
               <a:graphicData uri="http://schemas.openxmlformats.org/drawingml/2006/picture">
                 <pic:pic xmlns:pic="http://schemas.openxmlformats.org/drawingml/2006/picture">
                   <pic:nvPicPr>
-                    <pic:cNvPr id="26" name="Picture 26" descr="/Users/robertovelasquezdean/Library/Group Containers/L48J367XN4.com.infraware.PolarisOffice/EngineTemp/1973/fImage4685546707.png"/>
+                    <pic:cNvPr id="26" name="Picture 26" descr="/Users/robertovelasquezdean/Library/Group Containers/L48J367XN4.com.infraware.PolarisOffice/EngineTemp/1339/fImage4685546707.png"/>
                     <pic:cNvPicPr>
                       <a:picLocks noChangeAspect="1" noChangeArrowheads="1"/>
                     </pic:cNvPicPr>
@@ -13739,7 +13769,7 @@
                   <pic:spPr>
                     <a:xfrm>
                       <a:off x="0" y="0"/>
-                      <a:ext cx="2536190" cy="1926589"/>
+                      <a:ext cx="2536825" cy="1927225"/>
                     </a:xfrm>
                     <a:prstGeom prst="rect"/>
                     <a:ln cap="flat"/>
@@ -13996,7 +14026,7 @@
         </w:rPr>
         <w:drawing>
           <wp:inline distT="0" distB="0" distL="0" distR="0">
-            <wp:extent cx="5429250" cy="1499235"/>
+            <wp:extent cx="5429885" cy="1499870"/>
             <wp:effectExtent l="0" t="0" r="0" b="0"/>
             <wp:docPr id="45" name="Imagen 27"/>
             <wp:cNvGraphicFramePr>
@@ -14006,7 +14036,7 @@
               <a:graphicData uri="http://schemas.openxmlformats.org/drawingml/2006/picture">
                 <pic:pic xmlns:pic="http://schemas.openxmlformats.org/drawingml/2006/picture">
                   <pic:nvPicPr>
-                    <pic:cNvPr id="27" name="Picture 27" descr="/Users/robertovelasquezdean/Library/Group Containers/L48J367XN4.com.infraware.PolarisOffice/EngineTemp/1973/fImage48070513566.png"/>
+                    <pic:cNvPr id="27" name="Picture 27" descr="/Users/robertovelasquezdean/Library/Group Containers/L48J367XN4.com.infraware.PolarisOffice/EngineTemp/1339/fImage48070513566.png"/>
                     <pic:cNvPicPr>
                       <a:picLocks noChangeAspect="1" noChangeArrowheads="1"/>
                     </pic:cNvPicPr>
@@ -14027,7 +14057,7 @@
                   <pic:spPr>
                     <a:xfrm>
                       <a:off x="0" y="0"/>
-                      <a:ext cx="5429885" cy="1499870"/>
+                      <a:ext cx="5430520" cy="1500505"/>
                     </a:xfrm>
                     <a:prstGeom prst="rect"/>
                     <a:ln cap="flat"/>
@@ -14593,7 +14623,7 @@
         </w:rPr>
         <w:drawing>
           <wp:inline distT="0" distB="0" distL="0" distR="0">
-            <wp:extent cx="4716145" cy="1920240"/>
+            <wp:extent cx="4716780" cy="1920875"/>
             <wp:effectExtent l="0" t="0" r="0" b="0"/>
             <wp:docPr id="46" name="Imagen 28"/>
             <wp:cNvGraphicFramePr>
@@ -14603,7 +14633,7 @@
               <a:graphicData uri="http://schemas.openxmlformats.org/drawingml/2006/picture">
                 <pic:pic xmlns:pic="http://schemas.openxmlformats.org/drawingml/2006/picture">
                   <pic:nvPicPr>
-                    <pic:cNvPr id="28" name="Picture 28" descr="/Users/robertovelasquezdean/Library/Group Containers/L48J367XN4.com.infraware.PolarisOffice/EngineTemp/1973/fImage88860475272.png"/>
+                    <pic:cNvPr id="28" name="Picture 28" descr="/Users/robertovelasquezdean/Library/Group Containers/L48J367XN4.com.infraware.PolarisOffice/EngineTemp/1339/fImage88860475272.png"/>
                     <pic:cNvPicPr>
                       <a:picLocks noChangeAspect="1" noChangeArrowheads="1"/>
                     </pic:cNvPicPr>
@@ -14623,7 +14653,7 @@
                   <pic:spPr>
                     <a:xfrm>
                       <a:off x="0" y="0"/>
-                      <a:ext cx="4716780" cy="1920875"/>
+                      <a:ext cx="4717415" cy="1921509"/>
                     </a:xfrm>
                     <a:prstGeom prst="rect"/>
                     <a:ln cap="flat"/>
@@ -14908,82 +14938,667 @@
           <w:smallCaps w:val="0"/>
           <w:rFonts w:ascii="Times New Roman" w:eastAsia="Times New Roman" w:hAnsi="Times New Roman" w:hint="default"/>
         </w:rPr>
-        <w:t xml:space="preserve">git pull </w:t>
-      </w:r>
-      <w:r>
-        <w:rPr>
-          <w:spacing w:val="0"/>
-          <w:vertAlign w:val="baseline"/>
-          <w:i w:val="1"/>
-          <w:b w:val="0"/>
-          <w:color w:val="auto"/>
-          <w:position w:val="0"/>
-          <w:sz w:val="20"/>
-          <w:szCs w:val="20"/>
-          <w:smallCaps w:val="0"/>
-          <w:rFonts w:ascii="Times New Roman" w:eastAsia="Times New Roman" w:hAnsi="Times New Roman" w:hint="default"/>
-        </w:rPr>
-        <w:t xml:space="preserve">justo antes que se </w:t>
-      </w:r>
-      <w:r>
-        <w:rPr>
-          <w:spacing w:val="0"/>
-          <w:vertAlign w:val="baseline"/>
-          <w:i w:val="1"/>
-          <w:b w:val="0"/>
-          <w:color w:val="auto"/>
-          <w:position w:val="0"/>
-          <w:sz w:val="20"/>
-          <w:szCs w:val="20"/>
-          <w:smallCaps w:val="0"/>
-          <w:rFonts w:ascii="Times New Roman" w:eastAsia="Times New Roman" w:hAnsi="Times New Roman" w:hint="default"/>
-        </w:rPr>
-        <w:t xml:space="preserve">disponga a trabajar en su entorno de trabajo local con git; por lo menos, hagalo cuando ya es sabido que </w:t>
-      </w:r>
-      <w:r>
-        <w:rPr>
-          <w:spacing w:val="0"/>
-          <w:vertAlign w:val="baseline"/>
-          <w:i w:val="1"/>
-          <w:b w:val="0"/>
-          <w:color w:val="auto"/>
-          <w:position w:val="0"/>
-          <w:sz w:val="20"/>
-          <w:szCs w:val="20"/>
-          <w:smallCaps w:val="0"/>
-          <w:rFonts w:ascii="Times New Roman" w:eastAsia="Times New Roman" w:hAnsi="Times New Roman" w:hint="default"/>
-        </w:rPr>
-        <w:t xml:space="preserve">trabaja en un proyecto compartido con varios desarrolladores que influyen sobre un mismo repositorio remoto. </w:t>
-      </w:r>
-      <w:r>
-        <w:rPr>
-          <w:spacing w:val="0"/>
-          <w:vertAlign w:val="baseline"/>
-          <w:i w:val="1"/>
-          <w:b w:val="0"/>
-          <w:color w:val="auto"/>
-          <w:position w:val="0"/>
-          <w:sz w:val="20"/>
-          <w:szCs w:val="20"/>
-          <w:smallCaps w:val="0"/>
-          <w:rFonts w:ascii="Times New Roman" w:eastAsia="Times New Roman" w:hAnsi="Times New Roman" w:hint="default"/>
-        </w:rPr>
-        <w:t xml:space="preserve">Esto para qué? Para que se mantenga actualizado de todos los cambios (o commits) cargados por otro, en el </w:t>
-      </w:r>
-      <w:r>
-        <w:rPr>
-          <w:spacing w:val="0"/>
-          <w:vertAlign w:val="baseline"/>
-          <w:i w:val="1"/>
-          <w:b w:val="0"/>
-          <w:color w:val="auto"/>
-          <w:position w:val="0"/>
-          <w:sz w:val="20"/>
-          <w:szCs w:val="20"/>
-          <w:smallCaps w:val="0"/>
-          <w:rFonts w:ascii="Times New Roman" w:eastAsia="Times New Roman" w:hAnsi="Times New Roman" w:hint="default"/>
-        </w:rPr>
-        <w:t xml:space="preserve">repositorio remoto de GitHub, mientras usted estuvo por fuera de la PC.  </w:t>
+        <w:t xml:space="preserve">git pull (y mejor si especifica </w:t>
+      </w:r>
+      <w:r>
+        <w:rPr>
+          <w:spacing w:val="0"/>
+          <w:vertAlign w:val="baseline"/>
+          <w:i w:val="1"/>
+          <w:b w:val="1"/>
+          <w:color w:val="auto"/>
+          <w:position w:val="0"/>
+          <w:sz w:val="20"/>
+          <w:szCs w:val="20"/>
+          <w:smallCaps w:val="0"/>
+          <w:rFonts w:ascii="Times New Roman" w:eastAsia="Times New Roman" w:hAnsi="Times New Roman" w:hint="default"/>
+        </w:rPr>
+        <w:t xml:space="preserve">qué rama, del repositorio remoto de GitHub, desea importar) </w:t>
+      </w:r>
+      <w:r>
+        <w:rPr>
+          <w:spacing w:val="0"/>
+          <w:vertAlign w:val="baseline"/>
+          <w:i w:val="1"/>
+          <w:b w:val="0"/>
+          <w:color w:val="auto"/>
+          <w:position w:val="0"/>
+          <w:sz w:val="20"/>
+          <w:szCs w:val="20"/>
+          <w:smallCaps w:val="0"/>
+          <w:rFonts w:ascii="Times New Roman" w:eastAsia="Times New Roman" w:hAnsi="Times New Roman" w:hint="default"/>
+        </w:rPr>
+        <w:t xml:space="preserve">justo antes que se disponga a trabajar en su </w:t>
+      </w:r>
+      <w:r>
+        <w:rPr>
+          <w:spacing w:val="0"/>
+          <w:vertAlign w:val="baseline"/>
+          <w:i w:val="1"/>
+          <w:b w:val="0"/>
+          <w:color w:val="auto"/>
+          <w:position w:val="0"/>
+          <w:sz w:val="20"/>
+          <w:szCs w:val="20"/>
+          <w:smallCaps w:val="0"/>
+          <w:rFonts w:ascii="Times New Roman" w:eastAsia="Times New Roman" w:hAnsi="Times New Roman" w:hint="default"/>
+        </w:rPr>
+        <w:t xml:space="preserve">entorno de trabajo local con git </w:t>
+      </w:r>
+      <w:r>
+        <w:rPr>
+          <w:spacing w:val="0"/>
+          <w:vertAlign w:val="baseline"/>
+          <w:i w:val="1"/>
+          <w:b w:val="1"/>
+          <w:color w:val="auto"/>
+          <w:position w:val="0"/>
+          <w:sz w:val="20"/>
+          <w:szCs w:val="20"/>
+          <w:smallCaps w:val="0"/>
+          <w:rFonts w:ascii="Times New Roman" w:eastAsia="Times New Roman" w:hAnsi="Times New Roman" w:hint="default"/>
+        </w:rPr>
+        <w:t xml:space="preserve">(y justo antes de, incluso, empujar un nuevo commit almacenado)</w:t>
+      </w:r>
+      <w:r>
+        <w:rPr>
+          <w:spacing w:val="0"/>
+          <w:vertAlign w:val="baseline"/>
+          <w:i w:val="1"/>
+          <w:b w:val="0"/>
+          <w:color w:val="auto"/>
+          <w:position w:val="0"/>
+          <w:sz w:val="20"/>
+          <w:szCs w:val="20"/>
+          <w:smallCaps w:val="0"/>
+          <w:rFonts w:ascii="Times New Roman" w:eastAsia="Times New Roman" w:hAnsi="Times New Roman" w:hint="default"/>
+        </w:rPr>
+        <w:t xml:space="preserve">; por lo </w:t>
+      </w:r>
+      <w:r>
+        <w:rPr>
+          <w:spacing w:val="0"/>
+          <w:vertAlign w:val="baseline"/>
+          <w:i w:val="1"/>
+          <w:b w:val="0"/>
+          <w:color w:val="auto"/>
+          <w:position w:val="0"/>
+          <w:sz w:val="20"/>
+          <w:szCs w:val="20"/>
+          <w:smallCaps w:val="0"/>
+          <w:rFonts w:ascii="Times New Roman" w:eastAsia="Times New Roman" w:hAnsi="Times New Roman" w:hint="default"/>
+        </w:rPr>
+        <w:t xml:space="preserve">menos, hagalo cuando ya es sabido que trabaja en un proyecto compartido con varios desarrolladores que </w:t>
+      </w:r>
+      <w:r>
+        <w:rPr>
+          <w:spacing w:val="0"/>
+          <w:vertAlign w:val="baseline"/>
+          <w:i w:val="1"/>
+          <w:b w:val="0"/>
+          <w:color w:val="auto"/>
+          <w:position w:val="0"/>
+          <w:sz w:val="20"/>
+          <w:szCs w:val="20"/>
+          <w:smallCaps w:val="0"/>
+          <w:rFonts w:ascii="Times New Roman" w:eastAsia="Times New Roman" w:hAnsi="Times New Roman" w:hint="default"/>
+        </w:rPr>
+        <w:t xml:space="preserve">influyen sobre un mismo repositorio remoto. Esto para qué? Para que se mantenga actualizado de todos los </w:t>
+      </w:r>
+      <w:r>
+        <w:rPr>
+          <w:spacing w:val="0"/>
+          <w:vertAlign w:val="baseline"/>
+          <w:i w:val="1"/>
+          <w:b w:val="0"/>
+          <w:color w:val="auto"/>
+          <w:position w:val="0"/>
+          <w:sz w:val="20"/>
+          <w:szCs w:val="20"/>
+          <w:smallCaps w:val="0"/>
+          <w:rFonts w:ascii="Times New Roman" w:eastAsia="Times New Roman" w:hAnsi="Times New Roman" w:hint="default"/>
+        </w:rPr>
+        <w:t xml:space="preserve">cambios (o commits) cargados por otro, en el repositorio remoto de GitHub, mientras usted estuvo por fuera de </w:t>
+      </w:r>
+      <w:r>
+        <w:rPr>
+          <w:spacing w:val="0"/>
+          <w:vertAlign w:val="baseline"/>
+          <w:i w:val="1"/>
+          <w:b w:val="0"/>
+          <w:color w:val="auto"/>
+          <w:position w:val="0"/>
+          <w:sz w:val="20"/>
+          <w:szCs w:val="20"/>
+          <w:smallCaps w:val="0"/>
+          <w:rFonts w:ascii="Times New Roman" w:eastAsia="Times New Roman" w:hAnsi="Times New Roman" w:hint="default"/>
+        </w:rPr>
+        <w:t xml:space="preserve">la PC.  </w:t>
+      </w:r>
+    </w:p>
+    <w:p>
+      <w:pPr>
+        <w:numPr>
+          <w:ilvl w:val="0"/>
+          <w:numId w:val="0"/>
+        </w:numPr>
+        <w:jc w:val="left"/>
+        <w:spacing w:lineRule="auto" w:line="259" w:before="0" w:after="0"/>
+        <w:widowControl w:val="1"/>
+        <w:ind w:right="0" w:left="0" w:firstLine="0"/>
+        <w:rPr>
+          <w:spacing w:val="0"/>
+          <w:vertAlign w:val="baseline"/>
+          <w:i w:val="1"/>
+          <w:b w:val="0"/>
+          <w:color w:val="auto"/>
+          <w:position w:val="0"/>
+          <w:sz w:val="20"/>
+          <w:szCs w:val="20"/>
+          <w:smallCaps w:val="0"/>
+          <w:rFonts w:ascii="Times New Roman" w:eastAsia="Times New Roman" w:hAnsi="Times New Roman" w:hint="default"/>
+        </w:rPr>
+        <w:wordWrap w:val="0"/>
+        <w:autoSpaceDE w:val="0"/>
+        <w:autoSpaceDN w:val="0"/>
+      </w:pPr>
+    </w:p>
+    <w:p>
+      <w:pPr>
+        <w:numPr>
+          <w:ilvl w:val="0"/>
+          <w:numId w:val="0"/>
+        </w:numPr>
+        <w:jc w:val="left"/>
+        <w:spacing w:lineRule="auto" w:line="259" w:before="0" w:after="0"/>
+        <w:widowControl w:val="1"/>
+        <w:ind w:right="0" w:left="0" w:firstLine="0"/>
+        <w:rPr>
+          <w:spacing w:val="0"/>
+          <w:vertAlign w:val="baseline"/>
+          <w:i w:val="1"/>
+          <w:b w:val="1"/>
+          <w:color w:val="auto"/>
+          <w:position w:val="0"/>
+          <w:sz w:val="20"/>
+          <w:szCs w:val="20"/>
+          <w:smallCaps w:val="0"/>
+          <w:rFonts w:ascii="Times New Roman" w:eastAsia="Times New Roman" w:hAnsi="Times New Roman" w:hint="default"/>
+        </w:rPr>
+        <w:wordWrap w:val="0"/>
+        <w:autoSpaceDE w:val="0"/>
+        <w:autoSpaceDN w:val="0"/>
+      </w:pPr>
+      <w:r>
+        <w:rPr>
+          <w:spacing w:val="0"/>
+          <w:vertAlign w:val="baseline"/>
+          <w:i w:val="1"/>
+          <w:b w:val="0"/>
+          <w:color w:val="auto"/>
+          <w:position w:val="0"/>
+          <w:sz w:val="20"/>
+          <w:szCs w:val="20"/>
+          <w:smallCaps w:val="0"/>
+          <w:rFonts w:ascii="Times New Roman" w:eastAsia="Times New Roman" w:hAnsi="Times New Roman" w:hint="default"/>
+        </w:rPr>
+        <w:t xml:space="preserve">Resulta ideal que se especifique la rama a importar, también, debido a que hay veces en que uno, como nuevos </w:t>
+      </w:r>
+      <w:r>
+        <w:rPr>
+          <w:spacing w:val="0"/>
+          <w:vertAlign w:val="baseline"/>
+          <w:i w:val="1"/>
+          <w:b w:val="0"/>
+          <w:color w:val="auto"/>
+          <w:position w:val="0"/>
+          <w:sz w:val="20"/>
+          <w:szCs w:val="20"/>
+          <w:smallCaps w:val="0"/>
+          <w:rFonts w:ascii="Times New Roman" w:eastAsia="Times New Roman" w:hAnsi="Times New Roman" w:hint="default"/>
+        </w:rPr>
+        <w:t xml:space="preserve">colaboradores de un proyecto en un repositorio remoto en GitHub al que fuimos invitados (por ejemplo), sólo </w:t>
+      </w:r>
+      <w:r>
+        <w:rPr>
+          <w:spacing w:val="0"/>
+          <w:vertAlign w:val="baseline"/>
+          <w:i w:val="1"/>
+          <w:b w:val="0"/>
+          <w:color w:val="auto"/>
+          <w:position w:val="0"/>
+          <w:sz w:val="20"/>
+          <w:szCs w:val="20"/>
+          <w:smallCaps w:val="0"/>
+          <w:rFonts w:ascii="Times New Roman" w:eastAsia="Times New Roman" w:hAnsi="Times New Roman" w:hint="default"/>
+        </w:rPr>
+        <w:t xml:space="preserve">contamos en entorno local con nuestra rama base (la rama </w:t>
+      </w:r>
+      <w:r>
+        <w:rPr>
+          <w:spacing w:val="0"/>
+          <w:vertAlign w:val="baseline"/>
+          <w:i w:val="1"/>
+          <w:b w:val="1"/>
+          <w:color w:val="auto"/>
+          <w:position w:val="0"/>
+          <w:sz w:val="20"/>
+          <w:szCs w:val="20"/>
+          <w:smallCaps w:val="0"/>
+          <w:rFonts w:ascii="Times New Roman" w:eastAsia="Times New Roman" w:hAnsi="Times New Roman" w:hint="default"/>
+        </w:rPr>
+        <w:t>master</w:t>
+      </w:r>
+      <w:r>
+        <w:rPr>
+          <w:spacing w:val="0"/>
+          <w:vertAlign w:val="baseline"/>
+          <w:i w:val="1"/>
+          <w:b w:val="0"/>
+          <w:color w:val="auto"/>
+          <w:position w:val="0"/>
+          <w:sz w:val="20"/>
+          <w:szCs w:val="20"/>
+          <w:smallCaps w:val="0"/>
+          <w:rFonts w:ascii="Times New Roman" w:eastAsia="Times New Roman" w:hAnsi="Times New Roman" w:hint="default"/>
+        </w:rPr>
+        <w:t xml:space="preserve"> o </w:t>
+      </w:r>
+      <w:r>
+        <w:rPr>
+          <w:spacing w:val="0"/>
+          <w:vertAlign w:val="baseline"/>
+          <w:i w:val="1"/>
+          <w:b w:val="1"/>
+          <w:color w:val="auto"/>
+          <w:position w:val="0"/>
+          <w:sz w:val="20"/>
+          <w:szCs w:val="20"/>
+          <w:smallCaps w:val="0"/>
+          <w:rFonts w:ascii="Times New Roman" w:eastAsia="Times New Roman" w:hAnsi="Times New Roman" w:hint="default"/>
+        </w:rPr>
+        <w:t>main);</w:t>
+      </w:r>
+      <w:r>
+        <w:rPr>
+          <w:spacing w:val="0"/>
+          <w:vertAlign w:val="baseline"/>
+          <w:i w:val="1"/>
+          <w:b w:val="0"/>
+          <w:color w:val="auto"/>
+          <w:position w:val="0"/>
+          <w:sz w:val="20"/>
+          <w:szCs w:val="20"/>
+          <w:smallCaps w:val="0"/>
+          <w:rFonts w:ascii="Times New Roman" w:eastAsia="Times New Roman" w:hAnsi="Times New Roman" w:hint="default"/>
+        </w:rPr>
+        <w:t xml:space="preserve"> entonces, se hace necesario </w:t>
+      </w:r>
+      <w:r>
+        <w:rPr>
+          <w:spacing w:val="0"/>
+          <w:vertAlign w:val="baseline"/>
+          <w:i w:val="1"/>
+          <w:b w:val="0"/>
+          <w:color w:val="auto"/>
+          <w:position w:val="0"/>
+          <w:sz w:val="20"/>
+          <w:szCs w:val="20"/>
+          <w:smallCaps w:val="0"/>
+          <w:rFonts w:ascii="Times New Roman" w:eastAsia="Times New Roman" w:hAnsi="Times New Roman" w:hint="default"/>
+        </w:rPr>
+        <w:t xml:space="preserve">también en ese sentido importar al primer instante todas las ramas que están en el servidor y que no tengamos </w:t>
+      </w:r>
+      <w:r>
+        <w:rPr>
+          <w:spacing w:val="0"/>
+          <w:vertAlign w:val="baseline"/>
+          <w:i w:val="1"/>
+          <w:b w:val="0"/>
+          <w:color w:val="auto"/>
+          <w:position w:val="0"/>
+          <w:sz w:val="20"/>
+          <w:szCs w:val="20"/>
+          <w:smallCaps w:val="0"/>
+          <w:rFonts w:ascii="Times New Roman" w:eastAsia="Times New Roman" w:hAnsi="Times New Roman" w:hint="default"/>
+        </w:rPr>
+        <w:t xml:space="preserve">en nuestro entorno local todavía; tal que así: </w:t>
+      </w:r>
+      <w:r>
+        <w:rPr>
+          <w:spacing w:val="0"/>
+          <w:vertAlign w:val="baseline"/>
+          <w:i w:val="1"/>
+          <w:b w:val="1"/>
+          <w:color w:val="auto"/>
+          <w:position w:val="0"/>
+          <w:sz w:val="20"/>
+          <w:szCs w:val="20"/>
+          <w:smallCaps w:val="0"/>
+          <w:rFonts w:ascii="Times New Roman" w:eastAsia="Times New Roman" w:hAnsi="Times New Roman" w:hint="default"/>
+        </w:rPr>
+        <w:t xml:space="preserve">git pull origin “nombre de la nueva rama de desarrollo”. </w:t>
+      </w:r>
+    </w:p>
+    <w:p>
+      <w:pPr>
+        <w:numPr>
+          <w:ilvl w:val="0"/>
+          <w:numId w:val="0"/>
+        </w:numPr>
+        <w:jc w:val="left"/>
+        <w:spacing w:lineRule="auto" w:line="259" w:before="0" w:after="0"/>
+        <w:widowControl w:val="1"/>
+        <w:ind w:right="0" w:left="0" w:firstLine="0"/>
+        <w:rPr>
+          <w:spacing w:val="0"/>
+          <w:vertAlign w:val="baseline"/>
+          <w:i w:val="1"/>
+          <w:b w:val="1"/>
+          <w:color w:val="auto"/>
+          <w:position w:val="0"/>
+          <w:sz w:val="20"/>
+          <w:szCs w:val="20"/>
+          <w:smallCaps w:val="0"/>
+          <w:rFonts w:ascii="Times New Roman" w:eastAsia="Times New Roman" w:hAnsi="Times New Roman" w:hint="default"/>
+        </w:rPr>
+        <w:wordWrap w:val="0"/>
+        <w:autoSpaceDE w:val="0"/>
+        <w:autoSpaceDN w:val="0"/>
+      </w:pPr>
+      <w:r>
+        <w:rPr>
+          <w:spacing w:val="0"/>
+          <w:vertAlign w:val="baseline"/>
+          <w:i w:val="1"/>
+          <w:b w:val="0"/>
+          <w:color w:val="auto"/>
+          <w:position w:val="0"/>
+          <w:sz w:val="20"/>
+          <w:szCs w:val="20"/>
+          <w:smallCaps w:val="0"/>
+          <w:rFonts w:ascii="Times New Roman" w:eastAsia="Times New Roman" w:hAnsi="Times New Roman" w:hint="default"/>
+        </w:rPr>
+        <w:t xml:space="preserve">Puntualmente si lo que se requiere es que trabaje, usted como desarrollador invitado, en una sola rama a la que </w:t>
+      </w:r>
+      <w:r>
+        <w:rPr>
+          <w:spacing w:val="0"/>
+          <w:vertAlign w:val="baseline"/>
+          <w:i w:val="1"/>
+          <w:b w:val="0"/>
+          <w:color w:val="auto"/>
+          <w:position w:val="0"/>
+          <w:sz w:val="20"/>
+          <w:szCs w:val="20"/>
+          <w:smallCaps w:val="0"/>
+          <w:rFonts w:ascii="Times New Roman" w:eastAsia="Times New Roman" w:hAnsi="Times New Roman" w:hint="default"/>
+        </w:rPr>
+        <w:t xml:space="preserve">fue asignado; entonces, </w:t>
+      </w:r>
+      <w:r>
+        <w:rPr>
+          <w:spacing w:val="0"/>
+          <w:vertAlign w:val="baseline"/>
+          <w:i w:val="1"/>
+          <w:b w:val="1"/>
+          <w:color w:val="auto"/>
+          <w:position w:val="0"/>
+          <w:sz w:val="20"/>
+          <w:szCs w:val="20"/>
+          <w:smallCaps w:val="0"/>
+          <w:rFonts w:ascii="Times New Roman" w:eastAsia="Times New Roman" w:hAnsi="Times New Roman" w:hint="default"/>
+        </w:rPr>
+        <w:t xml:space="preserve">jala </w:t>
+      </w:r>
+      <w:r>
+        <w:rPr>
+          <w:spacing w:val="0"/>
+          <w:vertAlign w:val="baseline"/>
+          <w:i w:val="1"/>
+          <w:b w:val="0"/>
+          <w:color w:val="auto"/>
+          <w:position w:val="0"/>
+          <w:sz w:val="20"/>
+          <w:szCs w:val="20"/>
+          <w:smallCaps w:val="0"/>
+          <w:rFonts w:ascii="Times New Roman" w:eastAsia="Times New Roman" w:hAnsi="Times New Roman" w:hint="default"/>
+        </w:rPr>
+        <w:t xml:space="preserve">esa rama en cuestión y; posteriormente, se situa en ella (ya que no le corresponde </w:t>
+      </w:r>
+      <w:r>
+        <w:rPr>
+          <w:spacing w:val="0"/>
+          <w:vertAlign w:val="baseline"/>
+          <w:i w:val="1"/>
+          <w:b w:val="0"/>
+          <w:color w:val="auto"/>
+          <w:position w:val="0"/>
+          <w:sz w:val="20"/>
+          <w:szCs w:val="20"/>
+          <w:smallCaps w:val="0"/>
+          <w:rFonts w:ascii="Times New Roman" w:eastAsia="Times New Roman" w:hAnsi="Times New Roman" w:hint="default"/>
+        </w:rPr>
+        <w:t xml:space="preserve">tocar otra rama), eso se hace con: </w:t>
+      </w:r>
+      <w:r>
+        <w:rPr>
+          <w:spacing w:val="0"/>
+          <w:vertAlign w:val="baseline"/>
+          <w:i w:val="1"/>
+          <w:b w:val="1"/>
+          <w:color w:val="auto"/>
+          <w:position w:val="0"/>
+          <w:sz w:val="20"/>
+          <w:szCs w:val="20"/>
+          <w:smallCaps w:val="0"/>
+          <w:rFonts w:ascii="Times New Roman" w:eastAsia="Times New Roman" w:hAnsi="Times New Roman" w:hint="default"/>
+        </w:rPr>
+        <w:t xml:space="preserve">git checkout “nombre de la rama que acaba de importar y que le </w:t>
+      </w:r>
+      <w:r>
+        <w:rPr>
+          <w:spacing w:val="0"/>
+          <w:vertAlign w:val="baseline"/>
+          <w:i w:val="1"/>
+          <w:b w:val="1"/>
+          <w:color w:val="auto"/>
+          <w:position w:val="0"/>
+          <w:sz w:val="20"/>
+          <w:szCs w:val="20"/>
+          <w:smallCaps w:val="0"/>
+          <w:rFonts w:ascii="Times New Roman" w:eastAsia="Times New Roman" w:hAnsi="Times New Roman" w:hint="default"/>
+        </w:rPr>
+        <w:t>corresponde”.</w:t>
+      </w:r>
+    </w:p>
+    <w:p>
+      <w:pPr>
+        <w:numPr>
+          <w:ilvl w:val="0"/>
+          <w:numId w:val="0"/>
+        </w:numPr>
+        <w:jc w:val="left"/>
+        <w:spacing w:lineRule="auto" w:line="259" w:before="0" w:after="0"/>
+        <w:widowControl w:val="1"/>
+        <w:ind w:right="0" w:left="0" w:firstLine="0"/>
+        <w:rPr>
+          <w:spacing w:val="0"/>
+          <w:vertAlign w:val="baseline"/>
+          <w:i w:val="1"/>
+          <w:b w:val="1"/>
+          <w:color w:val="auto"/>
+          <w:position w:val="0"/>
+          <w:sz w:val="20"/>
+          <w:szCs w:val="20"/>
+          <w:smallCaps w:val="0"/>
+          <w:rFonts w:ascii="Times New Roman" w:eastAsia="Times New Roman" w:hAnsi="Times New Roman" w:hint="default"/>
+        </w:rPr>
+        <w:wordWrap w:val="0"/>
+        <w:autoSpaceDE w:val="0"/>
+        <w:autoSpaceDN w:val="0"/>
+      </w:pPr>
+    </w:p>
+    <w:p>
+      <w:pPr>
+        <w:numPr>
+          <w:ilvl w:val="0"/>
+          <w:numId w:val="0"/>
+        </w:numPr>
+        <w:jc w:val="left"/>
+        <w:spacing w:lineRule="auto" w:line="259" w:before="0" w:after="0"/>
+        <w:widowControl w:val="1"/>
+        <w:ind w:right="0" w:left="0" w:firstLine="0"/>
+        <w:rPr>
+          <w:spacing w:val="0"/>
+          <w:vertAlign w:val="baseline"/>
+          <w:i w:val="1"/>
+          <w:b w:val="1"/>
+          <w:color w:val="auto"/>
+          <w:position w:val="0"/>
+          <w:sz w:val="20"/>
+          <w:szCs w:val="20"/>
+          <w:smallCaps w:val="0"/>
+          <w:rFonts w:ascii="Times New Roman" w:eastAsia="Times New Roman" w:hAnsi="Times New Roman" w:hint="default"/>
+        </w:rPr>
+        <w:wordWrap w:val="0"/>
+        <w:autoSpaceDE w:val="0"/>
+        <w:autoSpaceDN w:val="0"/>
+      </w:pPr>
+      <w:r>
+        <w:rPr>
+          <w:spacing w:val="0"/>
+          <w:vertAlign w:val="baseline"/>
+          <w:i w:val="1"/>
+          <w:b w:val="0"/>
+          <w:color w:val="auto"/>
+          <w:position w:val="0"/>
+          <w:sz w:val="20"/>
+          <w:szCs w:val="20"/>
+          <w:smallCaps w:val="0"/>
+          <w:rFonts w:ascii="Times New Roman" w:eastAsia="Times New Roman" w:hAnsi="Times New Roman" w:hint="default"/>
+        </w:rPr>
+        <w:t xml:space="preserve">Ahora, si ya es sabido que, en un repositorio remoto se está trabajando con varias ramas (no sólo con una); </w:t>
+      </w:r>
+      <w:r>
+        <w:rPr>
+          <w:spacing w:val="0"/>
+          <w:vertAlign w:val="baseline"/>
+          <w:i w:val="1"/>
+          <w:b w:val="0"/>
+          <w:color w:val="auto"/>
+          <w:position w:val="0"/>
+          <w:sz w:val="20"/>
+          <w:szCs w:val="20"/>
+          <w:smallCaps w:val="0"/>
+          <w:rFonts w:ascii="Times New Roman" w:eastAsia="Times New Roman" w:hAnsi="Times New Roman" w:hint="default"/>
+        </w:rPr>
+        <w:t xml:space="preserve">entonces, cada que haga un cambio (o registre un nuevo commit) en su entorno local, debe percatarse primero </w:t>
+      </w:r>
+      <w:r>
+        <w:rPr>
+          <w:spacing w:val="0"/>
+          <w:vertAlign w:val="baseline"/>
+          <w:i w:val="1"/>
+          <w:b w:val="0"/>
+          <w:color w:val="auto"/>
+          <w:position w:val="0"/>
+          <w:sz w:val="20"/>
+          <w:szCs w:val="20"/>
+          <w:smallCaps w:val="0"/>
+          <w:rFonts w:ascii="Times New Roman" w:eastAsia="Times New Roman" w:hAnsi="Times New Roman" w:hint="default"/>
+        </w:rPr>
+        <w:t xml:space="preserve">sobre qué rama lo está haciendo; de tal manera que, cuando desee </w:t>
+      </w:r>
+      <w:r>
+        <w:rPr>
+          <w:spacing w:val="0"/>
+          <w:vertAlign w:val="baseline"/>
+          <w:i w:val="1"/>
+          <w:b w:val="1"/>
+          <w:color w:val="auto"/>
+          <w:position w:val="0"/>
+          <w:sz w:val="20"/>
+          <w:szCs w:val="20"/>
+          <w:smallCaps w:val="0"/>
+          <w:rFonts w:ascii="Times New Roman" w:eastAsia="Times New Roman" w:hAnsi="Times New Roman" w:hint="default"/>
+        </w:rPr>
+        <w:t>empujar</w:t>
+      </w:r>
+      <w:r>
+        <w:rPr>
+          <w:spacing w:val="0"/>
+          <w:vertAlign w:val="baseline"/>
+          <w:i w:val="1"/>
+          <w:b w:val="0"/>
+          <w:color w:val="auto"/>
+          <w:position w:val="0"/>
+          <w:sz w:val="20"/>
+          <w:szCs w:val="20"/>
+          <w:smallCaps w:val="0"/>
+          <w:rFonts w:ascii="Times New Roman" w:eastAsia="Times New Roman" w:hAnsi="Times New Roman" w:hint="default"/>
+        </w:rPr>
+        <w:t xml:space="preserve"> ese último commit al repositorio </w:t>
+      </w:r>
+      <w:r>
+        <w:rPr>
+          <w:spacing w:val="0"/>
+          <w:vertAlign w:val="baseline"/>
+          <w:i w:val="1"/>
+          <w:b w:val="0"/>
+          <w:color w:val="auto"/>
+          <w:position w:val="0"/>
+          <w:sz w:val="20"/>
+          <w:szCs w:val="20"/>
+          <w:smallCaps w:val="0"/>
+          <w:rFonts w:ascii="Times New Roman" w:eastAsia="Times New Roman" w:hAnsi="Times New Roman" w:hint="default"/>
+        </w:rPr>
+        <w:t xml:space="preserve">remoto de Github, debe también especificar a qué rama desea enviarle esa última copia de seguridad </w:t>
+      </w:r>
+      <w:r>
+        <w:rPr>
+          <w:spacing w:val="0"/>
+          <w:vertAlign w:val="baseline"/>
+          <w:i w:val="1"/>
+          <w:b w:val="0"/>
+          <w:color w:val="auto"/>
+          <w:position w:val="0"/>
+          <w:sz w:val="20"/>
+          <w:szCs w:val="20"/>
+          <w:smallCaps w:val="0"/>
+          <w:rFonts w:ascii="Times New Roman" w:eastAsia="Times New Roman" w:hAnsi="Times New Roman" w:hint="default"/>
+        </w:rPr>
+        <w:t xml:space="preserve">almacenada: estando en sintonia la rama de mi entorno local con la rama destino del repositorio remoto: </w:t>
+      </w:r>
+      <w:r>
+        <w:rPr>
+          <w:spacing w:val="0"/>
+          <w:vertAlign w:val="baseline"/>
+          <w:i w:val="1"/>
+          <w:b w:val="1"/>
+          <w:color w:val="auto"/>
+          <w:position w:val="0"/>
+          <w:sz w:val="20"/>
+          <w:szCs w:val="20"/>
+          <w:smallCaps w:val="0"/>
+          <w:rFonts w:ascii="Times New Roman" w:eastAsia="Times New Roman" w:hAnsi="Times New Roman" w:hint="default"/>
+        </w:rPr>
+        <w:t xml:space="preserve">git </w:t>
+      </w:r>
+      <w:r>
+        <w:rPr>
+          <w:spacing w:val="0"/>
+          <w:vertAlign w:val="baseline"/>
+          <w:i w:val="1"/>
+          <w:b w:val="1"/>
+          <w:color w:val="auto"/>
+          <w:position w:val="0"/>
+          <w:sz w:val="20"/>
+          <w:szCs w:val="20"/>
+          <w:smallCaps w:val="0"/>
+          <w:rFonts w:ascii="Times New Roman" w:eastAsia="Times New Roman" w:hAnsi="Times New Roman" w:hint="default"/>
+        </w:rPr>
+        <w:t xml:space="preserve">push origin “nombre de la rama congruente a mi rama actual de trabajo en entorno local”.</w:t>
       </w:r>
     </w:p>
     <w:sectPr>

</xml_diff>